<commit_message>
modificacion nro 2 paso 2.1 al 2.4
</commit_message>
<xml_diff>
--- a/INFORME_TERMINADO_PASO_2.1.docx
+++ b/INFORME_TERMINADO_PASO_2.1.docx
@@ -276,7 +276,7 @@
             </v:handles>
             <o:lock v:ext="edit" text="t" shapetype="t"/>
           </v:shapetype>
-          <v:shape id="_x0000_i1025" type="#_x0000_t136" style="width:360.95pt;height:39.25pt" fillcolor="#369" stroked="f">
+          <v:shape id="_x0000_i1025" type="#_x0000_t136" style="width:360.75pt;height:39pt" fillcolor="#369" stroked="f">
             <v:shadow on="t" color="#b2b2b2" opacity="52429f" offset="3pt"/>
             <v:textpath style="font-family:&quot;Times New Roman&quot;;v-text-kern:t" trim="t" fitpath="t" string="DATAMART&#10;Dirección de Servicios Generales"/>
           </v:shape>
@@ -5732,15 +5732,13 @@
         </w:numPr>
         <w:rPr>
           <w:rFonts w:ascii="Times New Roman" w:hAnsi="Times New Roman" w:cs="Times New Roman"/>
-          <w:color w:val="00B050"/>
-          <w:sz w:val="24"/>
-          <w:szCs w:val="24"/>
-        </w:rPr>
-      </w:pPr>
-      <w:r>
-        <w:rPr>
-          <w:rFonts w:ascii="Times New Roman" w:hAnsi="Times New Roman" w:cs="Times New Roman"/>
-          <w:color w:val="00B050"/>
+          <w:sz w:val="24"/>
+          <w:szCs w:val="24"/>
+        </w:rPr>
+      </w:pPr>
+      <w:r>
+        <w:rPr>
+          <w:rFonts w:ascii="Times New Roman" w:hAnsi="Times New Roman" w:cs="Times New Roman"/>
           <w:sz w:val="24"/>
           <w:szCs w:val="24"/>
         </w:rPr>
@@ -5749,7 +5747,6 @@
       <w:r>
         <w:rPr>
           <w:rFonts w:ascii="Times New Roman" w:hAnsi="Times New Roman" w:cs="Times New Roman"/>
-          <w:color w:val="00B050"/>
           <w:sz w:val="24"/>
           <w:szCs w:val="24"/>
         </w:rPr>
@@ -5758,7 +5755,6 @@
       <w:r>
         <w:rPr>
           <w:rFonts w:ascii="Times New Roman" w:hAnsi="Times New Roman" w:cs="Times New Roman"/>
-          <w:color w:val="00B050"/>
           <w:sz w:val="24"/>
           <w:szCs w:val="24"/>
         </w:rPr>
@@ -5767,7 +5763,6 @@
       <w:r>
         <w:rPr>
           <w:rFonts w:ascii="Times New Roman" w:hAnsi="Times New Roman" w:cs="Times New Roman"/>
-          <w:color w:val="00B050"/>
           <w:sz w:val="24"/>
           <w:szCs w:val="24"/>
         </w:rPr>
@@ -5776,7 +5771,6 @@
       <w:r>
         <w:rPr>
           <w:rFonts w:ascii="Times New Roman" w:hAnsi="Times New Roman" w:cs="Times New Roman"/>
-          <w:color w:val="00B050"/>
           <w:sz w:val="24"/>
           <w:szCs w:val="24"/>
         </w:rPr>
@@ -5785,7 +5779,6 @@
       <w:r>
         <w:rPr>
           <w:rFonts w:ascii="Times New Roman" w:hAnsi="Times New Roman" w:cs="Times New Roman"/>
-          <w:color w:val="00B050"/>
           <w:sz w:val="24"/>
           <w:szCs w:val="24"/>
         </w:rPr>
@@ -5794,7 +5787,6 @@
       <w:r>
         <w:rPr>
           <w:rFonts w:ascii="Times New Roman" w:hAnsi="Times New Roman" w:cs="Times New Roman"/>
-          <w:color w:val="00B050"/>
           <w:sz w:val="24"/>
           <w:szCs w:val="24"/>
         </w:rPr>
@@ -5803,7 +5795,6 @@
       <w:r>
         <w:rPr>
           <w:rFonts w:ascii="Times New Roman" w:hAnsi="Times New Roman" w:cs="Times New Roman"/>
-          <w:color w:val="00B050"/>
           <w:sz w:val="24"/>
           <w:szCs w:val="24"/>
         </w:rPr>
@@ -5812,7 +5803,6 @@
       <w:r>
         <w:rPr>
           <w:rFonts w:ascii="Times New Roman" w:hAnsi="Times New Roman" w:cs="Times New Roman"/>
-          <w:color w:val="00B050"/>
           <w:sz w:val="24"/>
           <w:szCs w:val="24"/>
         </w:rPr>
@@ -5821,7 +5811,6 @@
       <w:r>
         <w:rPr>
           <w:rFonts w:ascii="Times New Roman" w:hAnsi="Times New Roman" w:cs="Times New Roman"/>
-          <w:color w:val="00B050"/>
           <w:sz w:val="24"/>
           <w:szCs w:val="24"/>
         </w:rPr>
@@ -5830,7 +5819,6 @@
       <w:r>
         <w:rPr>
           <w:rFonts w:ascii="Times New Roman" w:hAnsi="Times New Roman" w:cs="Times New Roman"/>
-          <w:color w:val="00B050"/>
           <w:sz w:val="24"/>
           <w:szCs w:val="24"/>
         </w:rPr>
@@ -5839,7 +5827,6 @@
       <w:r>
         <w:rPr>
           <w:rFonts w:ascii="Times New Roman" w:hAnsi="Times New Roman" w:cs="Times New Roman"/>
-          <w:color w:val="00B050"/>
           <w:sz w:val="24"/>
           <w:szCs w:val="24"/>
         </w:rPr>
@@ -5848,7 +5835,6 @@
       <w:r>
         <w:rPr>
           <w:rFonts w:ascii="Times New Roman" w:hAnsi="Times New Roman" w:cs="Times New Roman"/>
-          <w:color w:val="00B050"/>
           <w:sz w:val="24"/>
           <w:szCs w:val="24"/>
         </w:rPr>
@@ -5864,15 +5850,13 @@
         </w:numPr>
         <w:rPr>
           <w:rFonts w:ascii="Times New Roman" w:hAnsi="Times New Roman" w:cs="Times New Roman"/>
-          <w:color w:val="00B050"/>
-          <w:sz w:val="24"/>
-          <w:szCs w:val="24"/>
-        </w:rPr>
-      </w:pPr>
-      <w:r>
-        <w:rPr>
-          <w:rFonts w:ascii="Times New Roman" w:hAnsi="Times New Roman" w:cs="Times New Roman"/>
-          <w:color w:val="00B050"/>
+          <w:sz w:val="24"/>
+          <w:szCs w:val="24"/>
+        </w:rPr>
+      </w:pPr>
+      <w:r>
+        <w:rPr>
+          <w:rFonts w:ascii="Times New Roman" w:hAnsi="Times New Roman" w:cs="Times New Roman"/>
           <w:sz w:val="24"/>
           <w:szCs w:val="24"/>
         </w:rPr>
@@ -5881,7 +5865,6 @@
       <w:r>
         <w:rPr>
           <w:rFonts w:ascii="Times New Roman" w:hAnsi="Times New Roman" w:cs="Times New Roman"/>
-          <w:color w:val="00B050"/>
           <w:sz w:val="24"/>
           <w:szCs w:val="24"/>
         </w:rPr>
@@ -5890,7 +5873,6 @@
       <w:r>
         <w:rPr>
           <w:rFonts w:ascii="Times New Roman" w:hAnsi="Times New Roman" w:cs="Times New Roman"/>
-          <w:color w:val="00B050"/>
           <w:sz w:val="24"/>
           <w:szCs w:val="24"/>
         </w:rPr>
@@ -5900,7 +5882,6 @@
       <w:r>
         <w:rPr>
           <w:rFonts w:ascii="Times New Roman" w:hAnsi="Times New Roman" w:cs="Times New Roman"/>
-          <w:color w:val="00B050"/>
           <w:sz w:val="24"/>
           <w:szCs w:val="24"/>
         </w:rPr>
@@ -5910,7 +5891,6 @@
       <w:r>
         <w:rPr>
           <w:rFonts w:ascii="Times New Roman" w:hAnsi="Times New Roman" w:cs="Times New Roman"/>
-          <w:color w:val="00B050"/>
           <w:sz w:val="24"/>
           <w:szCs w:val="24"/>
         </w:rPr>
@@ -5937,103 +5917,7 @@
           <w:sz w:val="24"/>
           <w:szCs w:val="24"/>
         </w:rPr>
-        <w:t xml:space="preserve">Aclaración: </w:t>
-      </w:r>
-      <w:r>
-        <w:rPr>
-          <w:rFonts w:ascii="Times New Roman" w:hAnsi="Times New Roman" w:cs="Times New Roman"/>
-          <w:sz w:val="24"/>
-          <w:szCs w:val="24"/>
-        </w:rPr>
-        <w:t xml:space="preserve">El indicador </w:t>
-      </w:r>
-      <w:r>
-        <w:rPr>
-          <w:rFonts w:ascii="Times New Roman" w:hAnsi="Times New Roman" w:cs="Times New Roman"/>
-          <w:sz w:val="24"/>
-          <w:szCs w:val="24"/>
-        </w:rPr>
-        <w:t xml:space="preserve"> “Cantidad de tiempo promedio de solicitud</w:t>
-      </w:r>
-      <w:r>
-        <w:rPr>
-          <w:rFonts w:ascii="Times New Roman" w:hAnsi="Times New Roman" w:cs="Times New Roman"/>
-          <w:sz w:val="24"/>
-          <w:szCs w:val="24"/>
-        </w:rPr>
-        <w:t>”</w:t>
-      </w:r>
-      <w:r>
-        <w:rPr>
-          <w:rFonts w:ascii="Times New Roman" w:hAnsi="Times New Roman" w:cs="Times New Roman"/>
-          <w:sz w:val="24"/>
-          <w:szCs w:val="24"/>
-        </w:rPr>
-        <w:t xml:space="preserve"> representa el </w:t>
-      </w:r>
-      <w:r>
-        <w:rPr>
-          <w:rFonts w:ascii="Times New Roman" w:hAnsi="Times New Roman" w:cs="Times New Roman"/>
-          <w:sz w:val="24"/>
-          <w:szCs w:val="24"/>
-        </w:rPr>
-        <w:t>tiempo promedio</w:t>
-      </w:r>
-      <w:r>
-        <w:rPr>
-          <w:rFonts w:ascii="Times New Roman" w:hAnsi="Times New Roman" w:cs="Times New Roman"/>
-          <w:sz w:val="24"/>
-          <w:szCs w:val="24"/>
-        </w:rPr>
-        <w:t xml:space="preserve"> que una</w:t>
-      </w:r>
-      <w:r>
-        <w:rPr>
-          <w:rFonts w:ascii="Times New Roman" w:hAnsi="Times New Roman" w:cs="Times New Roman"/>
-          <w:sz w:val="24"/>
-          <w:szCs w:val="24"/>
-        </w:rPr>
-        <w:t xml:space="preserve"> solicitud </w:t>
-      </w:r>
-      <w:r>
-        <w:rPr>
-          <w:rFonts w:ascii="Times New Roman" w:hAnsi="Times New Roman" w:cs="Times New Roman"/>
-          <w:sz w:val="24"/>
-          <w:szCs w:val="24"/>
-        </w:rPr>
-        <w:t xml:space="preserve">pasa en </w:t>
-      </w:r>
-      <w:r>
-        <w:rPr>
-          <w:rFonts w:ascii="Times New Roman" w:hAnsi="Times New Roman" w:cs="Times New Roman"/>
-          <w:sz w:val="24"/>
-          <w:szCs w:val="24"/>
-        </w:rPr>
-        <w:t xml:space="preserve">cada </w:t>
-      </w:r>
-      <w:r>
-        <w:rPr>
-          <w:rFonts w:ascii="Times New Roman" w:hAnsi="Times New Roman" w:cs="Times New Roman"/>
-          <w:sz w:val="24"/>
-          <w:szCs w:val="24"/>
-        </w:rPr>
-        <w:t xml:space="preserve">uno de los estados desde que es introducida por el </w:t>
-      </w:r>
-      <w:r>
-        <w:rPr>
-          <w:rFonts w:ascii="Times New Roman" w:hAnsi="Times New Roman" w:cs="Times New Roman"/>
-          <w:sz w:val="24"/>
-          <w:szCs w:val="24"/>
-        </w:rPr>
-        <w:t xml:space="preserve">centro de costo </w:t>
-      </w:r>
-      <w:r>
-        <w:rPr>
-          <w:rFonts w:ascii="Times New Roman" w:hAnsi="Times New Roman" w:cs="Times New Roman"/>
-          <w:sz w:val="24"/>
-          <w:szCs w:val="24"/>
-        </w:rPr>
-        <w:t>hasta que es entregada.</w:t>
+        <w:t>Aclaración: El indicador  “Cantidad de tiempo promedio de solicitud” representa el tiempo promedio que una solicitud pasa en cada uno de los estados desde que es introducida por el centro de costo hasta que es entregada.</w:t>
       </w:r>
     </w:p>
     <w:p>
@@ -6089,15 +5973,7 @@
           <w:sz w:val="24"/>
           <w:szCs w:val="24"/>
         </w:rPr>
-        <w:t>Hecho:</w:t>
-      </w:r>
-      <w:r>
-        <w:rPr>
-          <w:rFonts w:ascii="Times New Roman" w:hAnsi="Times New Roman" w:cs="Times New Roman"/>
-          <w:sz w:val="24"/>
-          <w:szCs w:val="24"/>
-        </w:rPr>
-        <w:t xml:space="preserve"> Cantidad de obras atendidas</w:t>
+        <w:t>Hecho: Cantidad de obras atendidas</w:t>
       </w:r>
     </w:p>
     <w:p>
@@ -6119,15 +5995,7 @@
           <w:sz w:val="24"/>
           <w:szCs w:val="24"/>
         </w:rPr>
-        <w:t>Función:</w:t>
-      </w:r>
-      <w:r>
-        <w:rPr>
-          <w:rFonts w:ascii="Times New Roman" w:hAnsi="Times New Roman" w:cs="Times New Roman"/>
-          <w:sz w:val="24"/>
-          <w:szCs w:val="24"/>
-        </w:rPr>
-        <w:t xml:space="preserve"> SUM</w:t>
+        <w:t>Función: SUM</w:t>
       </w:r>
     </w:p>
     <w:p>
@@ -6150,55 +6018,7 @@
           <w:sz w:val="24"/>
           <w:szCs w:val="24"/>
         </w:rPr>
-        <w:t>Aclaración:</w:t>
-      </w:r>
-      <w:r>
-        <w:rPr>
-          <w:rFonts w:ascii="Times New Roman" w:hAnsi="Times New Roman" w:cs="Times New Roman"/>
-          <w:sz w:val="24"/>
-          <w:szCs w:val="24"/>
-        </w:rPr>
-        <w:t xml:space="preserve"> El indicador “</w:t>
-      </w:r>
-      <w:r>
-        <w:rPr>
-          <w:rFonts w:ascii="Times New Roman" w:hAnsi="Times New Roman" w:cs="Times New Roman"/>
-          <w:sz w:val="24"/>
-          <w:szCs w:val="24"/>
-        </w:rPr>
-        <w:t>Cantidad de obras atendidas</w:t>
-      </w:r>
-      <w:r>
-        <w:rPr>
-          <w:rFonts w:ascii="Times New Roman" w:hAnsi="Times New Roman" w:cs="Times New Roman"/>
-          <w:sz w:val="24"/>
-          <w:szCs w:val="24"/>
-        </w:rPr>
-        <w:t>”</w:t>
-      </w:r>
-      <w:r>
-        <w:rPr>
-          <w:rFonts w:ascii="Times New Roman" w:hAnsi="Times New Roman" w:cs="Times New Roman"/>
-          <w:sz w:val="24"/>
-          <w:szCs w:val="24"/>
-        </w:rPr>
-        <w:t xml:space="preserve"> representa la cantidad de obras que son atendidas </w:t>
-      </w:r>
-      <w:r>
-        <w:rPr>
-          <w:rFonts w:ascii="Times New Roman" w:hAnsi="Times New Roman" w:cs="Times New Roman"/>
-          <w:sz w:val="24"/>
-          <w:szCs w:val="24"/>
-        </w:rPr>
-        <w:t>por cada área de mantenimiento a cada localidad</w:t>
-      </w:r>
-      <w:r>
-        <w:rPr>
-          <w:rFonts w:ascii="Times New Roman" w:hAnsi="Times New Roman" w:cs="Times New Roman"/>
-          <w:sz w:val="24"/>
-          <w:szCs w:val="24"/>
-        </w:rPr>
-        <w:t>.</w:t>
+        <w:t>Aclaración: El indicador “Cantidad de obras atendidas” representa la cantidad de obras que son atendidas por cada área de mantenimiento a cada localidad.</w:t>
       </w:r>
     </w:p>
     <w:p>
@@ -6276,16 +6096,7 @@
           <w:sz w:val="24"/>
           <w:szCs w:val="24"/>
         </w:rPr>
-        <w:t xml:space="preserve">Función: </w:t>
-      </w:r>
-      <w:r>
-        <w:rPr>
-          <w:rFonts w:ascii="Times New Roman" w:hAnsi="Times New Roman" w:cs="Times New Roman"/>
-          <w:color w:val="00B050"/>
-          <w:sz w:val="24"/>
-          <w:szCs w:val="24"/>
-        </w:rPr>
-        <w:t>MAX</w:t>
+        <w:t>Función: MAX</w:t>
       </w:r>
     </w:p>
     <w:p>
@@ -6308,43 +6119,7 @@
           <w:sz w:val="24"/>
           <w:szCs w:val="24"/>
         </w:rPr>
-        <w:t xml:space="preserve">Aclaración: </w:t>
-      </w:r>
-      <w:r>
-        <w:rPr>
-          <w:rFonts w:ascii="Times New Roman" w:hAnsi="Times New Roman" w:cs="Times New Roman"/>
-          <w:color w:val="00B050"/>
-          <w:sz w:val="24"/>
-          <w:szCs w:val="24"/>
-        </w:rPr>
-        <w:t xml:space="preserve">El indicador “Cantidad de material máximo usado” representa la </w:t>
-      </w:r>
-      <w:r>
-        <w:rPr>
-          <w:rFonts w:ascii="Times New Roman" w:hAnsi="Times New Roman" w:cs="Times New Roman"/>
-          <w:color w:val="00B050"/>
-          <w:sz w:val="24"/>
-          <w:szCs w:val="24"/>
-        </w:rPr>
-        <w:t>cantidad de</w:t>
-      </w:r>
-      <w:r>
-        <w:rPr>
-          <w:rFonts w:ascii="Times New Roman" w:hAnsi="Times New Roman" w:cs="Times New Roman"/>
-          <w:color w:val="00B050"/>
-          <w:sz w:val="24"/>
-          <w:szCs w:val="24"/>
-        </w:rPr>
-        <w:t xml:space="preserve"> unidades máximas que se utilizaron en el  </w:t>
-      </w:r>
-      <w:r>
-        <w:rPr>
-          <w:rFonts w:ascii="Times New Roman" w:hAnsi="Times New Roman" w:cs="Times New Roman"/>
-          <w:color w:val="00B050"/>
-          <w:sz w:val="24"/>
-          <w:szCs w:val="24"/>
-        </w:rPr>
-        <w:t>mes</w:t>
+        <w:t>Aclaración: El indicador “Cantidad de material máximo usado” representa la cantidad de unidades máximas que se utilizaron en el  mes</w:t>
       </w:r>
     </w:p>
     <w:p>
@@ -6361,7 +6136,6 @@
       <w:r>
         <w:rPr>
           <w:rFonts w:ascii="Times New Roman" w:hAnsi="Times New Roman" w:cs="Times New Roman"/>
-          <w:color w:val="00B050"/>
           <w:sz w:val="24"/>
           <w:szCs w:val="24"/>
         </w:rPr>
@@ -6431,16 +6205,7 @@
           <w:sz w:val="24"/>
           <w:szCs w:val="24"/>
         </w:rPr>
-        <w:t xml:space="preserve">Función: </w:t>
-      </w:r>
-      <w:r>
-        <w:rPr>
-          <w:rFonts w:ascii="Times New Roman" w:hAnsi="Times New Roman" w:cs="Times New Roman"/>
-          <w:color w:val="00B050"/>
-          <w:sz w:val="24"/>
-          <w:szCs w:val="24"/>
-        </w:rPr>
-        <w:t>MIN</w:t>
+        <w:t>Función: MIN</w:t>
       </w:r>
     </w:p>
     <w:p>
@@ -6463,79 +6228,7 @@
           <w:sz w:val="24"/>
           <w:szCs w:val="24"/>
         </w:rPr>
-        <w:t xml:space="preserve">Aclaración: </w:t>
-      </w:r>
-      <w:r>
-        <w:rPr>
-          <w:rFonts w:ascii="Times New Roman" w:hAnsi="Times New Roman" w:cs="Times New Roman"/>
-          <w:color w:val="00B050"/>
-          <w:sz w:val="24"/>
-          <w:szCs w:val="24"/>
-        </w:rPr>
-        <w:t xml:space="preserve">El indicador “Cantidad de material </w:t>
-      </w:r>
-      <w:r>
-        <w:rPr>
-          <w:rFonts w:ascii="Times New Roman" w:hAnsi="Times New Roman" w:cs="Times New Roman"/>
-          <w:color w:val="00B050"/>
-          <w:sz w:val="24"/>
-          <w:szCs w:val="24"/>
-        </w:rPr>
-        <w:t>mínimo</w:t>
-      </w:r>
-      <w:r>
-        <w:rPr>
-          <w:rFonts w:ascii="Times New Roman" w:hAnsi="Times New Roman" w:cs="Times New Roman"/>
-          <w:color w:val="00B050"/>
-          <w:sz w:val="24"/>
-          <w:szCs w:val="24"/>
-        </w:rPr>
-        <w:t xml:space="preserve"> usado” representa la </w:t>
-      </w:r>
-      <w:r>
-        <w:rPr>
-          <w:rFonts w:ascii="Times New Roman" w:hAnsi="Times New Roman" w:cs="Times New Roman"/>
-          <w:color w:val="00B050"/>
-          <w:sz w:val="24"/>
-          <w:szCs w:val="24"/>
-        </w:rPr>
-        <w:t>cantidad de</w:t>
-      </w:r>
-      <w:r>
-        <w:rPr>
-          <w:rFonts w:ascii="Times New Roman" w:hAnsi="Times New Roman" w:cs="Times New Roman"/>
-          <w:color w:val="00B050"/>
-          <w:sz w:val="24"/>
-          <w:szCs w:val="24"/>
-        </w:rPr>
-        <w:t xml:space="preserve"> unidades m</w:t>
-      </w:r>
-      <w:r>
-        <w:rPr>
-          <w:rFonts w:ascii="Times New Roman" w:hAnsi="Times New Roman" w:cs="Times New Roman"/>
-          <w:color w:val="00B050"/>
-          <w:sz w:val="24"/>
-          <w:szCs w:val="24"/>
-        </w:rPr>
-        <w:t>ínimas</w:t>
-      </w:r>
-      <w:r>
-        <w:rPr>
-          <w:rFonts w:ascii="Times New Roman" w:hAnsi="Times New Roman" w:cs="Times New Roman"/>
-          <w:color w:val="00B050"/>
-          <w:sz w:val="24"/>
-          <w:szCs w:val="24"/>
-        </w:rPr>
-        <w:t xml:space="preserve"> que se utilizaron en el  </w:t>
-      </w:r>
-      <w:r>
-        <w:rPr>
-          <w:rFonts w:ascii="Times New Roman" w:hAnsi="Times New Roman" w:cs="Times New Roman"/>
-          <w:color w:val="00B050"/>
-          <w:sz w:val="24"/>
-          <w:szCs w:val="24"/>
-        </w:rPr>
-        <w:t>mes</w:t>
+        <w:t>Aclaración: El indicador “Cantidad de material mínimo usado” representa la cantidad de unidades mínimas que se utilizaron en el  mes</w:t>
       </w:r>
     </w:p>
     <w:p>
@@ -6581,15 +6274,13 @@
         </w:numPr>
         <w:rPr>
           <w:rFonts w:ascii="Times New Roman" w:hAnsi="Times New Roman" w:cs="Times New Roman"/>
-          <w:color w:val="00B050"/>
-          <w:sz w:val="24"/>
-          <w:szCs w:val="24"/>
-        </w:rPr>
-      </w:pPr>
-      <w:r>
-        <w:rPr>
-          <w:rFonts w:ascii="Times New Roman" w:hAnsi="Times New Roman" w:cs="Times New Roman"/>
-          <w:color w:val="00B050"/>
+          <w:sz w:val="24"/>
+          <w:szCs w:val="24"/>
+        </w:rPr>
+      </w:pPr>
+      <w:r>
+        <w:rPr>
+          <w:rFonts w:ascii="Times New Roman" w:hAnsi="Times New Roman" w:cs="Times New Roman"/>
           <w:sz w:val="24"/>
           <w:szCs w:val="24"/>
         </w:rPr>
@@ -6605,15 +6296,13 @@
         </w:numPr>
         <w:rPr>
           <w:rFonts w:ascii="Times New Roman" w:hAnsi="Times New Roman" w:cs="Times New Roman"/>
-          <w:color w:val="00B050"/>
-          <w:sz w:val="24"/>
-          <w:szCs w:val="24"/>
-        </w:rPr>
-      </w:pPr>
-      <w:r>
-        <w:rPr>
-          <w:rFonts w:ascii="Times New Roman" w:hAnsi="Times New Roman" w:cs="Times New Roman"/>
-          <w:color w:val="00B050"/>
+          <w:sz w:val="24"/>
+          <w:szCs w:val="24"/>
+        </w:rPr>
+      </w:pPr>
+      <w:r>
+        <w:rPr>
+          <w:rFonts w:ascii="Times New Roman" w:hAnsi="Times New Roman" w:cs="Times New Roman"/>
           <w:sz w:val="24"/>
           <w:szCs w:val="24"/>
         </w:rPr>
@@ -6629,15 +6318,13 @@
         </w:numPr>
         <w:rPr>
           <w:rFonts w:ascii="Times New Roman" w:hAnsi="Times New Roman" w:cs="Times New Roman"/>
-          <w:color w:val="00B050"/>
-          <w:sz w:val="24"/>
-          <w:szCs w:val="24"/>
-        </w:rPr>
-      </w:pPr>
-      <w:r>
-        <w:rPr>
-          <w:rFonts w:ascii="Times New Roman" w:hAnsi="Times New Roman" w:cs="Times New Roman"/>
-          <w:color w:val="00B050"/>
+          <w:sz w:val="24"/>
+          <w:szCs w:val="24"/>
+        </w:rPr>
+      </w:pPr>
+      <w:r>
+        <w:rPr>
+          <w:rFonts w:ascii="Times New Roman" w:hAnsi="Times New Roman" w:cs="Times New Roman"/>
           <w:sz w:val="24"/>
           <w:szCs w:val="24"/>
         </w:rPr>
@@ -6650,7 +6337,6 @@
         <w:ind w:left="1440"/>
         <w:rPr>
           <w:rFonts w:ascii="Times New Roman" w:hAnsi="Times New Roman" w:cs="Times New Roman"/>
-          <w:color w:val="00B050"/>
           <w:sz w:val="24"/>
           <w:szCs w:val="24"/>
         </w:rPr>
@@ -6662,7 +6348,6 @@
         <w:ind w:left="1440"/>
         <w:rPr>
           <w:rFonts w:ascii="Times New Roman" w:hAnsi="Times New Roman" w:cs="Times New Roman"/>
-          <w:color w:val="00B050"/>
           <w:sz w:val="24"/>
           <w:szCs w:val="24"/>
         </w:rPr>
@@ -6674,7 +6359,6 @@
         <w:ind w:left="1440"/>
         <w:rPr>
           <w:rFonts w:ascii="Times New Roman" w:hAnsi="Times New Roman" w:cs="Times New Roman"/>
-          <w:color w:val="00B050"/>
           <w:sz w:val="24"/>
           <w:szCs w:val="24"/>
         </w:rPr>
@@ -6689,15 +6373,13 @@
         </w:numPr>
         <w:rPr>
           <w:rFonts w:ascii="Times New Roman" w:hAnsi="Times New Roman" w:cs="Times New Roman"/>
-          <w:color w:val="FF0000"/>
-          <w:sz w:val="24"/>
-          <w:szCs w:val="24"/>
-        </w:rPr>
-      </w:pPr>
-      <w:r>
-        <w:rPr>
-          <w:rFonts w:ascii="Times New Roman" w:hAnsi="Times New Roman" w:cs="Times New Roman"/>
-          <w:color w:val="FF0000"/>
+          <w:sz w:val="24"/>
+          <w:szCs w:val="24"/>
+        </w:rPr>
+      </w:pPr>
+      <w:r>
+        <w:rPr>
+          <w:rFonts w:ascii="Times New Roman" w:hAnsi="Times New Roman" w:cs="Times New Roman"/>
           <w:sz w:val="24"/>
           <w:szCs w:val="24"/>
         </w:rPr>
@@ -6707,7 +6389,6 @@
       <w:r>
         <w:rPr>
           <w:rFonts w:ascii="Times New Roman" w:hAnsi="Times New Roman" w:cs="Times New Roman"/>
-          <w:color w:val="FF0000"/>
           <w:sz w:val="24"/>
           <w:szCs w:val="24"/>
         </w:rPr>
@@ -6723,15 +6404,13 @@
         </w:numPr>
         <w:rPr>
           <w:rFonts w:ascii="Times New Roman" w:hAnsi="Times New Roman" w:cs="Times New Roman"/>
-          <w:color w:val="FF0000"/>
-          <w:sz w:val="24"/>
-          <w:szCs w:val="24"/>
-        </w:rPr>
-      </w:pPr>
-      <w:r>
-        <w:rPr>
-          <w:rFonts w:ascii="Times New Roman" w:hAnsi="Times New Roman" w:cs="Times New Roman"/>
-          <w:color w:val="FF0000"/>
+          <w:sz w:val="24"/>
+          <w:szCs w:val="24"/>
+        </w:rPr>
+      </w:pPr>
+      <w:r>
+        <w:rPr>
+          <w:rFonts w:ascii="Times New Roman" w:hAnsi="Times New Roman" w:cs="Times New Roman"/>
           <w:sz w:val="24"/>
           <w:szCs w:val="24"/>
         </w:rPr>
@@ -6740,7 +6419,6 @@
       <w:r>
         <w:rPr>
           <w:rFonts w:ascii="Times New Roman" w:hAnsi="Times New Roman" w:cs="Times New Roman"/>
-          <w:color w:val="FF0000"/>
           <w:sz w:val="24"/>
           <w:szCs w:val="24"/>
         </w:rPr>
@@ -6756,15 +6434,13 @@
         </w:numPr>
         <w:rPr>
           <w:rFonts w:ascii="Times New Roman" w:hAnsi="Times New Roman" w:cs="Times New Roman"/>
-          <w:color w:val="FF0000"/>
-          <w:sz w:val="24"/>
-          <w:szCs w:val="24"/>
-        </w:rPr>
-      </w:pPr>
-      <w:r>
-        <w:rPr>
-          <w:rFonts w:ascii="Times New Roman" w:hAnsi="Times New Roman" w:cs="Times New Roman"/>
-          <w:color w:val="FF0000"/>
+          <w:sz w:val="24"/>
+          <w:szCs w:val="24"/>
+        </w:rPr>
+      </w:pPr>
+      <w:r>
+        <w:rPr>
+          <w:rFonts w:ascii="Times New Roman" w:hAnsi="Times New Roman" w:cs="Times New Roman"/>
           <w:sz w:val="24"/>
           <w:szCs w:val="24"/>
         </w:rPr>
@@ -6773,7 +6449,6 @@
       <w:r>
         <w:rPr>
           <w:rFonts w:ascii="Times New Roman" w:hAnsi="Times New Roman" w:cs="Times New Roman"/>
-          <w:color w:val="FF0000"/>
           <w:sz w:val="24"/>
           <w:szCs w:val="24"/>
         </w:rPr>
@@ -6789,15 +6464,13 @@
         </w:numPr>
         <w:rPr>
           <w:rFonts w:ascii="Times New Roman" w:hAnsi="Times New Roman" w:cs="Times New Roman"/>
-          <w:color w:val="FF0000"/>
-          <w:sz w:val="24"/>
-          <w:szCs w:val="24"/>
-        </w:rPr>
-      </w:pPr>
-      <w:r>
-        <w:rPr>
-          <w:rFonts w:ascii="Times New Roman" w:hAnsi="Times New Roman" w:cs="Times New Roman"/>
-          <w:color w:val="FF0000"/>
+          <w:sz w:val="24"/>
+          <w:szCs w:val="24"/>
+        </w:rPr>
+      </w:pPr>
+      <w:r>
+        <w:rPr>
+          <w:rFonts w:ascii="Times New Roman" w:hAnsi="Times New Roman" w:cs="Times New Roman"/>
           <w:sz w:val="24"/>
           <w:szCs w:val="24"/>
         </w:rPr>
@@ -6806,7 +6479,6 @@
       <w:r>
         <w:rPr>
           <w:rFonts w:ascii="Times New Roman" w:hAnsi="Times New Roman" w:cs="Times New Roman"/>
-          <w:color w:val="FF0000"/>
           <w:sz w:val="24"/>
           <w:szCs w:val="24"/>
         </w:rPr>
@@ -6815,7 +6487,6 @@
       <w:r>
         <w:rPr>
           <w:rFonts w:ascii="Times New Roman" w:hAnsi="Times New Roman" w:cs="Times New Roman"/>
-          <w:color w:val="FF0000"/>
           <w:sz w:val="24"/>
           <w:szCs w:val="24"/>
         </w:rPr>
@@ -6824,7 +6495,6 @@
       <w:r>
         <w:rPr>
           <w:rFonts w:ascii="Times New Roman" w:hAnsi="Times New Roman" w:cs="Times New Roman"/>
-          <w:color w:val="FF0000"/>
           <w:sz w:val="24"/>
           <w:szCs w:val="24"/>
         </w:rPr>
@@ -6833,7 +6503,6 @@
       <w:r>
         <w:rPr>
           <w:rFonts w:ascii="Times New Roman" w:hAnsi="Times New Roman" w:cs="Times New Roman"/>
-          <w:color w:val="FF0000"/>
           <w:sz w:val="24"/>
           <w:szCs w:val="24"/>
         </w:rPr>
@@ -6882,15 +6551,13 @@
         </w:numPr>
         <w:rPr>
           <w:rFonts w:ascii="Times New Roman" w:hAnsi="Times New Roman" w:cs="Times New Roman"/>
-          <w:color w:val="00B050"/>
-          <w:sz w:val="24"/>
-          <w:szCs w:val="24"/>
-        </w:rPr>
-      </w:pPr>
-      <w:r>
-        <w:rPr>
-          <w:rFonts w:ascii="Times New Roman" w:hAnsi="Times New Roman" w:cs="Times New Roman"/>
-          <w:color w:val="00B050"/>
+          <w:sz w:val="24"/>
+          <w:szCs w:val="24"/>
+        </w:rPr>
+      </w:pPr>
+      <w:r>
+        <w:rPr>
+          <w:rFonts w:ascii="Times New Roman" w:hAnsi="Times New Roman" w:cs="Times New Roman"/>
           <w:sz w:val="24"/>
           <w:szCs w:val="24"/>
         </w:rPr>
@@ -6899,7 +6566,6 @@
       <w:r>
         <w:rPr>
           <w:rFonts w:ascii="Times New Roman" w:hAnsi="Times New Roman" w:cs="Times New Roman"/>
-          <w:color w:val="00B050"/>
           <w:sz w:val="24"/>
           <w:szCs w:val="24"/>
         </w:rPr>
@@ -6915,15 +6581,13 @@
         </w:numPr>
         <w:rPr>
           <w:rFonts w:ascii="Times New Roman" w:hAnsi="Times New Roman" w:cs="Times New Roman"/>
-          <w:color w:val="00B050"/>
-          <w:sz w:val="24"/>
-          <w:szCs w:val="24"/>
-        </w:rPr>
-      </w:pPr>
-      <w:r>
-        <w:rPr>
-          <w:rFonts w:ascii="Times New Roman" w:hAnsi="Times New Roman" w:cs="Times New Roman"/>
-          <w:color w:val="00B050"/>
+          <w:sz w:val="24"/>
+          <w:szCs w:val="24"/>
+        </w:rPr>
+      </w:pPr>
+      <w:r>
+        <w:rPr>
+          <w:rFonts w:ascii="Times New Roman" w:hAnsi="Times New Roman" w:cs="Times New Roman"/>
           <w:sz w:val="24"/>
           <w:szCs w:val="24"/>
         </w:rPr>
@@ -6932,7 +6596,6 @@
       <w:r>
         <w:rPr>
           <w:rFonts w:ascii="Times New Roman" w:hAnsi="Times New Roman" w:cs="Times New Roman"/>
-          <w:color w:val="00B050"/>
           <w:sz w:val="24"/>
           <w:szCs w:val="24"/>
         </w:rPr>
@@ -6941,7 +6604,6 @@
       <w:r>
         <w:rPr>
           <w:rFonts w:ascii="Times New Roman" w:hAnsi="Times New Roman" w:cs="Times New Roman"/>
-          <w:color w:val="00B050"/>
           <w:sz w:val="24"/>
           <w:szCs w:val="24"/>
         </w:rPr>
@@ -6968,31 +6630,7 @@
           <w:sz w:val="24"/>
           <w:szCs w:val="24"/>
         </w:rPr>
-        <w:t xml:space="preserve">Aclaración: El indicador “Cantidad de tiempo transcurrido” representa el tiempo </w:t>
-      </w:r>
-      <w:r>
-        <w:rPr>
-          <w:rFonts w:ascii="Times New Roman" w:hAnsi="Times New Roman" w:cs="Times New Roman"/>
-          <w:sz w:val="24"/>
-          <w:szCs w:val="24"/>
-        </w:rPr>
-        <w:t>que ha pasado</w:t>
-      </w:r>
-      <w:r>
-        <w:rPr>
-          <w:rFonts w:ascii="Times New Roman" w:hAnsi="Times New Roman" w:cs="Times New Roman"/>
-          <w:sz w:val="24"/>
-          <w:szCs w:val="24"/>
-        </w:rPr>
-        <w:t xml:space="preserve"> entre dos fallos del mismo o diferente tipo, </w:t>
-      </w:r>
-      <w:r>
-        <w:rPr>
-          <w:rFonts w:ascii="Times New Roman" w:hAnsi="Times New Roman" w:cs="Times New Roman"/>
-          <w:sz w:val="24"/>
-          <w:szCs w:val="24"/>
-        </w:rPr>
-        <w:t>por cada localidad.</w:t>
+        <w:t>Aclaración: El indicador “Cantidad de tiempo transcurrido” representa el tiempo que ha pasado entre dos fallos del mismo o diferente tipo, por cada localidad.</w:t>
       </w:r>
     </w:p>
     <w:p>
@@ -7099,7 +6737,6 @@
         <w:ind w:left="1440"/>
         <w:rPr>
           <w:rFonts w:ascii="Times New Roman" w:hAnsi="Times New Roman" w:cs="Times New Roman"/>
-          <w:color w:val="FF0000"/>
           <w:sz w:val="24"/>
           <w:szCs w:val="24"/>
         </w:rPr>
@@ -7114,15 +6751,13 @@
         </w:numPr>
         <w:rPr>
           <w:rFonts w:ascii="Times New Roman" w:hAnsi="Times New Roman" w:cs="Times New Roman"/>
-          <w:color w:val="FF0000"/>
-          <w:sz w:val="24"/>
-          <w:szCs w:val="24"/>
-        </w:rPr>
-      </w:pPr>
-      <w:r>
-        <w:rPr>
-          <w:rFonts w:ascii="Times New Roman" w:hAnsi="Times New Roman" w:cs="Times New Roman"/>
-          <w:color w:val="FF0000"/>
+          <w:sz w:val="24"/>
+          <w:szCs w:val="24"/>
+        </w:rPr>
+      </w:pPr>
+      <w:r>
+        <w:rPr>
+          <w:rFonts w:ascii="Times New Roman" w:hAnsi="Times New Roman" w:cs="Times New Roman"/>
           <w:sz w:val="24"/>
           <w:szCs w:val="24"/>
         </w:rPr>
@@ -7138,15 +6773,13 @@
         </w:numPr>
         <w:rPr>
           <w:rFonts w:ascii="Times New Roman" w:hAnsi="Times New Roman" w:cs="Times New Roman"/>
-          <w:color w:val="FF0000"/>
-          <w:sz w:val="24"/>
-          <w:szCs w:val="24"/>
-        </w:rPr>
-      </w:pPr>
-      <w:r>
-        <w:rPr>
-          <w:rFonts w:ascii="Times New Roman" w:hAnsi="Times New Roman" w:cs="Times New Roman"/>
-          <w:color w:val="FF0000"/>
+          <w:sz w:val="24"/>
+          <w:szCs w:val="24"/>
+        </w:rPr>
+      </w:pPr>
+      <w:r>
+        <w:rPr>
+          <w:rFonts w:ascii="Times New Roman" w:hAnsi="Times New Roman" w:cs="Times New Roman"/>
           <w:sz w:val="24"/>
           <w:szCs w:val="24"/>
         </w:rPr>
@@ -7155,7 +6788,6 @@
       <w:r>
         <w:rPr>
           <w:rFonts w:ascii="Times New Roman" w:hAnsi="Times New Roman" w:cs="Times New Roman"/>
-          <w:color w:val="FF0000"/>
           <w:sz w:val="24"/>
           <w:szCs w:val="24"/>
         </w:rPr>
@@ -7171,15 +6803,13 @@
         </w:numPr>
         <w:rPr>
           <w:rFonts w:ascii="Times New Roman" w:hAnsi="Times New Roman" w:cs="Times New Roman"/>
-          <w:color w:val="FF0000"/>
-          <w:sz w:val="24"/>
-          <w:szCs w:val="24"/>
-        </w:rPr>
-      </w:pPr>
-      <w:r>
-        <w:rPr>
-          <w:rFonts w:ascii="Times New Roman" w:hAnsi="Times New Roman" w:cs="Times New Roman"/>
-          <w:color w:val="FF0000"/>
+          <w:sz w:val="24"/>
+          <w:szCs w:val="24"/>
+        </w:rPr>
+      </w:pPr>
+      <w:r>
+        <w:rPr>
+          <w:rFonts w:ascii="Times New Roman" w:hAnsi="Times New Roman" w:cs="Times New Roman"/>
           <w:sz w:val="24"/>
           <w:szCs w:val="24"/>
         </w:rPr>
@@ -7188,7 +6818,6 @@
       <w:r>
         <w:rPr>
           <w:rFonts w:ascii="Times New Roman" w:hAnsi="Times New Roman" w:cs="Times New Roman"/>
-          <w:color w:val="FF0000"/>
           <w:sz w:val="24"/>
           <w:szCs w:val="24"/>
         </w:rPr>
@@ -7197,7 +6826,6 @@
       <w:r>
         <w:rPr>
           <w:rFonts w:ascii="Times New Roman" w:hAnsi="Times New Roman" w:cs="Times New Roman"/>
-          <w:color w:val="FF0000"/>
           <w:sz w:val="24"/>
           <w:szCs w:val="24"/>
         </w:rPr>
@@ -7214,15 +6842,13 @@
         <w:jc w:val="both"/>
         <w:rPr>
           <w:rFonts w:ascii="Times New Roman" w:hAnsi="Times New Roman" w:cs="Times New Roman"/>
-          <w:color w:val="FF0000"/>
-          <w:sz w:val="24"/>
-          <w:szCs w:val="24"/>
-        </w:rPr>
-      </w:pPr>
-      <w:r>
-        <w:rPr>
-          <w:rFonts w:ascii="Times New Roman" w:hAnsi="Times New Roman" w:cs="Times New Roman"/>
-          <w:color w:val="FF0000"/>
+          <w:sz w:val="24"/>
+          <w:szCs w:val="24"/>
+        </w:rPr>
+      </w:pPr>
+      <w:r>
+        <w:rPr>
+          <w:rFonts w:ascii="Times New Roman" w:hAnsi="Times New Roman" w:cs="Times New Roman"/>
           <w:sz w:val="24"/>
           <w:szCs w:val="24"/>
         </w:rPr>
@@ -7231,7 +6857,6 @@
       <w:r>
         <w:rPr>
           <w:rFonts w:ascii="Times New Roman" w:hAnsi="Times New Roman" w:cs="Times New Roman"/>
-          <w:color w:val="FF0000"/>
           <w:sz w:val="24"/>
           <w:szCs w:val="24"/>
         </w:rPr>
@@ -7240,7 +6865,6 @@
       <w:r>
         <w:rPr>
           <w:rFonts w:ascii="Times New Roman" w:hAnsi="Times New Roman" w:cs="Times New Roman"/>
-          <w:color w:val="FF0000"/>
           <w:sz w:val="24"/>
           <w:szCs w:val="24"/>
         </w:rPr>
@@ -7290,15 +6914,13 @@
         </w:numPr>
         <w:rPr>
           <w:rFonts w:ascii="Times New Roman" w:hAnsi="Times New Roman" w:cs="Times New Roman"/>
-          <w:color w:val="00B050"/>
-          <w:sz w:val="24"/>
-          <w:szCs w:val="24"/>
-        </w:rPr>
-      </w:pPr>
-      <w:r>
-        <w:rPr>
-          <w:rFonts w:ascii="Times New Roman" w:hAnsi="Times New Roman" w:cs="Times New Roman"/>
-          <w:color w:val="00B050"/>
+          <w:sz w:val="24"/>
+          <w:szCs w:val="24"/>
+        </w:rPr>
+      </w:pPr>
+      <w:r>
+        <w:rPr>
+          <w:rFonts w:ascii="Times New Roman" w:hAnsi="Times New Roman" w:cs="Times New Roman"/>
           <w:sz w:val="24"/>
           <w:szCs w:val="24"/>
         </w:rPr>
@@ -7307,7 +6929,6 @@
       <w:r>
         <w:rPr>
           <w:rFonts w:ascii="Times New Roman" w:hAnsi="Times New Roman" w:cs="Times New Roman"/>
-          <w:color w:val="00B050"/>
           <w:sz w:val="24"/>
           <w:szCs w:val="24"/>
         </w:rPr>
@@ -7323,15 +6944,13 @@
         </w:numPr>
         <w:rPr>
           <w:rFonts w:ascii="Times New Roman" w:hAnsi="Times New Roman" w:cs="Times New Roman"/>
-          <w:color w:val="00B050"/>
-          <w:sz w:val="24"/>
-          <w:szCs w:val="24"/>
-        </w:rPr>
-      </w:pPr>
-      <w:r>
-        <w:rPr>
-          <w:rFonts w:ascii="Times New Roman" w:hAnsi="Times New Roman" w:cs="Times New Roman"/>
-          <w:color w:val="00B050"/>
+          <w:sz w:val="24"/>
+          <w:szCs w:val="24"/>
+        </w:rPr>
+      </w:pPr>
+      <w:r>
+        <w:rPr>
+          <w:rFonts w:ascii="Times New Roman" w:hAnsi="Times New Roman" w:cs="Times New Roman"/>
           <w:sz w:val="24"/>
           <w:szCs w:val="24"/>
         </w:rPr>
@@ -7340,7 +6959,6 @@
       <w:r>
         <w:rPr>
           <w:rFonts w:ascii="Times New Roman" w:hAnsi="Times New Roman" w:cs="Times New Roman"/>
-          <w:color w:val="00B050"/>
           <w:sz w:val="24"/>
           <w:szCs w:val="24"/>
         </w:rPr>
@@ -7419,46 +7037,17 @@
         </w:numPr>
         <w:rPr>
           <w:rFonts w:ascii="Times New Roman" w:hAnsi="Times New Roman" w:cs="Times New Roman"/>
-          <w:color w:val="00B050"/>
-          <w:sz w:val="24"/>
-          <w:szCs w:val="24"/>
-        </w:rPr>
-      </w:pPr>
-      <w:r>
-        <w:rPr>
-          <w:rFonts w:ascii="Times New Roman" w:hAnsi="Times New Roman" w:cs="Times New Roman"/>
-          <w:color w:val="00B050"/>
-          <w:sz w:val="24"/>
-          <w:szCs w:val="24"/>
-        </w:rPr>
-        <w:t xml:space="preserve">Hecho: Cantidad </w:t>
-      </w:r>
-      <w:r>
-        <w:rPr>
-          <w:rFonts w:ascii="Times New Roman" w:hAnsi="Times New Roman" w:cs="Times New Roman"/>
-          <w:color w:val="00B050"/>
-          <w:sz w:val="24"/>
-          <w:szCs w:val="24"/>
-        </w:rPr>
-        <w:t>personal usado</w:t>
-      </w:r>
-      <w:r>
-        <w:rPr>
-          <w:rFonts w:ascii="Times New Roman" w:hAnsi="Times New Roman" w:cs="Times New Roman"/>
-          <w:color w:val="00B050"/>
-          <w:sz w:val="24"/>
-          <w:szCs w:val="24"/>
-        </w:rPr>
-        <w:t xml:space="preserve">&gt; Cantidad </w:t>
-      </w:r>
-      <w:r>
-        <w:rPr>
-          <w:rFonts w:ascii="Times New Roman" w:hAnsi="Times New Roman" w:cs="Times New Roman"/>
-          <w:color w:val="00B050"/>
-          <w:sz w:val="24"/>
-          <w:szCs w:val="24"/>
-        </w:rPr>
-        <w:t>personal sugerido</w:t>
+          <w:sz w:val="24"/>
+          <w:szCs w:val="24"/>
+        </w:rPr>
+      </w:pPr>
+      <w:r>
+        <w:rPr>
+          <w:rFonts w:ascii="Times New Roman" w:hAnsi="Times New Roman" w:cs="Times New Roman"/>
+          <w:sz w:val="24"/>
+          <w:szCs w:val="24"/>
+        </w:rPr>
+        <w:t>Hecho: Cantidad personal usado&gt; Cantidad personal sugerido</w:t>
       </w:r>
     </w:p>
     <w:p>
@@ -7470,28 +7059,17 @@
         </w:numPr>
         <w:rPr>
           <w:rFonts w:ascii="Times New Roman" w:hAnsi="Times New Roman" w:cs="Times New Roman"/>
-          <w:color w:val="00B050"/>
-          <w:sz w:val="24"/>
-          <w:szCs w:val="24"/>
-        </w:rPr>
-      </w:pPr>
-      <w:r>
-        <w:rPr>
-          <w:rFonts w:ascii="Times New Roman" w:hAnsi="Times New Roman" w:cs="Times New Roman"/>
-          <w:color w:val="00B050"/>
-          <w:sz w:val="24"/>
-          <w:szCs w:val="24"/>
-        </w:rPr>
-        <w:t xml:space="preserve">Función: </w:t>
-      </w:r>
-      <w:r>
-        <w:rPr>
-          <w:rFonts w:ascii="Times New Roman" w:hAnsi="Times New Roman" w:cs="Times New Roman"/>
-          <w:color w:val="00B050"/>
-          <w:sz w:val="24"/>
-          <w:szCs w:val="24"/>
-        </w:rPr>
-        <w:t>SUM</w:t>
+          <w:sz w:val="24"/>
+          <w:szCs w:val="24"/>
+        </w:rPr>
+      </w:pPr>
+      <w:r>
+        <w:rPr>
+          <w:rFonts w:ascii="Times New Roman" w:hAnsi="Times New Roman" w:cs="Times New Roman"/>
+          <w:sz w:val="24"/>
+          <w:szCs w:val="24"/>
+        </w:rPr>
+        <w:t>Función: SUM</w:t>
       </w:r>
     </w:p>
     <w:p>
@@ -7769,15 +7347,7 @@
           <w:sz w:val="24"/>
           <w:szCs w:val="24"/>
         </w:rPr>
-        <w:t>Cantidad de tiempo de respuesta</w:t>
-      </w:r>
-      <w:r>
-        <w:rPr>
-          <w:rFonts w:ascii="Times New Roman" w:hAnsi="Times New Roman" w:cs="Times New Roman"/>
-          <w:sz w:val="24"/>
-          <w:szCs w:val="24"/>
-        </w:rPr>
-        <w:t xml:space="preserve"> </w:t>
+        <w:t xml:space="preserve">Cantidad de tiempo de respuesta </w:t>
       </w:r>
     </w:p>
     <w:p>
@@ -7789,15 +7359,13 @@
         </w:numPr>
         <w:rPr>
           <w:rFonts w:ascii="Times New Roman" w:hAnsi="Times New Roman" w:cs="Times New Roman"/>
-          <w:color w:val="00B050"/>
-          <w:sz w:val="24"/>
-          <w:szCs w:val="24"/>
-        </w:rPr>
-      </w:pPr>
-      <w:r>
-        <w:rPr>
-          <w:rFonts w:ascii="Times New Roman" w:hAnsi="Times New Roman" w:cs="Times New Roman"/>
-          <w:color w:val="00B050"/>
+          <w:sz w:val="24"/>
+          <w:szCs w:val="24"/>
+        </w:rPr>
+      </w:pPr>
+      <w:r>
+        <w:rPr>
+          <w:rFonts w:ascii="Times New Roman" w:hAnsi="Times New Roman" w:cs="Times New Roman"/>
           <w:sz w:val="24"/>
           <w:szCs w:val="24"/>
         </w:rPr>
@@ -7813,15 +7381,13 @@
         </w:numPr>
         <w:rPr>
           <w:rFonts w:ascii="Times New Roman" w:hAnsi="Times New Roman" w:cs="Times New Roman"/>
-          <w:color w:val="00B050"/>
-          <w:sz w:val="24"/>
-          <w:szCs w:val="24"/>
-        </w:rPr>
-      </w:pPr>
-      <w:r>
-        <w:rPr>
-          <w:rFonts w:ascii="Times New Roman" w:hAnsi="Times New Roman" w:cs="Times New Roman"/>
-          <w:color w:val="00B050"/>
+          <w:sz w:val="24"/>
+          <w:szCs w:val="24"/>
+        </w:rPr>
+      </w:pPr>
+      <w:r>
+        <w:rPr>
+          <w:rFonts w:ascii="Times New Roman" w:hAnsi="Times New Roman" w:cs="Times New Roman"/>
           <w:sz w:val="24"/>
           <w:szCs w:val="24"/>
         </w:rPr>
@@ -7838,15 +7404,13 @@
         <w:jc w:val="both"/>
         <w:rPr>
           <w:rFonts w:ascii="Times New Roman" w:hAnsi="Times New Roman" w:cs="Times New Roman"/>
-          <w:color w:val="00B050"/>
-          <w:sz w:val="24"/>
-          <w:szCs w:val="24"/>
-        </w:rPr>
-      </w:pPr>
-      <w:r>
-        <w:rPr>
-          <w:rFonts w:ascii="Times New Roman" w:hAnsi="Times New Roman" w:cs="Times New Roman"/>
-          <w:color w:val="00B050"/>
+          <w:sz w:val="24"/>
+          <w:szCs w:val="24"/>
+        </w:rPr>
+      </w:pPr>
+      <w:r>
+        <w:rPr>
+          <w:rFonts w:ascii="Times New Roman" w:hAnsi="Times New Roman" w:cs="Times New Roman"/>
           <w:sz w:val="24"/>
           <w:szCs w:val="24"/>
         </w:rPr>
@@ -7855,296 +7419,2130 @@
     </w:p>
     <w:p>
       <w:pPr>
-        <w:jc w:val="both"/>
-        <w:rPr>
-          <w:rFonts w:ascii="Times New Roman" w:hAnsi="Times New Roman" w:cs="Times New Roman"/>
-          <w:color w:val="E36C0A" w:themeColor="accent6" w:themeShade="BF"/>
-          <w:sz w:val="28"/>
-          <w:szCs w:val="28"/>
-        </w:rPr>
-      </w:pPr>
-      <w:r>
-        <w:rPr>
-          <w:rFonts w:ascii="Times New Roman" w:hAnsi="Times New Roman" w:cs="Times New Roman"/>
-          <w:color w:val="E36C0A" w:themeColor="accent6" w:themeShade="BF"/>
-          <w:sz w:val="28"/>
-          <w:szCs w:val="28"/>
-        </w:rPr>
-        <w:t>*** Aclaratoria: lo verde son modificaciones que considere importante hacer.</w:t>
-      </w:r>
-    </w:p>
-    <w:p>
-      <w:pPr>
-        <w:jc w:val="both"/>
-        <w:rPr>
-          <w:rFonts w:ascii="Times New Roman" w:hAnsi="Times New Roman" w:cs="Times New Roman"/>
-          <w:color w:val="E36C0A" w:themeColor="accent6" w:themeShade="BF"/>
-          <w:sz w:val="28"/>
-          <w:szCs w:val="28"/>
-        </w:rPr>
-      </w:pPr>
-      <w:r>
-        <w:rPr>
-          <w:rFonts w:ascii="Times New Roman" w:hAnsi="Times New Roman" w:cs="Times New Roman"/>
-          <w:color w:val="E36C0A" w:themeColor="accent6" w:themeShade="BF"/>
-          <w:sz w:val="28"/>
-          <w:szCs w:val="28"/>
-        </w:rPr>
-        <w:t xml:space="preserve"> Y las dos rojas son dos indicadores que hacían faltan, son aquellos que habían 3 iguales, entonces saque esos dos indicadores que son el </w:t>
-      </w:r>
-      <w:r>
-        <w:rPr>
-          <w:rFonts w:ascii="Times New Roman" w:hAnsi="Times New Roman" w:cs="Times New Roman"/>
-          <w:color w:val="E36C0A" w:themeColor="accent6" w:themeShade="BF"/>
-          <w:sz w:val="28"/>
-          <w:szCs w:val="28"/>
-        </w:rPr>
-        <w:t>6 y el 9</w:t>
-      </w:r>
-      <w:r>
-        <w:rPr>
-          <w:rFonts w:ascii="Times New Roman" w:hAnsi="Times New Roman" w:cs="Times New Roman"/>
-          <w:color w:val="E36C0A" w:themeColor="accent6" w:themeShade="BF"/>
-          <w:sz w:val="28"/>
-          <w:szCs w:val="28"/>
-        </w:rPr>
-        <w:t>, porque no se estaban calculando.</w:t>
-      </w:r>
-    </w:p>
-    <w:p>
-      <w:pPr>
-        <w:jc w:val="both"/>
-        <w:rPr>
-          <w:rFonts w:ascii="Times New Roman" w:hAnsi="Times New Roman" w:cs="Times New Roman"/>
-          <w:color w:val="E36C0A" w:themeColor="accent6" w:themeShade="BF"/>
-          <w:sz w:val="28"/>
-          <w:szCs w:val="28"/>
-        </w:rPr>
-      </w:pPr>
-      <w:r>
-        <w:rPr>
-          <w:rFonts w:ascii="Times New Roman" w:hAnsi="Times New Roman" w:cs="Times New Roman"/>
-          <w:color w:val="E36C0A" w:themeColor="accent6" w:themeShade="BF"/>
-          <w:sz w:val="28"/>
-          <w:szCs w:val="28"/>
-        </w:rPr>
-        <w:t>De aquí en adelante resolvamos cada quien hasta llegar al paso 3.4 para que así nos rinda más, y si fuera posible tenerlo listo para el domingo en la tarde.</w:t>
-      </w:r>
-    </w:p>
-    <w:p>
-      <w:pPr>
-        <w:jc w:val="both"/>
-        <w:rPr>
-          <w:rFonts w:ascii="Times New Roman" w:hAnsi="Times New Roman" w:cs="Times New Roman"/>
-          <w:color w:val="E36C0A" w:themeColor="accent6" w:themeShade="BF"/>
-          <w:sz w:val="28"/>
-          <w:szCs w:val="28"/>
-        </w:rPr>
-      </w:pPr>
-      <w:r>
-        <w:rPr>
-          <w:rFonts w:ascii="Times New Roman" w:hAnsi="Times New Roman" w:cs="Times New Roman"/>
-          <w:color w:val="E36C0A" w:themeColor="accent6" w:themeShade="BF"/>
-          <w:sz w:val="28"/>
-          <w:szCs w:val="28"/>
-        </w:rPr>
-        <w:t>Hecho tiempo e inventario -- &gt; Briangela</w:t>
-      </w:r>
-    </w:p>
-    <w:p>
-      <w:pPr>
-        <w:jc w:val="both"/>
-        <w:rPr>
-          <w:rFonts w:ascii="Times New Roman" w:hAnsi="Times New Roman" w:cs="Times New Roman"/>
-          <w:color w:val="E36C0A" w:themeColor="accent6" w:themeShade="BF"/>
-          <w:sz w:val="28"/>
-          <w:szCs w:val="28"/>
-        </w:rPr>
-      </w:pPr>
-      <w:r>
-        <w:rPr>
-          <w:rFonts w:ascii="Times New Roman" w:hAnsi="Times New Roman" w:cs="Times New Roman"/>
-          <w:color w:val="E36C0A" w:themeColor="accent6" w:themeShade="BF"/>
-          <w:sz w:val="28"/>
-          <w:szCs w:val="28"/>
-        </w:rPr>
-        <w:t xml:space="preserve">Hecho personal de servicio -- &gt; </w:t>
+        <w:pStyle w:val="Prrafodelista"/>
+        <w:ind w:left="1440"/>
+        <w:jc w:val="both"/>
+        <w:rPr>
+          <w:rFonts w:ascii="Times New Roman" w:hAnsi="Times New Roman" w:cs="Times New Roman"/>
+          <w:sz w:val="24"/>
+          <w:szCs w:val="24"/>
+        </w:rPr>
+      </w:pPr>
+    </w:p>
+    <w:p>
+      <w:pPr>
+        <w:pStyle w:val="Prrafodelista"/>
+        <w:ind w:left="1440" w:hanging="1724"/>
+        <w:jc w:val="both"/>
+        <w:rPr>
+          <w:rFonts w:ascii="Times New Roman" w:hAnsi="Times New Roman" w:cs="Times New Roman"/>
+          <w:b/>
+          <w:color w:val="1F497D" w:themeColor="text2"/>
+          <w:sz w:val="24"/>
+          <w:szCs w:val="24"/>
+        </w:rPr>
+      </w:pPr>
+      <w:r>
+        <w:rPr>
+          <w:rFonts w:ascii="Times New Roman" w:hAnsi="Times New Roman" w:cs="Times New Roman"/>
+          <w:b/>
+          <w:color w:val="1F497D" w:themeColor="text2"/>
+          <w:sz w:val="24"/>
+          <w:szCs w:val="24"/>
+        </w:rPr>
+        <w:t>Paso 2.</w:t>
+      </w:r>
+      <w:r>
+        <w:rPr>
+          <w:rFonts w:ascii="Times New Roman" w:hAnsi="Times New Roman" w:cs="Times New Roman"/>
+          <w:b/>
+          <w:color w:val="1F497D" w:themeColor="text2"/>
+          <w:sz w:val="24"/>
+          <w:szCs w:val="24"/>
+        </w:rPr>
+        <w:t xml:space="preserve">2 </w:t>
+      </w:r>
+      <w:r>
+        <w:rPr>
+          <w:rFonts w:ascii="Times New Roman" w:hAnsi="Times New Roman" w:cs="Times New Roman"/>
+          <w:b/>
+          <w:color w:val="1F497D" w:themeColor="text2"/>
+          <w:sz w:val="24"/>
+          <w:szCs w:val="24"/>
+        </w:rPr>
+        <w:t xml:space="preserve"> </w:t>
+      </w:r>
+      <w:r>
+        <w:rPr>
+          <w:rFonts w:ascii="Times New Roman" w:hAnsi="Times New Roman" w:cs="Times New Roman"/>
+          <w:b/>
+          <w:color w:val="1F497D" w:themeColor="text2"/>
+          <w:sz w:val="24"/>
+          <w:szCs w:val="24"/>
+        </w:rPr>
+        <w:t>Establecer Correspondencias</w:t>
+      </w:r>
+    </w:p>
+    <w:p>
+      <w:pPr>
+        <w:pStyle w:val="Prrafodelista"/>
+        <w:ind w:left="1440" w:hanging="1724"/>
+        <w:jc w:val="both"/>
+        <w:rPr>
+          <w:rFonts w:ascii="Times New Roman" w:hAnsi="Times New Roman" w:cs="Times New Roman"/>
+          <w:b/>
+          <w:color w:val="1F497D" w:themeColor="text2"/>
+          <w:sz w:val="24"/>
+          <w:szCs w:val="24"/>
+        </w:rPr>
+      </w:pPr>
+      <w:r>
+        <w:rPr>
+          <w:rFonts w:ascii="Times New Roman" w:hAnsi="Times New Roman" w:cs="Times New Roman"/>
+          <w:b/>
+          <w:color w:val="1F497D" w:themeColor="text2"/>
+          <w:sz w:val="24"/>
+          <w:szCs w:val="24"/>
+        </w:rPr>
+        <w:t xml:space="preserve"> </w:t>
+      </w:r>
+    </w:p>
+    <w:p>
+      <w:pPr>
+        <w:pStyle w:val="Prrafodelista"/>
+        <w:ind w:left="1440" w:hanging="1014"/>
+        <w:jc w:val="both"/>
+        <w:rPr>
+          <w:rFonts w:ascii="Times New Roman" w:hAnsi="Times New Roman" w:cs="Times New Roman"/>
+          <w:sz w:val="24"/>
+          <w:szCs w:val="24"/>
+        </w:rPr>
+      </w:pPr>
+      <w:r>
+        <w:rPr>
+          <w:rFonts w:ascii="Times New Roman" w:hAnsi="Times New Roman" w:cs="Times New Roman"/>
+          <w:sz w:val="24"/>
+          <w:szCs w:val="24"/>
+        </w:rPr>
+        <w:t>La tabla “localidades” se relaciona con la perspectiva “Localidad”</w:t>
+      </w:r>
+    </w:p>
+    <w:p>
+      <w:pPr>
+        <w:pStyle w:val="Prrafodelista"/>
+        <w:ind w:left="1440" w:hanging="1014"/>
+        <w:jc w:val="both"/>
+        <w:rPr>
+          <w:rFonts w:ascii="Times New Roman" w:hAnsi="Times New Roman" w:cs="Times New Roman"/>
+          <w:sz w:val="24"/>
+          <w:szCs w:val="24"/>
+        </w:rPr>
+      </w:pPr>
+      <w:r>
+        <w:rPr>
+          <w:rFonts w:ascii="Times New Roman" w:hAnsi="Times New Roman" w:cs="Times New Roman"/>
+          <w:sz w:val="24"/>
+          <w:szCs w:val="24"/>
+        </w:rPr>
+        <w:t>La tabla “</w:t>
+      </w:r>
+      <w:r>
+        <w:rPr>
+          <w:rFonts w:ascii="Times New Roman" w:hAnsi="Times New Roman" w:cs="Times New Roman"/>
+          <w:sz w:val="24"/>
+          <w:szCs w:val="24"/>
+        </w:rPr>
+        <w:t>Tipo de servicio</w:t>
+      </w:r>
+      <w:r>
+        <w:rPr>
+          <w:rFonts w:ascii="Times New Roman" w:hAnsi="Times New Roman" w:cs="Times New Roman"/>
+          <w:sz w:val="24"/>
+          <w:szCs w:val="24"/>
+        </w:rPr>
+        <w:t>” se relaciona con la perspectiva “Área”</w:t>
+      </w:r>
+    </w:p>
+    <w:p>
+      <w:pPr>
+        <w:pStyle w:val="Prrafodelista"/>
+        <w:ind w:left="1440" w:hanging="1014"/>
+        <w:jc w:val="both"/>
+        <w:rPr>
+          <w:rFonts w:ascii="Times New Roman" w:hAnsi="Times New Roman" w:cs="Times New Roman"/>
+          <w:sz w:val="24"/>
+          <w:szCs w:val="24"/>
+        </w:rPr>
+      </w:pPr>
+      <w:r>
+        <w:rPr>
+          <w:rFonts w:ascii="Times New Roman" w:hAnsi="Times New Roman" w:cs="Times New Roman"/>
+          <w:sz w:val="24"/>
+          <w:szCs w:val="24"/>
+        </w:rPr>
+        <w:t>La tabla “</w:t>
+      </w:r>
+      <w:r>
+        <w:rPr>
+          <w:rFonts w:ascii="Times New Roman" w:hAnsi="Times New Roman" w:cs="Times New Roman"/>
+          <w:sz w:val="24"/>
+          <w:szCs w:val="24"/>
+        </w:rPr>
+        <w:t>Servicio</w:t>
+      </w:r>
+      <w:r>
+        <w:rPr>
+          <w:rFonts w:ascii="Times New Roman" w:hAnsi="Times New Roman" w:cs="Times New Roman"/>
+          <w:sz w:val="24"/>
+          <w:szCs w:val="24"/>
+        </w:rPr>
+        <w:t>” se relaciona con la perspectiva “Servicio”</w:t>
+      </w:r>
+    </w:p>
+    <w:p>
+      <w:pPr>
+        <w:pStyle w:val="Prrafodelista"/>
+        <w:ind w:left="1440" w:hanging="1014"/>
+        <w:jc w:val="both"/>
+        <w:rPr>
+          <w:rFonts w:ascii="Times New Roman" w:hAnsi="Times New Roman" w:cs="Times New Roman"/>
+          <w:sz w:val="24"/>
+          <w:szCs w:val="24"/>
+        </w:rPr>
+      </w:pPr>
+      <w:r>
+        <w:rPr>
+          <w:rFonts w:ascii="Times New Roman" w:hAnsi="Times New Roman" w:cs="Times New Roman"/>
+          <w:sz w:val="24"/>
+          <w:szCs w:val="24"/>
+        </w:rPr>
+        <w:t>La tabla “</w:t>
+      </w:r>
+      <w:r>
+        <w:rPr>
+          <w:rFonts w:ascii="Times New Roman" w:hAnsi="Times New Roman" w:cs="Times New Roman"/>
+          <w:sz w:val="24"/>
+          <w:szCs w:val="24"/>
+        </w:rPr>
+        <w:t>Persona</w:t>
+      </w:r>
+      <w:r>
+        <w:rPr>
+          <w:rFonts w:ascii="Times New Roman" w:hAnsi="Times New Roman" w:cs="Times New Roman"/>
+          <w:sz w:val="24"/>
+          <w:szCs w:val="24"/>
+        </w:rPr>
+        <w:t>” se relaciona con la perspectiva “Obrero”</w:t>
+      </w:r>
+    </w:p>
+    <w:p>
+      <w:pPr>
+        <w:pStyle w:val="Prrafodelista"/>
+        <w:ind w:left="1440" w:hanging="1014"/>
+        <w:jc w:val="both"/>
+        <w:rPr>
+          <w:rFonts w:ascii="Times New Roman" w:hAnsi="Times New Roman" w:cs="Times New Roman"/>
+          <w:sz w:val="24"/>
+          <w:szCs w:val="24"/>
+        </w:rPr>
+      </w:pPr>
+      <w:r>
+        <w:rPr>
+          <w:rFonts w:ascii="Times New Roman" w:hAnsi="Times New Roman" w:cs="Times New Roman"/>
+          <w:sz w:val="24"/>
+          <w:szCs w:val="24"/>
+        </w:rPr>
+        <w:t>La tabla “</w:t>
+      </w:r>
+      <w:r>
+        <w:rPr>
+          <w:rFonts w:ascii="Times New Roman" w:hAnsi="Times New Roman" w:cs="Times New Roman"/>
+          <w:sz w:val="24"/>
+          <w:szCs w:val="24"/>
+        </w:rPr>
+        <w:t>Ítems históricos</w:t>
+      </w:r>
+      <w:r>
+        <w:rPr>
+          <w:rFonts w:ascii="Times New Roman" w:hAnsi="Times New Roman" w:cs="Times New Roman"/>
+          <w:sz w:val="24"/>
+          <w:szCs w:val="24"/>
+        </w:rPr>
+        <w:t>” se relaciona con la perspectiva “</w:t>
+      </w:r>
+      <w:r>
+        <w:rPr>
+          <w:rFonts w:ascii="Times New Roman" w:hAnsi="Times New Roman" w:cs="Times New Roman"/>
+          <w:sz w:val="24"/>
+          <w:szCs w:val="24"/>
+        </w:rPr>
+        <w:t>Tiempo</w:t>
+      </w:r>
+      <w:r>
+        <w:rPr>
+          <w:rFonts w:ascii="Times New Roman" w:hAnsi="Times New Roman" w:cs="Times New Roman"/>
+          <w:sz w:val="24"/>
+          <w:szCs w:val="24"/>
+        </w:rPr>
+        <w:t>”</w:t>
+      </w:r>
+    </w:p>
+    <w:p>
+      <w:pPr>
+        <w:pStyle w:val="Prrafodelista"/>
+        <w:ind w:left="1440" w:hanging="1724"/>
+        <w:jc w:val="both"/>
+        <w:rPr>
+          <w:rFonts w:ascii="Times New Roman" w:hAnsi="Times New Roman" w:cs="Times New Roman"/>
+          <w:sz w:val="24"/>
+          <w:szCs w:val="24"/>
+        </w:rPr>
+      </w:pPr>
+    </w:p>
+    <w:p>
+      <w:pPr>
+        <w:ind w:left="426"/>
+        <w:jc w:val="both"/>
+        <w:rPr>
+          <w:rFonts w:ascii="Times New Roman" w:hAnsi="Times New Roman" w:cs="Times New Roman"/>
+          <w:sz w:val="24"/>
+          <w:szCs w:val="24"/>
+        </w:rPr>
+      </w:pPr>
+      <w:r>
+        <w:rPr>
+          <w:rFonts w:ascii="Times New Roman" w:hAnsi="Times New Roman" w:cs="Times New Roman"/>
+          <w:sz w:val="24"/>
+          <w:szCs w:val="24"/>
+        </w:rPr>
+        <w:t>El campo “</w:t>
       </w:r>
       <w:proofErr w:type="spellStart"/>
       <w:r>
         <w:rPr>
           <w:rFonts w:ascii="Times New Roman" w:hAnsi="Times New Roman" w:cs="Times New Roman"/>
-          <w:color w:val="E36C0A" w:themeColor="accent6" w:themeShade="BF"/>
-          <w:sz w:val="28"/>
-          <w:szCs w:val="28"/>
-        </w:rPr>
-        <w:t>Rocio</w:t>
+          <w:sz w:val="24"/>
+          <w:szCs w:val="24"/>
+        </w:rPr>
+        <w:t>ata_cantidad</w:t>
       </w:r>
       <w:proofErr w:type="spellEnd"/>
-    </w:p>
-    <w:p>
-      <w:pPr>
-        <w:jc w:val="both"/>
-        <w:rPr>
-          <w:rFonts w:ascii="Times New Roman" w:hAnsi="Times New Roman" w:cs="Times New Roman"/>
-          <w:color w:val="E36C0A" w:themeColor="accent6" w:themeShade="BF"/>
-          <w:sz w:val="28"/>
-          <w:szCs w:val="28"/>
-        </w:rPr>
-      </w:pPr>
-      <w:r>
-        <w:rPr>
-          <w:rFonts w:ascii="Times New Roman" w:hAnsi="Times New Roman" w:cs="Times New Roman"/>
-          <w:color w:val="E36C0A" w:themeColor="accent6" w:themeShade="BF"/>
-          <w:sz w:val="28"/>
-          <w:szCs w:val="28"/>
-        </w:rPr>
-        <w:t xml:space="preserve">Hecho solicitudes -- &gt; </w:t>
+      <w:r>
+        <w:rPr>
+          <w:rFonts w:ascii="Times New Roman" w:hAnsi="Times New Roman" w:cs="Times New Roman"/>
+          <w:sz w:val="24"/>
+          <w:szCs w:val="24"/>
+        </w:rPr>
+        <w:t>” de la tabla “asignación de tareas” se relaciona con el indicador “</w:t>
+      </w:r>
+      <w:r>
+        <w:rPr>
+          <w:rFonts w:ascii="Times New Roman" w:hAnsi="Times New Roman" w:cs="Times New Roman"/>
+          <w:sz w:val="24"/>
+          <w:szCs w:val="24"/>
+        </w:rPr>
+        <w:t>Cantidad de obras atendidas</w:t>
+      </w:r>
+      <w:r>
+        <w:rPr>
+          <w:rFonts w:ascii="Times New Roman" w:hAnsi="Times New Roman" w:cs="Times New Roman"/>
+          <w:sz w:val="24"/>
+          <w:szCs w:val="24"/>
+        </w:rPr>
+        <w:t>”</w:t>
+      </w:r>
+    </w:p>
+    <w:p>
+      <w:pPr>
+        <w:ind w:left="426"/>
+        <w:jc w:val="both"/>
+        <w:rPr>
+          <w:rFonts w:ascii="Times New Roman" w:hAnsi="Times New Roman" w:cs="Times New Roman"/>
+          <w:sz w:val="24"/>
+          <w:szCs w:val="24"/>
+        </w:rPr>
+      </w:pPr>
+      <w:r>
+        <w:rPr>
+          <w:rFonts w:ascii="Times New Roman" w:hAnsi="Times New Roman" w:cs="Times New Roman"/>
+          <w:sz w:val="24"/>
+          <w:szCs w:val="24"/>
+        </w:rPr>
+        <w:t>El campo “</w:t>
       </w:r>
       <w:proofErr w:type="spellStart"/>
       <w:r>
         <w:rPr>
           <w:rFonts w:ascii="Times New Roman" w:hAnsi="Times New Roman" w:cs="Times New Roman"/>
-          <w:color w:val="E36C0A" w:themeColor="accent6" w:themeShade="BF"/>
-          <w:sz w:val="28"/>
-          <w:szCs w:val="28"/>
-        </w:rPr>
-        <w:t>Yendri</w:t>
+          <w:sz w:val="24"/>
+          <w:szCs w:val="24"/>
+        </w:rPr>
+        <w:t>ata_cantidad</w:t>
       </w:r>
       <w:proofErr w:type="spellEnd"/>
-    </w:p>
-    <w:p>
-      <w:pPr>
-        <w:jc w:val="both"/>
-        <w:rPr>
-          <w:rFonts w:ascii="Times New Roman" w:hAnsi="Times New Roman" w:cs="Times New Roman"/>
-          <w:color w:val="E36C0A" w:themeColor="accent6" w:themeShade="BF"/>
-          <w:sz w:val="28"/>
-          <w:szCs w:val="28"/>
-        </w:rPr>
-      </w:pPr>
-      <w:r>
-        <w:rPr>
-          <w:rFonts w:ascii="Times New Roman" w:hAnsi="Times New Roman" w:cs="Times New Roman"/>
-          <w:color w:val="E36C0A" w:themeColor="accent6" w:themeShade="BF"/>
-          <w:sz w:val="28"/>
-          <w:szCs w:val="28"/>
-        </w:rPr>
-        <w:t xml:space="preserve">***Ayúdenme a leer de SQL </w:t>
+      <w:r>
+        <w:rPr>
+          <w:rFonts w:ascii="Times New Roman" w:hAnsi="Times New Roman" w:cs="Times New Roman"/>
+          <w:sz w:val="24"/>
+          <w:szCs w:val="24"/>
+        </w:rPr>
+        <w:t>” de la tabla “asignación de tareas” se relaciona con el indicador “Porcentaje de ocupación”</w:t>
+      </w:r>
+    </w:p>
+    <w:p>
+      <w:pPr>
+        <w:ind w:left="426"/>
+        <w:jc w:val="both"/>
+        <w:rPr>
+          <w:rFonts w:ascii="Times New Roman" w:hAnsi="Times New Roman" w:cs="Times New Roman"/>
+          <w:sz w:val="24"/>
+          <w:szCs w:val="24"/>
+        </w:rPr>
+      </w:pPr>
+      <w:r>
+        <w:rPr>
+          <w:rFonts w:ascii="Times New Roman" w:hAnsi="Times New Roman" w:cs="Times New Roman"/>
+          <w:sz w:val="24"/>
+          <w:szCs w:val="24"/>
+        </w:rPr>
+        <w:t>El campo “</w:t>
       </w:r>
       <w:proofErr w:type="spellStart"/>
       <w:r>
         <w:rPr>
           <w:rFonts w:ascii="Times New Roman" w:hAnsi="Times New Roman" w:cs="Times New Roman"/>
-          <w:color w:val="E36C0A" w:themeColor="accent6" w:themeShade="BF"/>
-          <w:sz w:val="28"/>
-          <w:szCs w:val="28"/>
-        </w:rPr>
-        <w:t>loader</w:t>
+          <w:sz w:val="24"/>
+          <w:szCs w:val="24"/>
+        </w:rPr>
+        <w:t>ata_cantidad</w:t>
       </w:r>
       <w:proofErr w:type="spellEnd"/>
       <w:r>
         <w:rPr>
           <w:rFonts w:ascii="Times New Roman" w:hAnsi="Times New Roman" w:cs="Times New Roman"/>
-          <w:color w:val="E36C0A" w:themeColor="accent6" w:themeShade="BF"/>
-          <w:sz w:val="28"/>
-          <w:szCs w:val="28"/>
+          <w:sz w:val="24"/>
+          <w:szCs w:val="24"/>
+        </w:rPr>
+        <w:t>” de la tabla “asignación de tareas” se relaciona con el indicador “Cantidad de obras atendidas simultáneamente”</w:t>
+      </w:r>
+    </w:p>
+    <w:p>
+      <w:pPr>
+        <w:ind w:left="426"/>
+        <w:jc w:val="both"/>
+        <w:rPr>
+          <w:rFonts w:ascii="Times New Roman" w:hAnsi="Times New Roman" w:cs="Times New Roman"/>
+          <w:sz w:val="24"/>
+          <w:szCs w:val="24"/>
+        </w:rPr>
+      </w:pPr>
+      <w:r>
+        <w:rPr>
+          <w:rFonts w:ascii="Times New Roman" w:hAnsi="Times New Roman" w:cs="Times New Roman"/>
+          <w:sz w:val="24"/>
+          <w:szCs w:val="24"/>
+        </w:rPr>
+        <w:t>El campo “</w:t>
+      </w:r>
+      <w:proofErr w:type="spellStart"/>
+      <w:r>
+        <w:rPr>
+          <w:rFonts w:ascii="Times New Roman" w:hAnsi="Times New Roman" w:cs="Times New Roman"/>
+          <w:sz w:val="24"/>
+          <w:szCs w:val="24"/>
+        </w:rPr>
+        <w:t>apl_personal_sugerido</w:t>
+      </w:r>
+      <w:proofErr w:type="spellEnd"/>
+      <w:r>
+        <w:rPr>
+          <w:rFonts w:ascii="Times New Roman" w:hAnsi="Times New Roman" w:cs="Times New Roman"/>
+          <w:sz w:val="24"/>
+          <w:szCs w:val="24"/>
+        </w:rPr>
+        <w:t>” y el campo “</w:t>
+      </w:r>
+      <w:proofErr w:type="spellStart"/>
+      <w:r>
+        <w:rPr>
+          <w:rFonts w:ascii="Times New Roman" w:hAnsi="Times New Roman" w:cs="Times New Roman"/>
+          <w:sz w:val="24"/>
+          <w:szCs w:val="24"/>
+        </w:rPr>
+        <w:t>apl_personal_usado</w:t>
+      </w:r>
+      <w:proofErr w:type="spellEnd"/>
+      <w:r>
+        <w:rPr>
+          <w:rFonts w:ascii="Times New Roman" w:hAnsi="Times New Roman" w:cs="Times New Roman"/>
+          <w:sz w:val="24"/>
+          <w:szCs w:val="24"/>
+        </w:rPr>
+        <w:t>” de la tabla “asignación de personal” se relaciona con el indicador “</w:t>
+      </w:r>
+      <w:r>
+        <w:rPr>
+          <w:rFonts w:ascii="Times New Roman" w:hAnsi="Times New Roman" w:cs="Times New Roman"/>
+          <w:sz w:val="24"/>
+          <w:szCs w:val="24"/>
+        </w:rPr>
+        <w:t>Cantidad</w:t>
+      </w:r>
+      <w:r>
+        <w:rPr>
+          <w:rFonts w:ascii="Times New Roman" w:hAnsi="Times New Roman" w:cs="Times New Roman"/>
+          <w:sz w:val="24"/>
+          <w:szCs w:val="24"/>
+        </w:rPr>
+        <w:t xml:space="preserve"> de </w:t>
+      </w:r>
+      <w:r>
+        <w:rPr>
+          <w:rFonts w:ascii="Times New Roman" w:hAnsi="Times New Roman" w:cs="Times New Roman"/>
+          <w:sz w:val="24"/>
+          <w:szCs w:val="24"/>
+        </w:rPr>
+        <w:t>mano de obra faltante”</w:t>
+      </w:r>
+    </w:p>
+    <w:p>
+      <w:pPr>
+        <w:ind w:left="426"/>
+        <w:jc w:val="both"/>
+        <w:rPr>
+          <w:rFonts w:ascii="Times New Roman" w:hAnsi="Times New Roman" w:cs="Times New Roman"/>
+          <w:sz w:val="24"/>
+          <w:szCs w:val="24"/>
+        </w:rPr>
+      </w:pPr>
+    </w:p>
+    <w:p>
+      <w:pPr>
+        <w:pStyle w:val="Prrafodelista"/>
+        <w:ind w:left="1440" w:hanging="1724"/>
+        <w:jc w:val="both"/>
+        <w:rPr>
+          <w:rFonts w:ascii="Times New Roman" w:hAnsi="Times New Roman" w:cs="Times New Roman"/>
+          <w:b/>
+          <w:color w:val="1F497D" w:themeColor="text2"/>
+          <w:sz w:val="24"/>
+          <w:szCs w:val="24"/>
+        </w:rPr>
+      </w:pPr>
+      <w:r>
+        <w:rPr>
+          <w:rFonts w:ascii="Times New Roman" w:hAnsi="Times New Roman" w:cs="Times New Roman"/>
+          <w:b/>
+          <w:color w:val="1F497D" w:themeColor="text2"/>
+          <w:sz w:val="24"/>
+          <w:szCs w:val="24"/>
+        </w:rPr>
+        <w:lastRenderedPageBreak/>
+        <w:t>Paso 2.</w:t>
+      </w:r>
+      <w:r>
+        <w:rPr>
+          <w:rFonts w:ascii="Times New Roman" w:hAnsi="Times New Roman" w:cs="Times New Roman"/>
+          <w:b/>
+          <w:color w:val="1F497D" w:themeColor="text2"/>
+          <w:sz w:val="24"/>
+          <w:szCs w:val="24"/>
+        </w:rPr>
+        <w:t xml:space="preserve">3 </w:t>
+      </w:r>
+      <w:r>
+        <w:rPr>
+          <w:rFonts w:ascii="Times New Roman" w:hAnsi="Times New Roman" w:cs="Times New Roman"/>
+          <w:b/>
+          <w:color w:val="1F497D" w:themeColor="text2"/>
+          <w:sz w:val="24"/>
+          <w:szCs w:val="24"/>
         </w:rPr>
         <w:t xml:space="preserve"> </w:t>
+      </w:r>
+      <w:r>
+        <w:rPr>
+          <w:rFonts w:ascii="Times New Roman" w:hAnsi="Times New Roman" w:cs="Times New Roman"/>
+          <w:b/>
+          <w:color w:val="1F497D" w:themeColor="text2"/>
+          <w:sz w:val="24"/>
+          <w:szCs w:val="24"/>
+        </w:rPr>
+        <w:t>Nivel de granularidad</w:t>
+      </w:r>
+    </w:p>
+    <w:p>
+      <w:pPr>
+        <w:pStyle w:val="Prrafodelista"/>
+        <w:ind w:left="1440" w:hanging="1724"/>
+        <w:jc w:val="both"/>
+        <w:rPr>
+          <w:rFonts w:ascii="Times New Roman" w:hAnsi="Times New Roman" w:cs="Times New Roman"/>
+          <w:b/>
+          <w:color w:val="1F497D" w:themeColor="text2"/>
+          <w:sz w:val="24"/>
+          <w:szCs w:val="24"/>
+        </w:rPr>
+      </w:pPr>
+    </w:p>
+    <w:p>
+      <w:pPr>
+        <w:pStyle w:val="Prrafodelista"/>
+        <w:ind w:left="1440" w:hanging="1014"/>
+        <w:jc w:val="both"/>
+        <w:rPr>
+          <w:rFonts w:ascii="Times New Roman" w:hAnsi="Times New Roman" w:cs="Times New Roman"/>
+          <w:sz w:val="24"/>
+          <w:szCs w:val="24"/>
+        </w:rPr>
+      </w:pPr>
+      <w:r>
+        <w:rPr>
+          <w:rFonts w:ascii="Times New Roman" w:hAnsi="Times New Roman" w:cs="Times New Roman"/>
+          <w:sz w:val="24"/>
+          <w:szCs w:val="24"/>
+        </w:rPr>
+        <w:t xml:space="preserve">Perspectiva </w:t>
+      </w:r>
+      <w:r>
+        <w:rPr>
+          <w:rFonts w:ascii="Times New Roman" w:hAnsi="Times New Roman" w:cs="Times New Roman"/>
+          <w:sz w:val="24"/>
+          <w:szCs w:val="24"/>
+        </w:rPr>
+        <w:t>“</w:t>
+      </w:r>
+      <w:r>
+        <w:rPr>
+          <w:rFonts w:ascii="Times New Roman" w:hAnsi="Times New Roman" w:cs="Times New Roman"/>
+          <w:sz w:val="24"/>
+          <w:szCs w:val="24"/>
+        </w:rPr>
+        <w:t>Localidad</w:t>
+      </w:r>
+      <w:r>
+        <w:rPr>
+          <w:rFonts w:ascii="Times New Roman" w:hAnsi="Times New Roman" w:cs="Times New Roman"/>
+          <w:sz w:val="24"/>
+          <w:szCs w:val="24"/>
+        </w:rPr>
+        <w:t>”</w:t>
+      </w:r>
+    </w:p>
+    <w:p>
+      <w:pPr>
+        <w:pStyle w:val="Prrafodelista"/>
+        <w:ind w:left="426"/>
+        <w:jc w:val="both"/>
+        <w:rPr>
+          <w:rFonts w:ascii="Times New Roman" w:hAnsi="Times New Roman" w:cs="Times New Roman"/>
+          <w:sz w:val="24"/>
+          <w:szCs w:val="24"/>
+        </w:rPr>
+      </w:pPr>
+      <w:r>
+        <w:rPr>
+          <w:rFonts w:ascii="Times New Roman" w:hAnsi="Times New Roman" w:cs="Times New Roman"/>
+          <w:sz w:val="24"/>
+          <w:szCs w:val="24"/>
+        </w:rPr>
+        <w:t>“</w:t>
+      </w:r>
+      <w:proofErr w:type="spellStart"/>
+      <w:r>
+        <w:rPr>
+          <w:rFonts w:ascii="Times New Roman" w:hAnsi="Times New Roman" w:cs="Times New Roman"/>
+          <w:sz w:val="24"/>
+          <w:szCs w:val="24"/>
+        </w:rPr>
+        <w:t>Nb_localidad</w:t>
+      </w:r>
+      <w:proofErr w:type="spellEnd"/>
+      <w:r>
+        <w:rPr>
+          <w:rFonts w:ascii="Times New Roman" w:hAnsi="Times New Roman" w:cs="Times New Roman"/>
+          <w:sz w:val="24"/>
+          <w:szCs w:val="24"/>
+        </w:rPr>
+        <w:t>”  de la tabla  “Localidad” ya que este hace referencia a la el nombre de la localidad.</w:t>
+      </w:r>
+    </w:p>
+    <w:p>
+      <w:pPr>
+        <w:pStyle w:val="Prrafodelista"/>
+        <w:ind w:left="426"/>
+        <w:jc w:val="both"/>
+        <w:rPr>
+          <w:rFonts w:ascii="Times New Roman" w:hAnsi="Times New Roman" w:cs="Times New Roman"/>
+          <w:sz w:val="24"/>
+          <w:szCs w:val="24"/>
+        </w:rPr>
+      </w:pPr>
+    </w:p>
+    <w:p>
+      <w:pPr>
+        <w:pStyle w:val="Prrafodelista"/>
+        <w:ind w:left="1440" w:hanging="1014"/>
+        <w:jc w:val="both"/>
+        <w:rPr>
+          <w:rFonts w:ascii="Times New Roman" w:hAnsi="Times New Roman" w:cs="Times New Roman"/>
+          <w:sz w:val="24"/>
+          <w:szCs w:val="24"/>
+        </w:rPr>
+      </w:pPr>
+      <w:r>
+        <w:rPr>
+          <w:rFonts w:ascii="Times New Roman" w:hAnsi="Times New Roman" w:cs="Times New Roman"/>
+          <w:sz w:val="24"/>
+          <w:szCs w:val="24"/>
+        </w:rPr>
+        <w:t xml:space="preserve">Perspectiva </w:t>
+      </w:r>
+      <w:r>
+        <w:rPr>
+          <w:rFonts w:ascii="Times New Roman" w:hAnsi="Times New Roman" w:cs="Times New Roman"/>
+          <w:sz w:val="24"/>
+          <w:szCs w:val="24"/>
+        </w:rPr>
+        <w:t>“</w:t>
+      </w:r>
+      <w:r>
+        <w:rPr>
+          <w:rFonts w:ascii="Times New Roman" w:hAnsi="Times New Roman" w:cs="Times New Roman"/>
+          <w:sz w:val="24"/>
+          <w:szCs w:val="24"/>
+        </w:rPr>
+        <w:t>Área</w:t>
+      </w:r>
+      <w:r>
+        <w:rPr>
+          <w:rFonts w:ascii="Times New Roman" w:hAnsi="Times New Roman" w:cs="Times New Roman"/>
+          <w:sz w:val="24"/>
+          <w:szCs w:val="24"/>
+        </w:rPr>
+        <w:t>”</w:t>
+      </w:r>
+    </w:p>
+    <w:p>
+      <w:pPr>
+        <w:pStyle w:val="Prrafodelista"/>
+        <w:ind w:left="426"/>
+        <w:jc w:val="both"/>
+        <w:rPr>
+          <w:rFonts w:ascii="Times New Roman" w:hAnsi="Times New Roman" w:cs="Times New Roman"/>
+          <w:sz w:val="24"/>
+          <w:szCs w:val="24"/>
+        </w:rPr>
+      </w:pPr>
+      <w:r>
+        <w:rPr>
+          <w:rFonts w:ascii="Times New Roman" w:hAnsi="Times New Roman" w:cs="Times New Roman"/>
+          <w:sz w:val="24"/>
+          <w:szCs w:val="24"/>
+        </w:rPr>
+        <w:t>“</w:t>
+      </w:r>
+      <w:proofErr w:type="spellStart"/>
+      <w:r>
+        <w:rPr>
+          <w:rFonts w:ascii="Times New Roman" w:hAnsi="Times New Roman" w:cs="Times New Roman"/>
+          <w:sz w:val="24"/>
+          <w:szCs w:val="24"/>
+        </w:rPr>
+        <w:t>Nb_area</w:t>
+      </w:r>
+      <w:proofErr w:type="spellEnd"/>
+      <w:r>
+        <w:rPr>
+          <w:rFonts w:ascii="Times New Roman" w:hAnsi="Times New Roman" w:cs="Times New Roman"/>
+          <w:sz w:val="24"/>
+          <w:szCs w:val="24"/>
+        </w:rPr>
+        <w:t>”  de la tabla  “Tipo de servicio” ya que este hace referencia a la el nombre del área.</w:t>
+      </w:r>
+    </w:p>
+    <w:p>
+      <w:pPr>
+        <w:pStyle w:val="Prrafodelista"/>
+        <w:ind w:left="426"/>
+        <w:jc w:val="both"/>
+        <w:rPr>
+          <w:rFonts w:ascii="Times New Roman" w:hAnsi="Times New Roman" w:cs="Times New Roman"/>
+          <w:sz w:val="24"/>
+          <w:szCs w:val="24"/>
+        </w:rPr>
+      </w:pPr>
+    </w:p>
+    <w:p>
+      <w:pPr>
+        <w:pStyle w:val="Prrafodelista"/>
+        <w:ind w:left="1440" w:hanging="1014"/>
+        <w:jc w:val="both"/>
+        <w:rPr>
+          <w:rFonts w:ascii="Times New Roman" w:hAnsi="Times New Roman" w:cs="Times New Roman"/>
+          <w:sz w:val="24"/>
+          <w:szCs w:val="24"/>
+        </w:rPr>
+      </w:pPr>
+      <w:r>
+        <w:rPr>
+          <w:rFonts w:ascii="Times New Roman" w:hAnsi="Times New Roman" w:cs="Times New Roman"/>
+          <w:sz w:val="24"/>
+          <w:szCs w:val="24"/>
+        </w:rPr>
+        <w:t xml:space="preserve">Perspectiva </w:t>
+      </w:r>
+      <w:r>
+        <w:rPr>
+          <w:rFonts w:ascii="Times New Roman" w:hAnsi="Times New Roman" w:cs="Times New Roman"/>
+          <w:sz w:val="24"/>
+          <w:szCs w:val="24"/>
+        </w:rPr>
+        <w:t>“Servicio”</w:t>
+      </w:r>
+    </w:p>
+    <w:p>
+      <w:pPr>
+        <w:pStyle w:val="Prrafodelista"/>
+        <w:ind w:left="426"/>
+        <w:jc w:val="both"/>
+        <w:rPr>
+          <w:rFonts w:ascii="Times New Roman" w:hAnsi="Times New Roman" w:cs="Times New Roman"/>
+          <w:sz w:val="24"/>
+          <w:szCs w:val="24"/>
+        </w:rPr>
+      </w:pPr>
+      <w:r>
+        <w:rPr>
+          <w:rFonts w:ascii="Times New Roman" w:hAnsi="Times New Roman" w:cs="Times New Roman"/>
+          <w:sz w:val="24"/>
+          <w:szCs w:val="24"/>
+        </w:rPr>
+        <w:t>“</w:t>
+      </w:r>
+      <w:proofErr w:type="spellStart"/>
+      <w:r>
+        <w:rPr>
+          <w:rFonts w:ascii="Times New Roman" w:hAnsi="Times New Roman" w:cs="Times New Roman"/>
+          <w:sz w:val="24"/>
+          <w:szCs w:val="24"/>
+        </w:rPr>
+        <w:t>Nb_servicio</w:t>
+      </w:r>
+      <w:proofErr w:type="spellEnd"/>
+      <w:r>
+        <w:rPr>
+          <w:rFonts w:ascii="Times New Roman" w:hAnsi="Times New Roman" w:cs="Times New Roman"/>
+          <w:sz w:val="24"/>
+          <w:szCs w:val="24"/>
+        </w:rPr>
+        <w:t>”  de la tabla  “Servicio” ya que este hace referencia a la el nombre del servicio.</w:t>
+      </w:r>
+    </w:p>
+    <w:p>
+      <w:pPr>
+        <w:pStyle w:val="Prrafodelista"/>
+        <w:ind w:left="426"/>
+        <w:jc w:val="both"/>
+        <w:rPr>
+          <w:rFonts w:ascii="Times New Roman" w:hAnsi="Times New Roman" w:cs="Times New Roman"/>
+          <w:sz w:val="24"/>
+          <w:szCs w:val="24"/>
+        </w:rPr>
+      </w:pPr>
+    </w:p>
+    <w:p>
+      <w:pPr>
+        <w:pStyle w:val="Prrafodelista"/>
+        <w:ind w:left="1440" w:hanging="1014"/>
+        <w:jc w:val="both"/>
+        <w:rPr>
+          <w:rFonts w:ascii="Times New Roman" w:hAnsi="Times New Roman" w:cs="Times New Roman"/>
+          <w:sz w:val="24"/>
+          <w:szCs w:val="24"/>
+        </w:rPr>
+      </w:pPr>
+      <w:r>
+        <w:rPr>
+          <w:rFonts w:ascii="Times New Roman" w:hAnsi="Times New Roman" w:cs="Times New Roman"/>
+          <w:sz w:val="24"/>
+          <w:szCs w:val="24"/>
+        </w:rPr>
+        <w:t xml:space="preserve">Perspectiva </w:t>
+      </w:r>
+      <w:r>
+        <w:rPr>
+          <w:rFonts w:ascii="Times New Roman" w:hAnsi="Times New Roman" w:cs="Times New Roman"/>
+          <w:sz w:val="24"/>
+          <w:szCs w:val="24"/>
+        </w:rPr>
+        <w:t>“Obrero”</w:t>
+      </w:r>
+    </w:p>
+    <w:p>
+      <w:pPr>
+        <w:pStyle w:val="Prrafodelista"/>
+        <w:ind w:left="426"/>
+        <w:jc w:val="both"/>
+        <w:rPr>
+          <w:rFonts w:ascii="Times New Roman" w:hAnsi="Times New Roman" w:cs="Times New Roman"/>
+          <w:sz w:val="24"/>
+          <w:szCs w:val="24"/>
+        </w:rPr>
+      </w:pPr>
+      <w:r>
+        <w:rPr>
+          <w:rFonts w:ascii="Times New Roman" w:hAnsi="Times New Roman" w:cs="Times New Roman"/>
+          <w:sz w:val="24"/>
+          <w:szCs w:val="24"/>
+        </w:rPr>
+        <w:t>“</w:t>
+      </w:r>
+      <w:proofErr w:type="spellStart"/>
+      <w:r>
+        <w:rPr>
+          <w:rFonts w:ascii="Times New Roman" w:hAnsi="Times New Roman" w:cs="Times New Roman"/>
+          <w:sz w:val="24"/>
+          <w:szCs w:val="24"/>
+        </w:rPr>
+        <w:t>Nb_obrero</w:t>
+      </w:r>
+      <w:proofErr w:type="spellEnd"/>
+      <w:r>
+        <w:rPr>
+          <w:rFonts w:ascii="Times New Roman" w:hAnsi="Times New Roman" w:cs="Times New Roman"/>
+          <w:sz w:val="24"/>
+          <w:szCs w:val="24"/>
+        </w:rPr>
+        <w:t>”  de la tabla  “Persona” ya que este hace referencia a la el nombre del obrero.</w:t>
+      </w:r>
+    </w:p>
+    <w:p>
+      <w:pPr>
+        <w:pStyle w:val="Prrafodelista"/>
+        <w:ind w:left="1440" w:hanging="1014"/>
+        <w:jc w:val="both"/>
+        <w:rPr>
+          <w:rFonts w:ascii="Times New Roman" w:hAnsi="Times New Roman" w:cs="Times New Roman"/>
+          <w:sz w:val="24"/>
+          <w:szCs w:val="24"/>
+        </w:rPr>
+      </w:pPr>
+    </w:p>
+    <w:p>
+      <w:pPr>
+        <w:pStyle w:val="Prrafodelista"/>
+        <w:ind w:left="1440" w:hanging="1014"/>
+        <w:jc w:val="both"/>
+        <w:rPr>
+          <w:rFonts w:ascii="Times New Roman" w:hAnsi="Times New Roman" w:cs="Times New Roman"/>
+          <w:sz w:val="24"/>
+          <w:szCs w:val="24"/>
+        </w:rPr>
+      </w:pPr>
+      <w:r>
+        <w:rPr>
+          <w:rFonts w:ascii="Times New Roman" w:hAnsi="Times New Roman" w:cs="Times New Roman"/>
+          <w:sz w:val="24"/>
+          <w:szCs w:val="24"/>
+        </w:rPr>
+        <w:t xml:space="preserve">Perspectiva </w:t>
+      </w:r>
+      <w:r>
+        <w:rPr>
+          <w:rFonts w:ascii="Times New Roman" w:hAnsi="Times New Roman" w:cs="Times New Roman"/>
+          <w:sz w:val="24"/>
+          <w:szCs w:val="24"/>
+        </w:rPr>
+        <w:t>“Tiempo”</w:t>
+      </w:r>
+    </w:p>
+    <w:p>
+      <w:pPr>
+        <w:pStyle w:val="Prrafodelista"/>
+        <w:ind w:left="1440" w:hanging="1014"/>
+        <w:jc w:val="both"/>
+        <w:rPr>
+          <w:rFonts w:ascii="Times New Roman" w:hAnsi="Times New Roman" w:cs="Times New Roman"/>
+          <w:sz w:val="24"/>
+          <w:szCs w:val="24"/>
+        </w:rPr>
+      </w:pPr>
+      <w:r>
+        <w:rPr>
+          <w:rFonts w:ascii="Times New Roman" w:hAnsi="Times New Roman" w:cs="Times New Roman"/>
+          <w:sz w:val="24"/>
+          <w:szCs w:val="24"/>
+        </w:rPr>
+        <w:t>“año” ya que este hace referencia  al año.</w:t>
+      </w:r>
+    </w:p>
+    <w:p>
+      <w:pPr>
+        <w:pStyle w:val="Prrafodelista"/>
+        <w:ind w:left="1440" w:hanging="1014"/>
+        <w:jc w:val="both"/>
+        <w:rPr>
+          <w:rFonts w:ascii="Times New Roman" w:hAnsi="Times New Roman" w:cs="Times New Roman"/>
+          <w:sz w:val="24"/>
+          <w:szCs w:val="24"/>
+        </w:rPr>
+      </w:pPr>
+      <w:r>
+        <w:rPr>
+          <w:rFonts w:ascii="Times New Roman" w:hAnsi="Times New Roman" w:cs="Times New Roman"/>
+          <w:sz w:val="24"/>
+          <w:szCs w:val="24"/>
+        </w:rPr>
+        <w:t>“mes” ya que este hace referencia al mes</w:t>
+      </w:r>
+    </w:p>
+    <w:p>
+      <w:pPr>
+        <w:pStyle w:val="Prrafodelista"/>
+        <w:ind w:left="1440" w:hanging="1014"/>
+        <w:jc w:val="both"/>
+        <w:rPr>
+          <w:rFonts w:ascii="Times New Roman" w:hAnsi="Times New Roman" w:cs="Times New Roman"/>
+          <w:sz w:val="24"/>
+          <w:szCs w:val="24"/>
+        </w:rPr>
+      </w:pPr>
+    </w:p>
+    <w:p>
+      <w:pPr>
+        <w:pStyle w:val="Prrafodelista"/>
+        <w:ind w:left="1440" w:hanging="1724"/>
+        <w:jc w:val="both"/>
+        <w:rPr>
+          <w:rFonts w:ascii="Times New Roman" w:hAnsi="Times New Roman" w:cs="Times New Roman"/>
+          <w:b/>
+          <w:color w:val="1F497D" w:themeColor="text2"/>
+          <w:sz w:val="24"/>
+          <w:szCs w:val="24"/>
+        </w:rPr>
+      </w:pPr>
+      <w:r>
+        <w:rPr>
+          <w:rFonts w:ascii="Times New Roman" w:hAnsi="Times New Roman" w:cs="Times New Roman"/>
+          <w:b/>
+          <w:color w:val="1F497D" w:themeColor="text2"/>
+          <w:sz w:val="24"/>
+          <w:szCs w:val="24"/>
+        </w:rPr>
+        <w:t>Paso 2.</w:t>
+      </w:r>
+      <w:r>
+        <w:rPr>
+          <w:rFonts w:ascii="Times New Roman" w:hAnsi="Times New Roman" w:cs="Times New Roman"/>
+          <w:b/>
+          <w:color w:val="1F497D" w:themeColor="text2"/>
+          <w:sz w:val="24"/>
+          <w:szCs w:val="24"/>
+        </w:rPr>
+        <w:t xml:space="preserve">4  </w:t>
+      </w:r>
+      <w:r>
+        <w:rPr>
+          <w:rFonts w:ascii="Times New Roman" w:hAnsi="Times New Roman" w:cs="Times New Roman"/>
+          <w:b/>
+          <w:color w:val="1F497D" w:themeColor="text2"/>
+          <w:sz w:val="24"/>
+          <w:szCs w:val="24"/>
+        </w:rPr>
+        <w:t xml:space="preserve"> </w:t>
+      </w:r>
+      <w:r>
+        <w:rPr>
+          <w:rFonts w:ascii="Times New Roman" w:hAnsi="Times New Roman" w:cs="Times New Roman"/>
+          <w:b/>
+          <w:color w:val="1F497D" w:themeColor="text2"/>
+          <w:sz w:val="24"/>
+          <w:szCs w:val="24"/>
+        </w:rPr>
+        <w:t xml:space="preserve">Modelo Conceptual Ampliado </w:t>
       </w:r>
       <w:bookmarkStart w:id="0" w:name="_GoBack"/>
       <w:bookmarkEnd w:id="0"/>
     </w:p>
     <w:p>
       <w:pPr>
-        <w:jc w:val="both"/>
-        <w:rPr>
-          <w:rFonts w:ascii="Times New Roman" w:hAnsi="Times New Roman" w:cs="Times New Roman"/>
-          <w:color w:val="E36C0A" w:themeColor="accent6" w:themeShade="BF"/>
-          <w:sz w:val="28"/>
-          <w:szCs w:val="28"/>
-        </w:rPr>
-      </w:pPr>
-      <w:r>
-        <w:rPr>
-          <w:rFonts w:ascii="Times New Roman" w:hAnsi="Times New Roman" w:cs="Times New Roman"/>
-          <w:color w:val="E36C0A" w:themeColor="accent6" w:themeShade="BF"/>
-          <w:sz w:val="28"/>
-          <w:szCs w:val="28"/>
-        </w:rPr>
-        <w:t xml:space="preserve">*** Cualquier cosa que consideren acomodar háganlo :) </w:t>
-      </w:r>
-    </w:p>
-    <w:p>
-      <w:pPr>
-        <w:jc w:val="both"/>
-        <w:rPr>
-          <w:rFonts w:ascii="Times New Roman" w:hAnsi="Times New Roman" w:cs="Times New Roman"/>
-          <w:color w:val="0070C0"/>
-          <w:sz w:val="32"/>
-          <w:szCs w:val="32"/>
-        </w:rPr>
-      </w:pPr>
-      <w:r>
-        <w:rPr>
-          <w:rFonts w:ascii="Times New Roman" w:hAnsi="Times New Roman" w:cs="Times New Roman"/>
-          <w:color w:val="E36C0A" w:themeColor="accent6" w:themeShade="BF"/>
-          <w:sz w:val="28"/>
-          <w:szCs w:val="28"/>
-        </w:rPr>
-        <w:t xml:space="preserve">Será que el </w:t>
-      </w:r>
-      <w:proofErr w:type="spellStart"/>
-      <w:r>
-        <w:rPr>
-          <w:rFonts w:ascii="Times New Roman" w:hAnsi="Times New Roman" w:cs="Times New Roman"/>
-          <w:color w:val="E36C0A" w:themeColor="accent6" w:themeShade="BF"/>
-          <w:sz w:val="28"/>
-          <w:szCs w:val="28"/>
-        </w:rPr>
-        <w:t>el</w:t>
-      </w:r>
-      <w:proofErr w:type="spellEnd"/>
-      <w:r>
-        <w:rPr>
-          <w:rFonts w:ascii="Times New Roman" w:hAnsi="Times New Roman" w:cs="Times New Roman"/>
-          <w:color w:val="E36C0A" w:themeColor="accent6" w:themeShade="BF"/>
-          <w:sz w:val="28"/>
-          <w:szCs w:val="28"/>
-        </w:rPr>
-        <w:t xml:space="preserve"> indicador 6 y 9 </w:t>
-      </w:r>
-      <w:proofErr w:type="spellStart"/>
-      <w:r>
-        <w:rPr>
-          <w:rFonts w:ascii="Times New Roman" w:hAnsi="Times New Roman" w:cs="Times New Roman"/>
-          <w:color w:val="E36C0A" w:themeColor="accent6" w:themeShade="BF"/>
-          <w:sz w:val="28"/>
-          <w:szCs w:val="28"/>
-        </w:rPr>
-        <w:t>estaran</w:t>
-      </w:r>
-      <w:proofErr w:type="spellEnd"/>
-      <w:r>
-        <w:rPr>
-          <w:rFonts w:ascii="Times New Roman" w:hAnsi="Times New Roman" w:cs="Times New Roman"/>
-          <w:color w:val="E36C0A" w:themeColor="accent6" w:themeShade="BF"/>
-          <w:sz w:val="28"/>
-          <w:szCs w:val="28"/>
-        </w:rPr>
-        <w:t xml:space="preserve"> bien</w:t>
-      </w:r>
-      <w:proofErr w:type="gramStart"/>
-      <w:r>
-        <w:rPr>
-          <w:rFonts w:ascii="Times New Roman" w:hAnsi="Times New Roman" w:cs="Times New Roman"/>
-          <w:color w:val="E36C0A" w:themeColor="accent6" w:themeShade="BF"/>
-          <w:sz w:val="28"/>
-          <w:szCs w:val="28"/>
-        </w:rPr>
-        <w:t>????</w:t>
-      </w:r>
-      <w:proofErr w:type="gramEnd"/>
+        <w:pStyle w:val="Prrafodelista"/>
+        <w:ind w:left="1440" w:hanging="1014"/>
+        <w:jc w:val="both"/>
+        <w:rPr>
+          <w:rFonts w:ascii="Times New Roman" w:hAnsi="Times New Roman" w:cs="Times New Roman"/>
+          <w:sz w:val="24"/>
+          <w:szCs w:val="24"/>
+        </w:rPr>
+      </w:pPr>
+      <w:r>
+        <w:rPr>
+          <w:noProof/>
+        </w:rPr>
+        <w:pict>
+          <v:rect id="_x0000_s1166" style="position:absolute;left:0;text-align:left;margin-left:268.4pt;margin-top:10.2pt;width:210.7pt;height:54.3pt;z-index:251764736;visibility:visible;mso-wrap-style:square;mso-width-percent:0;mso-height-percent:0;mso-wrap-distance-left:9pt;mso-wrap-distance-top:0;mso-wrap-distance-right:9pt;mso-wrap-distance-bottom:0;mso-position-horizontal:absolute;mso-position-horizontal-relative:text;mso-position-vertical:absolute;mso-position-vertical-relative:text;mso-width-percent:0;mso-height-percent:0;mso-width-relative:margin;mso-height-relative:margin;v-text-anchor:middle" o:gfxdata="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" fillcolor="white [3201]" strokecolor="#f79646 [3209]" strokeweight="2pt">
+            <v:path arrowok="t"/>
+            <v:textbox>
+              <w:txbxContent>
+                <w:p>
+                  <w:pPr>
+                    <w:jc w:val="center"/>
+                    <w:rPr>
+                      <w:rFonts w:ascii="Times New Roman" w:hAnsi="Times New Roman" w:cs="Times New Roman"/>
+                      <w:b/>
+                      <w:sz w:val="24"/>
+                      <w:szCs w:val="24"/>
+                    </w:rPr>
+                  </w:pPr>
+                  <w:r>
+                    <w:rPr>
+                      <w:rFonts w:ascii="Times New Roman" w:hAnsi="Times New Roman" w:cs="Times New Roman"/>
+                      <w:b/>
+                      <w:sz w:val="24"/>
+                      <w:szCs w:val="24"/>
+                    </w:rPr>
+                    <w:t>Cantidad de obras atendidas</w:t>
+                  </w:r>
+                </w:p>
+                <w:p>
+                  <w:pPr>
+                    <w:jc w:val="both"/>
+                    <w:rPr>
+                      <w:rFonts w:ascii="Times New Roman" w:hAnsi="Times New Roman" w:cs="Times New Roman"/>
+                      <w:sz w:val="24"/>
+                      <w:szCs w:val="24"/>
+                    </w:rPr>
+                  </w:pPr>
+                  <w:r>
+                    <w:rPr>
+                      <w:rFonts w:ascii="Times New Roman" w:hAnsi="Times New Roman" w:cs="Times New Roman"/>
+                      <w:sz w:val="24"/>
+                      <w:szCs w:val="24"/>
+                    </w:rPr>
+                    <w:t>SUM (Cantidad de obras atendidas)</w:t>
+                  </w:r>
+                </w:p>
+                <w:p>
+                  <w:pPr>
+                    <w:jc w:val="center"/>
+                    <w:rPr>
+                      <w:rFonts w:ascii="Times New Roman" w:hAnsi="Times New Roman" w:cs="Times New Roman"/>
+                      <w:sz w:val="24"/>
+                      <w:szCs w:val="24"/>
+                    </w:rPr>
+                  </w:pPr>
+                </w:p>
+                <w:p>
+                  <w:pPr>
+                    <w:jc w:val="center"/>
+                    <w:rPr>
+                      <w:rFonts w:ascii="Times New Roman" w:hAnsi="Times New Roman" w:cs="Times New Roman"/>
+                      <w:sz w:val="24"/>
+                      <w:szCs w:val="24"/>
+                    </w:rPr>
+                  </w:pPr>
+                </w:p>
+                <w:p>
+                  <w:pPr>
+                    <w:jc w:val="center"/>
+                  </w:pPr>
+                </w:p>
+              </w:txbxContent>
+            </v:textbox>
+          </v:rect>
+        </w:pict>
+      </w:r>
+    </w:p>
+    <w:p>
+      <w:pPr>
+        <w:ind w:firstLine="708"/>
+        <w:jc w:val="both"/>
+        <w:rPr>
+          <w:rFonts w:ascii="Times New Roman" w:hAnsi="Times New Roman" w:cs="Times New Roman"/>
+          <w:noProof/>
+          <w:lang w:val="es-VE" w:eastAsia="es-VE"/>
+        </w:rPr>
+      </w:pPr>
+      <w:r>
+        <w:rPr>
+          <w:rFonts w:ascii="Times New Roman" w:hAnsi="Times New Roman" w:cs="Times New Roman"/>
+          <w:noProof/>
+          <w:lang w:val="es-VE" w:eastAsia="es-VE"/>
+        </w:rPr>
+        <w:t xml:space="preserve">Preguntas N°: </w:t>
+      </w:r>
+      <w:r>
+        <w:rPr>
+          <w:rFonts w:ascii="Times New Roman" w:hAnsi="Times New Roman" w:cs="Times New Roman"/>
+          <w:noProof/>
+          <w:lang w:val="es-VE" w:eastAsia="es-VE"/>
+        </w:rPr>
+        <w:t>2</w:t>
+      </w:r>
+      <w:r>
+        <w:rPr>
+          <w:rFonts w:ascii="Times New Roman" w:hAnsi="Times New Roman" w:cs="Times New Roman"/>
+          <w:noProof/>
+          <w:lang w:val="es-VE" w:eastAsia="es-VE"/>
+        </w:rPr>
+        <w:t>, 5, 6,11</w:t>
+      </w:r>
+    </w:p>
+    <w:p>
+      <w:pPr>
+        <w:jc w:val="both"/>
+        <w:rPr>
+          <w:rFonts w:ascii="Times New Roman" w:hAnsi="Times New Roman" w:cs="Times New Roman"/>
+          <w:noProof/>
+          <w:lang w:val="es-VE" w:eastAsia="es-VE"/>
+        </w:rPr>
+      </w:pPr>
+      <w:r>
+        <w:rPr>
+          <w:noProof/>
+        </w:rPr>
+        <w:pict>
+          <v:shape id="AutoShape 121" o:spid="_x0000_s1165" type="#_x0000_t32" style="position:absolute;left:0;text-align:left;margin-left:231pt;margin-top:-.35pt;width:31.8pt;height:126.6pt;flip:y;z-index:251772928;visibility:visible;mso-wrap-style:square;mso-width-percent:0;mso-height-percent:0;mso-wrap-distance-left:9pt;mso-wrap-distance-top:0;mso-wrap-distance-right:9pt;mso-wrap-distance-bottom:0;mso-position-horizontal:absolute;mso-position-horizontal-relative:text;mso-position-vertical:absolute;mso-position-vertical-relative:text;mso-width-percent:0;mso-height-percent:0;mso-width-relative:page;mso-height-relative:page" o:gfxdata="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" strokecolor="#548dd4 [1951]">
+            <v:stroke endarrow="block"/>
+          </v:shape>
+        </w:pict>
+      </w:r>
+      <w:r>
+        <w:rPr>
+          <w:noProof/>
+        </w:rPr>
+        <w:pict>
+          <v:line id="_x0000_s1164" style="position:absolute;left:0;text-align:left;z-index:251761664;visibility:visible;mso-wrap-style:square;mso-width-percent:0;mso-height-percent:0;mso-wrap-distance-left:9pt;mso-wrap-distance-top:0;mso-wrap-distance-right:9pt;mso-wrap-distance-bottom:0;mso-position-horizontal:absolute;mso-position-horizontal-relative:text;mso-position-vertical:absolute;mso-position-vertical-relative:text;mso-width-percent:0;mso-height-percent:0;mso-width-relative:margin;mso-height-relative:margin" from="98.7pt,14.1pt" to="178.2pt,119.05pt" o:gfxdata="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" strokecolor="#4579b8 [3044]">
+            <o:lock v:ext="edit" shapetype="f"/>
+          </v:line>
+        </w:pict>
+      </w:r>
+      <w:r>
+        <w:rPr>
+          <w:noProof/>
+        </w:rPr>
+        <w:pict>
+          <v:rect id="_x0000_s1163" style="position:absolute;left:0;text-align:left;margin-left:8.45pt;margin-top:-.35pt;width:86pt;height:49.05pt;z-index:251756544;visibility:visible;mso-wrap-style:square;mso-width-percent:0;mso-height-percent:0;mso-wrap-distance-left:9pt;mso-wrap-distance-top:0;mso-wrap-distance-right:9pt;mso-wrap-distance-bottom:0;mso-position-horizontal:absolute;mso-position-horizontal-relative:text;mso-position-vertical:absolute;mso-position-vertical-relative:text;mso-width-percent:0;mso-height-percent:0;mso-width-relative:margin;mso-height-relative:margin;v-text-anchor:middle" o:gfxdata="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" fillcolor="white [3201]" strokecolor="#f79646 [3209]" strokeweight="2pt">
+            <v:path arrowok="t"/>
+            <v:textbox>
+              <w:txbxContent>
+                <w:p>
+                  <w:pPr>
+                    <w:jc w:val="center"/>
+                    <w:rPr>
+                      <w:rFonts w:ascii="Times New Roman" w:hAnsi="Times New Roman" w:cs="Times New Roman"/>
+                      <w:b/>
+                      <w:noProof/>
+                      <w:lang w:val="es-VE" w:eastAsia="es-VE"/>
+                    </w:rPr>
+                  </w:pPr>
+                  <w:r>
+                    <w:rPr>
+                      <w:rFonts w:ascii="Times New Roman" w:hAnsi="Times New Roman" w:cs="Times New Roman"/>
+                      <w:b/>
+                      <w:noProof/>
+                      <w:lang w:val="es-VE" w:eastAsia="es-VE"/>
+                    </w:rPr>
+                    <w:t>Localidad</w:t>
+                  </w:r>
+                </w:p>
+                <w:p>
+                  <w:pPr>
+                    <w:jc w:val="center"/>
+                    <w:rPr>
+                      <w:rFonts w:ascii="Times New Roman" w:hAnsi="Times New Roman" w:cs="Times New Roman"/>
+                      <w:noProof/>
+                      <w:lang w:val="es-VE" w:eastAsia="es-VE"/>
+                    </w:rPr>
+                  </w:pPr>
+                  <w:r>
+                    <w:rPr>
+                      <w:rFonts w:ascii="Times New Roman" w:hAnsi="Times New Roman" w:cs="Times New Roman"/>
+                      <w:noProof/>
+                      <w:lang w:val="es-VE" w:eastAsia="es-VE"/>
+                    </w:rPr>
+                    <w:t>Nb_localidad</w:t>
+                  </w:r>
+                </w:p>
+                <w:p>
+                  <w:pPr>
+                    <w:jc w:val="center"/>
+                    <w:rPr>
+                      <w:lang w:val="es-VE"/>
+                    </w:rPr>
+                  </w:pPr>
+                </w:p>
+              </w:txbxContent>
+            </v:textbox>
+          </v:rect>
+        </w:pict>
+      </w:r>
+    </w:p>
+    <w:p>
+      <w:pPr>
+        <w:jc w:val="both"/>
+        <w:rPr>
+          <w:rFonts w:ascii="Times New Roman" w:hAnsi="Times New Roman" w:cs="Times New Roman"/>
+          <w:noProof/>
+          <w:lang w:val="es-VE" w:eastAsia="es-VE"/>
+        </w:rPr>
+      </w:pPr>
+      <w:r>
+        <w:rPr>
+          <w:noProof/>
+        </w:rPr>
+        <w:pict>
+          <v:rect id="_x0000_s1162" style="position:absolute;left:0;text-align:left;margin-left:268.4pt;margin-top:16.25pt;width:210.7pt;height:85.45pt;z-index:251760640;visibility:visible;mso-wrap-style:square;mso-width-percent:0;mso-height-percent:0;mso-wrap-distance-left:9pt;mso-wrap-distance-top:0;mso-wrap-distance-right:9pt;mso-wrap-distance-bottom:0;mso-position-horizontal:absolute;mso-position-horizontal-relative:text;mso-position-vertical:absolute;mso-position-vertical-relative:text;mso-width-percent:0;mso-height-percent:0;mso-width-relative:margin;mso-height-relative:margin;v-text-anchor:middle" o:gfxdata="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" fillcolor="white [3201]" strokecolor="#f79646 [3209]" strokeweight="2pt">
+            <v:path arrowok="t"/>
+            <v:textbox>
+              <w:txbxContent>
+                <w:p>
+                  <w:pPr>
+                    <w:jc w:val="center"/>
+                    <w:rPr>
+                      <w:rFonts w:ascii="Times New Roman" w:hAnsi="Times New Roman" w:cs="Times New Roman"/>
+                      <w:b/>
+                      <w:sz w:val="24"/>
+                      <w:szCs w:val="24"/>
+                    </w:rPr>
+                  </w:pPr>
+                  <w:r>
+                    <w:rPr>
+                      <w:rFonts w:ascii="Times New Roman" w:hAnsi="Times New Roman" w:cs="Times New Roman"/>
+                      <w:b/>
+                      <w:sz w:val="24"/>
+                      <w:szCs w:val="24"/>
+                    </w:rPr>
+                    <w:t>Porcentaje de ocupación</w:t>
+                  </w:r>
+                </w:p>
+                <w:p>
+                  <w:pPr>
+                    <w:jc w:val="both"/>
+                    <w:rPr>
+                      <w:rFonts w:ascii="Times New Roman" w:hAnsi="Times New Roman" w:cs="Times New Roman"/>
+                      <w:sz w:val="24"/>
+                      <w:szCs w:val="24"/>
+                    </w:rPr>
+                  </w:pPr>
+                  <w:r>
+                    <w:rPr>
+                      <w:rFonts w:ascii="Times New Roman" w:hAnsi="Times New Roman" w:cs="Times New Roman"/>
+                      <w:sz w:val="24"/>
+                      <w:szCs w:val="24"/>
+                    </w:rPr>
+                    <w:t>SUM</w:t>
+                  </w:r>
+                  <w:r>
+                    <w:rPr>
+                      <w:rFonts w:ascii="Times New Roman" w:hAnsi="Times New Roman" w:cs="Times New Roman"/>
+                      <w:sz w:val="24"/>
+                      <w:szCs w:val="24"/>
+                    </w:rPr>
+                    <w:t xml:space="preserve"> (Cantidad de obras atendidas</w:t>
+                  </w:r>
+                  <w:r>
+                    <w:rPr>
+                      <w:rFonts w:ascii="Times New Roman" w:hAnsi="Times New Roman" w:cs="Times New Roman"/>
+                      <w:sz w:val="24"/>
+                      <w:szCs w:val="24"/>
+                    </w:rPr>
+                    <w:t>*100/</w:t>
+                  </w:r>
+                  <w:r>
+                    <w:rPr>
+                      <w:rFonts w:ascii="Times New Roman" w:hAnsi="Times New Roman" w:cs="Times New Roman"/>
+                      <w:sz w:val="24"/>
+                      <w:szCs w:val="24"/>
+                    </w:rPr>
+                    <w:t xml:space="preserve"> </w:t>
+                  </w:r>
+                  <w:r>
+                    <w:rPr>
+                      <w:rFonts w:ascii="Times New Roman" w:hAnsi="Times New Roman" w:cs="Times New Roman"/>
+                      <w:sz w:val="24"/>
+                      <w:szCs w:val="24"/>
+                    </w:rPr>
+                    <w:t xml:space="preserve">Cantidad de obras </w:t>
+                  </w:r>
+                  <w:r>
+                    <w:rPr>
+                      <w:rFonts w:ascii="Times New Roman" w:hAnsi="Times New Roman" w:cs="Times New Roman"/>
+                      <w:sz w:val="24"/>
+                      <w:szCs w:val="24"/>
+                    </w:rPr>
+                    <w:t>recibidas</w:t>
+                  </w:r>
+                  <w:r>
+                    <w:rPr>
+                      <w:rFonts w:ascii="Times New Roman" w:hAnsi="Times New Roman" w:cs="Times New Roman"/>
+                      <w:sz w:val="24"/>
+                      <w:szCs w:val="24"/>
+                    </w:rPr>
+                    <w:t>)</w:t>
+                  </w:r>
+                </w:p>
+                <w:p>
+                  <w:pPr>
+                    <w:jc w:val="both"/>
+                    <w:rPr>
+                      <w:rFonts w:ascii="Times New Roman" w:hAnsi="Times New Roman" w:cs="Times New Roman"/>
+                      <w:sz w:val="24"/>
+                      <w:szCs w:val="24"/>
+                    </w:rPr>
+                  </w:pPr>
+                </w:p>
+                <w:p>
+                  <w:pPr>
+                    <w:jc w:val="center"/>
+                    <w:rPr>
+                      <w:rFonts w:ascii="Times New Roman" w:hAnsi="Times New Roman" w:cs="Times New Roman"/>
+                      <w:b/>
+                      <w:sz w:val="24"/>
+                      <w:szCs w:val="24"/>
+                    </w:rPr>
+                  </w:pPr>
+                </w:p>
+                <w:p>
+                  <w:pPr>
+                    <w:jc w:val="center"/>
+                    <w:rPr>
+                      <w:b/>
+                    </w:rPr>
+                  </w:pPr>
+                </w:p>
+              </w:txbxContent>
+            </v:textbox>
+          </v:rect>
+        </w:pict>
+      </w:r>
+    </w:p>
+    <w:p>
+      <w:pPr>
+        <w:jc w:val="both"/>
+        <w:rPr>
+          <w:rFonts w:ascii="Times New Roman" w:hAnsi="Times New Roman" w:cs="Times New Roman"/>
+          <w:noProof/>
+          <w:lang w:val="es-VE" w:eastAsia="es-VE"/>
+        </w:rPr>
+      </w:pPr>
+      <w:r>
+        <w:rPr>
+          <w:noProof/>
+        </w:rPr>
+        <w:pict>
+          <v:rect id="_x0000_s1161" style="position:absolute;left:0;text-align:left;margin-left:8.45pt;margin-top:10.55pt;width:85.5pt;height:45.75pt;z-index:251757568;visibility:visible;mso-wrap-style:square;mso-width-percent:0;mso-height-percent:0;mso-wrap-distance-left:9pt;mso-wrap-distance-top:0;mso-wrap-distance-right:9pt;mso-wrap-distance-bottom:0;mso-position-horizontal:absolute;mso-position-horizontal-relative:text;mso-position-vertical:absolute;mso-position-vertical-relative:text;mso-width-percent:0;mso-height-percent:0;mso-width-relative:margin;mso-height-relative:margin;v-text-anchor:middle" o:gfxdata="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" fillcolor="white [3201]" strokecolor="#f79646 [3209]" strokeweight="2pt">
+            <v:path arrowok="t"/>
+            <v:textbox>
+              <w:txbxContent>
+                <w:p>
+                  <w:pPr>
+                    <w:jc w:val="center"/>
+                    <w:rPr>
+                      <w:rFonts w:ascii="Times New Roman" w:hAnsi="Times New Roman" w:cs="Times New Roman"/>
+                      <w:b/>
+                      <w:noProof/>
+                      <w:lang w:val="es-VE" w:eastAsia="es-VE"/>
+                    </w:rPr>
+                  </w:pPr>
+                  <w:r>
+                    <w:rPr>
+                      <w:rFonts w:ascii="Times New Roman" w:hAnsi="Times New Roman" w:cs="Times New Roman"/>
+                      <w:b/>
+                      <w:noProof/>
+                      <w:lang w:val="es-VE" w:eastAsia="es-VE"/>
+                    </w:rPr>
+                    <w:t>Area.</w:t>
+                  </w:r>
+                </w:p>
+                <w:p>
+                  <w:pPr>
+                    <w:jc w:val="center"/>
+                    <w:rPr>
+                      <w:rFonts w:ascii="Times New Roman" w:hAnsi="Times New Roman" w:cs="Times New Roman"/>
+                      <w:noProof/>
+                      <w:lang w:val="es-VE" w:eastAsia="es-VE"/>
+                    </w:rPr>
+                  </w:pPr>
+                  <w:r>
+                    <w:rPr>
+                      <w:rFonts w:ascii="Times New Roman" w:hAnsi="Times New Roman" w:cs="Times New Roman"/>
+                      <w:noProof/>
+                      <w:lang w:val="es-VE" w:eastAsia="es-VE"/>
+                    </w:rPr>
+                    <w:t>Nb_area</w:t>
+                  </w:r>
+                </w:p>
+                <w:p>
+                  <w:pPr>
+                    <w:jc w:val="both"/>
+                    <w:rPr>
+                      <w:b/>
+                      <w:lang w:val="es-VE"/>
+                    </w:rPr>
+                  </w:pPr>
+                </w:p>
+              </w:txbxContent>
+            </v:textbox>
+          </v:rect>
+        </w:pict>
+      </w:r>
+    </w:p>
+    <w:p>
+      <w:pPr>
+        <w:jc w:val="both"/>
+        <w:rPr>
+          <w:rFonts w:ascii="Times New Roman" w:hAnsi="Times New Roman" w:cs="Times New Roman"/>
+          <w:noProof/>
+          <w:lang w:val="es-VE" w:eastAsia="es-VE"/>
+        </w:rPr>
+      </w:pPr>
+      <w:r>
+        <w:rPr>
+          <w:noProof/>
+        </w:rPr>
+        <w:pict>
+          <v:line id="_x0000_s1160" style="position:absolute;left:0;text-align:left;z-index:251762688;visibility:visible;mso-wrap-style:square;mso-width-percent:0;mso-height-percent:0;mso-wrap-distance-left:9pt;mso-wrap-distance-top:0;mso-wrap-distance-right:9pt;mso-wrap-distance-bottom:0;mso-position-horizontal:absolute;mso-position-horizontal-relative:text;mso-position-vertical:absolute;mso-position-vertical-relative:text;mso-width-percent:0;mso-height-percent:0;mso-width-relative:margin;mso-height-relative:margin" from="93.95pt,.45pt" to="171.45pt,52.6pt" o:gfxdata="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" strokecolor="#4579b8 [3044]">
+            <o:lock v:ext="edit" shapetype="f"/>
+          </v:line>
+        </w:pict>
+      </w:r>
+    </w:p>
+    <w:p>
+      <w:pPr>
+        <w:jc w:val="both"/>
+        <w:rPr>
+          <w:rFonts w:ascii="Times New Roman" w:hAnsi="Times New Roman" w:cs="Times New Roman"/>
+          <w:noProof/>
+          <w:lang w:val="es-VE" w:eastAsia="es-VE"/>
+        </w:rPr>
+      </w:pPr>
+      <w:r>
+        <w:rPr>
+          <w:noProof/>
+        </w:rPr>
+        <w:pict>
+          <v:shape id="AutoShape 119" o:spid="_x0000_s1159" type="#_x0000_t32" style="position:absolute;left:0;text-align:left;margin-left:256.25pt;margin-top:14.95pt;width:12.15pt;height:20.45pt;flip:y;z-index:251770880;visibility:visible;mso-wrap-style:square;mso-width-percent:0;mso-height-percent:0;mso-wrap-distance-left:9pt;mso-wrap-distance-top:0;mso-wrap-distance-right:9pt;mso-wrap-distance-bottom:0;mso-position-horizontal:absolute;mso-position-horizontal-relative:text;mso-position-vertical:absolute;mso-position-vertical-relative:text;mso-width-percent:0;mso-height-percent:0;mso-width-relative:page;mso-height-relative:page" o:gfxdata="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" strokecolor="#548dd4 [1951]">
+            <v:stroke endarrow="block"/>
+          </v:shape>
+        </w:pict>
+      </w:r>
+      <w:r>
+        <w:rPr>
+          <w:noProof/>
+        </w:rPr>
+        <w:pict>
+          <v:oval id="_x0000_s1158" style="position:absolute;left:0;text-align:left;margin-left:146pt;margin-top:23pt;width:110.25pt;height:64.5pt;z-index:251759616;visibility:visible;mso-wrap-style:square;mso-width-percent:0;mso-height-percent:0;mso-wrap-distance-left:9pt;mso-wrap-distance-top:0;mso-wrap-distance-right:9pt;mso-wrap-distance-bottom:0;mso-position-horizontal:absolute;mso-position-horizontal-relative:text;mso-position-vertical:absolute;mso-position-vertical-relative:text;mso-width-percent:0;mso-height-percent:0;mso-width-relative:margin;mso-height-relative:margin;v-text-anchor:middle" o:gfxdata="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" fillcolor="white [3201]" strokecolor="#f79646 [3209]" strokeweight="2pt">
+            <v:path arrowok="t"/>
+            <v:textbox>
+              <w:txbxContent>
+                <w:p>
+                  <w:pPr>
+                    <w:jc w:val="center"/>
+                    <w:rPr>
+                      <w:lang w:val="es-VE"/>
+                    </w:rPr>
+                  </w:pPr>
+                  <w:r>
+                    <w:rPr>
+                      <w:lang w:val="es-VE"/>
+                    </w:rPr>
+                    <w:t>Personal de servicio</w:t>
+                  </w:r>
+                </w:p>
+              </w:txbxContent>
+            </v:textbox>
+          </v:oval>
+        </w:pict>
+      </w:r>
+      <w:r>
+        <w:rPr>
+          <w:noProof/>
+        </w:rPr>
+        <w:pict>
+          <v:rect id="_x0000_s1157" style="position:absolute;left:0;text-align:left;margin-left:8.45pt;margin-top:20.85pt;width:85.5pt;height:49.5pt;z-index:251765760;visibility:visible;mso-wrap-style:square;mso-width-percent:0;mso-height-percent:0;mso-wrap-distance-left:9pt;mso-wrap-distance-top:0;mso-wrap-distance-right:9pt;mso-wrap-distance-bottom:0;mso-position-horizontal:absolute;mso-position-horizontal-relative:text;mso-position-vertical:absolute;mso-position-vertical-relative:text;mso-width-percent:0;mso-height-percent:0;mso-width-relative:margin;mso-height-relative:margin;v-text-anchor:middle" o:gfxdata="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" fillcolor="white [3201]" strokecolor="#f79646 [3209]" strokeweight="2pt">
+            <v:path arrowok="t"/>
+            <v:textbox>
+              <w:txbxContent>
+                <w:p>
+                  <w:pPr>
+                    <w:jc w:val="center"/>
+                    <w:rPr>
+                      <w:rFonts w:ascii="Times New Roman" w:hAnsi="Times New Roman" w:cs="Times New Roman"/>
+                      <w:b/>
+                      <w:noProof/>
+                      <w:lang w:val="es-VE" w:eastAsia="es-VE"/>
+                    </w:rPr>
+                  </w:pPr>
+                  <w:r>
+                    <w:rPr>
+                      <w:rFonts w:ascii="Times New Roman" w:hAnsi="Times New Roman" w:cs="Times New Roman"/>
+                      <w:b/>
+                      <w:noProof/>
+                      <w:lang w:val="es-VE" w:eastAsia="es-VE"/>
+                    </w:rPr>
+                    <w:t>Servicio.</w:t>
+                  </w:r>
+                </w:p>
+                <w:p>
+                  <w:pPr>
+                    <w:jc w:val="center"/>
+                    <w:rPr>
+                      <w:rFonts w:ascii="Times New Roman" w:hAnsi="Times New Roman" w:cs="Times New Roman"/>
+                      <w:noProof/>
+                      <w:lang w:val="es-VE" w:eastAsia="es-VE"/>
+                    </w:rPr>
+                  </w:pPr>
+                  <w:r>
+                    <w:rPr>
+                      <w:rFonts w:ascii="Times New Roman" w:hAnsi="Times New Roman" w:cs="Times New Roman"/>
+                      <w:noProof/>
+                      <w:lang w:val="es-VE" w:eastAsia="es-VE"/>
+                    </w:rPr>
+                    <w:t>Nb_servicio</w:t>
+                  </w:r>
+                </w:p>
+                <w:p>
+                  <w:pPr>
+                    <w:jc w:val="center"/>
+                    <w:rPr>
+                      <w:b/>
+                      <w:lang w:val="es-VE"/>
+                    </w:rPr>
+                  </w:pPr>
+                </w:p>
+              </w:txbxContent>
+            </v:textbox>
+          </v:rect>
+        </w:pict>
+      </w:r>
+    </w:p>
+    <w:p>
+      <w:pPr>
+        <w:jc w:val="both"/>
+        <w:rPr>
+          <w:rFonts w:ascii="Times New Roman" w:hAnsi="Times New Roman" w:cs="Times New Roman"/>
+          <w:noProof/>
+          <w:lang w:val="es-VE" w:eastAsia="es-VE"/>
+        </w:rPr>
+      </w:pPr>
+      <w:r>
+        <w:rPr>
+          <w:noProof/>
+        </w:rPr>
+        <w:pict>
+          <v:rect id="_x0000_s1156" style="position:absolute;left:0;text-align:left;margin-left:268.4pt;margin-top:17.55pt;width:210.7pt;height:77.85pt;z-index:251771904;visibility:visible;mso-wrap-style:square;mso-width-percent:0;mso-height-percent:0;mso-wrap-distance-left:9pt;mso-wrap-distance-top:0;mso-wrap-distance-right:9pt;mso-wrap-distance-bottom:0;mso-position-horizontal:absolute;mso-position-horizontal-relative:text;mso-position-vertical:absolute;mso-position-vertical-relative:text;mso-width-percent:0;mso-height-percent:0;mso-width-relative:margin;mso-height-relative:margin;v-text-anchor:middle" o:gfxdata="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" fillcolor="white [3201]" strokecolor="#f79646 [3209]" strokeweight="2pt">
+            <v:path arrowok="t"/>
+            <v:textbox>
+              <w:txbxContent>
+                <w:p>
+                  <w:pPr>
+                    <w:jc w:val="center"/>
+                    <w:rPr>
+                      <w:rFonts w:ascii="Times New Roman" w:hAnsi="Times New Roman" w:cs="Times New Roman"/>
+                      <w:b/>
+                      <w:sz w:val="24"/>
+                      <w:szCs w:val="24"/>
+                    </w:rPr>
+                  </w:pPr>
+                  <w:r>
+                    <w:rPr>
+                      <w:rFonts w:ascii="Times New Roman" w:hAnsi="Times New Roman" w:cs="Times New Roman"/>
+                      <w:b/>
+                      <w:sz w:val="24"/>
+                      <w:szCs w:val="24"/>
+                    </w:rPr>
+                    <w:t>Cantidad de obras atendidas simultáneamente</w:t>
+                  </w:r>
+                </w:p>
+                <w:p>
+                  <w:pPr>
+                    <w:jc w:val="both"/>
+                    <w:rPr>
+                      <w:rFonts w:ascii="Times New Roman" w:hAnsi="Times New Roman" w:cs="Times New Roman"/>
+                      <w:sz w:val="24"/>
+                      <w:szCs w:val="24"/>
+                    </w:rPr>
+                  </w:pPr>
+                  <w:r>
+                    <w:rPr>
+                      <w:rFonts w:ascii="Times New Roman" w:hAnsi="Times New Roman" w:cs="Times New Roman"/>
+                      <w:sz w:val="24"/>
+                      <w:szCs w:val="24"/>
+                    </w:rPr>
+                    <w:t>SUM</w:t>
+                  </w:r>
+                  <w:r>
+                    <w:rPr>
+                      <w:rFonts w:ascii="Times New Roman" w:hAnsi="Times New Roman" w:cs="Times New Roman"/>
+                      <w:sz w:val="24"/>
+                      <w:szCs w:val="24"/>
+                    </w:rPr>
+                    <w:t xml:space="preserve"> (Cantidad de obras atendidas)</w:t>
+                  </w:r>
+                </w:p>
+                <w:p>
+                  <w:pPr>
+                    <w:jc w:val="center"/>
+                    <w:rPr>
+                      <w:rFonts w:ascii="Times New Roman" w:hAnsi="Times New Roman" w:cs="Times New Roman"/>
+                      <w:sz w:val="24"/>
+                      <w:szCs w:val="24"/>
+                    </w:rPr>
+                  </w:pPr>
+                </w:p>
+                <w:p>
+                  <w:pPr>
+                    <w:jc w:val="center"/>
+                  </w:pPr>
+                </w:p>
+              </w:txbxContent>
+            </v:textbox>
+          </v:rect>
+        </w:pict>
+      </w:r>
+      <w:r>
+        <w:rPr>
+          <w:noProof/>
+        </w:rPr>
+        <w:pict>
+          <v:line id="_x0000_s1155" style="position:absolute;left:0;text-align:left;z-index:251763712;visibility:visible;mso-wrap-style:square;mso-width-percent:0;mso-height-percent:0;mso-wrap-distance-left:9pt;mso-wrap-distance-top:0;mso-wrap-distance-right:9pt;mso-wrap-distance-bottom:0;mso-position-horizontal:absolute;mso-position-horizontal-relative:text;mso-position-vertical:absolute;mso-position-vertical-relative:text;mso-width-percent:0;mso-height-percent:0;mso-width-relative:margin;mso-height-relative:margin" from="98.7pt,17.55pt" to="146pt,27.3pt" o:gfxdata="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" strokecolor="#4579b8 [3044]">
+            <o:lock v:ext="edit" shapetype="f"/>
+          </v:line>
+        </w:pict>
+      </w:r>
+    </w:p>
+    <w:p>
+      <w:pPr>
+        <w:jc w:val="both"/>
+        <w:rPr>
+          <w:rFonts w:ascii="Times New Roman" w:hAnsi="Times New Roman" w:cs="Times New Roman"/>
+          <w:noProof/>
+          <w:lang w:val="es-VE" w:eastAsia="es-VE"/>
+        </w:rPr>
+      </w:pPr>
+      <w:r>
+        <w:rPr>
+          <w:noProof/>
+        </w:rPr>
+        <w:pict>
+          <v:shape id="AutoShape 122" o:spid="_x0000_s1154" type="#_x0000_t32" style="position:absolute;left:0;text-align:left;margin-left:256.25pt;margin-top:21.25pt;width:12.15pt;height:7.25pt;z-index:251773952;visibility:visible;mso-wrap-style:square;mso-width-percent:0;mso-height-percent:0;mso-wrap-distance-left:9pt;mso-wrap-distance-top:0;mso-wrap-distance-right:9pt;mso-wrap-distance-bottom:0;mso-position-horizontal:absolute;mso-position-horizontal-relative:text;mso-position-vertical:absolute;mso-position-vertical-relative:text;mso-width-percent:0;mso-height-percent:0;mso-width-relative:page;mso-height-relative:page" o:gfxdata="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" strokecolor="#548dd4 [1951]">
+            <v:stroke endarrow="block"/>
+          </v:shape>
+        </w:pict>
+      </w:r>
+    </w:p>
+    <w:p>
+      <w:pPr>
+        <w:jc w:val="right"/>
+        <w:rPr>
+          <w:rFonts w:ascii="Times New Roman" w:hAnsi="Times New Roman" w:cs="Times New Roman"/>
+          <w:noProof/>
+          <w:lang w:val="es-VE" w:eastAsia="es-VE"/>
+        </w:rPr>
+      </w:pPr>
+      <w:r>
+        <w:rPr>
+          <w:noProof/>
+        </w:rPr>
+        <w:pict>
+          <v:shape id="AutoShape 123" o:spid="_x0000_s1153" type="#_x0000_t32" style="position:absolute;left:0;text-align:left;margin-left:242.2pt;margin-top:8.65pt;width:20.6pt;height:73.85pt;z-index:251774976;visibility:visible;mso-wrap-style:square;mso-width-percent:0;mso-height-percent:0;mso-wrap-distance-left:9pt;mso-wrap-distance-top:0;mso-wrap-distance-right:9pt;mso-wrap-distance-bottom:0;mso-position-horizontal:absolute;mso-position-horizontal-relative:text;mso-position-vertical:absolute;mso-position-vertical-relative:text;mso-width-percent:0;mso-height-percent:0;mso-width-relative:page;mso-height-relative:page" o:gfxdata="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" strokecolor="#548dd4 [1951]">
+            <v:stroke endarrow="block"/>
+          </v:shape>
+        </w:pict>
+      </w:r>
+      <w:r>
+        <w:rPr>
+          <w:noProof/>
+        </w:rPr>
+        <w:pict>
+          <v:line id="_x0000_s1152" style="position:absolute;left:0;text-align:left;flip:y;z-index:251766784;visibility:visible;mso-wrap-style:square;mso-width-percent:0;mso-height-percent:0;mso-wrap-distance-left:9pt;mso-wrap-distance-top:0;mso-wrap-distance-right:9pt;mso-wrap-distance-bottom:0;mso-position-horizontal:absolute;mso-position-horizontal-relative:text;mso-position-vertical:absolute;mso-position-vertical-relative:text;mso-width-percent:0;mso-height-percent:0;mso-width-relative:margin;mso-height-relative:margin" from="98.7pt,3.95pt" to="152.45pt,29.2pt" o:gfxdata="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" strokecolor="#4579b8 [3044]">
+            <o:lock v:ext="edit" shapetype="f"/>
+          </v:line>
+        </w:pict>
+      </w:r>
+      <w:r>
+        <w:rPr>
+          <w:noProof/>
+        </w:rPr>
+        <w:pict>
+          <v:line id="_x0000_s1151" style="position:absolute;left:0;text-align:left;flip:y;z-index:251768832;visibility:visible;mso-wrap-style:square;mso-width-percent:0;mso-height-percent:0;mso-wrap-distance-left:9pt;mso-wrap-distance-top:0;mso-wrap-distance-right:9pt;mso-wrap-distance-bottom:0;mso-position-horizontal:absolute;mso-position-horizontal-relative:text;mso-position-vertical:absolute;mso-position-vertical-relative:text;mso-width-percent:0;mso-height-percent:0;mso-width-relative:margin;mso-height-relative:margin" from="98.7pt,13.85pt" to="198.25pt,92pt" o:gfxdata="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" strokecolor="#4579b8 [3044]">
+            <o:lock v:ext="edit" shapetype="f"/>
+          </v:line>
+        </w:pict>
+      </w:r>
+      <w:r>
+        <w:rPr>
+          <w:noProof/>
+        </w:rPr>
+        <w:pict>
+          <v:rect id="_x0000_s1150" style="position:absolute;left:0;text-align:left;margin-left:8.45pt;margin-top:13.85pt;width:86pt;height:44.35pt;z-index:251767808;visibility:visible;mso-wrap-style:square;mso-width-percent:0;mso-height-percent:0;mso-wrap-distance-left:9pt;mso-wrap-distance-top:0;mso-wrap-distance-right:9pt;mso-wrap-distance-bottom:0;mso-position-horizontal:absolute;mso-position-horizontal-relative:text;mso-position-vertical:absolute;mso-position-vertical-relative:text;mso-width-percent:0;mso-height-percent:0;mso-width-relative:margin;mso-height-relative:margin;v-text-anchor:middle" o:gfxdata="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" fillcolor="white [3201]" strokecolor="#f79646 [3209]" strokeweight="2pt">
+            <v:path arrowok="t"/>
+            <v:textbox>
+              <w:txbxContent>
+                <w:p>
+                  <w:pPr>
+                    <w:jc w:val="center"/>
+                    <w:rPr>
+                      <w:rFonts w:ascii="Times New Roman" w:hAnsi="Times New Roman" w:cs="Times New Roman"/>
+                      <w:b/>
+                      <w:noProof/>
+                      <w:lang w:val="es-VE" w:eastAsia="es-VE"/>
+                    </w:rPr>
+                  </w:pPr>
+                  <w:r>
+                    <w:rPr>
+                      <w:rFonts w:ascii="Times New Roman" w:hAnsi="Times New Roman" w:cs="Times New Roman"/>
+                      <w:b/>
+                      <w:noProof/>
+                      <w:lang w:val="es-VE" w:eastAsia="es-VE"/>
+                    </w:rPr>
+                    <w:t>Obrero.</w:t>
+                  </w:r>
+                </w:p>
+                <w:p>
+                  <w:pPr>
+                    <w:jc w:val="center"/>
+                    <w:rPr>
+                      <w:rFonts w:ascii="Times New Roman" w:hAnsi="Times New Roman" w:cs="Times New Roman"/>
+                      <w:noProof/>
+                      <w:lang w:val="es-VE" w:eastAsia="es-VE"/>
+                    </w:rPr>
+                  </w:pPr>
+                  <w:r>
+                    <w:rPr>
+                      <w:rFonts w:ascii="Times New Roman" w:hAnsi="Times New Roman" w:cs="Times New Roman"/>
+                      <w:noProof/>
+                      <w:lang w:val="es-VE" w:eastAsia="es-VE"/>
+                    </w:rPr>
+                    <w:t>Nb obrero</w:t>
+                  </w:r>
+                </w:p>
+                <w:p>
+                  <w:pPr>
+                    <w:jc w:val="center"/>
+                    <w:rPr>
+                      <w:rFonts w:ascii="Times New Roman" w:hAnsi="Times New Roman" w:cs="Times New Roman"/>
+                      <w:b/>
+                      <w:noProof/>
+                      <w:lang w:val="es-VE" w:eastAsia="es-VE"/>
+                    </w:rPr>
+                  </w:pPr>
+                </w:p>
+                <w:p>
+                  <w:pPr>
+                    <w:jc w:val="center"/>
+                    <w:rPr>
+                      <w:b/>
+                      <w:lang w:val="es-VE"/>
+                    </w:rPr>
+                  </w:pPr>
+                  <w:r>
+                    <w:rPr>
+                      <w:rFonts w:ascii="Times New Roman" w:hAnsi="Times New Roman" w:cs="Times New Roman"/>
+                      <w:noProof/>
+                      <w:lang w:val="es-VE" w:eastAsia="es-VE"/>
+                    </w:rPr>
+                    <w:t>____</w:t>
+                  </w:r>
+                </w:p>
+              </w:txbxContent>
+            </v:textbox>
+          </v:rect>
+        </w:pict>
+      </w:r>
+    </w:p>
+    <w:p>
+      <w:pPr>
+        <w:pStyle w:val="Prrafodelista"/>
+        <w:ind w:left="1440" w:hanging="1014"/>
+        <w:jc w:val="both"/>
+        <w:rPr>
+          <w:rFonts w:ascii="Times New Roman" w:hAnsi="Times New Roman" w:cs="Times New Roman"/>
+          <w:sz w:val="24"/>
+          <w:szCs w:val="24"/>
+        </w:rPr>
+      </w:pPr>
+    </w:p>
+    <w:p>
+      <w:pPr>
+        <w:pStyle w:val="Prrafodelista"/>
+        <w:ind w:left="1440" w:hanging="1014"/>
+        <w:jc w:val="both"/>
+        <w:rPr>
+          <w:rFonts w:ascii="Times New Roman" w:hAnsi="Times New Roman" w:cs="Times New Roman"/>
+          <w:b/>
+          <w:sz w:val="24"/>
+          <w:szCs w:val="24"/>
+        </w:rPr>
+      </w:pPr>
+    </w:p>
+    <w:p>
+      <w:pPr>
+        <w:pStyle w:val="Prrafodelista"/>
+        <w:ind w:left="1440" w:hanging="1724"/>
+        <w:jc w:val="both"/>
+        <w:rPr>
+          <w:rFonts w:ascii="Times New Roman" w:hAnsi="Times New Roman" w:cs="Times New Roman"/>
+          <w:b/>
+          <w:color w:val="1F497D" w:themeColor="text2"/>
+          <w:sz w:val="24"/>
+          <w:szCs w:val="24"/>
+        </w:rPr>
+      </w:pPr>
+      <w:r>
+        <w:rPr>
+          <w:noProof/>
+        </w:rPr>
+        <w:pict>
+          <v:rect id="_x0000_s1149" style="position:absolute;left:0;text-align:left;margin-left:268.4pt;margin-top:10.35pt;width:210.7pt;height:64.55pt;z-index:251769856;visibility:visible;mso-wrap-style:square;mso-width-percent:0;mso-height-percent:0;mso-wrap-distance-left:9pt;mso-wrap-distance-top:0;mso-wrap-distance-right:9pt;mso-wrap-distance-bottom:0;mso-position-horizontal:absolute;mso-position-horizontal-relative:text;mso-position-vertical:absolute;mso-position-vertical-relative:text;mso-width-percent:0;mso-height-percent:0;mso-width-relative:margin;mso-height-relative:margin;v-text-anchor:middle" o:gfxdata="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" fillcolor="white [3201]" strokecolor="#f79646 [3209]" strokeweight="2pt">
+            <v:path arrowok="t"/>
+            <v:textbox>
+              <w:txbxContent>
+                <w:p>
+                  <w:pPr>
+                    <w:jc w:val="center"/>
+                    <w:rPr>
+                      <w:rFonts w:ascii="Times New Roman" w:hAnsi="Times New Roman" w:cs="Times New Roman"/>
+                      <w:b/>
+                      <w:sz w:val="24"/>
+                      <w:szCs w:val="24"/>
+                    </w:rPr>
+                  </w:pPr>
+                  <w:r>
+                    <w:rPr>
+                      <w:rFonts w:ascii="Times New Roman" w:hAnsi="Times New Roman" w:cs="Times New Roman"/>
+                      <w:b/>
+                      <w:sz w:val="24"/>
+                      <w:szCs w:val="24"/>
+                    </w:rPr>
+                    <w:t>Cantidad de mano de obra faltante</w:t>
+                  </w:r>
+                </w:p>
+                <w:p>
+                  <w:pPr>
+                    <w:jc w:val="both"/>
+                  </w:pPr>
+                  <w:r>
+                    <w:rPr>
+                      <w:rFonts w:ascii="Times New Roman" w:hAnsi="Times New Roman" w:cs="Times New Roman"/>
+                      <w:sz w:val="24"/>
+                      <w:szCs w:val="24"/>
+                    </w:rPr>
+                    <w:t>SUM</w:t>
+                  </w:r>
+                  <w:r>
+                    <w:rPr>
+                      <w:rFonts w:ascii="Times New Roman" w:hAnsi="Times New Roman" w:cs="Times New Roman"/>
+                      <w:sz w:val="24"/>
+                      <w:szCs w:val="24"/>
+                    </w:rPr>
+                    <w:t xml:space="preserve"> (</w:t>
+                  </w:r>
+                  <w:r>
+                    <w:rPr>
+                      <w:rFonts w:ascii="Times New Roman" w:hAnsi="Times New Roman" w:cs="Times New Roman"/>
+                      <w:sz w:val="24"/>
+                      <w:szCs w:val="24"/>
+                    </w:rPr>
+                    <w:t xml:space="preserve">Cantidad </w:t>
+                  </w:r>
+                  <w:r>
+                    <w:rPr>
+                      <w:rFonts w:ascii="Times New Roman" w:hAnsi="Times New Roman" w:cs="Times New Roman"/>
+                      <w:sz w:val="24"/>
+                      <w:szCs w:val="24"/>
+                    </w:rPr>
+                    <w:t xml:space="preserve">personal </w:t>
+                  </w:r>
+                  <w:r>
+                    <w:rPr>
+                      <w:rFonts w:ascii="Times New Roman" w:hAnsi="Times New Roman" w:cs="Times New Roman"/>
+                      <w:sz w:val="24"/>
+                      <w:szCs w:val="24"/>
+                    </w:rPr>
+                    <w:t>usado</w:t>
+                  </w:r>
+                  <w:r>
+                    <w:rPr>
+                      <w:rFonts w:ascii="Times New Roman" w:hAnsi="Times New Roman" w:cs="Times New Roman"/>
+                      <w:b/>
+                      <w:sz w:val="24"/>
+                      <w:szCs w:val="24"/>
+                    </w:rPr>
+                    <w:t>&gt;</w:t>
+                  </w:r>
+                  <w:r>
+                    <w:rPr>
+                      <w:rFonts w:ascii="Times New Roman" w:hAnsi="Times New Roman" w:cs="Times New Roman"/>
+                      <w:b/>
+                      <w:sz w:val="24"/>
+                      <w:szCs w:val="24"/>
+                    </w:rPr>
+                    <w:t xml:space="preserve"> </w:t>
+                  </w:r>
+                  <w:r>
+                    <w:rPr>
+                      <w:rFonts w:ascii="Times New Roman" w:hAnsi="Times New Roman" w:cs="Times New Roman"/>
+                      <w:sz w:val="24"/>
+                      <w:szCs w:val="24"/>
+                    </w:rPr>
+                    <w:t xml:space="preserve">Cantidad personal </w:t>
+                  </w:r>
+                  <w:r>
+                    <w:rPr>
+                      <w:rFonts w:ascii="Times New Roman" w:hAnsi="Times New Roman" w:cs="Times New Roman"/>
+                      <w:sz w:val="24"/>
+                      <w:szCs w:val="24"/>
+                    </w:rPr>
+                    <w:t>sugerido)</w:t>
+                  </w:r>
+                </w:p>
+                <w:p>
+                  <w:pPr>
+                    <w:jc w:val="center"/>
+                  </w:pPr>
+                </w:p>
+              </w:txbxContent>
+            </v:textbox>
+          </v:rect>
+        </w:pict>
+      </w:r>
+      <w:r>
+        <w:rPr>
+          <w:noProof/>
+        </w:rPr>
+        <w:pict>
+          <v:rect id="_x0000_s1148" style="position:absolute;left:0;text-align:left;margin-left:7.95pt;margin-top:18.3pt;width:86pt;height:68.75pt;z-index:251758592;visibility:visible;mso-wrap-style:square;mso-width-percent:0;mso-height-percent:0;mso-wrap-distance-left:9pt;mso-wrap-distance-top:0;mso-wrap-distance-right:9pt;mso-wrap-distance-bottom:0;mso-position-horizontal:absolute;mso-position-horizontal-relative:text;mso-position-vertical:absolute;mso-position-vertical-relative:text;mso-width-percent:0;mso-height-percent:0;mso-width-relative:margin;mso-height-relative:margin;v-text-anchor:middle" o:gfxdata="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" fillcolor="white [3201]" strokecolor="#f79646 [3209]" strokeweight="2pt">
+            <v:path arrowok="t"/>
+            <v:textbox>
+              <w:txbxContent>
+                <w:p>
+                  <w:pPr>
+                    <w:jc w:val="center"/>
+                    <w:rPr>
+                      <w:b/>
+                      <w:lang w:val="es-VE"/>
+                    </w:rPr>
+                  </w:pPr>
+                  <w:r>
+                    <w:rPr>
+                      <w:b/>
+                      <w:lang w:val="es-VE"/>
+                    </w:rPr>
+                    <w:t>Tiempo.</w:t>
+                  </w:r>
+                </w:p>
+                <w:p>
+                  <w:pPr>
+                    <w:spacing w:after="0" w:line="240" w:lineRule="auto"/>
+                    <w:jc w:val="center"/>
+                    <w:rPr>
+                      <w:lang w:val="es-VE"/>
+                    </w:rPr>
+                  </w:pPr>
+                  <w:r>
+                    <w:rPr>
+                      <w:lang w:val="es-VE"/>
+                    </w:rPr>
+                    <w:t>Año</w:t>
+                  </w:r>
+                </w:p>
+                <w:p>
+                  <w:pPr>
+                    <w:spacing w:after="0" w:line="240" w:lineRule="auto"/>
+                    <w:jc w:val="center"/>
+                    <w:rPr>
+                      <w:lang w:val="es-VE"/>
+                    </w:rPr>
+                  </w:pPr>
+                  <w:r>
+                    <w:rPr>
+                      <w:lang w:val="es-VE"/>
+                    </w:rPr>
+                    <w:t>Mes</w:t>
+                  </w:r>
+                </w:p>
+              </w:txbxContent>
+            </v:textbox>
+          </v:rect>
+        </w:pict>
+      </w:r>
+    </w:p>
+    <w:p>
+      <w:pPr>
+        <w:ind w:left="426"/>
+        <w:jc w:val="both"/>
+        <w:rPr>
+          <w:rFonts w:ascii="Times New Roman" w:hAnsi="Times New Roman" w:cs="Times New Roman"/>
+          <w:sz w:val="24"/>
+          <w:szCs w:val="24"/>
+        </w:rPr>
+      </w:pPr>
+    </w:p>
+    <w:p>
+      <w:pPr>
+        <w:jc w:val="both"/>
+        <w:rPr>
+          <w:rFonts w:ascii="Times New Roman" w:hAnsi="Times New Roman" w:cs="Times New Roman"/>
+          <w:b/>
+          <w:color w:val="1F497D" w:themeColor="text2"/>
+          <w:sz w:val="24"/>
+          <w:szCs w:val="24"/>
+        </w:rPr>
+      </w:pPr>
+      <w:r>
+        <w:rPr>
+          <w:rFonts w:ascii="Times New Roman" w:hAnsi="Times New Roman" w:cs="Times New Roman"/>
+          <w:b/>
+          <w:color w:val="1F497D" w:themeColor="text2"/>
+          <w:sz w:val="24"/>
+          <w:szCs w:val="24"/>
+        </w:rPr>
+        <w:lastRenderedPageBreak/>
+        <w:t xml:space="preserve">Paso </w:t>
+      </w:r>
+      <w:r>
+        <w:rPr>
+          <w:rFonts w:ascii="Times New Roman" w:hAnsi="Times New Roman" w:cs="Times New Roman"/>
+          <w:b/>
+          <w:color w:val="1F497D" w:themeColor="text2"/>
+          <w:sz w:val="24"/>
+          <w:szCs w:val="24"/>
+        </w:rPr>
+        <w:t>3</w:t>
+      </w:r>
+      <w:r>
+        <w:rPr>
+          <w:rFonts w:ascii="Times New Roman" w:hAnsi="Times New Roman" w:cs="Times New Roman"/>
+          <w:b/>
+          <w:color w:val="1F497D" w:themeColor="text2"/>
+          <w:sz w:val="24"/>
+          <w:szCs w:val="24"/>
+        </w:rPr>
+        <w:t xml:space="preserve">. </w:t>
+      </w:r>
+      <w:r>
+        <w:rPr>
+          <w:rFonts w:ascii="Times New Roman" w:hAnsi="Times New Roman" w:cs="Times New Roman"/>
+          <w:b/>
+          <w:color w:val="1F497D" w:themeColor="text2"/>
+          <w:sz w:val="24"/>
+          <w:szCs w:val="24"/>
+        </w:rPr>
+        <w:t>Modelo lógico del DW</w:t>
+      </w:r>
+    </w:p>
+    <w:p>
+      <w:pPr>
+        <w:jc w:val="both"/>
+        <w:rPr>
+          <w:rFonts w:ascii="Times New Roman" w:hAnsi="Times New Roman" w:cs="Times New Roman"/>
+          <w:sz w:val="24"/>
+          <w:szCs w:val="24"/>
+        </w:rPr>
+      </w:pPr>
     </w:p>
     <w:p>
       <w:pPr>

</xml_diff>

<commit_message>
Paso 3 modelo logico del dw
paso 2   y 3
</commit_message>
<xml_diff>
--- a/INFORME_TERMINADO_PASO_2.1.docx
+++ b/INFORME_TERMINADO_PASO_2.1.docx
@@ -276,7 +276,7 @@
             </v:handles>
             <o:lock v:ext="edit" text="t" shapetype="t"/>
           </v:shapetype>
-          <v:shape id="_x0000_i1025" type="#_x0000_t136" style="width:360.75pt;height:39pt" fillcolor="#369" stroked="f">
+          <v:shape id="_x0000_i1025" type="#_x0000_t136" style="width:360.95pt;height:39.25pt" fillcolor="#369" stroked="f">
             <v:shadow on="t" color="#b2b2b2" opacity="52429f" offset="3pt"/>
             <v:textpath style="font-family:&quot;Times New Roman&quot;;v-text-kern:t" trim="t" fitpath="t" string="DATAMART&#10;Dirección de Servicios Generales"/>
           </v:shape>
@@ -8305,7 +8305,15 @@
           <w:sz w:val="24"/>
           <w:szCs w:val="24"/>
         </w:rPr>
-        <w:t>Nb_obrero</w:t>
+        <w:t>Nb_</w:t>
+      </w:r>
+      <w:r>
+        <w:rPr>
+          <w:rFonts w:ascii="Times New Roman" w:hAnsi="Times New Roman" w:cs="Times New Roman"/>
+          <w:sz w:val="24"/>
+          <w:szCs w:val="24"/>
+        </w:rPr>
+        <w:t>nombre</w:t>
       </w:r>
       <w:proofErr w:type="spellEnd"/>
       <w:r>
@@ -8462,8 +8470,6 @@
         </w:rPr>
         <w:t xml:space="preserve">Modelo Conceptual Ampliado </w:t>
       </w:r>
-      <w:bookmarkStart w:id="0" w:name="_GoBack"/>
-      <w:bookmarkEnd w:id="0"/>
     </w:p>
     <w:p>
       <w:pPr>
@@ -9533,6 +9539,3915 @@
         </w:rPr>
         <w:t>Modelo lógico del DW</w:t>
       </w:r>
+    </w:p>
+    <w:p>
+      <w:pPr>
+        <w:jc w:val="both"/>
+        <w:rPr>
+          <w:rFonts w:ascii="Times New Roman" w:hAnsi="Times New Roman" w:cs="Times New Roman"/>
+          <w:b/>
+          <w:color w:val="1F497D" w:themeColor="text2"/>
+          <w:sz w:val="24"/>
+          <w:szCs w:val="24"/>
+        </w:rPr>
+      </w:pPr>
+      <w:r>
+        <w:rPr>
+          <w:rFonts w:ascii="Times New Roman" w:hAnsi="Times New Roman" w:cs="Times New Roman"/>
+          <w:b/>
+          <w:color w:val="1F497D" w:themeColor="text2"/>
+          <w:sz w:val="24"/>
+          <w:szCs w:val="24"/>
+        </w:rPr>
+        <w:t xml:space="preserve">Paso </w:t>
+      </w:r>
+      <w:r>
+        <w:rPr>
+          <w:rFonts w:ascii="Times New Roman" w:hAnsi="Times New Roman" w:cs="Times New Roman"/>
+          <w:b/>
+          <w:color w:val="1F497D" w:themeColor="text2"/>
+          <w:sz w:val="24"/>
+          <w:szCs w:val="24"/>
+        </w:rPr>
+        <w:t>3.</w:t>
+      </w:r>
+      <w:r>
+        <w:rPr>
+          <w:rFonts w:ascii="Times New Roman" w:hAnsi="Times New Roman" w:cs="Times New Roman"/>
+          <w:b/>
+          <w:color w:val="1F497D" w:themeColor="text2"/>
+          <w:sz w:val="24"/>
+          <w:szCs w:val="24"/>
+        </w:rPr>
+        <w:t xml:space="preserve">1 </w:t>
+      </w:r>
+      <w:r>
+        <w:rPr>
+          <w:rFonts w:ascii="Times New Roman" w:hAnsi="Times New Roman" w:cs="Times New Roman"/>
+          <w:b/>
+          <w:color w:val="1F497D" w:themeColor="text2"/>
+          <w:sz w:val="24"/>
+          <w:szCs w:val="24"/>
+        </w:rPr>
+        <w:t>Tipo del modelo lógico del DW</w:t>
+      </w:r>
+    </w:p>
+    <w:p>
+      <w:pPr>
+        <w:pStyle w:val="Prrafodelista"/>
+        <w:numPr>
+          <w:ilvl w:val="0"/>
+          <w:numId w:val="10"/>
+        </w:numPr>
+        <w:jc w:val="both"/>
+        <w:rPr>
+          <w:rFonts w:ascii="Times New Roman" w:hAnsi="Times New Roman" w:cs="Times New Roman"/>
+          <w:b/>
+          <w:sz w:val="24"/>
+          <w:szCs w:val="24"/>
+        </w:rPr>
+      </w:pPr>
+      <w:r>
+        <w:rPr>
+          <w:rFonts w:ascii="Times New Roman" w:hAnsi="Times New Roman" w:cs="Times New Roman"/>
+          <w:b/>
+          <w:sz w:val="24"/>
+          <w:szCs w:val="24"/>
+        </w:rPr>
+        <w:t>Modelo Estrella</w:t>
+      </w:r>
+    </w:p>
+    <w:p>
+      <w:pPr>
+        <w:pStyle w:val="Prrafodelista"/>
+        <w:ind w:left="776"/>
+        <w:jc w:val="both"/>
+        <w:rPr>
+          <w:rFonts w:ascii="Times New Roman" w:hAnsi="Times New Roman" w:cs="Times New Roman"/>
+          <w:b/>
+          <w:sz w:val="24"/>
+          <w:szCs w:val="24"/>
+        </w:rPr>
+      </w:pPr>
+    </w:p>
+    <w:p>
+      <w:pPr>
+        <w:jc w:val="both"/>
+        <w:rPr>
+          <w:rFonts w:ascii="Times New Roman" w:hAnsi="Times New Roman" w:cs="Times New Roman"/>
+          <w:b/>
+          <w:color w:val="1F497D" w:themeColor="text2"/>
+          <w:sz w:val="24"/>
+          <w:szCs w:val="24"/>
+        </w:rPr>
+      </w:pPr>
+      <w:r>
+        <w:rPr>
+          <w:noProof/>
+        </w:rPr>
+        <w:pict>
+          <v:rect id="93 Rectángulo" o:spid="_x0000_s1217" style="position:absolute;left:0;text-align:left;margin-left:175.8pt;margin-top:17.95pt;width:86pt;height:70.15pt;z-index:251779072;visibility:visible;mso-wrap-style:square;mso-width-percent:0;mso-height-percent:0;mso-wrap-distance-left:9pt;mso-wrap-distance-top:0;mso-wrap-distance-right:9pt;mso-wrap-distance-bottom:0;mso-position-horizontal:absolute;mso-position-horizontal-relative:text;mso-position-vertical:absolute;mso-position-vertical-relative:text;mso-width-percent:0;mso-height-percent:0;mso-width-relative:margin;mso-height-relative:margin;v-text-anchor:middle" o:gfxdata="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" fillcolor="white [3201]" strokecolor="#f79646 [3209]" strokeweight="2pt">
+            <v:path arrowok="t"/>
+            <v:textbox>
+              <w:txbxContent>
+                <w:p>
+                  <w:pPr>
+                    <w:jc w:val="center"/>
+                    <w:rPr>
+                      <w:rFonts w:ascii="Times New Roman" w:hAnsi="Times New Roman" w:cs="Times New Roman"/>
+                      <w:b/>
+                      <w:noProof/>
+                      <w:lang w:val="es-VE" w:eastAsia="es-VE"/>
+                    </w:rPr>
+                  </w:pPr>
+                  <w:r>
+                    <w:rPr>
+                      <w:rFonts w:ascii="Times New Roman" w:hAnsi="Times New Roman" w:cs="Times New Roman"/>
+                      <w:b/>
+                      <w:noProof/>
+                      <w:lang w:val="es-VE" w:eastAsia="es-VE"/>
+                    </w:rPr>
+                    <w:t>Localidad</w:t>
+                  </w:r>
+                </w:p>
+                <w:p>
+                  <w:pPr>
+                    <w:spacing w:after="0"/>
+                    <w:jc w:val="center"/>
+                    <w:rPr>
+                      <w:rFonts w:ascii="Times New Roman" w:hAnsi="Times New Roman" w:cs="Times New Roman"/>
+                      <w:noProof/>
+                      <w:lang w:val="es-VE" w:eastAsia="es-VE"/>
+                    </w:rPr>
+                  </w:pPr>
+                  <w:r>
+                    <w:rPr>
+                      <w:rFonts w:ascii="Times New Roman" w:hAnsi="Times New Roman" w:cs="Times New Roman"/>
+                      <w:noProof/>
+                      <w:lang w:val="es-VE" w:eastAsia="es-VE"/>
+                    </w:rPr>
+                    <w:t>#</w:t>
+                  </w:r>
+                  <w:r>
+                    <w:rPr>
+                      <w:rFonts w:ascii="Times New Roman" w:hAnsi="Times New Roman" w:cs="Times New Roman"/>
+                      <w:noProof/>
+                      <w:lang w:val="es-VE" w:eastAsia="es-VE"/>
+                    </w:rPr>
+                    <w:t>Id_localidad</w:t>
+                  </w:r>
+                </w:p>
+                <w:p>
+                  <w:pPr>
+                    <w:spacing w:after="0"/>
+                    <w:jc w:val="center"/>
+                    <w:rPr>
+                      <w:rFonts w:ascii="Times New Roman" w:hAnsi="Times New Roman" w:cs="Times New Roman"/>
+                      <w:noProof/>
+                      <w:lang w:val="es-VE" w:eastAsia="es-VE"/>
+                    </w:rPr>
+                  </w:pPr>
+                  <w:r>
+                    <w:rPr>
+                      <w:rFonts w:ascii="Times New Roman" w:hAnsi="Times New Roman" w:cs="Times New Roman"/>
+                      <w:noProof/>
+                      <w:lang w:val="es-VE" w:eastAsia="es-VE"/>
+                    </w:rPr>
+                    <w:t>Nb_nombre</w:t>
+                  </w:r>
+                </w:p>
+                <w:p>
+                  <w:pPr>
+                    <w:jc w:val="center"/>
+                    <w:rPr>
+                      <w:lang w:val="es-VE"/>
+                    </w:rPr>
+                  </w:pPr>
+                </w:p>
+              </w:txbxContent>
+            </v:textbox>
+          </v:rect>
+        </w:pict>
+      </w:r>
+      <w:r>
+        <w:rPr>
+          <w:noProof/>
+        </w:rPr>
+        <w:pict>
+          <v:rect id="91 Rectángulo" o:spid="_x0000_s1216" style="position:absolute;left:0;text-align:left;margin-left:1.7pt;margin-top:24.05pt;width:86pt;height:49.05pt;z-index:251777024;visibility:visible;mso-wrap-style:square;mso-width-percent:0;mso-height-percent:0;mso-wrap-distance-left:9pt;mso-wrap-distance-top:0;mso-wrap-distance-right:9pt;mso-wrap-distance-bottom:0;mso-position-horizontal:absolute;mso-position-horizontal-relative:text;mso-position-vertical:absolute;mso-position-vertical-relative:text;mso-width-percent:0;mso-height-percent:0;mso-width-relative:margin;mso-height-relative:margin;v-text-anchor:middle" o:gfxdata="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" fillcolor="white [3201]" strokecolor="#f79646 [3209]" strokeweight="2pt">
+            <v:path arrowok="t"/>
+            <v:textbox>
+              <w:txbxContent>
+                <w:p>
+                  <w:pPr>
+                    <w:jc w:val="center"/>
+                    <w:rPr>
+                      <w:rFonts w:ascii="Times New Roman" w:hAnsi="Times New Roman" w:cs="Times New Roman"/>
+                      <w:b/>
+                      <w:noProof/>
+                      <w:lang w:val="es-VE" w:eastAsia="es-VE"/>
+                    </w:rPr>
+                  </w:pPr>
+                  <w:r>
+                    <w:rPr>
+                      <w:rFonts w:ascii="Times New Roman" w:hAnsi="Times New Roman" w:cs="Times New Roman"/>
+                      <w:b/>
+                      <w:noProof/>
+                      <w:lang w:val="es-VE" w:eastAsia="es-VE"/>
+                    </w:rPr>
+                    <w:t>Localidad</w:t>
+                  </w:r>
+                </w:p>
+                <w:p>
+                  <w:pPr>
+                    <w:jc w:val="center"/>
+                    <w:rPr>
+                      <w:rFonts w:ascii="Times New Roman" w:hAnsi="Times New Roman" w:cs="Times New Roman"/>
+                      <w:noProof/>
+                      <w:lang w:val="es-VE" w:eastAsia="es-VE"/>
+                    </w:rPr>
+                  </w:pPr>
+                  <w:r>
+                    <w:rPr>
+                      <w:rFonts w:ascii="Times New Roman" w:hAnsi="Times New Roman" w:cs="Times New Roman"/>
+                      <w:noProof/>
+                      <w:lang w:val="es-VE" w:eastAsia="es-VE"/>
+                    </w:rPr>
+                    <w:t>LCD_nombre</w:t>
+                  </w:r>
+                </w:p>
+                <w:p>
+                  <w:pPr>
+                    <w:jc w:val="center"/>
+                    <w:rPr>
+                      <w:lang w:val="es-VE"/>
+                    </w:rPr>
+                  </w:pPr>
+                </w:p>
+              </w:txbxContent>
+            </v:textbox>
+          </v:rect>
+        </w:pict>
+      </w:r>
+      <w:r>
+        <w:rPr>
+          <w:rFonts w:ascii="Times New Roman" w:hAnsi="Times New Roman" w:cs="Times New Roman"/>
+          <w:b/>
+          <w:color w:val="1F497D" w:themeColor="text2"/>
+          <w:sz w:val="24"/>
+          <w:szCs w:val="24"/>
+        </w:rPr>
+        <w:t>Paso 3.</w:t>
+      </w:r>
+      <w:r>
+        <w:rPr>
+          <w:rFonts w:ascii="Times New Roman" w:hAnsi="Times New Roman" w:cs="Times New Roman"/>
+          <w:b/>
+          <w:color w:val="1F497D" w:themeColor="text2"/>
+          <w:sz w:val="24"/>
+          <w:szCs w:val="24"/>
+        </w:rPr>
+        <w:t>2</w:t>
+      </w:r>
+      <w:r>
+        <w:rPr>
+          <w:rFonts w:ascii="Times New Roman" w:hAnsi="Times New Roman" w:cs="Times New Roman"/>
+          <w:b/>
+          <w:color w:val="1F497D" w:themeColor="text2"/>
+          <w:sz w:val="24"/>
+          <w:szCs w:val="24"/>
+        </w:rPr>
+        <w:t xml:space="preserve"> </w:t>
+      </w:r>
+      <w:r>
+        <w:rPr>
+          <w:rFonts w:ascii="Times New Roman" w:hAnsi="Times New Roman" w:cs="Times New Roman"/>
+          <w:b/>
+          <w:color w:val="1F497D" w:themeColor="text2"/>
+          <w:sz w:val="24"/>
+          <w:szCs w:val="24"/>
+        </w:rPr>
+        <w:t>Tabla de Dimensiones</w:t>
+      </w:r>
+    </w:p>
+    <w:p>
+      <w:pPr>
+        <w:jc w:val="both"/>
+        <w:rPr>
+          <w:rFonts w:ascii="Times New Roman" w:hAnsi="Times New Roman" w:cs="Times New Roman"/>
+          <w:b/>
+          <w:color w:val="1F497D" w:themeColor="text2"/>
+          <w:sz w:val="24"/>
+          <w:szCs w:val="24"/>
+        </w:rPr>
+      </w:pPr>
+      <w:r>
+        <w:rPr>
+          <w:noProof/>
+        </w:rPr>
+        <w:pict>
+          <v:shape id="_x0000_s1215" type="#_x0000_t32" style="position:absolute;left:0;text-align:left;margin-left:92.6pt;margin-top:18.4pt;width:78.5pt;height:0;z-index:251778048;visibility:visible;mso-wrap-style:square;mso-width-percent:0;mso-height-percent:0;mso-wrap-distance-left:9pt;mso-wrap-distance-top:0;mso-wrap-distance-right:9pt;mso-wrap-distance-bottom:0;mso-position-horizontal:absolute;mso-position-horizontal-relative:text;mso-position-vertical:absolute;mso-position-vertical-relative:text;mso-width-percent:0;mso-height-percent:0;mso-width-relative:page;mso-height-relative:page" o:gfxdata="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" strokecolor="#548dd4 [1951]">
+            <v:stroke endarrow="block"/>
+          </v:shape>
+        </w:pict>
+      </w:r>
+      <w:r>
+        <w:rPr>
+          <w:noProof/>
+        </w:rPr>
+        <w:pict>
+          <v:line id="95 Conector recto" o:spid="_x0000_s1214" style="position:absolute;left:0;text-align:left;z-index:251780096;visibility:visible;mso-wrap-style:square;mso-width-percent:0;mso-height-percent:0;mso-wrap-distance-left:9pt;mso-wrap-distance-top:0;mso-wrap-distance-right:9pt;mso-wrap-distance-bottom:0;mso-position-horizontal:absolute;mso-position-horizontal-relative:text;mso-position-vertical:absolute;mso-position-vertical-relative:text;mso-width-percent:0;mso-height-percent:0;mso-width-relative:margin;mso-height-relative:margin" from="175.8pt,13.65pt" to="261.8pt,13.65pt" o:gfxdata="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" strokecolor="#4579b8 [3044]">
+            <o:lock v:ext="edit" shapetype="f"/>
+          </v:line>
+        </w:pict>
+      </w:r>
+    </w:p>
+    <w:p>
+      <w:pPr>
+        <w:jc w:val="both"/>
+        <w:rPr>
+          <w:rFonts w:ascii="Times New Roman" w:hAnsi="Times New Roman" w:cs="Times New Roman"/>
+          <w:b/>
+          <w:color w:val="1F497D" w:themeColor="text2"/>
+          <w:sz w:val="24"/>
+          <w:szCs w:val="24"/>
+        </w:rPr>
+      </w:pPr>
+    </w:p>
+    <w:p>
+      <w:pPr>
+        <w:jc w:val="both"/>
+        <w:rPr>
+          <w:rFonts w:ascii="Times New Roman" w:hAnsi="Times New Roman" w:cs="Times New Roman"/>
+          <w:b/>
+          <w:color w:val="1F497D" w:themeColor="text2"/>
+          <w:sz w:val="24"/>
+          <w:szCs w:val="24"/>
+        </w:rPr>
+      </w:pPr>
+    </w:p>
+    <w:p>
+      <w:pPr>
+        <w:jc w:val="both"/>
+        <w:rPr>
+          <w:rFonts w:ascii="Times New Roman" w:hAnsi="Times New Roman" w:cs="Times New Roman"/>
+          <w:b/>
+          <w:color w:val="1F497D" w:themeColor="text2"/>
+          <w:sz w:val="24"/>
+          <w:szCs w:val="24"/>
+        </w:rPr>
+      </w:pPr>
+    </w:p>
+    <w:p>
+      <w:pPr>
+        <w:jc w:val="both"/>
+        <w:rPr>
+          <w:rFonts w:ascii="Times New Roman" w:hAnsi="Times New Roman" w:cs="Times New Roman"/>
+          <w:b/>
+          <w:color w:val="1F497D" w:themeColor="text2"/>
+          <w:sz w:val="24"/>
+          <w:szCs w:val="24"/>
+        </w:rPr>
+      </w:pPr>
+      <w:r>
+        <w:rPr>
+          <w:noProof/>
+        </w:rPr>
+        <w:pict>
+          <v:rect id="98 Rectángulo" o:spid="_x0000_s1213" style="position:absolute;left:0;text-align:left;margin-left:175.65pt;margin-top:18.15pt;width:86pt;height:70.15pt;z-index:251783168;visibility:visible;mso-wrap-style:square;mso-width-percent:0;mso-height-percent:0;mso-wrap-distance-left:9pt;mso-wrap-distance-top:0;mso-wrap-distance-right:9pt;mso-wrap-distance-bottom:0;mso-position-horizontal:absolute;mso-position-horizontal-relative:text;mso-position-vertical:absolute;mso-position-vertical-relative:text;mso-width-percent:0;mso-height-percent:0;mso-width-relative:margin;mso-height-relative:margin;v-text-anchor:middle" o:gfxdata="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" fillcolor="white [3201]" strokecolor="#f79646 [3209]" strokeweight="2pt">
+            <v:path arrowok="t"/>
+            <v:textbox>
+              <w:txbxContent>
+                <w:p>
+                  <w:pPr>
+                    <w:jc w:val="center"/>
+                    <w:rPr>
+                      <w:rFonts w:ascii="Times New Roman" w:hAnsi="Times New Roman" w:cs="Times New Roman"/>
+                      <w:b/>
+                      <w:noProof/>
+                      <w:lang w:val="es-VE" w:eastAsia="es-VE"/>
+                    </w:rPr>
+                  </w:pPr>
+                  <w:r>
+                    <w:rPr>
+                      <w:rFonts w:ascii="Times New Roman" w:hAnsi="Times New Roman" w:cs="Times New Roman"/>
+                      <w:b/>
+                      <w:noProof/>
+                      <w:lang w:val="es-VE" w:eastAsia="es-VE"/>
+                    </w:rPr>
+                    <w:t>Area</w:t>
+                  </w:r>
+                </w:p>
+                <w:p>
+                  <w:pPr>
+                    <w:spacing w:after="0"/>
+                    <w:jc w:val="center"/>
+                    <w:rPr>
+                      <w:rFonts w:ascii="Times New Roman" w:hAnsi="Times New Roman" w:cs="Times New Roman"/>
+                      <w:noProof/>
+                      <w:lang w:val="es-VE" w:eastAsia="es-VE"/>
+                    </w:rPr>
+                  </w:pPr>
+                  <w:r>
+                    <w:rPr>
+                      <w:rFonts w:ascii="Times New Roman" w:hAnsi="Times New Roman" w:cs="Times New Roman"/>
+                      <w:noProof/>
+                      <w:lang w:val="es-VE" w:eastAsia="es-VE"/>
+                    </w:rPr>
+                    <w:t>#</w:t>
+                  </w:r>
+                  <w:r>
+                    <w:rPr>
+                      <w:rFonts w:ascii="Times New Roman" w:hAnsi="Times New Roman" w:cs="Times New Roman"/>
+                      <w:noProof/>
+                      <w:lang w:val="es-VE" w:eastAsia="es-VE"/>
+                    </w:rPr>
+                    <w:t>Id_</w:t>
+                  </w:r>
+                  <w:r>
+                    <w:rPr>
+                      <w:rFonts w:ascii="Times New Roman" w:hAnsi="Times New Roman" w:cs="Times New Roman"/>
+                      <w:noProof/>
+                      <w:lang w:val="es-VE" w:eastAsia="es-VE"/>
+                    </w:rPr>
+                    <w:t>area</w:t>
+                  </w:r>
+                </w:p>
+                <w:p>
+                  <w:pPr>
+                    <w:spacing w:after="0"/>
+                    <w:jc w:val="center"/>
+                    <w:rPr>
+                      <w:rFonts w:ascii="Times New Roman" w:hAnsi="Times New Roman" w:cs="Times New Roman"/>
+                      <w:noProof/>
+                      <w:lang w:val="es-VE" w:eastAsia="es-VE"/>
+                    </w:rPr>
+                  </w:pPr>
+                  <w:r>
+                    <w:rPr>
+                      <w:rFonts w:ascii="Times New Roman" w:hAnsi="Times New Roman" w:cs="Times New Roman"/>
+                      <w:noProof/>
+                      <w:lang w:val="es-VE" w:eastAsia="es-VE"/>
+                    </w:rPr>
+                    <w:t>Nb_area</w:t>
+                  </w:r>
+                </w:p>
+                <w:p>
+                  <w:pPr>
+                    <w:jc w:val="center"/>
+                    <w:rPr>
+                      <w:lang w:val="es-VE"/>
+                    </w:rPr>
+                  </w:pPr>
+                </w:p>
+              </w:txbxContent>
+            </v:textbox>
+          </v:rect>
+        </w:pict>
+      </w:r>
+      <w:r>
+        <w:rPr>
+          <w:noProof/>
+        </w:rPr>
+        <w:pict>
+          <v:rect id="96 Rectángulo" o:spid="_x0000_s1212" style="position:absolute;left:0;text-align:left;margin-left:-3.9pt;margin-top:19.85pt;width:85.5pt;height:45.75pt;z-index:251781120;visibility:visible;mso-wrap-style:square;mso-width-percent:0;mso-height-percent:0;mso-wrap-distance-left:9pt;mso-wrap-distance-top:0;mso-wrap-distance-right:9pt;mso-wrap-distance-bottom:0;mso-position-horizontal:absolute;mso-position-horizontal-relative:text;mso-position-vertical:absolute;mso-position-vertical-relative:text;mso-width-percent:0;mso-height-percent:0;mso-width-relative:margin;mso-height-relative:margin;v-text-anchor:middle" o:gfxdata="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" fillcolor="white [3201]" strokecolor="#f79646 [3209]" strokeweight="2pt">
+            <v:path arrowok="t"/>
+            <v:textbox>
+              <w:txbxContent>
+                <w:p>
+                  <w:pPr>
+                    <w:jc w:val="center"/>
+                    <w:rPr>
+                      <w:rFonts w:ascii="Times New Roman" w:hAnsi="Times New Roman" w:cs="Times New Roman"/>
+                      <w:b/>
+                      <w:noProof/>
+                      <w:lang w:val="es-VE" w:eastAsia="es-VE"/>
+                    </w:rPr>
+                  </w:pPr>
+                  <w:r>
+                    <w:rPr>
+                      <w:rFonts w:ascii="Times New Roman" w:hAnsi="Times New Roman" w:cs="Times New Roman"/>
+                      <w:b/>
+                      <w:noProof/>
+                      <w:lang w:val="es-VE" w:eastAsia="es-VE"/>
+                    </w:rPr>
+                    <w:t>Area.</w:t>
+                  </w:r>
+                </w:p>
+                <w:p>
+                  <w:pPr>
+                    <w:jc w:val="center"/>
+                    <w:rPr>
+                      <w:rFonts w:ascii="Times New Roman" w:hAnsi="Times New Roman" w:cs="Times New Roman"/>
+                      <w:noProof/>
+                      <w:lang w:val="es-VE" w:eastAsia="es-VE"/>
+                    </w:rPr>
+                  </w:pPr>
+                  <w:r>
+                    <w:rPr>
+                      <w:rFonts w:ascii="Times New Roman" w:hAnsi="Times New Roman" w:cs="Times New Roman"/>
+                      <w:noProof/>
+                      <w:lang w:val="es-VE" w:eastAsia="es-VE"/>
+                    </w:rPr>
+                    <w:t>TSO_nombre</w:t>
+                  </w:r>
+                </w:p>
+                <w:p>
+                  <w:pPr>
+                    <w:jc w:val="both"/>
+                    <w:rPr>
+                      <w:b/>
+                      <w:lang w:val="es-VE"/>
+                    </w:rPr>
+                  </w:pPr>
+                </w:p>
+              </w:txbxContent>
+            </v:textbox>
+          </v:rect>
+        </w:pict>
+      </w:r>
+    </w:p>
+    <w:p>
+      <w:pPr>
+        <w:jc w:val="both"/>
+        <w:rPr>
+          <w:rFonts w:ascii="Times New Roman" w:hAnsi="Times New Roman" w:cs="Times New Roman"/>
+          <w:b/>
+          <w:color w:val="1F497D" w:themeColor="text2"/>
+          <w:sz w:val="24"/>
+          <w:szCs w:val="24"/>
+        </w:rPr>
+      </w:pPr>
+      <w:r>
+        <w:rPr>
+          <w:noProof/>
+        </w:rPr>
+        <w:pict>
+          <v:line id="99 Conector recto" o:spid="_x0000_s1211" style="position:absolute;left:0;text-align:left;z-index:251784192;visibility:visible;mso-wrap-style:square;mso-width-percent:0;mso-height-percent:0;mso-wrap-distance-left:9pt;mso-wrap-distance-top:0;mso-wrap-distance-right:9pt;mso-wrap-distance-bottom:0;mso-position-horizontal:absolute;mso-position-horizontal-relative:text;mso-position-vertical:absolute;mso-position-vertical-relative:text;mso-width-percent:0;mso-height-percent:0;mso-width-relative:margin;mso-height-relative:margin" from="175.6pt,12.85pt" to="261.6pt,12.85pt" o:gfxdata="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" strokecolor="#4579b8 [3044]">
+            <o:lock v:ext="edit" shapetype="f"/>
+          </v:line>
+        </w:pict>
+      </w:r>
+      <w:r>
+        <w:rPr>
+          <w:noProof/>
+        </w:rPr>
+        <w:pict>
+          <v:shape id="_x0000_s1210" type="#_x0000_t32" style="position:absolute;left:0;text-align:left;margin-left:88.2pt;margin-top:22.3pt;width:78.5pt;height:0;z-index:251782144;visibility:visible;mso-wrap-style:square;mso-width-percent:0;mso-height-percent:0;mso-wrap-distance-left:9pt;mso-wrap-distance-top:0;mso-wrap-distance-right:9pt;mso-wrap-distance-bottom:0;mso-position-horizontal:absolute;mso-position-horizontal-relative:text;mso-position-vertical:absolute;mso-position-vertical-relative:text;mso-width-percent:0;mso-height-percent:0;mso-width-relative:page;mso-height-relative:page" o:gfxdata="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" strokecolor="#548dd4 [1951]">
+            <v:stroke endarrow="block"/>
+          </v:shape>
+        </w:pict>
+      </w:r>
+    </w:p>
+    <w:p>
+      <w:pPr>
+        <w:jc w:val="both"/>
+        <w:rPr>
+          <w:rFonts w:ascii="Times New Roman" w:hAnsi="Times New Roman" w:cs="Times New Roman"/>
+          <w:b/>
+          <w:color w:val="1F497D" w:themeColor="text2"/>
+          <w:sz w:val="24"/>
+          <w:szCs w:val="24"/>
+        </w:rPr>
+      </w:pPr>
+    </w:p>
+    <w:p>
+      <w:pPr>
+        <w:jc w:val="both"/>
+        <w:rPr>
+          <w:rFonts w:ascii="Times New Roman" w:hAnsi="Times New Roman" w:cs="Times New Roman"/>
+          <w:b/>
+          <w:color w:val="1F497D" w:themeColor="text2"/>
+          <w:sz w:val="24"/>
+          <w:szCs w:val="24"/>
+        </w:rPr>
+      </w:pPr>
+    </w:p>
+    <w:p>
+      <w:pPr>
+        <w:jc w:val="both"/>
+        <w:rPr>
+          <w:rFonts w:ascii="Times New Roman" w:hAnsi="Times New Roman" w:cs="Times New Roman"/>
+          <w:b/>
+          <w:color w:val="1F497D" w:themeColor="text2"/>
+          <w:sz w:val="24"/>
+          <w:szCs w:val="24"/>
+        </w:rPr>
+      </w:pPr>
+    </w:p>
+    <w:p>
+      <w:pPr>
+        <w:jc w:val="both"/>
+        <w:rPr>
+          <w:rFonts w:ascii="Times New Roman" w:hAnsi="Times New Roman" w:cs="Times New Roman"/>
+          <w:b/>
+          <w:color w:val="1F497D" w:themeColor="text2"/>
+          <w:sz w:val="24"/>
+          <w:szCs w:val="24"/>
+        </w:rPr>
+      </w:pPr>
+    </w:p>
+    <w:p>
+      <w:pPr>
+        <w:jc w:val="both"/>
+        <w:rPr>
+          <w:rFonts w:ascii="Times New Roman" w:hAnsi="Times New Roman" w:cs="Times New Roman"/>
+          <w:b/>
+          <w:color w:val="1F497D" w:themeColor="text2"/>
+          <w:sz w:val="24"/>
+          <w:szCs w:val="24"/>
+        </w:rPr>
+      </w:pPr>
+      <w:r>
+        <w:rPr>
+          <w:noProof/>
+        </w:rPr>
+        <w:pict>
+          <v:rect id="102 Rectángulo" o:spid="_x0000_s1209" style="position:absolute;left:0;text-align:left;margin-left:175.45pt;margin-top:3.6pt;width:86pt;height:70.15pt;z-index:251787264;visibility:visible;mso-wrap-style:square;mso-width-percent:0;mso-height-percent:0;mso-wrap-distance-left:9pt;mso-wrap-distance-top:0;mso-wrap-distance-right:9pt;mso-wrap-distance-bottom:0;mso-position-horizontal:absolute;mso-position-horizontal-relative:text;mso-position-vertical:absolute;mso-position-vertical-relative:text;mso-width-percent:0;mso-height-percent:0;mso-width-relative:margin;mso-height-relative:margin;v-text-anchor:middle" o:gfxdata="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" fillcolor="white [3201]" strokecolor="#f79646 [3209]" strokeweight="2pt">
+            <v:path arrowok="t"/>
+            <v:textbox>
+              <w:txbxContent>
+                <w:p>
+                  <w:pPr>
+                    <w:jc w:val="center"/>
+                    <w:rPr>
+                      <w:rFonts w:ascii="Times New Roman" w:hAnsi="Times New Roman" w:cs="Times New Roman"/>
+                      <w:b/>
+                      <w:noProof/>
+                      <w:lang w:val="es-VE" w:eastAsia="es-VE"/>
+                    </w:rPr>
+                  </w:pPr>
+                  <w:r>
+                    <w:rPr>
+                      <w:rFonts w:ascii="Times New Roman" w:hAnsi="Times New Roman" w:cs="Times New Roman"/>
+                      <w:b/>
+                      <w:noProof/>
+                      <w:lang w:val="es-VE" w:eastAsia="es-VE"/>
+                    </w:rPr>
+                    <w:t>Servicio</w:t>
+                  </w:r>
+                </w:p>
+                <w:p>
+                  <w:pPr>
+                    <w:spacing w:after="0"/>
+                    <w:jc w:val="center"/>
+                    <w:rPr>
+                      <w:rFonts w:ascii="Times New Roman" w:hAnsi="Times New Roman" w:cs="Times New Roman"/>
+                      <w:noProof/>
+                      <w:lang w:val="es-VE" w:eastAsia="es-VE"/>
+                    </w:rPr>
+                  </w:pPr>
+                  <w:r>
+                    <w:rPr>
+                      <w:rFonts w:ascii="Times New Roman" w:hAnsi="Times New Roman" w:cs="Times New Roman"/>
+                      <w:noProof/>
+                      <w:lang w:val="es-VE" w:eastAsia="es-VE"/>
+                    </w:rPr>
+                    <w:t>#</w:t>
+                  </w:r>
+                  <w:r>
+                    <w:rPr>
+                      <w:rFonts w:ascii="Times New Roman" w:hAnsi="Times New Roman" w:cs="Times New Roman"/>
+                      <w:noProof/>
+                      <w:lang w:val="es-VE" w:eastAsia="es-VE"/>
+                    </w:rPr>
+                    <w:t>Id_</w:t>
+                  </w:r>
+                  <w:r>
+                    <w:rPr>
+                      <w:rFonts w:ascii="Times New Roman" w:hAnsi="Times New Roman" w:cs="Times New Roman"/>
+                      <w:noProof/>
+                      <w:lang w:val="es-VE" w:eastAsia="es-VE"/>
+                    </w:rPr>
+                    <w:t>servicio</w:t>
+                  </w:r>
+                </w:p>
+                <w:p>
+                  <w:pPr>
+                    <w:spacing w:after="0"/>
+                    <w:jc w:val="center"/>
+                    <w:rPr>
+                      <w:rFonts w:ascii="Times New Roman" w:hAnsi="Times New Roman" w:cs="Times New Roman"/>
+                      <w:noProof/>
+                      <w:lang w:val="es-VE" w:eastAsia="es-VE"/>
+                    </w:rPr>
+                  </w:pPr>
+                  <w:r>
+                    <w:rPr>
+                      <w:rFonts w:ascii="Times New Roman" w:hAnsi="Times New Roman" w:cs="Times New Roman"/>
+                      <w:noProof/>
+                      <w:lang w:val="es-VE" w:eastAsia="es-VE"/>
+                    </w:rPr>
+                    <w:t>Nb_servico</w:t>
+                  </w:r>
+                </w:p>
+                <w:p>
+                  <w:pPr>
+                    <w:jc w:val="center"/>
+                    <w:rPr>
+                      <w:lang w:val="es-VE"/>
+                    </w:rPr>
+                  </w:pPr>
+                </w:p>
+              </w:txbxContent>
+            </v:textbox>
+          </v:rect>
+        </w:pict>
+      </w:r>
+      <w:r>
+        <w:rPr>
+          <w:noProof/>
+        </w:rPr>
+        <w:pict>
+          <v:rect id="100 Rectángulo" o:spid="_x0000_s1208" style="position:absolute;left:0;text-align:left;margin-left:-3.85pt;margin-top:10.75pt;width:85.5pt;height:49.5pt;z-index:251785216;visibility:visible;mso-wrap-style:square;mso-width-percent:0;mso-height-percent:0;mso-wrap-distance-left:9pt;mso-wrap-distance-top:0;mso-wrap-distance-right:9pt;mso-wrap-distance-bottom:0;mso-position-horizontal:absolute;mso-position-horizontal-relative:text;mso-position-vertical:absolute;mso-position-vertical-relative:text;mso-width-percent:0;mso-height-percent:0;mso-width-relative:margin;mso-height-relative:margin;v-text-anchor:middle" o:gfxdata="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" fillcolor="white [3201]" strokecolor="#f79646 [3209]" strokeweight="2pt">
+            <v:path arrowok="t"/>
+            <v:textbox>
+              <w:txbxContent>
+                <w:p>
+                  <w:pPr>
+                    <w:jc w:val="center"/>
+                    <w:rPr>
+                      <w:rFonts w:ascii="Times New Roman" w:hAnsi="Times New Roman" w:cs="Times New Roman"/>
+                      <w:b/>
+                      <w:noProof/>
+                      <w:lang w:val="es-VE" w:eastAsia="es-VE"/>
+                    </w:rPr>
+                  </w:pPr>
+                  <w:r>
+                    <w:rPr>
+                      <w:rFonts w:ascii="Times New Roman" w:hAnsi="Times New Roman" w:cs="Times New Roman"/>
+                      <w:b/>
+                      <w:noProof/>
+                      <w:lang w:val="es-VE" w:eastAsia="es-VE"/>
+                    </w:rPr>
+                    <w:t>Servicio.</w:t>
+                  </w:r>
+                </w:p>
+                <w:p>
+                  <w:pPr>
+                    <w:jc w:val="center"/>
+                    <w:rPr>
+                      <w:rFonts w:ascii="Times New Roman" w:hAnsi="Times New Roman" w:cs="Times New Roman"/>
+                      <w:noProof/>
+                      <w:lang w:val="es-VE" w:eastAsia="es-VE"/>
+                    </w:rPr>
+                  </w:pPr>
+                  <w:r>
+                    <w:rPr>
+                      <w:rFonts w:ascii="Times New Roman" w:hAnsi="Times New Roman" w:cs="Times New Roman"/>
+                      <w:noProof/>
+                      <w:lang w:val="es-VE" w:eastAsia="es-VE"/>
+                    </w:rPr>
+                    <w:t>SVO_nombre</w:t>
+                  </w:r>
+                </w:p>
+                <w:p>
+                  <w:pPr>
+                    <w:jc w:val="center"/>
+                    <w:rPr>
+                      <w:b/>
+                      <w:lang w:val="es-VE"/>
+                    </w:rPr>
+                  </w:pPr>
+                </w:p>
+              </w:txbxContent>
+            </v:textbox>
+          </v:rect>
+        </w:pict>
+      </w:r>
+    </w:p>
+    <w:p>
+      <w:pPr>
+        <w:jc w:val="both"/>
+        <w:rPr>
+          <w:rFonts w:ascii="Times New Roman" w:hAnsi="Times New Roman" w:cs="Times New Roman"/>
+          <w:b/>
+          <w:color w:val="1F497D" w:themeColor="text2"/>
+          <w:sz w:val="24"/>
+          <w:szCs w:val="24"/>
+        </w:rPr>
+      </w:pPr>
+      <w:r>
+        <w:rPr>
+          <w:noProof/>
+        </w:rPr>
+        <w:pict>
+          <v:line id="103 Conector recto" o:spid="_x0000_s1207" style="position:absolute;left:0;text-align:left;z-index:251788288;visibility:visible;mso-wrap-style:square;mso-width-percent:0;mso-height-percent:0;mso-wrap-distance-left:9pt;mso-wrap-distance-top:0;mso-wrap-distance-right:9pt;mso-wrap-distance-bottom:0;mso-position-horizontal:absolute;mso-position-horizontal-relative:text;mso-position-vertical:absolute;mso-position-vertical-relative:text;mso-width-percent:0;mso-height-percent:0;mso-width-relative:margin;mso-height-relative:margin" from="175.4pt,-.7pt" to="261.4pt,-.7pt" o:gfxdata="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" strokecolor="#4579b8 [3044]">
+            <o:lock v:ext="edit" shapetype="f"/>
+          </v:line>
+        </w:pict>
+      </w:r>
+      <w:r>
+        <w:rPr>
+          <w:noProof/>
+        </w:rPr>
+        <w:pict>
+          <v:shape id="_x0000_s1206" type="#_x0000_t32" style="position:absolute;left:0;text-align:left;margin-left:88pt;margin-top:14.4pt;width:78.5pt;height:0;z-index:251786240;visibility:visible;mso-wrap-style:square;mso-width-percent:0;mso-height-percent:0;mso-wrap-distance-left:9pt;mso-wrap-distance-top:0;mso-wrap-distance-right:9pt;mso-wrap-distance-bottom:0;mso-position-horizontal:absolute;mso-position-horizontal-relative:text;mso-position-vertical:absolute;mso-position-vertical-relative:text;mso-width-percent:0;mso-height-percent:0;mso-width-relative:page;mso-height-relative:page" o:gfxdata="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" strokecolor="#548dd4 [1951]">
+            <v:stroke endarrow="block"/>
+          </v:shape>
+        </w:pict>
+      </w:r>
+    </w:p>
+    <w:p>
+      <w:pPr>
+        <w:jc w:val="both"/>
+        <w:rPr>
+          <w:rFonts w:ascii="Times New Roman" w:hAnsi="Times New Roman" w:cs="Times New Roman"/>
+          <w:b/>
+          <w:color w:val="1F497D" w:themeColor="text2"/>
+          <w:sz w:val="24"/>
+          <w:szCs w:val="24"/>
+        </w:rPr>
+      </w:pPr>
+    </w:p>
+    <w:p>
+      <w:pPr>
+        <w:jc w:val="both"/>
+        <w:rPr>
+          <w:rFonts w:ascii="Times New Roman" w:hAnsi="Times New Roman" w:cs="Times New Roman"/>
+          <w:b/>
+          <w:color w:val="1F497D" w:themeColor="text2"/>
+          <w:sz w:val="24"/>
+          <w:szCs w:val="24"/>
+        </w:rPr>
+      </w:pPr>
+    </w:p>
+    <w:p>
+      <w:pPr>
+        <w:jc w:val="both"/>
+        <w:rPr>
+          <w:rFonts w:ascii="Times New Roman" w:hAnsi="Times New Roman" w:cs="Times New Roman"/>
+          <w:b/>
+          <w:color w:val="1F497D" w:themeColor="text2"/>
+          <w:sz w:val="24"/>
+          <w:szCs w:val="24"/>
+        </w:rPr>
+      </w:pPr>
+      <w:r>
+        <w:rPr>
+          <w:noProof/>
+        </w:rPr>
+        <w:pict>
+          <v:rect id="106 Rectángulo" o:spid="_x0000_s1205" style="position:absolute;left:0;text-align:left;margin-left:176.15pt;margin-top:24.95pt;width:86pt;height:70.1pt;z-index:251791360;visibility:visible;mso-wrap-style:square;mso-width-percent:0;mso-height-percent:0;mso-wrap-distance-left:9pt;mso-wrap-distance-top:0;mso-wrap-distance-right:9pt;mso-wrap-distance-bottom:0;mso-position-horizontal:absolute;mso-position-horizontal-relative:text;mso-position-vertical:absolute;mso-position-vertical-relative:text;mso-width-percent:0;mso-height-percent:0;mso-width-relative:margin;mso-height-relative:margin;v-text-anchor:middle" o:gfxdata="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" fillcolor="white [3201]" strokecolor="#f79646 [3209]" strokeweight="2pt">
+            <v:path arrowok="t"/>
+            <v:textbox>
+              <w:txbxContent>
+                <w:p>
+                  <w:pPr>
+                    <w:jc w:val="center"/>
+                    <w:rPr>
+                      <w:rFonts w:ascii="Times New Roman" w:hAnsi="Times New Roman" w:cs="Times New Roman"/>
+                      <w:b/>
+                      <w:noProof/>
+                      <w:lang w:val="es-VE" w:eastAsia="es-VE"/>
+                    </w:rPr>
+                  </w:pPr>
+                  <w:r>
+                    <w:rPr>
+                      <w:rFonts w:ascii="Times New Roman" w:hAnsi="Times New Roman" w:cs="Times New Roman"/>
+                      <w:b/>
+                      <w:noProof/>
+                      <w:lang w:val="es-VE" w:eastAsia="es-VE"/>
+                    </w:rPr>
+                    <w:t>Persona</w:t>
+                  </w:r>
+                </w:p>
+                <w:p>
+                  <w:pPr>
+                    <w:spacing w:after="0"/>
+                    <w:jc w:val="center"/>
+                    <w:rPr>
+                      <w:rFonts w:ascii="Times New Roman" w:hAnsi="Times New Roman" w:cs="Times New Roman"/>
+                      <w:noProof/>
+                      <w:lang w:eastAsia="es-VE"/>
+                    </w:rPr>
+                  </w:pPr>
+                  <w:r>
+                    <w:rPr>
+                      <w:rFonts w:ascii="Times New Roman" w:hAnsi="Times New Roman" w:cs="Times New Roman"/>
+                      <w:noProof/>
+                      <w:lang w:val="es-VE" w:eastAsia="es-VE"/>
+                    </w:rPr>
+                    <w:t>#</w:t>
+                  </w:r>
+                  <w:r>
+                    <w:rPr>
+                      <w:rFonts w:ascii="Times New Roman" w:hAnsi="Times New Roman" w:cs="Times New Roman"/>
+                      <w:noProof/>
+                      <w:lang w:val="es-VE" w:eastAsia="es-VE"/>
+                    </w:rPr>
+                    <w:t>Id_</w:t>
+                  </w:r>
+                  <w:r>
+                    <w:rPr>
+                      <w:rFonts w:ascii="Times New Roman" w:hAnsi="Times New Roman" w:cs="Times New Roman"/>
+                      <w:noProof/>
+                      <w:lang w:val="es-VE" w:eastAsia="es-VE"/>
+                    </w:rPr>
+                    <w:t>nombre</w:t>
+                  </w:r>
+                </w:p>
+                <w:p>
+                  <w:pPr>
+                    <w:spacing w:after="0"/>
+                    <w:jc w:val="center"/>
+                    <w:rPr>
+                      <w:rFonts w:ascii="Times New Roman" w:hAnsi="Times New Roman" w:cs="Times New Roman"/>
+                      <w:noProof/>
+                      <w:lang w:val="es-VE" w:eastAsia="es-VE"/>
+                    </w:rPr>
+                  </w:pPr>
+                  <w:r>
+                    <w:rPr>
+                      <w:rFonts w:ascii="Times New Roman" w:hAnsi="Times New Roman" w:cs="Times New Roman"/>
+                      <w:noProof/>
+                      <w:lang w:val="es-VE" w:eastAsia="es-VE"/>
+                    </w:rPr>
+                    <w:t>Nb_nombre</w:t>
+                  </w:r>
+                </w:p>
+                <w:p>
+                  <w:pPr>
+                    <w:jc w:val="center"/>
+                    <w:rPr>
+                      <w:lang w:val="es-VE"/>
+                    </w:rPr>
+                  </w:pPr>
+                </w:p>
+              </w:txbxContent>
+            </v:textbox>
+          </v:rect>
+        </w:pict>
+      </w:r>
+    </w:p>
+    <w:p>
+      <w:pPr>
+        <w:jc w:val="both"/>
+        <w:rPr>
+          <w:rFonts w:ascii="Times New Roman" w:hAnsi="Times New Roman" w:cs="Times New Roman"/>
+          <w:b/>
+          <w:color w:val="1F497D" w:themeColor="text2"/>
+          <w:sz w:val="24"/>
+          <w:szCs w:val="24"/>
+        </w:rPr>
+      </w:pPr>
+      <w:r>
+        <w:rPr>
+          <w:noProof/>
+        </w:rPr>
+        <w:pict>
+          <v:line id="111 Conector recto" o:spid="_x0000_s1204" style="position:absolute;left:0;text-align:left;z-index:251795456;visibility:visible;mso-wrap-style:square;mso-width-percent:0;mso-height-percent:0;mso-wrap-distance-left:9pt;mso-wrap-distance-top:0;mso-wrap-distance-right:9pt;mso-wrap-distance-bottom:0;mso-position-horizontal:absolute;mso-position-horizontal-relative:text;mso-position-vertical:absolute;mso-position-vertical-relative:text;mso-width-percent:0;mso-height-percent:0;mso-width-relative:margin;mso-height-relative:margin" from="176.15pt,20.9pt" to="262.15pt,20.9pt" o:gfxdata="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" strokecolor="#4579b8 [3044]">
+            <o:lock v:ext="edit" shapetype="f"/>
+          </v:line>
+        </w:pict>
+      </w:r>
+      <w:r>
+        <w:rPr>
+          <w:noProof/>
+        </w:rPr>
+        <w:pict>
+          <v:rect id="104 Rectángulo" o:spid="_x0000_s1203" style="position:absolute;left:0;text-align:left;margin-left:-9.5pt;margin-top:9.4pt;width:86pt;height:44.35pt;z-index:251789312;visibility:visible;mso-wrap-style:square;mso-width-percent:0;mso-height-percent:0;mso-wrap-distance-left:9pt;mso-wrap-distance-top:0;mso-wrap-distance-right:9pt;mso-wrap-distance-bottom:0;mso-position-horizontal:absolute;mso-position-horizontal-relative:text;mso-position-vertical:absolute;mso-position-vertical-relative:text;mso-width-percent:0;mso-height-percent:0;mso-width-relative:margin;mso-height-relative:margin;v-text-anchor:middle" o:gfxdata="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" fillcolor="white [3201]" strokecolor="#f79646 [3209]" strokeweight="2pt">
+            <v:path arrowok="t"/>
+            <v:textbox>
+              <w:txbxContent>
+                <w:p>
+                  <w:pPr>
+                    <w:jc w:val="center"/>
+                    <w:rPr>
+                      <w:rFonts w:ascii="Times New Roman" w:hAnsi="Times New Roman" w:cs="Times New Roman"/>
+                      <w:b/>
+                      <w:noProof/>
+                      <w:lang w:val="es-VE" w:eastAsia="es-VE"/>
+                    </w:rPr>
+                  </w:pPr>
+                  <w:r>
+                    <w:rPr>
+                      <w:rFonts w:ascii="Times New Roman" w:hAnsi="Times New Roman" w:cs="Times New Roman"/>
+                      <w:b/>
+                      <w:noProof/>
+                      <w:lang w:val="es-VE" w:eastAsia="es-VE"/>
+                    </w:rPr>
+                    <w:t>Obrero.</w:t>
+                  </w:r>
+                </w:p>
+                <w:p>
+                  <w:pPr>
+                    <w:jc w:val="center"/>
+                    <w:rPr>
+                      <w:rFonts w:ascii="Times New Roman" w:hAnsi="Times New Roman" w:cs="Times New Roman"/>
+                      <w:noProof/>
+                      <w:lang w:val="es-VE" w:eastAsia="es-VE"/>
+                    </w:rPr>
+                  </w:pPr>
+                  <w:r>
+                    <w:rPr>
+                      <w:rFonts w:ascii="Times New Roman" w:hAnsi="Times New Roman" w:cs="Times New Roman"/>
+                      <w:noProof/>
+                      <w:lang w:val="es-VE" w:eastAsia="es-VE"/>
+                    </w:rPr>
+                    <w:t>INFA_nombre</w:t>
+                  </w:r>
+                </w:p>
+                <w:p>
+                  <w:pPr>
+                    <w:jc w:val="center"/>
+                    <w:rPr>
+                      <w:rFonts w:ascii="Times New Roman" w:hAnsi="Times New Roman" w:cs="Times New Roman"/>
+                      <w:b/>
+                      <w:noProof/>
+                      <w:lang w:val="es-VE" w:eastAsia="es-VE"/>
+                    </w:rPr>
+                  </w:pPr>
+                </w:p>
+                <w:p>
+                  <w:pPr>
+                    <w:jc w:val="center"/>
+                    <w:rPr>
+                      <w:b/>
+                      <w:lang w:val="es-VE"/>
+                    </w:rPr>
+                  </w:pPr>
+                  <w:r>
+                    <w:rPr>
+                      <w:rFonts w:ascii="Times New Roman" w:hAnsi="Times New Roman" w:cs="Times New Roman"/>
+                      <w:noProof/>
+                      <w:lang w:val="es-VE" w:eastAsia="es-VE"/>
+                    </w:rPr>
+                    <w:t>____</w:t>
+                  </w:r>
+                </w:p>
+              </w:txbxContent>
+            </v:textbox>
+          </v:rect>
+        </w:pict>
+      </w:r>
+    </w:p>
+    <w:p>
+      <w:pPr>
+        <w:jc w:val="both"/>
+        <w:rPr>
+          <w:rFonts w:ascii="Times New Roman" w:hAnsi="Times New Roman" w:cs="Times New Roman"/>
+          <w:b/>
+          <w:color w:val="1F497D" w:themeColor="text2"/>
+          <w:sz w:val="24"/>
+          <w:szCs w:val="24"/>
+        </w:rPr>
+      </w:pPr>
+      <w:r>
+        <w:rPr>
+          <w:noProof/>
+        </w:rPr>
+        <w:pict>
+          <v:shape id="_x0000_s1202" type="#_x0000_t32" style="position:absolute;left:0;text-align:left;margin-left:85pt;margin-top:7.05pt;width:78.5pt;height:0;z-index:251790336;visibility:visible;mso-wrap-style:square;mso-width-percent:0;mso-height-percent:0;mso-wrap-distance-left:9pt;mso-wrap-distance-top:0;mso-wrap-distance-right:9pt;mso-wrap-distance-bottom:0;mso-position-horizontal:absolute;mso-position-horizontal-relative:text;mso-position-vertical:absolute;mso-position-vertical-relative:text;mso-width-percent:0;mso-height-percent:0;mso-width-relative:page;mso-height-relative:page" o:gfxdata="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" strokecolor="#548dd4 [1951]">
+            <v:stroke endarrow="block"/>
+          </v:shape>
+        </w:pict>
+      </w:r>
+    </w:p>
+    <w:p>
+      <w:pPr>
+        <w:jc w:val="both"/>
+        <w:rPr>
+          <w:rFonts w:ascii="Times New Roman" w:hAnsi="Times New Roman" w:cs="Times New Roman"/>
+          <w:b/>
+          <w:color w:val="1F497D" w:themeColor="text2"/>
+          <w:sz w:val="24"/>
+          <w:szCs w:val="24"/>
+        </w:rPr>
+      </w:pPr>
+    </w:p>
+    <w:p>
+      <w:pPr>
+        <w:jc w:val="both"/>
+        <w:rPr>
+          <w:rFonts w:ascii="Times New Roman" w:hAnsi="Times New Roman" w:cs="Times New Roman"/>
+          <w:b/>
+          <w:color w:val="1F497D" w:themeColor="text2"/>
+          <w:sz w:val="24"/>
+          <w:szCs w:val="24"/>
+        </w:rPr>
+      </w:pPr>
+    </w:p>
+    <w:p>
+      <w:pPr>
+        <w:jc w:val="both"/>
+        <w:rPr>
+          <w:rFonts w:ascii="Times New Roman" w:hAnsi="Times New Roman" w:cs="Times New Roman"/>
+          <w:b/>
+          <w:color w:val="1F497D" w:themeColor="text2"/>
+          <w:sz w:val="24"/>
+          <w:szCs w:val="24"/>
+        </w:rPr>
+      </w:pPr>
+      <w:r>
+        <w:rPr>
+          <w:noProof/>
+        </w:rPr>
+        <w:pict>
+          <v:rect id="109 Rectángulo" o:spid="_x0000_s1201" style="position:absolute;left:0;text-align:left;margin-left:175.85pt;margin-top:8.45pt;width:86pt;height:80.4pt;z-index:251794432;visibility:visible;mso-wrap-style:square;mso-width-percent:0;mso-height-percent:0;mso-wrap-distance-left:9pt;mso-wrap-distance-top:0;mso-wrap-distance-right:9pt;mso-wrap-distance-bottom:0;mso-position-horizontal:absolute;mso-position-horizontal-relative:text;mso-position-vertical:absolute;mso-position-vertical-relative:text;mso-width-percent:0;mso-height-percent:0;mso-width-relative:margin;mso-height-relative:margin;v-text-anchor:middle" o:gfxdata="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" fillcolor="white [3201]" strokecolor="#f79646 [3209]" strokeweight="2pt">
+            <v:path arrowok="t"/>
+            <v:textbox>
+              <w:txbxContent>
+                <w:p>
+                  <w:pPr>
+                    <w:jc w:val="center"/>
+                    <w:rPr>
+                      <w:rFonts w:ascii="Times New Roman" w:hAnsi="Times New Roman" w:cs="Times New Roman"/>
+                      <w:b/>
+                      <w:noProof/>
+                      <w:lang w:val="es-VE" w:eastAsia="es-VE"/>
+                    </w:rPr>
+                  </w:pPr>
+                  <w:r>
+                    <w:rPr>
+                      <w:rFonts w:ascii="Times New Roman" w:hAnsi="Times New Roman" w:cs="Times New Roman"/>
+                      <w:b/>
+                      <w:noProof/>
+                      <w:lang w:val="es-VE" w:eastAsia="es-VE"/>
+                    </w:rPr>
+                    <w:t>Tiempo</w:t>
+                  </w:r>
+                </w:p>
+                <w:p>
+                  <w:pPr>
+                    <w:spacing w:after="0"/>
+                    <w:jc w:val="center"/>
+                    <w:rPr>
+                      <w:rFonts w:ascii="Times New Roman" w:hAnsi="Times New Roman" w:cs="Times New Roman"/>
+                      <w:noProof/>
+                      <w:lang w:val="es-VE" w:eastAsia="es-VE"/>
+                    </w:rPr>
+                  </w:pPr>
+                  <w:r>
+                    <w:rPr>
+                      <w:rFonts w:ascii="Times New Roman" w:hAnsi="Times New Roman" w:cs="Times New Roman"/>
+                      <w:noProof/>
+                      <w:lang w:val="es-VE" w:eastAsia="es-VE"/>
+                    </w:rPr>
+                    <w:t>#</w:t>
+                  </w:r>
+                  <w:r>
+                    <w:rPr>
+                      <w:rFonts w:ascii="Times New Roman" w:hAnsi="Times New Roman" w:cs="Times New Roman"/>
+                      <w:noProof/>
+                      <w:lang w:val="es-VE" w:eastAsia="es-VE"/>
+                    </w:rPr>
+                    <w:t>Id_</w:t>
+                  </w:r>
+                  <w:r>
+                    <w:rPr>
+                      <w:rFonts w:ascii="Times New Roman" w:hAnsi="Times New Roman" w:cs="Times New Roman"/>
+                      <w:noProof/>
+                      <w:lang w:val="es-VE" w:eastAsia="es-VE"/>
+                    </w:rPr>
+                    <w:t>fecha</w:t>
+                  </w:r>
+                </w:p>
+                <w:p>
+                  <w:pPr>
+                    <w:spacing w:after="0"/>
+                    <w:jc w:val="center"/>
+                    <w:rPr>
+                      <w:rFonts w:ascii="Times New Roman" w:hAnsi="Times New Roman" w:cs="Times New Roman"/>
+                      <w:noProof/>
+                      <w:lang w:val="es-VE" w:eastAsia="es-VE"/>
+                    </w:rPr>
+                  </w:pPr>
+                  <w:r>
+                    <w:rPr>
+                      <w:rFonts w:ascii="Times New Roman" w:hAnsi="Times New Roman" w:cs="Times New Roman"/>
+                      <w:noProof/>
+                      <w:lang w:val="es-VE" w:eastAsia="es-VE"/>
+                    </w:rPr>
+                    <w:t>Año</w:t>
+                  </w:r>
+                </w:p>
+                <w:p>
+                  <w:pPr>
+                    <w:spacing w:after="0"/>
+                    <w:jc w:val="center"/>
+                    <w:rPr>
+                      <w:rFonts w:ascii="Times New Roman" w:hAnsi="Times New Roman" w:cs="Times New Roman"/>
+                      <w:noProof/>
+                      <w:lang w:val="es-VE" w:eastAsia="es-VE"/>
+                    </w:rPr>
+                  </w:pPr>
+                  <w:r>
+                    <w:rPr>
+                      <w:rFonts w:ascii="Times New Roman" w:hAnsi="Times New Roman" w:cs="Times New Roman"/>
+                      <w:noProof/>
+                      <w:lang w:val="es-VE" w:eastAsia="es-VE"/>
+                    </w:rPr>
+                    <w:t>Mes</w:t>
+                  </w:r>
+                </w:p>
+                <w:p>
+                  <w:pPr>
+                    <w:spacing w:after="0"/>
+                    <w:jc w:val="center"/>
+                    <w:rPr>
+                      <w:rFonts w:ascii="Times New Roman" w:hAnsi="Times New Roman" w:cs="Times New Roman"/>
+                      <w:noProof/>
+                      <w:lang w:val="es-VE" w:eastAsia="es-VE"/>
+                    </w:rPr>
+                  </w:pPr>
+                </w:p>
+                <w:p>
+                  <w:pPr>
+                    <w:spacing w:after="0"/>
+                    <w:rPr>
+                      <w:rFonts w:ascii="Times New Roman" w:hAnsi="Times New Roman" w:cs="Times New Roman"/>
+                      <w:noProof/>
+                      <w:lang w:val="es-VE" w:eastAsia="es-VE"/>
+                    </w:rPr>
+                  </w:pPr>
+                </w:p>
+                <w:p>
+                  <w:pPr>
+                    <w:jc w:val="center"/>
+                    <w:rPr>
+                      <w:lang w:val="es-VE"/>
+                    </w:rPr>
+                  </w:pPr>
+                </w:p>
+              </w:txbxContent>
+            </v:textbox>
+          </v:rect>
+        </w:pict>
+      </w:r>
+      <w:r>
+        <w:rPr>
+          <w:noProof/>
+        </w:rPr>
+        <w:pict>
+          <v:rect id="107 Rectángulo" o:spid="_x0000_s1200" style="position:absolute;left:0;text-align:left;margin-left:-9.65pt;margin-top:14.25pt;width:86pt;height:44.35pt;z-index:251792384;visibility:visible;mso-wrap-style:square;mso-width-percent:0;mso-height-percent:0;mso-wrap-distance-left:9pt;mso-wrap-distance-top:0;mso-wrap-distance-right:9pt;mso-wrap-distance-bottom:0;mso-position-horizontal:absolute;mso-position-horizontal-relative:text;mso-position-vertical:absolute;mso-position-vertical-relative:text;mso-width-percent:0;mso-height-percent:0;mso-width-relative:margin;mso-height-relative:margin;v-text-anchor:middle" o:gfxdata="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" fillcolor="white [3201]" strokecolor="#f79646 [3209]" strokeweight="2pt">
+            <v:path arrowok="t"/>
+            <v:textbox>
+              <w:txbxContent>
+                <w:p>
+                  <w:pPr>
+                    <w:jc w:val="center"/>
+                    <w:rPr>
+                      <w:rFonts w:ascii="Times New Roman" w:hAnsi="Times New Roman" w:cs="Times New Roman"/>
+                      <w:b/>
+                      <w:noProof/>
+                      <w:lang w:val="es-VE" w:eastAsia="es-VE"/>
+                    </w:rPr>
+                  </w:pPr>
+                  <w:r>
+                    <w:rPr>
+                      <w:rFonts w:ascii="Times New Roman" w:hAnsi="Times New Roman" w:cs="Times New Roman"/>
+                      <w:b/>
+                      <w:noProof/>
+                      <w:lang w:val="es-VE" w:eastAsia="es-VE"/>
+                    </w:rPr>
+                    <w:t>Tiempo</w:t>
+                  </w:r>
+                </w:p>
+                <w:p>
+                  <w:pPr>
+                    <w:jc w:val="center"/>
+                    <w:rPr>
+                      <w:rFonts w:ascii="Times New Roman" w:hAnsi="Times New Roman" w:cs="Times New Roman"/>
+                      <w:b/>
+                      <w:noProof/>
+                      <w:lang w:val="es-VE" w:eastAsia="es-VE"/>
+                    </w:rPr>
+                  </w:pPr>
+                  <w:r>
+                    <w:rPr>
+                      <w:rFonts w:ascii="Times New Roman" w:hAnsi="Times New Roman" w:cs="Times New Roman"/>
+                      <w:noProof/>
+                      <w:lang w:val="es-VE" w:eastAsia="es-VE"/>
+                    </w:rPr>
+                    <w:t>HIS_fecha_ini</w:t>
+                  </w:r>
+                </w:p>
+                <w:p>
+                  <w:pPr>
+                    <w:jc w:val="center"/>
+                    <w:rPr>
+                      <w:b/>
+                      <w:lang w:val="es-VE"/>
+                    </w:rPr>
+                  </w:pPr>
+                  <w:r>
+                    <w:rPr>
+                      <w:rFonts w:ascii="Times New Roman" w:hAnsi="Times New Roman" w:cs="Times New Roman"/>
+                      <w:noProof/>
+                      <w:lang w:val="es-VE" w:eastAsia="es-VE"/>
+                    </w:rPr>
+                    <w:t>____</w:t>
+                  </w:r>
+                </w:p>
+              </w:txbxContent>
+            </v:textbox>
+          </v:rect>
+        </w:pict>
+      </w:r>
+    </w:p>
+    <w:p>
+      <w:pPr>
+        <w:jc w:val="both"/>
+        <w:rPr>
+          <w:rFonts w:ascii="Times New Roman" w:hAnsi="Times New Roman" w:cs="Times New Roman"/>
+          <w:b/>
+          <w:color w:val="1F497D" w:themeColor="text2"/>
+          <w:sz w:val="24"/>
+          <w:szCs w:val="24"/>
+        </w:rPr>
+      </w:pPr>
+      <w:r>
+        <w:rPr>
+          <w:noProof/>
+        </w:rPr>
+        <w:pict>
+          <v:line id="112 Conector recto" o:spid="_x0000_s1199" style="position:absolute;left:0;text-align:left;z-index:251796480;visibility:visible;mso-wrap-style:square;mso-width-percent:0;mso-height-percent:0;mso-wrap-distance-left:9pt;mso-wrap-distance-top:0;mso-wrap-distance-right:9pt;mso-wrap-distance-bottom:0;mso-position-horizontal:absolute;mso-position-horizontal-relative:text;mso-position-vertical:absolute;mso-position-vertical-relative:text;mso-width-percent:0;mso-height-percent:0;mso-width-relative:margin;mso-height-relative:margin" from="177.95pt,6.6pt" to="263.95pt,6.6pt" o:gfxdata="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" strokecolor="#4579b8 [3044]">
+            <o:lock v:ext="edit" shapetype="f"/>
+          </v:line>
+        </w:pict>
+      </w:r>
+      <w:r>
+        <w:rPr>
+          <w:noProof/>
+        </w:rPr>
+        <w:pict>
+          <v:shape id="_x0000_s1198" type="#_x0000_t32" style="position:absolute;left:0;text-align:left;margin-left:84.75pt;margin-top:7.15pt;width:78.5pt;height:0;z-index:251793408;visibility:visible;mso-wrap-style:square;mso-width-percent:0;mso-height-percent:0;mso-wrap-distance-left:9pt;mso-wrap-distance-top:0;mso-wrap-distance-right:9pt;mso-wrap-distance-bottom:0;mso-position-horizontal:absolute;mso-position-horizontal-relative:text;mso-position-vertical:absolute;mso-position-vertical-relative:text;mso-width-percent:0;mso-height-percent:0;mso-width-relative:page;mso-height-relative:page" o:gfxdata="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" strokecolor="#548dd4 [1951]">
+            <v:stroke endarrow="block"/>
+          </v:shape>
+        </w:pict>
+      </w:r>
+    </w:p>
+    <w:p>
+      <w:pPr>
+        <w:jc w:val="both"/>
+        <w:rPr>
+          <w:rFonts w:ascii="Times New Roman" w:hAnsi="Times New Roman" w:cs="Times New Roman"/>
+          <w:b/>
+          <w:color w:val="1F497D" w:themeColor="text2"/>
+          <w:sz w:val="24"/>
+          <w:szCs w:val="24"/>
+        </w:rPr>
+      </w:pPr>
+    </w:p>
+    <w:p>
+      <w:pPr>
+        <w:jc w:val="both"/>
+        <w:rPr>
+          <w:rFonts w:ascii="Times New Roman" w:hAnsi="Times New Roman" w:cs="Times New Roman"/>
+          <w:b/>
+          <w:color w:val="1F497D" w:themeColor="text2"/>
+          <w:sz w:val="24"/>
+          <w:szCs w:val="24"/>
+        </w:rPr>
+      </w:pPr>
+      <w:r>
+        <w:rPr>
+          <w:rFonts w:ascii="Times New Roman" w:hAnsi="Times New Roman" w:cs="Times New Roman"/>
+          <w:b/>
+          <w:color w:val="1F497D" w:themeColor="text2"/>
+          <w:sz w:val="24"/>
+          <w:szCs w:val="24"/>
+        </w:rPr>
+        <w:lastRenderedPageBreak/>
+        <w:t>Paso 3.</w:t>
+      </w:r>
+      <w:r>
+        <w:rPr>
+          <w:rFonts w:ascii="Times New Roman" w:hAnsi="Times New Roman" w:cs="Times New Roman"/>
+          <w:b/>
+          <w:color w:val="1F497D" w:themeColor="text2"/>
+          <w:sz w:val="24"/>
+          <w:szCs w:val="24"/>
+        </w:rPr>
+        <w:t>3</w:t>
+      </w:r>
+      <w:r>
+        <w:rPr>
+          <w:rFonts w:ascii="Times New Roman" w:hAnsi="Times New Roman" w:cs="Times New Roman"/>
+          <w:b/>
+          <w:color w:val="1F497D" w:themeColor="text2"/>
+          <w:sz w:val="24"/>
+          <w:szCs w:val="24"/>
+        </w:rPr>
+        <w:t xml:space="preserve"> </w:t>
+      </w:r>
+      <w:r>
+        <w:rPr>
+          <w:rFonts w:ascii="Times New Roman" w:hAnsi="Times New Roman" w:cs="Times New Roman"/>
+          <w:b/>
+          <w:color w:val="1F497D" w:themeColor="text2"/>
+          <w:sz w:val="24"/>
+          <w:szCs w:val="24"/>
+        </w:rPr>
+        <w:t>Tabla de Hechos</w:t>
+      </w:r>
+    </w:p>
+    <w:p>
+      <w:pPr>
+        <w:jc w:val="both"/>
+        <w:rPr>
+          <w:rFonts w:ascii="Times New Roman" w:hAnsi="Times New Roman" w:cs="Times New Roman"/>
+          <w:b/>
+          <w:color w:val="1F497D" w:themeColor="text2"/>
+          <w:sz w:val="24"/>
+          <w:szCs w:val="24"/>
+        </w:rPr>
+      </w:pPr>
+    </w:p>
+    <w:p>
+      <w:pPr>
+        <w:pStyle w:val="Prrafodelista"/>
+        <w:ind w:left="1440" w:hanging="1014"/>
+        <w:jc w:val="both"/>
+        <w:rPr>
+          <w:rFonts w:ascii="Times New Roman" w:hAnsi="Times New Roman" w:cs="Times New Roman"/>
+          <w:sz w:val="24"/>
+          <w:szCs w:val="24"/>
+        </w:rPr>
+      </w:pPr>
+    </w:p>
+    <w:p>
+      <w:pPr>
+        <w:ind w:firstLine="708"/>
+        <w:jc w:val="both"/>
+        <w:rPr>
+          <w:rFonts w:ascii="Times New Roman" w:hAnsi="Times New Roman" w:cs="Times New Roman"/>
+          <w:noProof/>
+          <w:lang w:val="es-VE" w:eastAsia="es-VE"/>
+        </w:rPr>
+      </w:pPr>
+      <w:r>
+        <w:rPr>
+          <w:rFonts w:ascii="Times New Roman" w:hAnsi="Times New Roman" w:cs="Times New Roman"/>
+          <w:noProof/>
+          <w:lang w:val="es-VE" w:eastAsia="es-VE"/>
+        </w:rPr>
+        <w:t xml:space="preserve">Preguntas N°: </w:t>
+      </w:r>
+      <w:r>
+        <w:rPr>
+          <w:rFonts w:ascii="Times New Roman" w:hAnsi="Times New Roman" w:cs="Times New Roman"/>
+          <w:noProof/>
+          <w:lang w:val="es-VE" w:eastAsia="es-VE"/>
+        </w:rPr>
+        <w:t>2</w:t>
+      </w:r>
+      <w:r>
+        <w:rPr>
+          <w:rFonts w:ascii="Times New Roman" w:hAnsi="Times New Roman" w:cs="Times New Roman"/>
+          <w:noProof/>
+          <w:lang w:val="es-VE" w:eastAsia="es-VE"/>
+        </w:rPr>
+        <w:t>, 5, 6,11</w:t>
+      </w:r>
+    </w:p>
+    <w:p>
+      <w:pPr>
+        <w:ind w:firstLine="708"/>
+        <w:jc w:val="both"/>
+        <w:rPr>
+          <w:rFonts w:ascii="Times New Roman" w:hAnsi="Times New Roman" w:cs="Times New Roman"/>
+          <w:noProof/>
+          <w:lang w:val="es-VE" w:eastAsia="es-VE"/>
+        </w:rPr>
+      </w:pPr>
+    </w:p>
+    <w:p>
+      <w:pPr>
+        <w:ind w:firstLine="708"/>
+        <w:jc w:val="both"/>
+        <w:rPr>
+          <w:rFonts w:ascii="Times New Roman" w:hAnsi="Times New Roman" w:cs="Times New Roman"/>
+          <w:noProof/>
+          <w:lang w:val="es-VE" w:eastAsia="es-VE"/>
+        </w:rPr>
+      </w:pPr>
+      <w:r>
+        <w:rPr>
+          <w:noProof/>
+        </w:rPr>
+        <w:pict>
+          <v:shapetype id="_x0000_t87" coordsize="21600,21600" o:spt="87" adj="1800,10800" path="m21600,qx10800@0l10800@2qy0@11,10800@3l10800@1qy21600,21600e" filled="f">
+            <v:formulas>
+              <v:f eqn="val #0"/>
+              <v:f eqn="sum 21600 0 #0"/>
+              <v:f eqn="sum #1 0 #0"/>
+              <v:f eqn="sum #1 #0 0"/>
+              <v:f eqn="prod #0 9598 32768"/>
+              <v:f eqn="sum 21600 0 @4"/>
+              <v:f eqn="sum 21600 0 #1"/>
+              <v:f eqn="min #1 @6"/>
+              <v:f eqn="prod @7 1 2"/>
+              <v:f eqn="prod #0 2 1"/>
+              <v:f eqn="sum 21600 0 @9"/>
+              <v:f eqn="val #1"/>
+            </v:formulas>
+            <v:path arrowok="t" o:connecttype="custom" o:connectlocs="21600,0;0,10800;21600,21600" textboxrect="13963,@4,21600,@5"/>
+            <v:handles>
+              <v:h position="center,#0" yrange="0,@8"/>
+              <v:h position="topLeft,#1" yrange="@9,@10"/>
+            </v:handles>
+          </v:shapetype>
+          <v:shape id="133 Abrir llave" o:spid="_x0000_s1197" type="#_x0000_t87" style="position:absolute;left:0;text-align:left;margin-left:272.05pt;margin-top:24.05pt;width:43.95pt;height:386.2pt;z-index:251807744;visibility:visible;mso-wrap-style:square;mso-wrap-distance-left:9pt;mso-wrap-distance-top:0;mso-wrap-distance-right:9pt;mso-wrap-distance-bottom:0;mso-position-horizontal:absolute;mso-position-horizontal-relative:text;mso-position-vertical:absolute;mso-position-vertical-relative:text;v-text-anchor:middle" o:gfxdata="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" adj="205" strokecolor="#4579b8 [3044]"/>
+        </w:pict>
+      </w:r>
+    </w:p>
+    <w:p>
+      <w:pPr>
+        <w:ind w:firstLine="708"/>
+        <w:jc w:val="both"/>
+        <w:rPr>
+          <w:rFonts w:ascii="Times New Roman" w:hAnsi="Times New Roman" w:cs="Times New Roman"/>
+          <w:noProof/>
+          <w:lang w:val="es-VE" w:eastAsia="es-VE"/>
+        </w:rPr>
+      </w:pPr>
+      <w:r>
+        <w:rPr>
+          <w:noProof/>
+        </w:rPr>
+        <w:pict>
+          <v:rect id="_x0000_s1196" style="position:absolute;left:0;text-align:left;margin-left:70.1pt;margin-top:17.3pt;width:210.7pt;height:54.3pt;z-index:251799552;visibility:visible;mso-wrap-style:square;mso-width-percent:0;mso-height-percent:0;mso-wrap-distance-left:9pt;mso-wrap-distance-top:0;mso-wrap-distance-right:9pt;mso-wrap-distance-bottom:0;mso-position-horizontal:absolute;mso-position-horizontal-relative:text;mso-position-vertical:absolute;mso-position-vertical-relative:text;mso-width-percent:0;mso-height-percent:0;mso-width-relative:margin;mso-height-relative:margin;v-text-anchor:middle" o:gfxdata="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" fillcolor="white [3201]" strokecolor="#f79646 [3209]" strokeweight="2pt">
+            <v:path arrowok="t"/>
+            <v:textbox>
+              <w:txbxContent>
+                <w:p>
+                  <w:pPr>
+                    <w:jc w:val="center"/>
+                    <w:rPr>
+                      <w:rFonts w:ascii="Times New Roman" w:hAnsi="Times New Roman" w:cs="Times New Roman"/>
+                      <w:b/>
+                      <w:sz w:val="24"/>
+                      <w:szCs w:val="24"/>
+                    </w:rPr>
+                  </w:pPr>
+                  <w:r>
+                    <w:rPr>
+                      <w:rFonts w:ascii="Times New Roman" w:hAnsi="Times New Roman" w:cs="Times New Roman"/>
+                      <w:b/>
+                      <w:sz w:val="24"/>
+                      <w:szCs w:val="24"/>
+                    </w:rPr>
+                    <w:t>Cantidad de obras atendidas</w:t>
+                  </w:r>
+                </w:p>
+                <w:p>
+                  <w:pPr>
+                    <w:jc w:val="both"/>
+                    <w:rPr>
+                      <w:rFonts w:ascii="Times New Roman" w:hAnsi="Times New Roman" w:cs="Times New Roman"/>
+                      <w:sz w:val="24"/>
+                      <w:szCs w:val="24"/>
+                    </w:rPr>
+                  </w:pPr>
+                  <w:r>
+                    <w:rPr>
+                      <w:rFonts w:ascii="Times New Roman" w:hAnsi="Times New Roman" w:cs="Times New Roman"/>
+                      <w:sz w:val="24"/>
+                      <w:szCs w:val="24"/>
+                    </w:rPr>
+                    <w:t>SUM (Cantidad de obras atendidas)</w:t>
+                  </w:r>
+                </w:p>
+                <w:p>
+                  <w:pPr>
+                    <w:jc w:val="center"/>
+                    <w:rPr>
+                      <w:rFonts w:ascii="Times New Roman" w:hAnsi="Times New Roman" w:cs="Times New Roman"/>
+                      <w:sz w:val="24"/>
+                      <w:szCs w:val="24"/>
+                    </w:rPr>
+                  </w:pPr>
+                </w:p>
+                <w:p>
+                  <w:pPr>
+                    <w:jc w:val="center"/>
+                    <w:rPr>
+                      <w:rFonts w:ascii="Times New Roman" w:hAnsi="Times New Roman" w:cs="Times New Roman"/>
+                      <w:sz w:val="24"/>
+                      <w:szCs w:val="24"/>
+                    </w:rPr>
+                  </w:pPr>
+                </w:p>
+                <w:p>
+                  <w:pPr>
+                    <w:jc w:val="center"/>
+                  </w:pPr>
+                </w:p>
+              </w:txbxContent>
+            </v:textbox>
+          </v:rect>
+        </w:pict>
+      </w:r>
+    </w:p>
+    <w:p>
+      <w:pPr>
+        <w:ind w:firstLine="708"/>
+        <w:jc w:val="both"/>
+        <w:rPr>
+          <w:rFonts w:ascii="Times New Roman" w:hAnsi="Times New Roman" w:cs="Times New Roman"/>
+          <w:noProof/>
+          <w:lang w:val="es-VE" w:eastAsia="es-VE"/>
+        </w:rPr>
+      </w:pPr>
+    </w:p>
+    <w:p>
+      <w:pPr>
+        <w:jc w:val="both"/>
+        <w:rPr>
+          <w:rFonts w:ascii="Times New Roman" w:hAnsi="Times New Roman" w:cs="Times New Roman"/>
+          <w:noProof/>
+          <w:lang w:val="es-VE" w:eastAsia="es-VE"/>
+        </w:rPr>
+      </w:pPr>
+      <w:r>
+        <w:rPr>
+          <w:noProof/>
+        </w:rPr>
+        <w:pict>
+          <v:shape id="_x0000_s1195" type="#_x0000_t32" style="position:absolute;left:0;text-align:left;margin-left:1.7pt;margin-top:1.05pt;width:59.85pt;height:119.65pt;flip:y;z-index:251803648;visibility:visible;mso-wrap-style:square;mso-width-percent:0;mso-height-percent:0;mso-wrap-distance-left:9pt;mso-wrap-distance-top:0;mso-wrap-distance-right:9pt;mso-wrap-distance-bottom:0;mso-position-horizontal:absolute;mso-position-horizontal-relative:text;mso-position-vertical:absolute;mso-position-vertical-relative:text;mso-width-percent:0;mso-height-percent:0;mso-width-relative:page;mso-height-relative:page" o:gfxdata="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" strokecolor="#548dd4 [1951]">
+            <v:stroke endarrow="block"/>
+          </v:shape>
+        </w:pict>
+      </w:r>
+    </w:p>
+    <w:p>
+      <w:pPr>
+        <w:jc w:val="both"/>
+        <w:rPr>
+          <w:rFonts w:ascii="Times New Roman" w:hAnsi="Times New Roman" w:cs="Times New Roman"/>
+          <w:noProof/>
+          <w:lang w:val="es-VE" w:eastAsia="es-VE"/>
+        </w:rPr>
+      </w:pPr>
+      <w:r>
+        <w:rPr>
+          <w:noProof/>
+        </w:rPr>
+        <w:pict>
+          <v:rect id="117 Rectángulo" o:spid="_x0000_s1194" style="position:absolute;left:0;text-align:left;margin-left:106.65pt;margin-top:24.05pt;width:157.1pt;height:85.45pt;z-index:251798528;visibility:visible;mso-wrap-style:square;mso-width-percent:0;mso-height-percent:0;mso-wrap-distance-left:9pt;mso-wrap-distance-top:0;mso-wrap-distance-right:9pt;mso-wrap-distance-bottom:0;mso-position-horizontal:absolute;mso-position-horizontal-relative:text;mso-position-vertical:absolute;mso-position-vertical-relative:text;mso-width-percent:0;mso-height-percent:0;mso-width-relative:margin;mso-height-relative:margin;v-text-anchor:middle" o:gfxdata="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" fillcolor="white [3201]" strokecolor="#f79646 [3209]" strokeweight="2pt">
+            <v:path arrowok="t"/>
+            <v:textbox>
+              <w:txbxContent>
+                <w:p>
+                  <w:pPr>
+                    <w:jc w:val="center"/>
+                    <w:rPr>
+                      <w:rFonts w:ascii="Times New Roman" w:hAnsi="Times New Roman" w:cs="Times New Roman"/>
+                      <w:b/>
+                      <w:sz w:val="24"/>
+                      <w:szCs w:val="24"/>
+                    </w:rPr>
+                  </w:pPr>
+                  <w:r>
+                    <w:rPr>
+                      <w:rFonts w:ascii="Times New Roman" w:hAnsi="Times New Roman" w:cs="Times New Roman"/>
+                      <w:b/>
+                      <w:sz w:val="24"/>
+                      <w:szCs w:val="24"/>
+                    </w:rPr>
+                    <w:t>Porcentaje de ocupación</w:t>
+                  </w:r>
+                </w:p>
+                <w:p>
+                  <w:pPr>
+                    <w:jc w:val="both"/>
+                    <w:rPr>
+                      <w:rFonts w:ascii="Times New Roman" w:hAnsi="Times New Roman" w:cs="Times New Roman"/>
+                      <w:sz w:val="24"/>
+                      <w:szCs w:val="24"/>
+                    </w:rPr>
+                  </w:pPr>
+                  <w:r>
+                    <w:rPr>
+                      <w:rFonts w:ascii="Times New Roman" w:hAnsi="Times New Roman" w:cs="Times New Roman"/>
+                      <w:sz w:val="24"/>
+                      <w:szCs w:val="24"/>
+                    </w:rPr>
+                    <w:t>SUM</w:t>
+                  </w:r>
+                  <w:r>
+                    <w:rPr>
+                      <w:rFonts w:ascii="Times New Roman" w:hAnsi="Times New Roman" w:cs="Times New Roman"/>
+                      <w:sz w:val="24"/>
+                      <w:szCs w:val="24"/>
+                    </w:rPr>
+                    <w:t xml:space="preserve"> (Cantidad de obras atendidas</w:t>
+                  </w:r>
+                  <w:r>
+                    <w:rPr>
+                      <w:rFonts w:ascii="Times New Roman" w:hAnsi="Times New Roman" w:cs="Times New Roman"/>
+                      <w:sz w:val="24"/>
+                      <w:szCs w:val="24"/>
+                    </w:rPr>
+                    <w:t>*100/</w:t>
+                  </w:r>
+                  <w:r>
+                    <w:rPr>
+                      <w:rFonts w:ascii="Times New Roman" w:hAnsi="Times New Roman" w:cs="Times New Roman"/>
+                      <w:sz w:val="24"/>
+                      <w:szCs w:val="24"/>
+                    </w:rPr>
+                    <w:t xml:space="preserve"> </w:t>
+                  </w:r>
+                  <w:r>
+                    <w:rPr>
+                      <w:rFonts w:ascii="Times New Roman" w:hAnsi="Times New Roman" w:cs="Times New Roman"/>
+                      <w:sz w:val="24"/>
+                      <w:szCs w:val="24"/>
+                    </w:rPr>
+                    <w:t xml:space="preserve">Cantidad de obras </w:t>
+                  </w:r>
+                  <w:r>
+                    <w:rPr>
+                      <w:rFonts w:ascii="Times New Roman" w:hAnsi="Times New Roman" w:cs="Times New Roman"/>
+                      <w:sz w:val="24"/>
+                      <w:szCs w:val="24"/>
+                    </w:rPr>
+                    <w:t>recibidas</w:t>
+                  </w:r>
+                  <w:r>
+                    <w:rPr>
+                      <w:rFonts w:ascii="Times New Roman" w:hAnsi="Times New Roman" w:cs="Times New Roman"/>
+                      <w:sz w:val="24"/>
+                      <w:szCs w:val="24"/>
+                    </w:rPr>
+                    <w:t>)</w:t>
+                  </w:r>
+                </w:p>
+                <w:p>
+                  <w:pPr>
+                    <w:jc w:val="both"/>
+                    <w:rPr>
+                      <w:rFonts w:ascii="Times New Roman" w:hAnsi="Times New Roman" w:cs="Times New Roman"/>
+                      <w:sz w:val="24"/>
+                      <w:szCs w:val="24"/>
+                    </w:rPr>
+                  </w:pPr>
+                </w:p>
+                <w:p>
+                  <w:pPr>
+                    <w:jc w:val="center"/>
+                    <w:rPr>
+                      <w:rFonts w:ascii="Times New Roman" w:hAnsi="Times New Roman" w:cs="Times New Roman"/>
+                      <w:b/>
+                      <w:sz w:val="24"/>
+                      <w:szCs w:val="24"/>
+                    </w:rPr>
+                  </w:pPr>
+                </w:p>
+                <w:p>
+                  <w:pPr>
+                    <w:jc w:val="center"/>
+                    <w:rPr>
+                      <w:b/>
+                    </w:rPr>
+                  </w:pPr>
+                </w:p>
+              </w:txbxContent>
+            </v:textbox>
+          </v:rect>
+        </w:pict>
+      </w:r>
+    </w:p>
+    <w:p>
+      <w:pPr>
+        <w:jc w:val="both"/>
+        <w:rPr>
+          <w:rFonts w:ascii="Times New Roman" w:hAnsi="Times New Roman" w:cs="Times New Roman"/>
+          <w:noProof/>
+          <w:lang w:val="es-VE" w:eastAsia="es-VE"/>
+        </w:rPr>
+      </w:pPr>
+      <w:r>
+        <w:rPr>
+          <w:noProof/>
+        </w:rPr>
+        <w:pict>
+          <v:rect id="132 Rectángulo" o:spid="_x0000_s1193" style="position:absolute;left:0;text-align:left;margin-left:316.1pt;margin-top:5.1pt;width:108.75pt;height:206.65pt;z-index:251806720;visibility:visible;mso-wrap-style:square;mso-width-percent:0;mso-height-percent:0;mso-wrap-distance-left:9pt;mso-wrap-distance-top:0;mso-wrap-distance-right:9pt;mso-wrap-distance-bottom:0;mso-position-horizontal:absolute;mso-position-horizontal-relative:text;mso-position-vertical:absolute;mso-position-vertical-relative:text;mso-width-percent:0;mso-height-percent:0;mso-width-relative:margin;mso-height-relative:margin;v-text-anchor:middle" o:gfxdata="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" fillcolor="white [3201]" strokecolor="#f79646 [3209]" strokeweight="2pt">
+            <v:path arrowok="t"/>
+            <v:textbox>
+              <w:txbxContent>
+                <w:p>
+                  <w:pPr>
+                    <w:jc w:val="center"/>
+                    <w:rPr>
+                      <w:b/>
+                      <w:lang w:val="es-VE"/>
+                    </w:rPr>
+                  </w:pPr>
+                  <w:r>
+                    <w:rPr>
+                      <w:b/>
+                      <w:lang w:val="es-VE"/>
+                    </w:rPr>
+                    <w:t>Personal de servicio</w:t>
+                  </w:r>
+                </w:p>
+                <w:p>
+                  <w:pPr>
+                    <w:spacing w:after="0"/>
+                    <w:jc w:val="both"/>
+                    <w:rPr>
+                      <w:rFonts w:ascii="Times New Roman" w:hAnsi="Times New Roman" w:cs="Times New Roman"/>
+                      <w:noProof/>
+                      <w:lang w:val="es-VE" w:eastAsia="es-VE"/>
+                    </w:rPr>
+                  </w:pPr>
+                  <w:r>
+                    <w:rPr>
+                      <w:rFonts w:ascii="Times New Roman" w:hAnsi="Times New Roman" w:cs="Times New Roman"/>
+                      <w:noProof/>
+                      <w:lang w:val="es-VE" w:eastAsia="es-VE"/>
+                    </w:rPr>
+                    <w:t>#</w:t>
+                  </w:r>
+                  <w:r>
+                    <w:rPr>
+                      <w:rFonts w:ascii="Times New Roman" w:hAnsi="Times New Roman" w:cs="Times New Roman"/>
+                      <w:noProof/>
+                      <w:lang w:val="es-VE" w:eastAsia="es-VE"/>
+                    </w:rPr>
+                    <w:t>Id_localidad</w:t>
+                  </w:r>
+                </w:p>
+                <w:p>
+                  <w:pPr>
+                    <w:spacing w:after="0"/>
+                    <w:jc w:val="both"/>
+                    <w:rPr>
+                      <w:rFonts w:ascii="Times New Roman" w:hAnsi="Times New Roman" w:cs="Times New Roman"/>
+                      <w:noProof/>
+                      <w:lang w:val="es-VE" w:eastAsia="es-VE"/>
+                    </w:rPr>
+                  </w:pPr>
+                  <w:r>
+                    <w:rPr>
+                      <w:rFonts w:ascii="Times New Roman" w:hAnsi="Times New Roman" w:cs="Times New Roman"/>
+                      <w:noProof/>
+                      <w:lang w:val="es-VE" w:eastAsia="es-VE"/>
+                    </w:rPr>
+                    <w:t>#</w:t>
+                  </w:r>
+                  <w:r>
+                    <w:rPr>
+                      <w:rFonts w:ascii="Times New Roman" w:hAnsi="Times New Roman" w:cs="Times New Roman"/>
+                      <w:noProof/>
+                      <w:lang w:val="es-VE" w:eastAsia="es-VE"/>
+                    </w:rPr>
+                    <w:t>Id_</w:t>
+                  </w:r>
+                  <w:r>
+                    <w:rPr>
+                      <w:rFonts w:ascii="Times New Roman" w:hAnsi="Times New Roman" w:cs="Times New Roman"/>
+                      <w:noProof/>
+                      <w:lang w:val="es-VE" w:eastAsia="es-VE"/>
+                    </w:rPr>
+                    <w:t>area</w:t>
+                  </w:r>
+                </w:p>
+                <w:p>
+                  <w:pPr>
+                    <w:spacing w:after="0"/>
+                    <w:jc w:val="both"/>
+                    <w:rPr>
+                      <w:rFonts w:ascii="Times New Roman" w:hAnsi="Times New Roman" w:cs="Times New Roman"/>
+                      <w:noProof/>
+                      <w:lang w:val="es-VE" w:eastAsia="es-VE"/>
+                    </w:rPr>
+                  </w:pPr>
+                  <w:r>
+                    <w:rPr>
+                      <w:rFonts w:ascii="Times New Roman" w:hAnsi="Times New Roman" w:cs="Times New Roman"/>
+                      <w:noProof/>
+                      <w:lang w:val="es-VE" w:eastAsia="es-VE"/>
+                    </w:rPr>
+                    <w:t>#</w:t>
+                  </w:r>
+                  <w:r>
+                    <w:rPr>
+                      <w:rFonts w:ascii="Times New Roman" w:hAnsi="Times New Roman" w:cs="Times New Roman"/>
+                      <w:noProof/>
+                      <w:lang w:val="es-VE" w:eastAsia="es-VE"/>
+                    </w:rPr>
+                    <w:t>Id_</w:t>
+                  </w:r>
+                  <w:r>
+                    <w:rPr>
+                      <w:rFonts w:ascii="Times New Roman" w:hAnsi="Times New Roman" w:cs="Times New Roman"/>
+                      <w:noProof/>
+                      <w:lang w:val="es-VE" w:eastAsia="es-VE"/>
+                    </w:rPr>
+                    <w:t>servicio</w:t>
+                  </w:r>
+                </w:p>
+                <w:p>
+                  <w:pPr>
+                    <w:spacing w:after="0"/>
+                    <w:jc w:val="both"/>
+                    <w:rPr>
+                      <w:rFonts w:ascii="Times New Roman" w:hAnsi="Times New Roman" w:cs="Times New Roman"/>
+                      <w:noProof/>
+                      <w:lang w:val="es-VE" w:eastAsia="es-VE"/>
+                    </w:rPr>
+                  </w:pPr>
+                  <w:r>
+                    <w:rPr>
+                      <w:rFonts w:ascii="Times New Roman" w:hAnsi="Times New Roman" w:cs="Times New Roman"/>
+                      <w:noProof/>
+                      <w:lang w:val="es-VE" w:eastAsia="es-VE"/>
+                    </w:rPr>
+                    <w:t>#</w:t>
+                  </w:r>
+                  <w:r>
+                    <w:rPr>
+                      <w:rFonts w:ascii="Times New Roman" w:hAnsi="Times New Roman" w:cs="Times New Roman"/>
+                      <w:noProof/>
+                      <w:lang w:val="es-VE" w:eastAsia="es-VE"/>
+                    </w:rPr>
+                    <w:t>Id_</w:t>
+                  </w:r>
+                  <w:r>
+                    <w:rPr>
+                      <w:rFonts w:ascii="Times New Roman" w:hAnsi="Times New Roman" w:cs="Times New Roman"/>
+                      <w:noProof/>
+                      <w:lang w:val="es-VE" w:eastAsia="es-VE"/>
+                    </w:rPr>
+                    <w:t>nombre</w:t>
+                  </w:r>
+                </w:p>
+                <w:p>
+                  <w:pPr>
+                    <w:spacing w:after="0"/>
+                    <w:jc w:val="both"/>
+                    <w:rPr>
+                      <w:rFonts w:ascii="Times New Roman" w:hAnsi="Times New Roman" w:cs="Times New Roman"/>
+                      <w:noProof/>
+                      <w:lang w:val="es-VE" w:eastAsia="es-VE"/>
+                    </w:rPr>
+                  </w:pPr>
+                  <w:r>
+                    <w:rPr>
+                      <w:rFonts w:ascii="Times New Roman" w:hAnsi="Times New Roman" w:cs="Times New Roman"/>
+                      <w:noProof/>
+                      <w:lang w:val="es-VE" w:eastAsia="es-VE"/>
+                    </w:rPr>
+                    <w:t>#</w:t>
+                  </w:r>
+                  <w:r>
+                    <w:rPr>
+                      <w:rFonts w:ascii="Times New Roman" w:hAnsi="Times New Roman" w:cs="Times New Roman"/>
+                      <w:noProof/>
+                      <w:lang w:val="es-VE" w:eastAsia="es-VE"/>
+                    </w:rPr>
+                    <w:t>Id_</w:t>
+                  </w:r>
+                  <w:r>
+                    <w:rPr>
+                      <w:rFonts w:ascii="Times New Roman" w:hAnsi="Times New Roman" w:cs="Times New Roman"/>
+                      <w:noProof/>
+                      <w:lang w:val="es-VE" w:eastAsia="es-VE"/>
+                    </w:rPr>
+                    <w:t>fecha</w:t>
+                  </w:r>
+                </w:p>
+                <w:p>
+                  <w:pPr>
+                    <w:spacing w:after="0"/>
+                    <w:jc w:val="both"/>
+                    <w:rPr>
+                      <w:rFonts w:ascii="Times New Roman" w:hAnsi="Times New Roman" w:cs="Times New Roman"/>
+                      <w:noProof/>
+                      <w:lang w:val="es-VE" w:eastAsia="es-VE"/>
+                    </w:rPr>
+                  </w:pPr>
+                  <w:r>
+                    <w:rPr>
+                      <w:rFonts w:ascii="Times New Roman" w:hAnsi="Times New Roman" w:cs="Times New Roman"/>
+                      <w:noProof/>
+                      <w:lang w:val="es-VE" w:eastAsia="es-VE"/>
+                    </w:rPr>
+                    <w:t xml:space="preserve">  Cantidad de obras atendidas.</w:t>
+                  </w:r>
+                </w:p>
+                <w:p>
+                  <w:pPr>
+                    <w:spacing w:after="0"/>
+                    <w:jc w:val="both"/>
+                    <w:rPr>
+                      <w:rFonts w:ascii="Times New Roman" w:hAnsi="Times New Roman" w:cs="Times New Roman"/>
+                      <w:noProof/>
+                      <w:lang w:val="es-VE" w:eastAsia="es-VE"/>
+                    </w:rPr>
+                  </w:pPr>
+                  <w:r>
+                    <w:rPr>
+                      <w:rFonts w:ascii="Times New Roman" w:hAnsi="Times New Roman" w:cs="Times New Roman"/>
+                      <w:noProof/>
+                      <w:lang w:val="es-VE" w:eastAsia="es-VE"/>
+                    </w:rPr>
+                    <w:t xml:space="preserve">  Porcentaje de ocupacion.</w:t>
+                  </w:r>
+                </w:p>
+                <w:p>
+                  <w:pPr>
+                    <w:spacing w:after="0"/>
+                    <w:jc w:val="both"/>
+                    <w:rPr>
+                      <w:rFonts w:ascii="Times New Roman" w:hAnsi="Times New Roman" w:cs="Times New Roman"/>
+                      <w:noProof/>
+                      <w:lang w:val="es-VE" w:eastAsia="es-VE"/>
+                    </w:rPr>
+                  </w:pPr>
+                  <w:r>
+                    <w:rPr>
+                      <w:rFonts w:ascii="Times New Roman" w:hAnsi="Times New Roman" w:cs="Times New Roman"/>
+                      <w:noProof/>
+                      <w:lang w:val="es-VE" w:eastAsia="es-VE"/>
+                    </w:rPr>
+                    <w:t xml:space="preserve">  Cantidad de obras    atendidas simultanemente #</w:t>
+                  </w:r>
+                  <w:r>
+                    <w:rPr>
+                      <w:rFonts w:ascii="Times New Roman" w:hAnsi="Times New Roman" w:cs="Times New Roman"/>
+                      <w:noProof/>
+                      <w:lang w:val="es-VE" w:eastAsia="es-VE"/>
+                    </w:rPr>
+                    <w:t>Id_</w:t>
+                  </w:r>
+                  <w:r>
+                    <w:rPr>
+                      <w:rFonts w:ascii="Times New Roman" w:hAnsi="Times New Roman" w:cs="Times New Roman"/>
+                      <w:noProof/>
+                      <w:lang w:val="es-VE" w:eastAsia="es-VE"/>
+                    </w:rPr>
+                    <w:t>fecha</w:t>
+                  </w:r>
+                </w:p>
+                <w:p>
+                  <w:pPr>
+                    <w:spacing w:after="0"/>
+                    <w:jc w:val="both"/>
+                    <w:rPr>
+                      <w:rFonts w:ascii="Times New Roman" w:hAnsi="Times New Roman" w:cs="Times New Roman"/>
+                      <w:noProof/>
+                      <w:lang w:val="es-VE" w:eastAsia="es-VE"/>
+                    </w:rPr>
+                  </w:pPr>
+                </w:p>
+                <w:p>
+                  <w:pPr>
+                    <w:spacing w:after="0"/>
+                    <w:jc w:val="center"/>
+                    <w:rPr>
+                      <w:rFonts w:ascii="Times New Roman" w:hAnsi="Times New Roman" w:cs="Times New Roman"/>
+                      <w:noProof/>
+                      <w:lang w:eastAsia="es-VE"/>
+                    </w:rPr>
+                  </w:pPr>
+                </w:p>
+                <w:p>
+                  <w:pPr>
+                    <w:spacing w:after="0"/>
+                    <w:jc w:val="center"/>
+                    <w:rPr>
+                      <w:rFonts w:ascii="Times New Roman" w:hAnsi="Times New Roman" w:cs="Times New Roman"/>
+                      <w:noProof/>
+                      <w:lang w:val="es-VE" w:eastAsia="es-VE"/>
+                    </w:rPr>
+                  </w:pPr>
+                </w:p>
+                <w:p>
+                  <w:pPr>
+                    <w:spacing w:after="0"/>
+                    <w:jc w:val="center"/>
+                    <w:rPr>
+                      <w:rFonts w:ascii="Times New Roman" w:hAnsi="Times New Roman" w:cs="Times New Roman"/>
+                      <w:noProof/>
+                      <w:lang w:val="es-VE" w:eastAsia="es-VE"/>
+                    </w:rPr>
+                  </w:pPr>
+                </w:p>
+                <w:p>
+                  <w:pPr>
+                    <w:spacing w:after="0"/>
+                    <w:jc w:val="center"/>
+                    <w:rPr>
+                      <w:rFonts w:ascii="Times New Roman" w:hAnsi="Times New Roman" w:cs="Times New Roman"/>
+                      <w:noProof/>
+                      <w:lang w:val="es-VE" w:eastAsia="es-VE"/>
+                    </w:rPr>
+                  </w:pPr>
+                </w:p>
+                <w:p>
+                  <w:pPr>
+                    <w:spacing w:after="0"/>
+                    <w:jc w:val="center"/>
+                    <w:rPr>
+                      <w:rFonts w:ascii="Times New Roman" w:hAnsi="Times New Roman" w:cs="Times New Roman"/>
+                      <w:noProof/>
+                      <w:lang w:val="es-VE" w:eastAsia="es-VE"/>
+                    </w:rPr>
+                  </w:pPr>
+                </w:p>
+                <w:p>
+                  <w:pPr>
+                    <w:spacing w:after="0"/>
+                    <w:jc w:val="center"/>
+                    <w:rPr>
+                      <w:rFonts w:ascii="Times New Roman" w:hAnsi="Times New Roman" w:cs="Times New Roman"/>
+                      <w:noProof/>
+                      <w:lang w:val="es-VE" w:eastAsia="es-VE"/>
+                    </w:rPr>
+                  </w:pPr>
+                </w:p>
+                <w:p>
+                  <w:pPr>
+                    <w:jc w:val="both"/>
+                  </w:pPr>
+                </w:p>
+              </w:txbxContent>
+            </v:textbox>
+          </v:rect>
+        </w:pict>
+      </w:r>
+    </w:p>
+    <w:p>
+      <w:pPr>
+        <w:jc w:val="both"/>
+        <w:rPr>
+          <w:rFonts w:ascii="Times New Roman" w:hAnsi="Times New Roman" w:cs="Times New Roman"/>
+          <w:noProof/>
+          <w:lang w:val="es-VE" w:eastAsia="es-VE"/>
+        </w:rPr>
+      </w:pPr>
+      <w:r>
+        <w:rPr>
+          <w:noProof/>
+        </w:rPr>
+        <w:pict>
+          <v:line id="134 Conector recto" o:spid="_x0000_s1192" style="position:absolute;left:0;text-align:left;z-index:251808768;visibility:visible;mso-wrap-style:square;mso-width-percent:0;mso-height-percent:0;mso-wrap-distance-left:9pt;mso-wrap-distance-top:0;mso-wrap-distance-right:9pt;mso-wrap-distance-bottom:0;mso-position-horizontal:absolute;mso-position-horizontal-relative:text;mso-position-vertical:absolute;mso-position-vertical-relative:text;mso-width-percent:0;mso-height-percent:0;mso-width-relative:margin;mso-height-relative:margin" from="316.1pt,2.05pt" to="424.85pt,2.05pt" o:gfxdata="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" strokecolor="#4579b8 [3044]">
+            <o:lock v:ext="edit" shapetype="f"/>
+          </v:line>
+        </w:pict>
+      </w:r>
+      <w:r>
+        <w:rPr>
+          <w:noProof/>
+        </w:rPr>
+        <w:pict>
+          <v:shape id="_x0000_s1191" type="#_x0000_t32" style="position:absolute;left:0;text-align:left;margin-left:43.05pt;margin-top:19.8pt;width:57.95pt;height:34.9pt;flip:y;z-index:251801600;visibility:visible;mso-wrap-style:square;mso-width-percent:0;mso-height-percent:0;mso-wrap-distance-left:9pt;mso-wrap-distance-top:0;mso-wrap-distance-right:9pt;mso-wrap-distance-bottom:0;mso-position-horizontal:absolute;mso-position-horizontal-relative:text;mso-position-vertical:absolute;mso-position-vertical-relative:text;mso-width-percent:0;mso-height-percent:0;mso-width-relative:page;mso-height-relative:page" o:gfxdata="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" strokecolor="#548dd4 [1951]">
+            <v:stroke endarrow="block"/>
+          </v:shape>
+        </w:pict>
+      </w:r>
+    </w:p>
+    <w:p>
+      <w:pPr>
+        <w:jc w:val="both"/>
+        <w:rPr>
+          <w:rFonts w:ascii="Times New Roman" w:hAnsi="Times New Roman" w:cs="Times New Roman"/>
+          <w:noProof/>
+          <w:lang w:val="es-VE" w:eastAsia="es-VE"/>
+        </w:rPr>
+      </w:pPr>
+      <w:r>
+        <w:rPr>
+          <w:noProof/>
+        </w:rPr>
+        <w:pict>
+          <v:oval id="121 Elipse" o:spid="_x0000_s1190" style="position:absolute;left:0;text-align:left;margin-left:-48.5pt;margin-top:22.05pt;width:110.25pt;height:64.5pt;z-index:251797504;visibility:visible;mso-wrap-style:square;mso-width-percent:0;mso-height-percent:0;mso-wrap-distance-left:9pt;mso-wrap-distance-top:0;mso-wrap-distance-right:9pt;mso-wrap-distance-bottom:0;mso-position-horizontal:absolute;mso-position-horizontal-relative:text;mso-position-vertical:absolute;mso-position-vertical-relative:text;mso-width-percent:0;mso-height-percent:0;mso-width-relative:margin;mso-height-relative:margin;v-text-anchor:middle" o:gfxdata="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" fillcolor="white [3201]" strokecolor="#f79646 [3209]" strokeweight="2pt">
+            <v:path arrowok="t"/>
+            <v:textbox>
+              <w:txbxContent>
+                <w:p>
+                  <w:pPr>
+                    <w:jc w:val="center"/>
+                    <w:rPr>
+                      <w:lang w:val="es-VE"/>
+                    </w:rPr>
+                  </w:pPr>
+                  <w:r>
+                    <w:rPr>
+                      <w:lang w:val="es-VE"/>
+                    </w:rPr>
+                    <w:t>Personal de servicio</w:t>
+                  </w:r>
+                </w:p>
+              </w:txbxContent>
+            </v:textbox>
+          </v:oval>
+        </w:pict>
+      </w:r>
+    </w:p>
+    <w:p>
+      <w:pPr>
+        <w:jc w:val="both"/>
+        <w:rPr>
+          <w:rFonts w:ascii="Times New Roman" w:hAnsi="Times New Roman" w:cs="Times New Roman"/>
+          <w:noProof/>
+          <w:lang w:val="es-VE" w:eastAsia="es-VE"/>
+        </w:rPr>
+      </w:pPr>
+    </w:p>
+    <w:p>
+      <w:pPr>
+        <w:jc w:val="both"/>
+        <w:rPr>
+          <w:rFonts w:ascii="Times New Roman" w:hAnsi="Times New Roman" w:cs="Times New Roman"/>
+          <w:noProof/>
+          <w:lang w:val="es-VE" w:eastAsia="es-VE"/>
+        </w:rPr>
+      </w:pPr>
+      <w:r>
+        <w:rPr>
+          <w:noProof/>
+        </w:rPr>
+        <w:pict>
+          <v:rect id="123 Rectángulo" o:spid="_x0000_s1189" style="position:absolute;left:0;text-align:left;margin-left:106.65pt;margin-top:10.75pt;width:157.05pt;height:77.85pt;z-index:251802624;visibility:visible;mso-wrap-style:square;mso-width-percent:0;mso-height-percent:0;mso-wrap-distance-left:9pt;mso-wrap-distance-top:0;mso-wrap-distance-right:9pt;mso-wrap-distance-bottom:0;mso-position-horizontal:absolute;mso-position-horizontal-relative:text;mso-position-vertical:absolute;mso-position-vertical-relative:text;mso-width-percent:0;mso-height-percent:0;mso-width-relative:margin;mso-height-relative:margin;v-text-anchor:middle" o:gfxdata="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" fillcolor="white [3201]" strokecolor="#f79646 [3209]" strokeweight="2pt">
+            <v:path arrowok="t"/>
+            <v:textbox>
+              <w:txbxContent>
+                <w:p>
+                  <w:pPr>
+                    <w:jc w:val="center"/>
+                    <w:rPr>
+                      <w:rFonts w:ascii="Times New Roman" w:hAnsi="Times New Roman" w:cs="Times New Roman"/>
+                      <w:b/>
+                      <w:sz w:val="24"/>
+                      <w:szCs w:val="24"/>
+                    </w:rPr>
+                  </w:pPr>
+                  <w:r>
+                    <w:rPr>
+                      <w:rFonts w:ascii="Times New Roman" w:hAnsi="Times New Roman" w:cs="Times New Roman"/>
+                      <w:b/>
+                      <w:sz w:val="24"/>
+                      <w:szCs w:val="24"/>
+                    </w:rPr>
+                    <w:t>Cantidad de obras atendidas simultáneamente</w:t>
+                  </w:r>
+                </w:p>
+                <w:p>
+                  <w:pPr>
+                    <w:jc w:val="both"/>
+                    <w:rPr>
+                      <w:rFonts w:ascii="Times New Roman" w:hAnsi="Times New Roman" w:cs="Times New Roman"/>
+                      <w:sz w:val="24"/>
+                      <w:szCs w:val="24"/>
+                    </w:rPr>
+                  </w:pPr>
+                  <w:r>
+                    <w:rPr>
+                      <w:rFonts w:ascii="Times New Roman" w:hAnsi="Times New Roman" w:cs="Times New Roman"/>
+                      <w:sz w:val="24"/>
+                      <w:szCs w:val="24"/>
+                    </w:rPr>
+                    <w:t>SUM</w:t>
+                  </w:r>
+                  <w:r>
+                    <w:rPr>
+                      <w:rFonts w:ascii="Times New Roman" w:hAnsi="Times New Roman" w:cs="Times New Roman"/>
+                      <w:sz w:val="24"/>
+                      <w:szCs w:val="24"/>
+                    </w:rPr>
+                    <w:t xml:space="preserve"> (Cantidad de obras atendidas)</w:t>
+                  </w:r>
+                </w:p>
+                <w:p>
+                  <w:pPr>
+                    <w:jc w:val="center"/>
+                    <w:rPr>
+                      <w:rFonts w:ascii="Times New Roman" w:hAnsi="Times New Roman" w:cs="Times New Roman"/>
+                      <w:sz w:val="24"/>
+                      <w:szCs w:val="24"/>
+                    </w:rPr>
+                  </w:pPr>
+                </w:p>
+                <w:p>
+                  <w:pPr>
+                    <w:jc w:val="center"/>
+                  </w:pPr>
+                </w:p>
+              </w:txbxContent>
+            </v:textbox>
+          </v:rect>
+        </w:pict>
+      </w:r>
+      <w:r>
+        <w:rPr>
+          <w:noProof/>
+        </w:rPr>
+        <w:pict>
+          <v:shape id="_x0000_s1188" type="#_x0000_t32" style="position:absolute;left:0;text-align:left;margin-left:59.85pt;margin-top:16.35pt;width:46.75pt;height:15.9pt;z-index:251804672;visibility:visible;mso-wrap-style:square;mso-width-percent:0;mso-height-percent:0;mso-wrap-distance-left:9pt;mso-wrap-distance-top:0;mso-wrap-distance-right:9pt;mso-wrap-distance-bottom:0;mso-position-horizontal:absolute;mso-position-horizontal-relative:text;mso-position-vertical:absolute;mso-position-vertical-relative:text;mso-width-percent:0;mso-height-percent:0;mso-width-relative:page;mso-height-relative:page" o:gfxdata="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" strokecolor="#548dd4 [1951]">
+            <v:stroke endarrow="block"/>
+          </v:shape>
+        </w:pict>
+      </w:r>
+    </w:p>
+    <w:p>
+      <w:pPr>
+        <w:jc w:val="right"/>
+        <w:rPr>
+          <w:rFonts w:ascii="Times New Roman" w:hAnsi="Times New Roman" w:cs="Times New Roman"/>
+          <w:noProof/>
+          <w:lang w:val="es-VE" w:eastAsia="es-VE"/>
+        </w:rPr>
+      </w:pPr>
+      <w:r>
+        <w:rPr>
+          <w:noProof/>
+        </w:rPr>
+        <w:pict>
+          <v:shape id="_x0000_s1187" type="#_x0000_t32" style="position:absolute;left:0;text-align:left;margin-left:37.45pt;margin-top:13.3pt;width:13.1pt;height:69.15pt;z-index:251805696;visibility:visible;mso-wrap-style:square;mso-width-percent:0;mso-height-percent:0;mso-wrap-distance-left:9pt;mso-wrap-distance-top:0;mso-wrap-distance-right:9pt;mso-wrap-distance-bottom:0;mso-position-horizontal:absolute;mso-position-horizontal-relative:text;mso-position-vertical:absolute;mso-position-vertical-relative:text;mso-width-percent:0;mso-height-percent:0;mso-width-relative:page;mso-height-relative:page" o:gfxdata="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" strokecolor="#548dd4 [1951]">
+            <v:stroke endarrow="block"/>
+          </v:shape>
+        </w:pict>
+      </w:r>
+    </w:p>
+    <w:p>
+      <w:pPr>
+        <w:pStyle w:val="Prrafodelista"/>
+        <w:ind w:left="1440" w:hanging="1014"/>
+        <w:jc w:val="both"/>
+        <w:rPr>
+          <w:rFonts w:ascii="Times New Roman" w:hAnsi="Times New Roman" w:cs="Times New Roman"/>
+          <w:sz w:val="24"/>
+          <w:szCs w:val="24"/>
+        </w:rPr>
+      </w:pPr>
+    </w:p>
+    <w:p>
+      <w:pPr>
+        <w:pStyle w:val="Prrafodelista"/>
+        <w:ind w:left="1440" w:hanging="1014"/>
+        <w:jc w:val="both"/>
+        <w:rPr>
+          <w:rFonts w:ascii="Times New Roman" w:hAnsi="Times New Roman" w:cs="Times New Roman"/>
+          <w:b/>
+          <w:sz w:val="24"/>
+          <w:szCs w:val="24"/>
+        </w:rPr>
+      </w:pPr>
+    </w:p>
+    <w:p>
+      <w:pPr>
+        <w:pStyle w:val="Prrafodelista"/>
+        <w:ind w:left="1440" w:hanging="1724"/>
+        <w:jc w:val="both"/>
+        <w:rPr>
+          <w:rFonts w:ascii="Times New Roman" w:hAnsi="Times New Roman" w:cs="Times New Roman"/>
+          <w:b/>
+          <w:color w:val="1F497D" w:themeColor="text2"/>
+          <w:sz w:val="24"/>
+          <w:szCs w:val="24"/>
+        </w:rPr>
+      </w:pPr>
+    </w:p>
+    <w:p>
+      <w:pPr>
+        <w:jc w:val="both"/>
+        <w:rPr>
+          <w:rFonts w:ascii="Times New Roman" w:hAnsi="Times New Roman" w:cs="Times New Roman"/>
+          <w:b/>
+          <w:color w:val="1F497D" w:themeColor="text2"/>
+          <w:sz w:val="24"/>
+          <w:szCs w:val="24"/>
+        </w:rPr>
+      </w:pPr>
+      <w:r>
+        <w:rPr>
+          <w:noProof/>
+        </w:rPr>
+        <w:pict>
+          <v:rect id="130 Rectángulo" o:spid="_x0000_s1186" style="position:absolute;left:0;text-align:left;margin-left:37.1pt;margin-top:.3pt;width:210.7pt;height:64.55pt;z-index:251800576;visibility:visible;mso-wrap-style:square;mso-width-percent:0;mso-height-percent:0;mso-wrap-distance-left:9pt;mso-wrap-distance-top:0;mso-wrap-distance-right:9pt;mso-wrap-distance-bottom:0;mso-position-horizontal:absolute;mso-position-horizontal-relative:text;mso-position-vertical:absolute;mso-position-vertical-relative:text;mso-width-percent:0;mso-height-percent:0;mso-width-relative:margin;mso-height-relative:margin;v-text-anchor:middle" o:gfxdata="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" fillcolor="white [3201]" strokecolor="#f79646 [3209]" strokeweight="2pt">
+            <v:path arrowok="t"/>
+            <v:textbox>
+              <w:txbxContent>
+                <w:p>
+                  <w:pPr>
+                    <w:jc w:val="center"/>
+                    <w:rPr>
+                      <w:rFonts w:ascii="Times New Roman" w:hAnsi="Times New Roman" w:cs="Times New Roman"/>
+                      <w:b/>
+                      <w:sz w:val="24"/>
+                      <w:szCs w:val="24"/>
+                    </w:rPr>
+                  </w:pPr>
+                  <w:r>
+                    <w:rPr>
+                      <w:rFonts w:ascii="Times New Roman" w:hAnsi="Times New Roman" w:cs="Times New Roman"/>
+                      <w:b/>
+                      <w:sz w:val="24"/>
+                      <w:szCs w:val="24"/>
+                    </w:rPr>
+                    <w:t>Cantidad de mano de obra faltante</w:t>
+                  </w:r>
+                </w:p>
+                <w:p>
+                  <w:pPr>
+                    <w:jc w:val="both"/>
+                  </w:pPr>
+                  <w:r>
+                    <w:rPr>
+                      <w:rFonts w:ascii="Times New Roman" w:hAnsi="Times New Roman" w:cs="Times New Roman"/>
+                      <w:sz w:val="24"/>
+                      <w:szCs w:val="24"/>
+                    </w:rPr>
+                    <w:t>SUM</w:t>
+                  </w:r>
+                  <w:r>
+                    <w:rPr>
+                      <w:rFonts w:ascii="Times New Roman" w:hAnsi="Times New Roman" w:cs="Times New Roman"/>
+                      <w:sz w:val="24"/>
+                      <w:szCs w:val="24"/>
+                    </w:rPr>
+                    <w:t xml:space="preserve"> (</w:t>
+                  </w:r>
+                  <w:r>
+                    <w:rPr>
+                      <w:rFonts w:ascii="Times New Roman" w:hAnsi="Times New Roman" w:cs="Times New Roman"/>
+                      <w:sz w:val="24"/>
+                      <w:szCs w:val="24"/>
+                    </w:rPr>
+                    <w:t xml:space="preserve">Cantidad </w:t>
+                  </w:r>
+                  <w:r>
+                    <w:rPr>
+                      <w:rFonts w:ascii="Times New Roman" w:hAnsi="Times New Roman" w:cs="Times New Roman"/>
+                      <w:sz w:val="24"/>
+                      <w:szCs w:val="24"/>
+                    </w:rPr>
+                    <w:t xml:space="preserve">personal </w:t>
+                  </w:r>
+                  <w:r>
+                    <w:rPr>
+                      <w:rFonts w:ascii="Times New Roman" w:hAnsi="Times New Roman" w:cs="Times New Roman"/>
+                      <w:sz w:val="24"/>
+                      <w:szCs w:val="24"/>
+                    </w:rPr>
+                    <w:t>usado</w:t>
+                  </w:r>
+                  <w:r>
+                    <w:rPr>
+                      <w:rFonts w:ascii="Times New Roman" w:hAnsi="Times New Roman" w:cs="Times New Roman"/>
+                      <w:b/>
+                      <w:sz w:val="24"/>
+                      <w:szCs w:val="24"/>
+                    </w:rPr>
+                    <w:t>&gt;</w:t>
+                  </w:r>
+                  <w:r>
+                    <w:rPr>
+                      <w:rFonts w:ascii="Times New Roman" w:hAnsi="Times New Roman" w:cs="Times New Roman"/>
+                      <w:b/>
+                      <w:sz w:val="24"/>
+                      <w:szCs w:val="24"/>
+                    </w:rPr>
+                    <w:t xml:space="preserve"> </w:t>
+                  </w:r>
+                  <w:r>
+                    <w:rPr>
+                      <w:rFonts w:ascii="Times New Roman" w:hAnsi="Times New Roman" w:cs="Times New Roman"/>
+                      <w:sz w:val="24"/>
+                      <w:szCs w:val="24"/>
+                    </w:rPr>
+                    <w:t xml:space="preserve">Cantidad personal </w:t>
+                  </w:r>
+                  <w:r>
+                    <w:rPr>
+                      <w:rFonts w:ascii="Times New Roman" w:hAnsi="Times New Roman" w:cs="Times New Roman"/>
+                      <w:sz w:val="24"/>
+                      <w:szCs w:val="24"/>
+                    </w:rPr>
+                    <w:t>sugerido)</w:t>
+                  </w:r>
+                </w:p>
+                <w:p>
+                  <w:pPr>
+                    <w:jc w:val="center"/>
+                  </w:pPr>
+                </w:p>
+              </w:txbxContent>
+            </v:textbox>
+          </v:rect>
+        </w:pict>
+      </w:r>
+    </w:p>
+    <w:p>
+      <w:pPr>
+        <w:jc w:val="both"/>
+        <w:rPr>
+          <w:rFonts w:ascii="Times New Roman" w:hAnsi="Times New Roman" w:cs="Times New Roman"/>
+          <w:b/>
+          <w:color w:val="1F497D" w:themeColor="text2"/>
+          <w:sz w:val="24"/>
+          <w:szCs w:val="24"/>
+        </w:rPr>
+      </w:pPr>
+    </w:p>
+    <w:p>
+      <w:pPr>
+        <w:jc w:val="both"/>
+        <w:rPr>
+          <w:rFonts w:ascii="Times New Roman" w:hAnsi="Times New Roman" w:cs="Times New Roman"/>
+          <w:b/>
+          <w:color w:val="1F497D" w:themeColor="text2"/>
+          <w:sz w:val="24"/>
+          <w:szCs w:val="24"/>
+        </w:rPr>
+      </w:pPr>
+    </w:p>
+    <w:p>
+      <w:pPr>
+        <w:jc w:val="both"/>
+        <w:rPr>
+          <w:rFonts w:ascii="Times New Roman" w:hAnsi="Times New Roman" w:cs="Times New Roman"/>
+          <w:b/>
+          <w:color w:val="1F497D" w:themeColor="text2"/>
+          <w:sz w:val="24"/>
+          <w:szCs w:val="24"/>
+        </w:rPr>
+      </w:pPr>
+    </w:p>
+    <w:p>
+      <w:pPr>
+        <w:jc w:val="both"/>
+        <w:rPr>
+          <w:rFonts w:ascii="Times New Roman" w:hAnsi="Times New Roman" w:cs="Times New Roman"/>
+          <w:b/>
+          <w:color w:val="1F497D" w:themeColor="text2"/>
+          <w:sz w:val="24"/>
+          <w:szCs w:val="24"/>
+        </w:rPr>
+      </w:pPr>
+    </w:p>
+    <w:p>
+      <w:pPr>
+        <w:jc w:val="both"/>
+        <w:rPr>
+          <w:rFonts w:ascii="Times New Roman" w:hAnsi="Times New Roman" w:cs="Times New Roman"/>
+          <w:b/>
+          <w:color w:val="1F497D" w:themeColor="text2"/>
+          <w:sz w:val="24"/>
+          <w:szCs w:val="24"/>
+        </w:rPr>
+      </w:pPr>
+    </w:p>
+    <w:p>
+      <w:pPr>
+        <w:jc w:val="both"/>
+        <w:rPr>
+          <w:rFonts w:ascii="Times New Roman" w:hAnsi="Times New Roman" w:cs="Times New Roman"/>
+          <w:b/>
+          <w:color w:val="1F497D" w:themeColor="text2"/>
+          <w:sz w:val="24"/>
+          <w:szCs w:val="24"/>
+        </w:rPr>
+      </w:pPr>
+    </w:p>
+    <w:p>
+      <w:pPr>
+        <w:jc w:val="both"/>
+        <w:rPr>
+          <w:rFonts w:ascii="Times New Roman" w:hAnsi="Times New Roman" w:cs="Times New Roman"/>
+          <w:b/>
+          <w:color w:val="1F497D" w:themeColor="text2"/>
+          <w:sz w:val="24"/>
+          <w:szCs w:val="24"/>
+        </w:rPr>
+      </w:pPr>
+    </w:p>
+    <w:p>
+      <w:pPr>
+        <w:jc w:val="both"/>
+        <w:rPr>
+          <w:rFonts w:ascii="Times New Roman" w:hAnsi="Times New Roman" w:cs="Times New Roman"/>
+          <w:b/>
+          <w:color w:val="1F497D" w:themeColor="text2"/>
+          <w:sz w:val="24"/>
+          <w:szCs w:val="24"/>
+        </w:rPr>
+      </w:pPr>
+    </w:p>
+    <w:p>
+      <w:pPr>
+        <w:jc w:val="both"/>
+        <w:rPr>
+          <w:rFonts w:ascii="Times New Roman" w:hAnsi="Times New Roman" w:cs="Times New Roman"/>
+          <w:b/>
+          <w:color w:val="1F497D" w:themeColor="text2"/>
+          <w:sz w:val="24"/>
+          <w:szCs w:val="24"/>
+        </w:rPr>
+      </w:pPr>
+      <w:r>
+        <w:rPr>
+          <w:rFonts w:ascii="Times New Roman" w:hAnsi="Times New Roman" w:cs="Times New Roman"/>
+          <w:b/>
+          <w:color w:val="1F497D" w:themeColor="text2"/>
+          <w:sz w:val="24"/>
+          <w:szCs w:val="24"/>
+        </w:rPr>
+        <w:lastRenderedPageBreak/>
+        <w:t>Paso 3.</w:t>
+      </w:r>
+      <w:r>
+        <w:rPr>
+          <w:rFonts w:ascii="Times New Roman" w:hAnsi="Times New Roman" w:cs="Times New Roman"/>
+          <w:b/>
+          <w:color w:val="1F497D" w:themeColor="text2"/>
+          <w:sz w:val="24"/>
+          <w:szCs w:val="24"/>
+        </w:rPr>
+        <w:t>4</w:t>
+      </w:r>
+      <w:r>
+        <w:rPr>
+          <w:rFonts w:ascii="Times New Roman" w:hAnsi="Times New Roman" w:cs="Times New Roman"/>
+          <w:b/>
+          <w:color w:val="1F497D" w:themeColor="text2"/>
+          <w:sz w:val="24"/>
+          <w:szCs w:val="24"/>
+        </w:rPr>
+        <w:t xml:space="preserve"> </w:t>
+      </w:r>
+      <w:r>
+        <w:rPr>
+          <w:rFonts w:ascii="Times New Roman" w:hAnsi="Times New Roman" w:cs="Times New Roman"/>
+          <w:b/>
+          <w:color w:val="1F497D" w:themeColor="text2"/>
+          <w:sz w:val="24"/>
+          <w:szCs w:val="24"/>
+        </w:rPr>
+        <w:t>Uniones</w:t>
+      </w:r>
+    </w:p>
+    <w:p>
+      <w:pPr>
+        <w:jc w:val="both"/>
+        <w:rPr>
+          <w:rFonts w:ascii="Times New Roman" w:hAnsi="Times New Roman" w:cs="Times New Roman"/>
+          <w:b/>
+          <w:color w:val="1F497D" w:themeColor="text2"/>
+          <w:sz w:val="24"/>
+          <w:szCs w:val="24"/>
+        </w:rPr>
+      </w:pPr>
+    </w:p>
+    <w:p>
+      <w:pPr>
+        <w:jc w:val="both"/>
+        <w:rPr>
+          <w:rFonts w:ascii="Times New Roman" w:hAnsi="Times New Roman" w:cs="Times New Roman"/>
+          <w:b/>
+          <w:color w:val="1F497D" w:themeColor="text2"/>
+          <w:sz w:val="24"/>
+          <w:szCs w:val="24"/>
+        </w:rPr>
+      </w:pPr>
+      <w:r>
+        <w:rPr>
+          <w:noProof/>
+        </w:rPr>
+        <w:pict>
+          <v:rect id="137 Rectángulo" o:spid="_x0000_s1185" style="position:absolute;left:0;text-align:left;margin-left:-14.25pt;margin-top:21.1pt;width:86pt;height:70.1pt;z-index:251811840;visibility:visible;mso-wrap-style:square;mso-width-percent:0;mso-height-percent:0;mso-wrap-distance-left:9pt;mso-wrap-distance-top:0;mso-wrap-distance-right:9pt;mso-wrap-distance-bottom:0;mso-position-horizontal:absolute;mso-position-horizontal-relative:text;mso-position-vertical:absolute;mso-position-vertical-relative:text;mso-width-percent:0;mso-height-percent:0;mso-width-relative:margin;mso-height-relative:margin;v-text-anchor:middle" o:gfxdata="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" fillcolor="white [3201]" strokecolor="#f79646 [3209]" strokeweight="2pt">
+            <v:path arrowok="t"/>
+            <v:textbox>
+              <w:txbxContent>
+                <w:p>
+                  <w:pPr>
+                    <w:jc w:val="center"/>
+                    <w:rPr>
+                      <w:rFonts w:ascii="Times New Roman" w:hAnsi="Times New Roman" w:cs="Times New Roman"/>
+                      <w:b/>
+                      <w:noProof/>
+                      <w:lang w:val="es-VE" w:eastAsia="es-VE"/>
+                    </w:rPr>
+                  </w:pPr>
+                  <w:r>
+                    <w:rPr>
+                      <w:rFonts w:ascii="Times New Roman" w:hAnsi="Times New Roman" w:cs="Times New Roman"/>
+                      <w:b/>
+                      <w:noProof/>
+                      <w:lang w:val="es-VE" w:eastAsia="es-VE"/>
+                    </w:rPr>
+                    <w:t>Localidad</w:t>
+                  </w:r>
+                </w:p>
+                <w:p>
+                  <w:pPr>
+                    <w:spacing w:after="0"/>
+                    <w:jc w:val="center"/>
+                    <w:rPr>
+                      <w:rFonts w:ascii="Times New Roman" w:hAnsi="Times New Roman" w:cs="Times New Roman"/>
+                      <w:noProof/>
+                      <w:lang w:val="es-VE" w:eastAsia="es-VE"/>
+                    </w:rPr>
+                  </w:pPr>
+                  <w:r>
+                    <w:rPr>
+                      <w:rFonts w:ascii="Times New Roman" w:hAnsi="Times New Roman" w:cs="Times New Roman"/>
+                      <w:noProof/>
+                      <w:lang w:val="es-VE" w:eastAsia="es-VE"/>
+                    </w:rPr>
+                    <w:t>#</w:t>
+                  </w:r>
+                  <w:r>
+                    <w:rPr>
+                      <w:rFonts w:ascii="Times New Roman" w:hAnsi="Times New Roman" w:cs="Times New Roman"/>
+                      <w:noProof/>
+                      <w:lang w:val="es-VE" w:eastAsia="es-VE"/>
+                    </w:rPr>
+                    <w:t>Id_localidad</w:t>
+                  </w:r>
+                </w:p>
+                <w:p>
+                  <w:pPr>
+                    <w:spacing w:after="0"/>
+                    <w:jc w:val="center"/>
+                    <w:rPr>
+                      <w:rFonts w:ascii="Times New Roman" w:hAnsi="Times New Roman" w:cs="Times New Roman"/>
+                      <w:noProof/>
+                      <w:lang w:val="es-VE" w:eastAsia="es-VE"/>
+                    </w:rPr>
+                  </w:pPr>
+                  <w:r>
+                    <w:rPr>
+                      <w:rFonts w:ascii="Times New Roman" w:hAnsi="Times New Roman" w:cs="Times New Roman"/>
+                      <w:noProof/>
+                      <w:lang w:val="es-VE" w:eastAsia="es-VE"/>
+                    </w:rPr>
+                    <w:t>Nb_nombre</w:t>
+                  </w:r>
+                </w:p>
+                <w:p>
+                  <w:pPr>
+                    <w:jc w:val="center"/>
+                    <w:rPr>
+                      <w:lang w:val="es-VE"/>
+                    </w:rPr>
+                  </w:pPr>
+                </w:p>
+              </w:txbxContent>
+            </v:textbox>
+          </v:rect>
+        </w:pict>
+      </w:r>
+    </w:p>
+    <w:p>
+      <w:pPr>
+        <w:jc w:val="both"/>
+        <w:rPr>
+          <w:rFonts w:ascii="Times New Roman" w:hAnsi="Times New Roman" w:cs="Times New Roman"/>
+          <w:b/>
+          <w:color w:val="1F497D" w:themeColor="text2"/>
+          <w:sz w:val="24"/>
+          <w:szCs w:val="24"/>
+        </w:rPr>
+      </w:pPr>
+      <w:r>
+        <w:rPr>
+          <w:noProof/>
+        </w:rPr>
+        <w:pict>
+          <v:line id="147 Conector recto" o:spid="_x0000_s1184" style="position:absolute;left:0;text-align:left;z-index:251821056;visibility:visible;mso-wrap-style:square;mso-width-percent:0;mso-height-percent:0;mso-wrap-distance-left:9pt;mso-wrap-distance-top:0;mso-wrap-distance-right:9pt;mso-wrap-distance-bottom:0;mso-position-horizontal:absolute;mso-position-horizontal-relative:text;mso-position-vertical:absolute;mso-position-vertical-relative:text;mso-width-percent:0;mso-height-percent:0;mso-width-relative:margin;mso-height-relative:margin" from="-14pt,17.05pt" to="1in,17.05pt" o:gfxdata="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" strokecolor="#4579b8 [3044]">
+            <o:lock v:ext="edit" shapetype="f"/>
+          </v:line>
+        </w:pict>
+      </w:r>
+    </w:p>
+    <w:p>
+      <w:pPr>
+        <w:jc w:val="both"/>
+        <w:rPr>
+          <w:rFonts w:ascii="Times New Roman" w:hAnsi="Times New Roman" w:cs="Times New Roman"/>
+          <w:b/>
+          <w:color w:val="1F497D" w:themeColor="text2"/>
+          <w:sz w:val="24"/>
+          <w:szCs w:val="24"/>
+        </w:rPr>
+      </w:pPr>
+      <w:r>
+        <w:rPr>
+          <w:noProof/>
+        </w:rPr>
+        <w:pict>
+          <v:shapetype id="_x0000_t34" coordsize="21600,21600" o:spt="34" o:oned="t" adj="10800" path="m,l@0,0@0,21600,21600,21600e" filled="f">
+            <v:stroke joinstyle="miter"/>
+            <v:formulas>
+              <v:f eqn="val #0"/>
+            </v:formulas>
+            <v:path arrowok="t" fillok="f" o:connecttype="none"/>
+            <v:handles>
+              <v:h position="#0,center"/>
+            </v:handles>
+            <o:lock v:ext="edit" shapetype="t"/>
+          </v:shapetype>
+          <v:shape id="148 Conector angular" o:spid="_x0000_s1183" type="#_x0000_t34" style="position:absolute;left:0;text-align:left;margin-left:1in;margin-top:-.4pt;width:62.7pt;height:57.05pt;z-index:251822080;visibility:visible;mso-wrap-style:square;mso-wrap-distance-left:9pt;mso-wrap-distance-top:0;mso-wrap-distance-right:9pt;mso-wrap-distance-bottom:0;mso-position-horizontal:absolute;mso-position-horizontal-relative:text;mso-position-vertical:absolute;mso-position-vertical-relative:text" o:gfxdata="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" strokecolor="#4579b8 [3044]"/>
+        </w:pict>
+      </w:r>
+      <w:r>
+        <w:rPr>
+          <w:noProof/>
+        </w:rPr>
+        <w:pict>
+          <v:rect id="140 Rectángulo" o:spid="_x0000_s1182" style="position:absolute;left:0;text-align:left;margin-left:292.85pt;margin-top:12.8pt;width:86pt;height:70.1pt;z-index:251814912;visibility:visible;mso-wrap-style:square;mso-width-percent:0;mso-height-percent:0;mso-wrap-distance-left:9pt;mso-wrap-distance-top:0;mso-wrap-distance-right:9pt;mso-wrap-distance-bottom:0;mso-position-horizontal:absolute;mso-position-horizontal-relative:text;mso-position-vertical:absolute;mso-position-vertical-relative:text;mso-width-percent:0;mso-height-percent:0;mso-width-relative:margin;mso-height-relative:margin;v-text-anchor:middle" o:gfxdata="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" fillcolor="white [3201]" strokecolor="#f79646 [3209]" strokeweight="2pt">
+            <v:path arrowok="t"/>
+            <v:textbox>
+              <w:txbxContent>
+                <w:p>
+                  <w:pPr>
+                    <w:jc w:val="center"/>
+                    <w:rPr>
+                      <w:rFonts w:ascii="Times New Roman" w:hAnsi="Times New Roman" w:cs="Times New Roman"/>
+                      <w:b/>
+                      <w:noProof/>
+                      <w:lang w:val="es-VE" w:eastAsia="es-VE"/>
+                    </w:rPr>
+                  </w:pPr>
+                  <w:r>
+                    <w:rPr>
+                      <w:rFonts w:ascii="Times New Roman" w:hAnsi="Times New Roman" w:cs="Times New Roman"/>
+                      <w:b/>
+                      <w:noProof/>
+                      <w:lang w:val="es-VE" w:eastAsia="es-VE"/>
+                    </w:rPr>
+                    <w:t>Persona</w:t>
+                  </w:r>
+                </w:p>
+                <w:p>
+                  <w:pPr>
+                    <w:spacing w:after="0"/>
+                    <w:jc w:val="center"/>
+                    <w:rPr>
+                      <w:rFonts w:ascii="Times New Roman" w:hAnsi="Times New Roman" w:cs="Times New Roman"/>
+                      <w:noProof/>
+                      <w:lang w:eastAsia="es-VE"/>
+                    </w:rPr>
+                  </w:pPr>
+                  <w:r>
+                    <w:rPr>
+                      <w:rFonts w:ascii="Times New Roman" w:hAnsi="Times New Roman" w:cs="Times New Roman"/>
+                      <w:noProof/>
+                      <w:lang w:val="es-VE" w:eastAsia="es-VE"/>
+                    </w:rPr>
+                    <w:t>#</w:t>
+                  </w:r>
+                  <w:r>
+                    <w:rPr>
+                      <w:rFonts w:ascii="Times New Roman" w:hAnsi="Times New Roman" w:cs="Times New Roman"/>
+                      <w:noProof/>
+                      <w:lang w:val="es-VE" w:eastAsia="es-VE"/>
+                    </w:rPr>
+                    <w:t>Id_</w:t>
+                  </w:r>
+                  <w:r>
+                    <w:rPr>
+                      <w:rFonts w:ascii="Times New Roman" w:hAnsi="Times New Roman" w:cs="Times New Roman"/>
+                      <w:noProof/>
+                      <w:lang w:val="es-VE" w:eastAsia="es-VE"/>
+                    </w:rPr>
+                    <w:t>nombre</w:t>
+                  </w:r>
+                </w:p>
+                <w:p>
+                  <w:pPr>
+                    <w:spacing w:after="0"/>
+                    <w:jc w:val="center"/>
+                    <w:rPr>
+                      <w:rFonts w:ascii="Times New Roman" w:hAnsi="Times New Roman" w:cs="Times New Roman"/>
+                      <w:noProof/>
+                      <w:lang w:val="es-VE" w:eastAsia="es-VE"/>
+                    </w:rPr>
+                  </w:pPr>
+                  <w:r>
+                    <w:rPr>
+                      <w:rFonts w:ascii="Times New Roman" w:hAnsi="Times New Roman" w:cs="Times New Roman"/>
+                      <w:noProof/>
+                      <w:lang w:val="es-VE" w:eastAsia="es-VE"/>
+                    </w:rPr>
+                    <w:t>Nb_nombre</w:t>
+                  </w:r>
+                </w:p>
+                <w:p>
+                  <w:pPr>
+                    <w:jc w:val="center"/>
+                    <w:rPr>
+                      <w:lang w:val="es-VE"/>
+                    </w:rPr>
+                  </w:pPr>
+                </w:p>
+              </w:txbxContent>
+            </v:textbox>
+          </v:rect>
+        </w:pict>
+      </w:r>
+      <w:r>
+        <w:rPr>
+          <w:noProof/>
+        </w:rPr>
+        <w:pict>
+          <v:line id="136 Conector recto" o:spid="_x0000_s1181" style="position:absolute;left:0;text-align:left;z-index:251810816;visibility:visible;mso-wrap-style:square;mso-width-percent:0;mso-height-percent:0;mso-wrap-distance-left:9pt;mso-wrap-distance-top:0;mso-wrap-distance-right:9pt;mso-wrap-distance-bottom:0;mso-position-horizontal:absolute;mso-position-horizontal-relative:text;mso-position-vertical:absolute;mso-position-vertical-relative:text;mso-width-percent:0;mso-height-percent:0;mso-width-relative:margin;mso-height-relative:margin" from="134.45pt,21.85pt" to="243.2pt,21.85pt" o:gfxdata="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" strokecolor="#4579b8 [3044]">
+            <o:lock v:ext="edit" shapetype="f"/>
+          </v:line>
+        </w:pict>
+      </w:r>
+      <w:r>
+        <w:rPr>
+          <w:noProof/>
+        </w:rPr>
+        <w:pict>
+          <v:rect id="135 Rectángulo" o:spid="_x0000_s1180" style="position:absolute;left:0;text-align:left;margin-left:134.4pt;margin-top:-.6pt;width:108.75pt;height:206.6pt;z-index:251809792;visibility:visible;mso-wrap-style:square;mso-width-percent:0;mso-height-percent:0;mso-wrap-distance-left:9pt;mso-wrap-distance-top:0;mso-wrap-distance-right:9pt;mso-wrap-distance-bottom:0;mso-position-horizontal:absolute;mso-position-horizontal-relative:text;mso-position-vertical:absolute;mso-position-vertical-relative:text;mso-width-percent:0;mso-height-percent:0;mso-width-relative:margin;mso-height-relative:margin;v-text-anchor:middle" o:gfxdata="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" fillcolor="white [3201]" strokecolor="#f79646 [3209]" strokeweight="2pt">
+            <v:path arrowok="t"/>
+            <v:textbox>
+              <w:txbxContent>
+                <w:p>
+                  <w:pPr>
+                    <w:jc w:val="center"/>
+                    <w:rPr>
+                      <w:b/>
+                      <w:lang w:val="es-VE"/>
+                    </w:rPr>
+                  </w:pPr>
+                  <w:r>
+                    <w:rPr>
+                      <w:b/>
+                      <w:lang w:val="es-VE"/>
+                    </w:rPr>
+                    <w:t>Personal de servicio</w:t>
+                  </w:r>
+                </w:p>
+                <w:p>
+                  <w:pPr>
+                    <w:spacing w:after="0"/>
+                    <w:jc w:val="both"/>
+                    <w:rPr>
+                      <w:rFonts w:ascii="Times New Roman" w:hAnsi="Times New Roman" w:cs="Times New Roman"/>
+                      <w:noProof/>
+                      <w:lang w:val="es-VE" w:eastAsia="es-VE"/>
+                    </w:rPr>
+                  </w:pPr>
+                  <w:r>
+                    <w:rPr>
+                      <w:rFonts w:ascii="Times New Roman" w:hAnsi="Times New Roman" w:cs="Times New Roman"/>
+                      <w:noProof/>
+                      <w:lang w:val="es-VE" w:eastAsia="es-VE"/>
+                    </w:rPr>
+                    <w:t>#</w:t>
+                  </w:r>
+                  <w:r>
+                    <w:rPr>
+                      <w:rFonts w:ascii="Times New Roman" w:hAnsi="Times New Roman" w:cs="Times New Roman"/>
+                      <w:noProof/>
+                      <w:lang w:val="es-VE" w:eastAsia="es-VE"/>
+                    </w:rPr>
+                    <w:t>Id_localidad</w:t>
+                  </w:r>
+                </w:p>
+                <w:p>
+                  <w:pPr>
+                    <w:spacing w:after="0"/>
+                    <w:jc w:val="both"/>
+                    <w:rPr>
+                      <w:rFonts w:ascii="Times New Roman" w:hAnsi="Times New Roman" w:cs="Times New Roman"/>
+                      <w:noProof/>
+                      <w:lang w:val="es-VE" w:eastAsia="es-VE"/>
+                    </w:rPr>
+                  </w:pPr>
+                  <w:r>
+                    <w:rPr>
+                      <w:rFonts w:ascii="Times New Roman" w:hAnsi="Times New Roman" w:cs="Times New Roman"/>
+                      <w:noProof/>
+                      <w:lang w:val="es-VE" w:eastAsia="es-VE"/>
+                    </w:rPr>
+                    <w:t>#</w:t>
+                  </w:r>
+                  <w:r>
+                    <w:rPr>
+                      <w:rFonts w:ascii="Times New Roman" w:hAnsi="Times New Roman" w:cs="Times New Roman"/>
+                      <w:noProof/>
+                      <w:lang w:val="es-VE" w:eastAsia="es-VE"/>
+                    </w:rPr>
+                    <w:t>Id_</w:t>
+                  </w:r>
+                  <w:r>
+                    <w:rPr>
+                      <w:rFonts w:ascii="Times New Roman" w:hAnsi="Times New Roman" w:cs="Times New Roman"/>
+                      <w:noProof/>
+                      <w:lang w:val="es-VE" w:eastAsia="es-VE"/>
+                    </w:rPr>
+                    <w:t>area</w:t>
+                  </w:r>
+                </w:p>
+                <w:p>
+                  <w:pPr>
+                    <w:spacing w:after="0"/>
+                    <w:jc w:val="both"/>
+                    <w:rPr>
+                      <w:rFonts w:ascii="Times New Roman" w:hAnsi="Times New Roman" w:cs="Times New Roman"/>
+                      <w:noProof/>
+                      <w:lang w:val="es-VE" w:eastAsia="es-VE"/>
+                    </w:rPr>
+                  </w:pPr>
+                  <w:r>
+                    <w:rPr>
+                      <w:rFonts w:ascii="Times New Roman" w:hAnsi="Times New Roman" w:cs="Times New Roman"/>
+                      <w:noProof/>
+                      <w:lang w:val="es-VE" w:eastAsia="es-VE"/>
+                    </w:rPr>
+                    <w:t>#</w:t>
+                  </w:r>
+                  <w:r>
+                    <w:rPr>
+                      <w:rFonts w:ascii="Times New Roman" w:hAnsi="Times New Roman" w:cs="Times New Roman"/>
+                      <w:noProof/>
+                      <w:lang w:val="es-VE" w:eastAsia="es-VE"/>
+                    </w:rPr>
+                    <w:t>Id_</w:t>
+                  </w:r>
+                  <w:r>
+                    <w:rPr>
+                      <w:rFonts w:ascii="Times New Roman" w:hAnsi="Times New Roman" w:cs="Times New Roman"/>
+                      <w:noProof/>
+                      <w:lang w:val="es-VE" w:eastAsia="es-VE"/>
+                    </w:rPr>
+                    <w:t>servicio</w:t>
+                  </w:r>
+                </w:p>
+                <w:p>
+                  <w:pPr>
+                    <w:spacing w:after="0"/>
+                    <w:jc w:val="both"/>
+                    <w:rPr>
+                      <w:rFonts w:ascii="Times New Roman" w:hAnsi="Times New Roman" w:cs="Times New Roman"/>
+                      <w:noProof/>
+                      <w:lang w:val="es-VE" w:eastAsia="es-VE"/>
+                    </w:rPr>
+                  </w:pPr>
+                  <w:r>
+                    <w:rPr>
+                      <w:rFonts w:ascii="Times New Roman" w:hAnsi="Times New Roman" w:cs="Times New Roman"/>
+                      <w:noProof/>
+                      <w:lang w:val="es-VE" w:eastAsia="es-VE"/>
+                    </w:rPr>
+                    <w:t>#</w:t>
+                  </w:r>
+                  <w:r>
+                    <w:rPr>
+                      <w:rFonts w:ascii="Times New Roman" w:hAnsi="Times New Roman" w:cs="Times New Roman"/>
+                      <w:noProof/>
+                      <w:lang w:val="es-VE" w:eastAsia="es-VE"/>
+                    </w:rPr>
+                    <w:t>Id_</w:t>
+                  </w:r>
+                  <w:r>
+                    <w:rPr>
+                      <w:rFonts w:ascii="Times New Roman" w:hAnsi="Times New Roman" w:cs="Times New Roman"/>
+                      <w:noProof/>
+                      <w:lang w:val="es-VE" w:eastAsia="es-VE"/>
+                    </w:rPr>
+                    <w:t>nombre</w:t>
+                  </w:r>
+                </w:p>
+                <w:p>
+                  <w:pPr>
+                    <w:spacing w:after="0"/>
+                    <w:jc w:val="both"/>
+                    <w:rPr>
+                      <w:rFonts w:ascii="Times New Roman" w:hAnsi="Times New Roman" w:cs="Times New Roman"/>
+                      <w:noProof/>
+                      <w:lang w:val="es-VE" w:eastAsia="es-VE"/>
+                    </w:rPr>
+                  </w:pPr>
+                  <w:r>
+                    <w:rPr>
+                      <w:rFonts w:ascii="Times New Roman" w:hAnsi="Times New Roman" w:cs="Times New Roman"/>
+                      <w:noProof/>
+                      <w:lang w:val="es-VE" w:eastAsia="es-VE"/>
+                    </w:rPr>
+                    <w:t>#</w:t>
+                  </w:r>
+                  <w:r>
+                    <w:rPr>
+                      <w:rFonts w:ascii="Times New Roman" w:hAnsi="Times New Roman" w:cs="Times New Roman"/>
+                      <w:noProof/>
+                      <w:lang w:val="es-VE" w:eastAsia="es-VE"/>
+                    </w:rPr>
+                    <w:t>Id_</w:t>
+                  </w:r>
+                  <w:r>
+                    <w:rPr>
+                      <w:rFonts w:ascii="Times New Roman" w:hAnsi="Times New Roman" w:cs="Times New Roman"/>
+                      <w:noProof/>
+                      <w:lang w:val="es-VE" w:eastAsia="es-VE"/>
+                    </w:rPr>
+                    <w:t>fecha</w:t>
+                  </w:r>
+                </w:p>
+                <w:p>
+                  <w:pPr>
+                    <w:spacing w:after="0"/>
+                    <w:jc w:val="both"/>
+                    <w:rPr>
+                      <w:rFonts w:ascii="Times New Roman" w:hAnsi="Times New Roman" w:cs="Times New Roman"/>
+                      <w:noProof/>
+                      <w:lang w:val="es-VE" w:eastAsia="es-VE"/>
+                    </w:rPr>
+                  </w:pPr>
+                  <w:r>
+                    <w:rPr>
+                      <w:rFonts w:ascii="Times New Roman" w:hAnsi="Times New Roman" w:cs="Times New Roman"/>
+                      <w:noProof/>
+                      <w:lang w:val="es-VE" w:eastAsia="es-VE"/>
+                    </w:rPr>
+                    <w:t xml:space="preserve">  Cantidad de obras atendidas.</w:t>
+                  </w:r>
+                </w:p>
+                <w:p>
+                  <w:pPr>
+                    <w:spacing w:after="0"/>
+                    <w:jc w:val="both"/>
+                    <w:rPr>
+                      <w:rFonts w:ascii="Times New Roman" w:hAnsi="Times New Roman" w:cs="Times New Roman"/>
+                      <w:noProof/>
+                      <w:lang w:val="es-VE" w:eastAsia="es-VE"/>
+                    </w:rPr>
+                  </w:pPr>
+                  <w:r>
+                    <w:rPr>
+                      <w:rFonts w:ascii="Times New Roman" w:hAnsi="Times New Roman" w:cs="Times New Roman"/>
+                      <w:noProof/>
+                      <w:lang w:val="es-VE" w:eastAsia="es-VE"/>
+                    </w:rPr>
+                    <w:t xml:space="preserve">  Porcentaje de ocupacion.</w:t>
+                  </w:r>
+                </w:p>
+                <w:p>
+                  <w:pPr>
+                    <w:spacing w:after="0"/>
+                    <w:jc w:val="both"/>
+                    <w:rPr>
+                      <w:rFonts w:ascii="Times New Roman" w:hAnsi="Times New Roman" w:cs="Times New Roman"/>
+                      <w:noProof/>
+                      <w:lang w:val="es-VE" w:eastAsia="es-VE"/>
+                    </w:rPr>
+                  </w:pPr>
+                  <w:r>
+                    <w:rPr>
+                      <w:rFonts w:ascii="Times New Roman" w:hAnsi="Times New Roman" w:cs="Times New Roman"/>
+                      <w:noProof/>
+                      <w:lang w:val="es-VE" w:eastAsia="es-VE"/>
+                    </w:rPr>
+                    <w:t xml:space="preserve">  Cantidad de obras    atendidas simultanemente #</w:t>
+                  </w:r>
+                  <w:r>
+                    <w:rPr>
+                      <w:rFonts w:ascii="Times New Roman" w:hAnsi="Times New Roman" w:cs="Times New Roman"/>
+                      <w:noProof/>
+                      <w:lang w:val="es-VE" w:eastAsia="es-VE"/>
+                    </w:rPr>
+                    <w:t>Id_</w:t>
+                  </w:r>
+                  <w:r>
+                    <w:rPr>
+                      <w:rFonts w:ascii="Times New Roman" w:hAnsi="Times New Roman" w:cs="Times New Roman"/>
+                      <w:noProof/>
+                      <w:lang w:val="es-VE" w:eastAsia="es-VE"/>
+                    </w:rPr>
+                    <w:t>fecha</w:t>
+                  </w:r>
+                </w:p>
+                <w:p>
+                  <w:pPr>
+                    <w:spacing w:after="0"/>
+                    <w:jc w:val="both"/>
+                    <w:rPr>
+                      <w:rFonts w:ascii="Times New Roman" w:hAnsi="Times New Roman" w:cs="Times New Roman"/>
+                      <w:noProof/>
+                      <w:lang w:val="es-VE" w:eastAsia="es-VE"/>
+                    </w:rPr>
+                  </w:pPr>
+                </w:p>
+                <w:p>
+                  <w:pPr>
+                    <w:spacing w:after="0"/>
+                    <w:jc w:val="center"/>
+                    <w:rPr>
+                      <w:rFonts w:ascii="Times New Roman" w:hAnsi="Times New Roman" w:cs="Times New Roman"/>
+                      <w:noProof/>
+                      <w:lang w:eastAsia="es-VE"/>
+                    </w:rPr>
+                  </w:pPr>
+                </w:p>
+                <w:p>
+                  <w:pPr>
+                    <w:spacing w:after="0"/>
+                    <w:jc w:val="center"/>
+                    <w:rPr>
+                      <w:rFonts w:ascii="Times New Roman" w:hAnsi="Times New Roman" w:cs="Times New Roman"/>
+                      <w:noProof/>
+                      <w:lang w:val="es-VE" w:eastAsia="es-VE"/>
+                    </w:rPr>
+                  </w:pPr>
+                </w:p>
+                <w:p>
+                  <w:pPr>
+                    <w:spacing w:after="0"/>
+                    <w:jc w:val="center"/>
+                    <w:rPr>
+                      <w:rFonts w:ascii="Times New Roman" w:hAnsi="Times New Roman" w:cs="Times New Roman"/>
+                      <w:noProof/>
+                      <w:lang w:val="es-VE" w:eastAsia="es-VE"/>
+                    </w:rPr>
+                  </w:pPr>
+                </w:p>
+                <w:p>
+                  <w:pPr>
+                    <w:spacing w:after="0"/>
+                    <w:jc w:val="center"/>
+                    <w:rPr>
+                      <w:rFonts w:ascii="Times New Roman" w:hAnsi="Times New Roman" w:cs="Times New Roman"/>
+                      <w:noProof/>
+                      <w:lang w:val="es-VE" w:eastAsia="es-VE"/>
+                    </w:rPr>
+                  </w:pPr>
+                </w:p>
+                <w:p>
+                  <w:pPr>
+                    <w:spacing w:after="0"/>
+                    <w:jc w:val="center"/>
+                    <w:rPr>
+                      <w:rFonts w:ascii="Times New Roman" w:hAnsi="Times New Roman" w:cs="Times New Roman"/>
+                      <w:noProof/>
+                      <w:lang w:val="es-VE" w:eastAsia="es-VE"/>
+                    </w:rPr>
+                  </w:pPr>
+                </w:p>
+                <w:p>
+                  <w:pPr>
+                    <w:spacing w:after="0"/>
+                    <w:jc w:val="center"/>
+                    <w:rPr>
+                      <w:rFonts w:ascii="Times New Roman" w:hAnsi="Times New Roman" w:cs="Times New Roman"/>
+                      <w:noProof/>
+                      <w:lang w:val="es-VE" w:eastAsia="es-VE"/>
+                    </w:rPr>
+                  </w:pPr>
+                </w:p>
+                <w:p>
+                  <w:pPr>
+                    <w:jc w:val="both"/>
+                  </w:pPr>
+                </w:p>
+              </w:txbxContent>
+            </v:textbox>
+          </v:rect>
+        </w:pict>
+      </w:r>
+    </w:p>
+    <w:p>
+      <w:pPr>
+        <w:jc w:val="both"/>
+        <w:rPr>
+          <w:rFonts w:ascii="Times New Roman" w:hAnsi="Times New Roman" w:cs="Times New Roman"/>
+          <w:b/>
+          <w:sz w:val="24"/>
+          <w:szCs w:val="24"/>
+        </w:rPr>
+      </w:pPr>
+      <w:r>
+        <w:rPr>
+          <w:noProof/>
+        </w:rPr>
+        <w:pict>
+          <v:shape id="150 Conector angular" o:spid="_x0000_s1179" type="#_x0000_t34" style="position:absolute;left:0;text-align:left;margin-left:243.45pt;margin-top:23.3pt;width:49.3pt;height:7.45pt;flip:x y;z-index:251824128;visibility:visible;mso-wrap-style:square;mso-wrap-distance-left:9pt;mso-wrap-distance-top:0;mso-wrap-distance-right:9pt;mso-wrap-distance-bottom:0;mso-position-horizontal:absolute;mso-position-horizontal-relative:text;mso-position-vertical:absolute;mso-position-vertical-relative:text" o:gfxdata="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" strokecolor="#4579b8 [3044]"/>
+        </w:pict>
+      </w:r>
+      <w:r>
+        <w:rPr>
+          <w:noProof/>
+        </w:rPr>
+        <w:pict>
+          <v:line id="143 Conector recto" o:spid="_x0000_s1178" style="position:absolute;left:0;text-align:left;z-index:251816960;visibility:visible;mso-wrap-style:square;mso-width-percent:0;mso-height-percent:0;mso-wrap-distance-left:9pt;mso-wrap-distance-top:0;mso-wrap-distance-right:9pt;mso-wrap-distance-bottom:0;mso-position-horizontal:absolute;mso-position-horizontal-relative:text;mso-position-vertical:absolute;mso-position-vertical-relative:text;mso-width-percent:0;mso-height-percent:0;mso-width-relative:margin;mso-height-relative:margin" from="292.7pt,8.3pt" to="378.05pt,8.3pt" o:gfxdata="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" strokecolor="#4579b8 [3044]">
+            <o:lock v:ext="edit" shapetype="f"/>
+          </v:line>
+        </w:pict>
+      </w:r>
+    </w:p>
+    <w:p>
+      <w:pPr>
+        <w:jc w:val="both"/>
+        <w:rPr>
+          <w:rFonts w:ascii="Times New Roman" w:hAnsi="Times New Roman" w:cs="Times New Roman"/>
+          <w:b/>
+          <w:sz w:val="24"/>
+          <w:szCs w:val="24"/>
+        </w:rPr>
+      </w:pPr>
+    </w:p>
+    <w:p>
+      <w:pPr>
+        <w:jc w:val="both"/>
+        <w:rPr>
+          <w:rFonts w:ascii="Times New Roman" w:hAnsi="Times New Roman" w:cs="Times New Roman"/>
+          <w:b/>
+          <w:sz w:val="24"/>
+          <w:szCs w:val="24"/>
+        </w:rPr>
+      </w:pPr>
+      <w:r>
+        <w:rPr>
+          <w:noProof/>
+        </w:rPr>
+        <w:pict>
+          <v:rect id="138 Rectángulo" o:spid="_x0000_s1177" style="position:absolute;left:0;text-align:left;margin-left:-14.4pt;margin-top:5.4pt;width:86pt;height:70.1pt;z-index:251812864;visibility:visible;mso-wrap-style:square;mso-width-percent:0;mso-height-percent:0;mso-wrap-distance-left:9pt;mso-wrap-distance-top:0;mso-wrap-distance-right:9pt;mso-wrap-distance-bottom:0;mso-position-horizontal:absolute;mso-position-horizontal-relative:text;mso-position-vertical:absolute;mso-position-vertical-relative:text;mso-width-percent:0;mso-height-percent:0;mso-width-relative:margin;mso-height-relative:margin;v-text-anchor:middle" o:gfxdata="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" fillcolor="white [3201]" strokecolor="#f79646 [3209]" strokeweight="2pt">
+            <v:path arrowok="t"/>
+            <v:textbox>
+              <w:txbxContent>
+                <w:p>
+                  <w:pPr>
+                    <w:jc w:val="center"/>
+                    <w:rPr>
+                      <w:rFonts w:ascii="Times New Roman" w:hAnsi="Times New Roman" w:cs="Times New Roman"/>
+                      <w:b/>
+                      <w:noProof/>
+                      <w:lang w:val="es-VE" w:eastAsia="es-VE"/>
+                    </w:rPr>
+                  </w:pPr>
+                  <w:r>
+                    <w:rPr>
+                      <w:rFonts w:ascii="Times New Roman" w:hAnsi="Times New Roman" w:cs="Times New Roman"/>
+                      <w:b/>
+                      <w:noProof/>
+                      <w:lang w:val="es-VE" w:eastAsia="es-VE"/>
+                    </w:rPr>
+                    <w:t>Area</w:t>
+                  </w:r>
+                </w:p>
+                <w:p>
+                  <w:pPr>
+                    <w:spacing w:after="0"/>
+                    <w:jc w:val="center"/>
+                    <w:rPr>
+                      <w:rFonts w:ascii="Times New Roman" w:hAnsi="Times New Roman" w:cs="Times New Roman"/>
+                      <w:noProof/>
+                      <w:lang w:val="es-VE" w:eastAsia="es-VE"/>
+                    </w:rPr>
+                  </w:pPr>
+                  <w:r>
+                    <w:rPr>
+                      <w:rFonts w:ascii="Times New Roman" w:hAnsi="Times New Roman" w:cs="Times New Roman"/>
+                      <w:noProof/>
+                      <w:lang w:val="es-VE" w:eastAsia="es-VE"/>
+                    </w:rPr>
+                    <w:t>#</w:t>
+                  </w:r>
+                  <w:r>
+                    <w:rPr>
+                      <w:rFonts w:ascii="Times New Roman" w:hAnsi="Times New Roman" w:cs="Times New Roman"/>
+                      <w:noProof/>
+                      <w:lang w:val="es-VE" w:eastAsia="es-VE"/>
+                    </w:rPr>
+                    <w:t>Id_</w:t>
+                  </w:r>
+                  <w:r>
+                    <w:rPr>
+                      <w:rFonts w:ascii="Times New Roman" w:hAnsi="Times New Roman" w:cs="Times New Roman"/>
+                      <w:noProof/>
+                      <w:lang w:val="es-VE" w:eastAsia="es-VE"/>
+                    </w:rPr>
+                    <w:t>area</w:t>
+                  </w:r>
+                </w:p>
+                <w:p>
+                  <w:pPr>
+                    <w:spacing w:after="0"/>
+                    <w:jc w:val="center"/>
+                    <w:rPr>
+                      <w:rFonts w:ascii="Times New Roman" w:hAnsi="Times New Roman" w:cs="Times New Roman"/>
+                      <w:noProof/>
+                      <w:lang w:val="es-VE" w:eastAsia="es-VE"/>
+                    </w:rPr>
+                  </w:pPr>
+                  <w:r>
+                    <w:rPr>
+                      <w:rFonts w:ascii="Times New Roman" w:hAnsi="Times New Roman" w:cs="Times New Roman"/>
+                      <w:noProof/>
+                      <w:lang w:val="es-VE" w:eastAsia="es-VE"/>
+                    </w:rPr>
+                    <w:t>Nb_area</w:t>
+                  </w:r>
+                </w:p>
+                <w:p>
+                  <w:pPr>
+                    <w:jc w:val="center"/>
+                    <w:rPr>
+                      <w:lang w:val="es-VE"/>
+                    </w:rPr>
+                  </w:pPr>
+                </w:p>
+              </w:txbxContent>
+            </v:textbox>
+          </v:rect>
+        </w:pict>
+      </w:r>
+    </w:p>
+    <w:p>
+      <w:pPr>
+        <w:jc w:val="both"/>
+        <w:rPr>
+          <w:rFonts w:ascii="Times New Roman" w:hAnsi="Times New Roman" w:cs="Times New Roman"/>
+          <w:b/>
+          <w:color w:val="1F497D" w:themeColor="text2"/>
+          <w:sz w:val="24"/>
+          <w:szCs w:val="24"/>
+        </w:rPr>
+      </w:pPr>
+      <w:r>
+        <w:rPr>
+          <w:noProof/>
+        </w:rPr>
+        <w:pict>
+          <v:shape id="149 Conector angular" o:spid="_x0000_s1176" type="#_x0000_t34" style="position:absolute;left:0;text-align:left;margin-left:72.05pt;margin-top:7.4pt;width:56.1pt;height:12.15pt;flip:y;z-index:251823104;visibility:visible;mso-wrap-style:square;mso-wrap-distance-left:9pt;mso-wrap-distance-top:0;mso-wrap-distance-right:9pt;mso-wrap-distance-bottom:0;mso-position-horizontal:absolute;mso-position-horizontal-relative:text;mso-position-vertical:absolute;mso-position-vertical-relative:text" o:gfxdata="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" strokecolor="#4579b8 [3044]"/>
+        </w:pict>
+      </w:r>
+      <w:r>
+        <w:rPr>
+          <w:noProof/>
+        </w:rPr>
+        <w:pict>
+          <v:line id="146 Conector recto" o:spid="_x0000_s1175" style="position:absolute;left:0;text-align:left;z-index:251820032;visibility:visible;mso-wrap-style:square;mso-width-percent:0;mso-height-percent:0;mso-wrap-distance-left:9pt;mso-wrap-distance-top:0;mso-wrap-distance-right:9pt;mso-wrap-distance-bottom:0;mso-position-horizontal:absolute;mso-position-horizontal-relative:text;mso-position-vertical:absolute;mso-position-vertical-relative:text;mso-width-percent:0;mso-height-percent:0;mso-width-relative:margin;mso-height-relative:margin" from="-14pt,.85pt" to="1in,.85pt" o:gfxdata="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" strokecolor="#4579b8 [3044]">
+            <o:lock v:ext="edit" shapetype="f"/>
+          </v:line>
+        </w:pict>
+      </w:r>
+    </w:p>
+    <w:p>
+      <w:pPr>
+        <w:jc w:val="both"/>
+        <w:rPr>
+          <w:rFonts w:ascii="Times New Roman" w:hAnsi="Times New Roman" w:cs="Times New Roman"/>
+          <w:b/>
+          <w:color w:val="1F497D" w:themeColor="text2"/>
+          <w:sz w:val="24"/>
+          <w:szCs w:val="24"/>
+        </w:rPr>
+      </w:pPr>
+    </w:p>
+    <w:p>
+      <w:pPr>
+        <w:ind w:left="426"/>
+        <w:jc w:val="both"/>
+        <w:rPr>
+          <w:rFonts w:ascii="Times New Roman" w:hAnsi="Times New Roman" w:cs="Times New Roman"/>
+          <w:sz w:val="24"/>
+          <w:szCs w:val="24"/>
+        </w:rPr>
+      </w:pPr>
+      <w:r>
+        <w:rPr>
+          <w:noProof/>
+        </w:rPr>
+        <w:pict>
+          <v:shape id="152 Conector angular" o:spid="_x0000_s1174" type="#_x0000_t34" style="position:absolute;left:0;text-align:left;margin-left:243.15pt;margin-top:2.4pt;width:49.55pt;height:67.3pt;flip:x y;z-index:251826176;visibility:visible;mso-wrap-style:square;mso-wrap-distance-left:9pt;mso-wrap-distance-top:0;mso-wrap-distance-right:9pt;mso-wrap-distance-bottom:0;mso-position-horizontal:absolute;mso-position-horizontal-relative:text;mso-position-vertical:absolute;mso-position-vertical-relative:text" o:gfxdata="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" strokecolor="#4579b8 [3044]"/>
+        </w:pict>
+      </w:r>
+      <w:r>
+        <w:rPr>
+          <w:noProof/>
+        </w:rPr>
+        <w:pict>
+          <v:shape id="151 Conector angular" o:spid="_x0000_s1173" type="#_x0000_t34" style="position:absolute;left:0;text-align:left;margin-left:78.6pt;margin-top:11.75pt;width:49.55pt;height:1in;flip:y;z-index:251825152;visibility:visible;mso-wrap-style:square;mso-wrap-distance-left:9pt;mso-wrap-distance-top:0;mso-wrap-distance-right:9pt;mso-wrap-distance-bottom:0;mso-position-horizontal:absolute;mso-position-horizontal-relative:text;mso-position-vertical:absolute;mso-position-vertical-relative:text" o:gfxdata="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" strokecolor="#4579b8 [3044]"/>
+        </w:pict>
+      </w:r>
+      <w:r>
+        <w:rPr>
+          <w:noProof/>
+        </w:rPr>
+        <w:pict>
+          <v:rect id="141 Rectángulo" o:spid="_x0000_s1172" style="position:absolute;left:0;text-align:left;margin-left:292.5pt;margin-top:11.55pt;width:86pt;height:80.4pt;z-index:251815936;visibility:visible;mso-wrap-style:square;mso-width-percent:0;mso-height-percent:0;mso-wrap-distance-left:9pt;mso-wrap-distance-top:0;mso-wrap-distance-right:9pt;mso-wrap-distance-bottom:0;mso-position-horizontal:absolute;mso-position-horizontal-relative:text;mso-position-vertical:absolute;mso-position-vertical-relative:text;mso-width-percent:0;mso-height-percent:0;mso-width-relative:margin;mso-height-relative:margin;v-text-anchor:middle" o:gfxdata="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" fillcolor="white [3201]" strokecolor="#f79646 [3209]" strokeweight="2pt">
+            <v:path arrowok="t"/>
+            <v:textbox>
+              <w:txbxContent>
+                <w:p>
+                  <w:pPr>
+                    <w:jc w:val="center"/>
+                    <w:rPr>
+                      <w:rFonts w:ascii="Times New Roman" w:hAnsi="Times New Roman" w:cs="Times New Roman"/>
+                      <w:b/>
+                      <w:noProof/>
+                      <w:lang w:val="es-VE" w:eastAsia="es-VE"/>
+                    </w:rPr>
+                  </w:pPr>
+                  <w:r>
+                    <w:rPr>
+                      <w:rFonts w:ascii="Times New Roman" w:hAnsi="Times New Roman" w:cs="Times New Roman"/>
+                      <w:b/>
+                      <w:noProof/>
+                      <w:lang w:val="es-VE" w:eastAsia="es-VE"/>
+                    </w:rPr>
+                    <w:t>Tiempo</w:t>
+                  </w:r>
+                </w:p>
+                <w:p>
+                  <w:pPr>
+                    <w:spacing w:after="0"/>
+                    <w:jc w:val="center"/>
+                    <w:rPr>
+                      <w:rFonts w:ascii="Times New Roman" w:hAnsi="Times New Roman" w:cs="Times New Roman"/>
+                      <w:noProof/>
+                      <w:lang w:val="es-VE" w:eastAsia="es-VE"/>
+                    </w:rPr>
+                  </w:pPr>
+                  <w:r>
+                    <w:rPr>
+                      <w:rFonts w:ascii="Times New Roman" w:hAnsi="Times New Roman" w:cs="Times New Roman"/>
+                      <w:noProof/>
+                      <w:lang w:val="es-VE" w:eastAsia="es-VE"/>
+                    </w:rPr>
+                    <w:t>#</w:t>
+                  </w:r>
+                  <w:r>
+                    <w:rPr>
+                      <w:rFonts w:ascii="Times New Roman" w:hAnsi="Times New Roman" w:cs="Times New Roman"/>
+                      <w:noProof/>
+                      <w:lang w:val="es-VE" w:eastAsia="es-VE"/>
+                    </w:rPr>
+                    <w:t>Id_</w:t>
+                  </w:r>
+                  <w:r>
+                    <w:rPr>
+                      <w:rFonts w:ascii="Times New Roman" w:hAnsi="Times New Roman" w:cs="Times New Roman"/>
+                      <w:noProof/>
+                      <w:lang w:val="es-VE" w:eastAsia="es-VE"/>
+                    </w:rPr>
+                    <w:t>fecha</w:t>
+                  </w:r>
+                </w:p>
+                <w:p>
+                  <w:pPr>
+                    <w:spacing w:after="0"/>
+                    <w:jc w:val="center"/>
+                    <w:rPr>
+                      <w:rFonts w:ascii="Times New Roman" w:hAnsi="Times New Roman" w:cs="Times New Roman"/>
+                      <w:noProof/>
+                      <w:lang w:val="es-VE" w:eastAsia="es-VE"/>
+                    </w:rPr>
+                  </w:pPr>
+                  <w:r>
+                    <w:rPr>
+                      <w:rFonts w:ascii="Times New Roman" w:hAnsi="Times New Roman" w:cs="Times New Roman"/>
+                      <w:noProof/>
+                      <w:lang w:val="es-VE" w:eastAsia="es-VE"/>
+                    </w:rPr>
+                    <w:t>Año</w:t>
+                  </w:r>
+                </w:p>
+                <w:p>
+                  <w:pPr>
+                    <w:spacing w:after="0"/>
+                    <w:jc w:val="center"/>
+                    <w:rPr>
+                      <w:rFonts w:ascii="Times New Roman" w:hAnsi="Times New Roman" w:cs="Times New Roman"/>
+                      <w:noProof/>
+                      <w:lang w:val="es-VE" w:eastAsia="es-VE"/>
+                    </w:rPr>
+                  </w:pPr>
+                  <w:r>
+                    <w:rPr>
+                      <w:rFonts w:ascii="Times New Roman" w:hAnsi="Times New Roman" w:cs="Times New Roman"/>
+                      <w:noProof/>
+                      <w:lang w:val="es-VE" w:eastAsia="es-VE"/>
+                    </w:rPr>
+                    <w:t>Mes</w:t>
+                  </w:r>
+                </w:p>
+                <w:p>
+                  <w:pPr>
+                    <w:spacing w:after="0"/>
+                    <w:jc w:val="center"/>
+                    <w:rPr>
+                      <w:rFonts w:ascii="Times New Roman" w:hAnsi="Times New Roman" w:cs="Times New Roman"/>
+                      <w:noProof/>
+                      <w:lang w:val="es-VE" w:eastAsia="es-VE"/>
+                    </w:rPr>
+                  </w:pPr>
+                </w:p>
+                <w:p>
+                  <w:pPr>
+                    <w:spacing w:after="0"/>
+                    <w:rPr>
+                      <w:rFonts w:ascii="Times New Roman" w:hAnsi="Times New Roman" w:cs="Times New Roman"/>
+                      <w:noProof/>
+                      <w:lang w:val="es-VE" w:eastAsia="es-VE"/>
+                    </w:rPr>
+                  </w:pPr>
+                </w:p>
+                <w:p>
+                  <w:pPr>
+                    <w:jc w:val="center"/>
+                    <w:rPr>
+                      <w:lang w:val="es-VE"/>
+                    </w:rPr>
+                  </w:pPr>
+                </w:p>
+              </w:txbxContent>
+            </v:textbox>
+          </v:rect>
+        </w:pict>
+      </w:r>
+    </w:p>
+    <w:p>
+      <w:pPr>
+        <w:ind w:left="426"/>
+        <w:jc w:val="both"/>
+        <w:rPr>
+          <w:rFonts w:ascii="Times New Roman" w:hAnsi="Times New Roman" w:cs="Times New Roman"/>
+          <w:sz w:val="24"/>
+          <w:szCs w:val="24"/>
+        </w:rPr>
+      </w:pPr>
+      <w:r>
+        <w:rPr>
+          <w:noProof/>
+        </w:rPr>
+        <w:pict>
+          <v:line id="144 Conector recto" o:spid="_x0000_s1171" style="position:absolute;left:0;text-align:left;z-index:251817984;visibility:visible;mso-wrap-style:square;mso-width-percent:0;mso-height-percent:0;mso-wrap-distance-left:9pt;mso-wrap-distance-top:0;mso-wrap-distance-right:9pt;mso-wrap-distance-bottom:0;mso-position-horizontal:absolute;mso-position-horizontal-relative:text;mso-position-vertical:absolute;mso-position-vertical-relative:text;mso-width-percent:0;mso-height-percent:0;mso-width-relative:margin;mso-height-relative:margin" from="292.7pt,7.4pt" to="378.05pt,7.4pt" o:gfxdata="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" strokecolor="#4579b8 [3044]">
+            <o:lock v:ext="edit" shapetype="f"/>
+          </v:line>
+        </w:pict>
+      </w:r>
+      <w:r>
+        <w:rPr>
+          <w:noProof/>
+        </w:rPr>
+        <w:pict>
+          <v:rect id="139 Rectángulo" o:spid="_x0000_s1170" style="position:absolute;left:0;text-align:left;margin-left:-13.65pt;margin-top:22.85pt;width:86pt;height:70.1pt;z-index:251813888;visibility:visible;mso-wrap-style:square;mso-width-percent:0;mso-height-percent:0;mso-wrap-distance-left:9pt;mso-wrap-distance-top:0;mso-wrap-distance-right:9pt;mso-wrap-distance-bottom:0;mso-position-horizontal:absolute;mso-position-horizontal-relative:text;mso-position-vertical:absolute;mso-position-vertical-relative:text;mso-width-percent:0;mso-height-percent:0;mso-width-relative:margin;mso-height-relative:margin;v-text-anchor:middle" o:gfxdata="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" fillcolor="white [3201]" strokecolor="#f79646 [3209]" strokeweight="2pt">
+            <v:path arrowok="t"/>
+            <v:textbox>
+              <w:txbxContent>
+                <w:p>
+                  <w:pPr>
+                    <w:jc w:val="center"/>
+                    <w:rPr>
+                      <w:rFonts w:ascii="Times New Roman" w:hAnsi="Times New Roman" w:cs="Times New Roman"/>
+                      <w:b/>
+                      <w:noProof/>
+                      <w:lang w:val="es-VE" w:eastAsia="es-VE"/>
+                    </w:rPr>
+                  </w:pPr>
+                  <w:r>
+                    <w:rPr>
+                      <w:rFonts w:ascii="Times New Roman" w:hAnsi="Times New Roman" w:cs="Times New Roman"/>
+                      <w:b/>
+                      <w:noProof/>
+                      <w:lang w:val="es-VE" w:eastAsia="es-VE"/>
+                    </w:rPr>
+                    <w:t>Servicio</w:t>
+                  </w:r>
+                </w:p>
+                <w:p>
+                  <w:pPr>
+                    <w:spacing w:after="0"/>
+                    <w:jc w:val="center"/>
+                    <w:rPr>
+                      <w:rFonts w:ascii="Times New Roman" w:hAnsi="Times New Roman" w:cs="Times New Roman"/>
+                      <w:noProof/>
+                      <w:lang w:val="es-VE" w:eastAsia="es-VE"/>
+                    </w:rPr>
+                  </w:pPr>
+                  <w:r>
+                    <w:rPr>
+                      <w:rFonts w:ascii="Times New Roman" w:hAnsi="Times New Roman" w:cs="Times New Roman"/>
+                      <w:noProof/>
+                      <w:lang w:val="es-VE" w:eastAsia="es-VE"/>
+                    </w:rPr>
+                    <w:t>#</w:t>
+                  </w:r>
+                  <w:r>
+                    <w:rPr>
+                      <w:rFonts w:ascii="Times New Roman" w:hAnsi="Times New Roman" w:cs="Times New Roman"/>
+                      <w:noProof/>
+                      <w:lang w:val="es-VE" w:eastAsia="es-VE"/>
+                    </w:rPr>
+                    <w:t>Id_</w:t>
+                  </w:r>
+                  <w:r>
+                    <w:rPr>
+                      <w:rFonts w:ascii="Times New Roman" w:hAnsi="Times New Roman" w:cs="Times New Roman"/>
+                      <w:noProof/>
+                      <w:lang w:val="es-VE" w:eastAsia="es-VE"/>
+                    </w:rPr>
+                    <w:t>servicio</w:t>
+                  </w:r>
+                </w:p>
+                <w:p>
+                  <w:pPr>
+                    <w:spacing w:after="0"/>
+                    <w:jc w:val="center"/>
+                    <w:rPr>
+                      <w:rFonts w:ascii="Times New Roman" w:hAnsi="Times New Roman" w:cs="Times New Roman"/>
+                      <w:noProof/>
+                      <w:lang w:val="es-VE" w:eastAsia="es-VE"/>
+                    </w:rPr>
+                  </w:pPr>
+                  <w:r>
+                    <w:rPr>
+                      <w:rFonts w:ascii="Times New Roman" w:hAnsi="Times New Roman" w:cs="Times New Roman"/>
+                      <w:noProof/>
+                      <w:lang w:val="es-VE" w:eastAsia="es-VE"/>
+                    </w:rPr>
+                    <w:t>Nb_servico</w:t>
+                  </w:r>
+                </w:p>
+                <w:p>
+                  <w:pPr>
+                    <w:jc w:val="center"/>
+                    <w:rPr>
+                      <w:lang w:val="es-VE"/>
+                    </w:rPr>
+                  </w:pPr>
+                </w:p>
+              </w:txbxContent>
+            </v:textbox>
+          </v:rect>
+        </w:pict>
+      </w:r>
+    </w:p>
+    <w:p>
+      <w:pPr>
+        <w:ind w:left="426"/>
+        <w:jc w:val="both"/>
+        <w:rPr>
+          <w:rFonts w:ascii="Times New Roman" w:hAnsi="Times New Roman" w:cs="Times New Roman"/>
+          <w:sz w:val="24"/>
+          <w:szCs w:val="24"/>
+        </w:rPr>
+      </w:pPr>
+      <w:r>
+        <w:rPr>
+          <w:noProof/>
+        </w:rPr>
+        <w:pict>
+          <v:line id="145 Conector recto" o:spid="_x0000_s1169" style="position:absolute;left:0;text-align:left;z-index:251819008;visibility:visible;mso-wrap-style:square;mso-width-percent:0;mso-height-percent:0;mso-wrap-distance-left:9pt;mso-wrap-distance-top:0;mso-wrap-distance-right:9pt;mso-wrap-distance-bottom:0;mso-position-horizontal:absolute;mso-position-horizontal-relative:text;mso-position-vertical:absolute;mso-position-vertical-relative:text;mso-width-percent:0;mso-height-percent:0;mso-width-relative:margin;mso-height-relative:margin" from="-14pt,18pt" to="1in,18pt" o:gfxdata="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" strokecolor="#4579b8 [3044]">
+            <o:lock v:ext="edit" shapetype="f"/>
+          </v:line>
+        </w:pict>
+      </w:r>
+    </w:p>
+    <w:p>
+      <w:pPr>
+        <w:ind w:left="426"/>
+        <w:jc w:val="both"/>
+        <w:rPr>
+          <w:rFonts w:ascii="Times New Roman" w:hAnsi="Times New Roman" w:cs="Times New Roman"/>
+          <w:sz w:val="24"/>
+          <w:szCs w:val="24"/>
+        </w:rPr>
+      </w:pPr>
+    </w:p>
+    <w:p>
+      <w:pPr>
+        <w:pStyle w:val="Prrafodelista"/>
+        <w:ind w:left="1440" w:hanging="1724"/>
+        <w:jc w:val="both"/>
+        <w:rPr>
+          <w:rFonts w:ascii="Times New Roman" w:hAnsi="Times New Roman" w:cs="Times New Roman"/>
+          <w:sz w:val="24"/>
+          <w:szCs w:val="24"/>
+        </w:rPr>
+      </w:pPr>
+    </w:p>
+    <w:p>
+      <w:pPr>
+        <w:pStyle w:val="Prrafodelista"/>
+        <w:ind w:left="1440" w:hanging="1724"/>
+        <w:jc w:val="both"/>
+        <w:rPr>
+          <w:rFonts w:ascii="Times New Roman" w:hAnsi="Times New Roman" w:cs="Times New Roman"/>
+          <w:sz w:val="24"/>
+          <w:szCs w:val="24"/>
+        </w:rPr>
+      </w:pPr>
+    </w:p>
+    <w:p>
+      <w:pPr>
+        <w:pStyle w:val="Prrafodelista"/>
+        <w:ind w:left="1440" w:hanging="1724"/>
+        <w:jc w:val="both"/>
+        <w:rPr>
+          <w:rFonts w:ascii="Times New Roman" w:hAnsi="Times New Roman" w:cs="Times New Roman"/>
+          <w:b/>
+          <w:sz w:val="24"/>
+          <w:szCs w:val="24"/>
+        </w:rPr>
+      </w:pPr>
+    </w:p>
+    <w:p>
+      <w:pPr>
+        <w:pStyle w:val="Prrafodelista"/>
+        <w:ind w:left="1440" w:hanging="1724"/>
+        <w:jc w:val="both"/>
+        <w:rPr>
+          <w:rFonts w:ascii="Times New Roman" w:hAnsi="Times New Roman" w:cs="Times New Roman"/>
+          <w:b/>
+          <w:sz w:val="24"/>
+          <w:szCs w:val="24"/>
+        </w:rPr>
+      </w:pPr>
+    </w:p>
+    <w:p>
+      <w:pPr>
+        <w:pStyle w:val="Prrafodelista"/>
+        <w:ind w:left="1440" w:hanging="1724"/>
+        <w:jc w:val="both"/>
+        <w:rPr>
+          <w:rFonts w:ascii="Times New Roman" w:hAnsi="Times New Roman" w:cs="Times New Roman"/>
+          <w:b/>
+          <w:color w:val="1F497D" w:themeColor="text2"/>
+          <w:sz w:val="24"/>
+          <w:szCs w:val="24"/>
+        </w:rPr>
+      </w:pPr>
+    </w:p>
+    <w:p>
+      <w:pPr>
+        <w:pStyle w:val="Prrafodelista"/>
+        <w:ind w:left="1440" w:hanging="1014"/>
+        <w:jc w:val="both"/>
+        <w:rPr>
+          <w:rFonts w:ascii="Times New Roman" w:hAnsi="Times New Roman" w:cs="Times New Roman"/>
+          <w:b/>
+          <w:color w:val="1F497D" w:themeColor="text2"/>
+          <w:sz w:val="24"/>
+          <w:szCs w:val="24"/>
+        </w:rPr>
+      </w:pPr>
+    </w:p>
+    <w:p>
+      <w:pPr>
+        <w:pStyle w:val="Prrafodelista"/>
+        <w:ind w:left="1440" w:hanging="1724"/>
+        <w:jc w:val="both"/>
+        <w:rPr>
+          <w:rFonts w:ascii="Times New Roman" w:hAnsi="Times New Roman" w:cs="Times New Roman"/>
+          <w:b/>
+          <w:color w:val="1F497D" w:themeColor="text2"/>
+          <w:sz w:val="24"/>
+          <w:szCs w:val="24"/>
+        </w:rPr>
+      </w:pPr>
+    </w:p>
+    <w:p>
+      <w:pPr>
+        <w:pStyle w:val="Prrafodelista"/>
+        <w:ind w:left="1440" w:hanging="1724"/>
+        <w:jc w:val="both"/>
+        <w:rPr>
+          <w:rFonts w:ascii="Times New Roman" w:hAnsi="Times New Roman" w:cs="Times New Roman"/>
+          <w:b/>
+          <w:color w:val="1F497D" w:themeColor="text2"/>
+          <w:sz w:val="24"/>
+          <w:szCs w:val="24"/>
+        </w:rPr>
+      </w:pPr>
+    </w:p>
+    <w:p>
+      <w:pPr>
+        <w:jc w:val="both"/>
+        <w:rPr>
+          <w:rFonts w:ascii="Times New Roman" w:hAnsi="Times New Roman" w:cs="Times New Roman"/>
+          <w:sz w:val="24"/>
+          <w:szCs w:val="24"/>
+        </w:rPr>
+      </w:pPr>
+    </w:p>
+    <w:p>
+      <w:pPr>
+        <w:jc w:val="both"/>
+        <w:rPr>
+          <w:rFonts w:ascii="Times New Roman" w:hAnsi="Times New Roman" w:cs="Times New Roman"/>
+          <w:color w:val="0070C0"/>
+          <w:sz w:val="32"/>
+          <w:szCs w:val="32"/>
+        </w:rPr>
+      </w:pPr>
+    </w:p>
+    <w:p>
+      <w:pPr>
+        <w:jc w:val="both"/>
+        <w:rPr>
+          <w:rFonts w:ascii="Times New Roman" w:hAnsi="Times New Roman" w:cs="Times New Roman"/>
+          <w:b/>
+          <w:color w:val="1F497D" w:themeColor="text2"/>
+          <w:sz w:val="24"/>
+          <w:szCs w:val="24"/>
+        </w:rPr>
+      </w:pPr>
+      <w:bookmarkStart w:id="0" w:name="_GoBack"/>
+      <w:bookmarkEnd w:id="0"/>
     </w:p>
     <w:p>
       <w:pPr>
@@ -10107,6 +14022,119 @@
     </w:lvl>
   </w:abstractNum>
   <w:abstractNum w:abstractNumId="5">
+    <w:nsid w:val="28FB67CB"/>
+    <w:multiLevelType w:val="hybridMultilevel"/>
+    <w:tmpl w:val="23A854FC"/>
+    <w:lvl w:ilvl="0" w:tplc="0C0A0001">
+      <w:start w:val="1"/>
+      <w:numFmt w:val="bullet"/>
+      <w:lvlText w:val=""/>
+      <w:lvlJc w:val="left"/>
+      <w:pPr>
+        <w:ind w:left="776" w:hanging="360"/>
+      </w:pPr>
+      <w:rPr>
+        <w:rFonts w:ascii="Symbol" w:hAnsi="Symbol" w:hint="default"/>
+      </w:rPr>
+    </w:lvl>
+    <w:lvl w:ilvl="1" w:tplc="0C0A0003" w:tentative="1">
+      <w:start w:val="1"/>
+      <w:numFmt w:val="bullet"/>
+      <w:lvlText w:val="o"/>
+      <w:lvlJc w:val="left"/>
+      <w:pPr>
+        <w:ind w:left="1496" w:hanging="360"/>
+      </w:pPr>
+      <w:rPr>
+        <w:rFonts w:ascii="Courier New" w:hAnsi="Courier New" w:cs="Courier New" w:hint="default"/>
+      </w:rPr>
+    </w:lvl>
+    <w:lvl w:ilvl="2" w:tplc="0C0A0005" w:tentative="1">
+      <w:start w:val="1"/>
+      <w:numFmt w:val="bullet"/>
+      <w:lvlText w:val=""/>
+      <w:lvlJc w:val="left"/>
+      <w:pPr>
+        <w:ind w:left="2216" w:hanging="360"/>
+      </w:pPr>
+      <w:rPr>
+        <w:rFonts w:ascii="Wingdings" w:hAnsi="Wingdings" w:hint="default"/>
+      </w:rPr>
+    </w:lvl>
+    <w:lvl w:ilvl="3" w:tplc="0C0A0001" w:tentative="1">
+      <w:start w:val="1"/>
+      <w:numFmt w:val="bullet"/>
+      <w:lvlText w:val=""/>
+      <w:lvlJc w:val="left"/>
+      <w:pPr>
+        <w:ind w:left="2936" w:hanging="360"/>
+      </w:pPr>
+      <w:rPr>
+        <w:rFonts w:ascii="Symbol" w:hAnsi="Symbol" w:hint="default"/>
+      </w:rPr>
+    </w:lvl>
+    <w:lvl w:ilvl="4" w:tplc="0C0A0003" w:tentative="1">
+      <w:start w:val="1"/>
+      <w:numFmt w:val="bullet"/>
+      <w:lvlText w:val="o"/>
+      <w:lvlJc w:val="left"/>
+      <w:pPr>
+        <w:ind w:left="3656" w:hanging="360"/>
+      </w:pPr>
+      <w:rPr>
+        <w:rFonts w:ascii="Courier New" w:hAnsi="Courier New" w:cs="Courier New" w:hint="default"/>
+      </w:rPr>
+    </w:lvl>
+    <w:lvl w:ilvl="5" w:tplc="0C0A0005" w:tentative="1">
+      <w:start w:val="1"/>
+      <w:numFmt w:val="bullet"/>
+      <w:lvlText w:val=""/>
+      <w:lvlJc w:val="left"/>
+      <w:pPr>
+        <w:ind w:left="4376" w:hanging="360"/>
+      </w:pPr>
+      <w:rPr>
+        <w:rFonts w:ascii="Wingdings" w:hAnsi="Wingdings" w:hint="default"/>
+      </w:rPr>
+    </w:lvl>
+    <w:lvl w:ilvl="6" w:tplc="0C0A0001" w:tentative="1">
+      <w:start w:val="1"/>
+      <w:numFmt w:val="bullet"/>
+      <w:lvlText w:val=""/>
+      <w:lvlJc w:val="left"/>
+      <w:pPr>
+        <w:ind w:left="5096" w:hanging="360"/>
+      </w:pPr>
+      <w:rPr>
+        <w:rFonts w:ascii="Symbol" w:hAnsi="Symbol" w:hint="default"/>
+      </w:rPr>
+    </w:lvl>
+    <w:lvl w:ilvl="7" w:tplc="0C0A0003" w:tentative="1">
+      <w:start w:val="1"/>
+      <w:numFmt w:val="bullet"/>
+      <w:lvlText w:val="o"/>
+      <w:lvlJc w:val="left"/>
+      <w:pPr>
+        <w:ind w:left="5816" w:hanging="360"/>
+      </w:pPr>
+      <w:rPr>
+        <w:rFonts w:ascii="Courier New" w:hAnsi="Courier New" w:cs="Courier New" w:hint="default"/>
+      </w:rPr>
+    </w:lvl>
+    <w:lvl w:ilvl="8" w:tplc="0C0A0005" w:tentative="1">
+      <w:start w:val="1"/>
+      <w:numFmt w:val="bullet"/>
+      <w:lvlText w:val=""/>
+      <w:lvlJc w:val="left"/>
+      <w:pPr>
+        <w:ind w:left="6536" w:hanging="360"/>
+      </w:pPr>
+      <w:rPr>
+        <w:rFonts w:ascii="Wingdings" w:hAnsi="Wingdings" w:hint="default"/>
+      </w:rPr>
+    </w:lvl>
+  </w:abstractNum>
+  <w:abstractNum w:abstractNumId="6">
     <w:nsid w:val="38A54744"/>
     <w:multiLevelType w:val="hybridMultilevel"/>
     <w:tmpl w:val="32C28FF4"/>
@@ -10196,7 +14224,7 @@
       </w:pPr>
     </w:lvl>
   </w:abstractNum>
-  <w:abstractNum w:abstractNumId="6">
+  <w:abstractNum w:abstractNumId="7">
     <w:nsid w:val="587E2754"/>
     <w:multiLevelType w:val="hybridMultilevel"/>
     <w:tmpl w:val="32C28FF4"/>
@@ -10286,7 +14314,7 @@
       </w:pPr>
     </w:lvl>
   </w:abstractNum>
-  <w:abstractNum w:abstractNumId="7">
+  <w:abstractNum w:abstractNumId="8">
     <w:nsid w:val="70E55817"/>
     <w:multiLevelType w:val="hybridMultilevel"/>
     <w:tmpl w:val="22BAA2B0"/>
@@ -10400,10 +14428,10 @@
     </w:lvl>
   </w:abstractNum>
   <w:num w:numId="1">
-    <w:abstractNumId w:val="6"/>
+    <w:abstractNumId w:val="7"/>
   </w:num>
   <w:num w:numId="2">
-    <w:abstractNumId w:val="5"/>
+    <w:abstractNumId w:val="6"/>
   </w:num>
   <w:num w:numId="3">
     <w:abstractNumId w:val="4"/>
@@ -10415,7 +14443,7 @@
     <w:abstractNumId w:val="4"/>
   </w:num>
   <w:num w:numId="6">
-    <w:abstractNumId w:val="7"/>
+    <w:abstractNumId w:val="8"/>
   </w:num>
   <w:num w:numId="7">
     <w:abstractNumId w:val="3"/>
@@ -10425,6 +14453,9 @@
   </w:num>
   <w:num w:numId="9">
     <w:abstractNumId w:val="2"/>
+  </w:num>
+  <w:num w:numId="10">
+    <w:abstractNumId w:val="5"/>
   </w:num>
 </w:numbering>
 </file>

</xml_diff>

<commit_message>
modificacion2 paso 2 completo
</commit_message>
<xml_diff>
--- a/INFORME_TERMINADO_PASO_2.1.docx
+++ b/INFORME_TERMINADO_PASO_2.1.docx
@@ -8695,6 +8695,14 @@
           <w:sz w:val="24"/>
           <w:szCs w:val="24"/>
         </w:rPr>
+        <w:t xml:space="preserve"> </w:t>
+      </w:r>
+      <w:r>
+        <w:rPr>
+          <w:rFonts w:ascii="Times New Roman" w:hAnsi="Times New Roman" w:cs="Times New Roman"/>
+          <w:sz w:val="24"/>
+          <w:szCs w:val="24"/>
+        </w:rPr>
         <w:t>“</w:t>
       </w:r>
       <w:proofErr w:type="spellStart"/>
@@ -8704,7 +8712,7 @@
           <w:sz w:val="24"/>
           <w:szCs w:val="24"/>
         </w:rPr>
-        <w:t>etu_codigo</w:t>
+        <w:t>etu_nombre</w:t>
       </w:r>
       <w:proofErr w:type="spellEnd"/>
       <w:r>
@@ -8713,7 +8721,7 @@
           <w:sz w:val="24"/>
           <w:szCs w:val="24"/>
         </w:rPr>
-        <w:t>” de la tabla “estatus”. Ya que hace referencia al código del estado</w:t>
+        <w:t>” de la tabla “estatus”. Ya que hace referencia al nombre del estado</w:t>
       </w:r>
     </w:p>
     <w:p>
@@ -8726,6 +8734,44 @@
           <w:szCs w:val="24"/>
         </w:rPr>
       </w:pPr>
+    </w:p>
+    <w:p>
+      <w:pPr>
+        <w:pStyle w:val="Prrafodelista"/>
+        <w:ind w:left="340"/>
+        <w:rPr>
+          <w:rFonts w:ascii="Times New Roman" w:hAnsi="Times New Roman" w:cs="Times New Roman"/>
+          <w:sz w:val="24"/>
+          <w:szCs w:val="24"/>
+        </w:rPr>
+      </w:pPr>
+      <w:r>
+        <w:rPr>
+          <w:rFonts w:ascii="Times New Roman" w:hAnsi="Times New Roman" w:cs="Times New Roman"/>
+          <w:sz w:val="24"/>
+          <w:szCs w:val="24"/>
+        </w:rPr>
+        <w:t>Perspectiva “centro de costo”</w:t>
+      </w:r>
+    </w:p>
+    <w:p>
+      <w:pPr>
+        <w:pStyle w:val="Prrafodelista"/>
+        <w:ind w:left="340"/>
+        <w:rPr>
+          <w:rFonts w:ascii="Times New Roman" w:hAnsi="Times New Roman" w:cs="Times New Roman"/>
+          <w:sz w:val="24"/>
+          <w:szCs w:val="24"/>
+        </w:rPr>
+      </w:pPr>
+      <w:r>
+        <w:rPr>
+          <w:rFonts w:ascii="Times New Roman" w:hAnsi="Times New Roman" w:cs="Times New Roman"/>
+          <w:sz w:val="24"/>
+          <w:szCs w:val="24"/>
+        </w:rPr>
+        <w:t xml:space="preserve"> </w:t>
+      </w:r>
       <w:r>
         <w:rPr>
           <w:rFonts w:ascii="Times New Roman" w:hAnsi="Times New Roman" w:cs="Times New Roman"/>
@@ -8741,7 +8787,7 @@
           <w:sz w:val="24"/>
           <w:szCs w:val="24"/>
         </w:rPr>
-        <w:t>etu_nombre</w:t>
+        <w:t>ctr</w:t>
       </w:r>
       <w:proofErr w:type="spellEnd"/>
       <w:r>
@@ -8750,7 +8796,25 @@
           <w:sz w:val="24"/>
           <w:szCs w:val="24"/>
         </w:rPr>
-        <w:t>” de la tabla “estatus”. Ya que hace referencia al nombre del estado</w:t>
+        <w:t xml:space="preserve"> </w:t>
+      </w:r>
+      <w:proofErr w:type="spellStart"/>
+      <w:r>
+        <w:rPr>
+          <w:rFonts w:ascii="Times New Roman" w:hAnsi="Times New Roman" w:cs="Times New Roman"/>
+          <w:sz w:val="24"/>
+          <w:szCs w:val="24"/>
+        </w:rPr>
+        <w:t>descripcion</w:t>
+      </w:r>
+      <w:proofErr w:type="spellEnd"/>
+      <w:r>
+        <w:rPr>
+          <w:rFonts w:ascii="Times New Roman" w:hAnsi="Times New Roman" w:cs="Times New Roman"/>
+          <w:sz w:val="24"/>
+          <w:szCs w:val="24"/>
+        </w:rPr>
+        <w:t>” de la tabla  “centro costo”. Ya que hace referencia al nombre del centro de costo</w:t>
       </w:r>
     </w:p>
     <w:p>
@@ -8780,7 +8844,7 @@
           <w:sz w:val="24"/>
           <w:szCs w:val="24"/>
         </w:rPr>
-        <w:t>Perspectiva “centro de costo”</w:t>
+        <w:t>Perspectiva “Localidad”</w:t>
       </w:r>
     </w:p>
     <w:p>
@@ -8799,6 +8863,14 @@
           <w:sz w:val="24"/>
           <w:szCs w:val="24"/>
         </w:rPr>
+        <w:t xml:space="preserve"> </w:t>
+      </w:r>
+      <w:r>
+        <w:rPr>
+          <w:rFonts w:ascii="Times New Roman" w:hAnsi="Times New Roman" w:cs="Times New Roman"/>
+          <w:sz w:val="24"/>
+          <w:szCs w:val="24"/>
+        </w:rPr>
         <w:t>“</w:t>
       </w:r>
       <w:proofErr w:type="spellStart"/>
@@ -8808,7 +8880,7 @@
           <w:sz w:val="24"/>
           <w:szCs w:val="24"/>
         </w:rPr>
-        <w:t>ctr</w:t>
+        <w:t>lcd</w:t>
       </w:r>
       <w:proofErr w:type="spellEnd"/>
       <w:r>
@@ -8817,7 +8889,7 @@
           <w:sz w:val="24"/>
           <w:szCs w:val="24"/>
         </w:rPr>
-        <w:t xml:space="preserve"> id centro” de la tabla  “centro costo”. Ya que hace referencia al código del centro de costo</w:t>
+        <w:t xml:space="preserve"> nombre”  de la tabla  “Localidad” ya que este hace referencia al nombre de la localidad.</w:t>
       </w:r>
     </w:p>
     <w:p>
@@ -8830,6 +8902,44 @@
           <w:szCs w:val="24"/>
         </w:rPr>
       </w:pPr>
+    </w:p>
+    <w:p>
+      <w:pPr>
+        <w:pStyle w:val="Prrafodelista"/>
+        <w:ind w:left="340"/>
+        <w:rPr>
+          <w:rFonts w:ascii="Times New Roman" w:hAnsi="Times New Roman" w:cs="Times New Roman"/>
+          <w:sz w:val="24"/>
+          <w:szCs w:val="24"/>
+        </w:rPr>
+      </w:pPr>
+      <w:r>
+        <w:rPr>
+          <w:rFonts w:ascii="Times New Roman" w:hAnsi="Times New Roman" w:cs="Times New Roman"/>
+          <w:sz w:val="24"/>
+          <w:szCs w:val="24"/>
+        </w:rPr>
+        <w:t>Perspectiva “Falla”</w:t>
+      </w:r>
+    </w:p>
+    <w:p>
+      <w:pPr>
+        <w:pStyle w:val="Prrafodelista"/>
+        <w:ind w:left="340"/>
+        <w:rPr>
+          <w:rFonts w:ascii="Times New Roman" w:hAnsi="Times New Roman" w:cs="Times New Roman"/>
+          <w:sz w:val="24"/>
+          <w:szCs w:val="24"/>
+        </w:rPr>
+      </w:pPr>
+      <w:r>
+        <w:rPr>
+          <w:rFonts w:ascii="Times New Roman" w:hAnsi="Times New Roman" w:cs="Times New Roman"/>
+          <w:sz w:val="24"/>
+          <w:szCs w:val="24"/>
+        </w:rPr>
+        <w:t xml:space="preserve"> </w:t>
+      </w:r>
       <w:r>
         <w:rPr>
           <w:rFonts w:ascii="Times New Roman" w:hAnsi="Times New Roman" w:cs="Times New Roman"/>
@@ -8845,7 +8955,7 @@
           <w:sz w:val="24"/>
           <w:szCs w:val="24"/>
         </w:rPr>
-        <w:t>ctr</w:t>
+        <w:t>svo</w:t>
       </w:r>
       <w:proofErr w:type="spellEnd"/>
       <w:r>
@@ -8854,8 +8964,65 @@
           <w:sz w:val="24"/>
           <w:szCs w:val="24"/>
         </w:rPr>
+        <w:t xml:space="preserve"> nombre” de la tabla “servicios”. Ya que hace referencia al nombre  de la falla</w:t>
+      </w:r>
+    </w:p>
+    <w:p>
+      <w:pPr>
+        <w:pStyle w:val="Prrafodelista"/>
+        <w:ind w:left="340"/>
+        <w:rPr>
+          <w:rFonts w:ascii="Times New Roman" w:hAnsi="Times New Roman" w:cs="Times New Roman"/>
+          <w:sz w:val="24"/>
+          <w:szCs w:val="24"/>
+        </w:rPr>
+      </w:pPr>
+    </w:p>
+    <w:p>
+      <w:pPr>
+        <w:pStyle w:val="Prrafodelista"/>
+        <w:ind w:left="340"/>
+        <w:rPr>
+          <w:rFonts w:ascii="Times New Roman" w:hAnsi="Times New Roman" w:cs="Times New Roman"/>
+          <w:sz w:val="24"/>
+          <w:szCs w:val="24"/>
+        </w:rPr>
+      </w:pPr>
+      <w:r>
+        <w:rPr>
+          <w:rFonts w:ascii="Times New Roman" w:hAnsi="Times New Roman" w:cs="Times New Roman"/>
+          <w:sz w:val="24"/>
+          <w:szCs w:val="24"/>
+        </w:rPr>
+        <w:t>Perspectiva “Solicitud”</w:t>
+      </w:r>
+    </w:p>
+    <w:p>
+      <w:pPr>
+        <w:pStyle w:val="Prrafodelista"/>
+        <w:ind w:left="340"/>
+        <w:rPr>
+          <w:rFonts w:ascii="Times New Roman" w:hAnsi="Times New Roman" w:cs="Times New Roman"/>
+          <w:sz w:val="24"/>
+          <w:szCs w:val="24"/>
+        </w:rPr>
+      </w:pPr>
+      <w:r>
+        <w:rPr>
+          <w:rFonts w:ascii="Times New Roman" w:hAnsi="Times New Roman" w:cs="Times New Roman"/>
+          <w:sz w:val="24"/>
+          <w:szCs w:val="24"/>
+        </w:rPr>
         <w:t xml:space="preserve"> </w:t>
       </w:r>
+      <w:r>
+        <w:rPr>
+          <w:rFonts w:ascii="Times New Roman" w:hAnsi="Times New Roman" w:cs="Times New Roman"/>
+          <w:sz w:val="24"/>
+          <w:szCs w:val="24"/>
+        </w:rPr>
+        <w:t>“</w:t>
+      </w:r>
       <w:proofErr w:type="spellStart"/>
       <w:r>
         <w:rPr>
@@ -8863,7 +9030,7 @@
           <w:sz w:val="24"/>
           <w:szCs w:val="24"/>
         </w:rPr>
-        <w:t>descripcion</w:t>
+        <w:t>fmo</w:t>
       </w:r>
       <w:proofErr w:type="spellEnd"/>
       <w:r>
@@ -8872,7 +9039,7 @@
           <w:sz w:val="24"/>
           <w:szCs w:val="24"/>
         </w:rPr>
-        <w:t>” de la tabla  “centro costo”. Ya que hace referencia al nombre del centro de costo</w:t>
+        <w:t xml:space="preserve"> fecha” de la tabla “formatos”. Ya que hace referencia a la fecha de la solicitud</w:t>
       </w:r>
     </w:p>
     <w:p>
@@ -8902,6 +9069,112 @@
           <w:sz w:val="24"/>
           <w:szCs w:val="24"/>
         </w:rPr>
+        <w:t>Perspectiva “Tiempo”</w:t>
+      </w:r>
+    </w:p>
+    <w:p>
+      <w:pPr>
+        <w:pStyle w:val="Prrafodelista"/>
+        <w:ind w:left="340"/>
+        <w:rPr>
+          <w:rFonts w:ascii="Times New Roman" w:hAnsi="Times New Roman" w:cs="Times New Roman"/>
+          <w:sz w:val="24"/>
+          <w:szCs w:val="24"/>
+        </w:rPr>
+      </w:pPr>
+      <w:r>
+        <w:rPr>
+          <w:rFonts w:ascii="Times New Roman" w:hAnsi="Times New Roman" w:cs="Times New Roman"/>
+          <w:sz w:val="24"/>
+          <w:szCs w:val="24"/>
+        </w:rPr>
+        <w:t>“año” ya que este hace referencia  al año.</w:t>
+      </w:r>
+    </w:p>
+    <w:p>
+      <w:pPr>
+        <w:pStyle w:val="Prrafodelista"/>
+        <w:ind w:left="340"/>
+        <w:rPr>
+          <w:rFonts w:ascii="Times New Roman" w:hAnsi="Times New Roman" w:cs="Times New Roman"/>
+          <w:sz w:val="24"/>
+          <w:szCs w:val="24"/>
+        </w:rPr>
+      </w:pPr>
+      <w:r>
+        <w:rPr>
+          <w:rFonts w:ascii="Times New Roman" w:hAnsi="Times New Roman" w:cs="Times New Roman"/>
+          <w:sz w:val="24"/>
+          <w:szCs w:val="24"/>
+        </w:rPr>
+        <w:t>“mes” ya que este hace referencia al mes</w:t>
+      </w:r>
+    </w:p>
+    <w:p>
+      <w:pPr>
+        <w:pStyle w:val="Prrafodelista"/>
+        <w:ind w:left="340"/>
+        <w:rPr>
+          <w:rFonts w:ascii="Times New Roman" w:hAnsi="Times New Roman" w:cs="Times New Roman"/>
+          <w:sz w:val="24"/>
+          <w:szCs w:val="24"/>
+        </w:rPr>
+      </w:pPr>
+    </w:p>
+    <w:p>
+      <w:pPr>
+        <w:pStyle w:val="Prrafodelista"/>
+        <w:ind w:left="1440" w:hanging="1724"/>
+        <w:jc w:val="both"/>
+        <w:rPr>
+          <w:rFonts w:ascii="Times New Roman" w:hAnsi="Times New Roman" w:cs="Times New Roman"/>
+          <w:b/>
+          <w:color w:val="1F497D" w:themeColor="text2"/>
+          <w:sz w:val="24"/>
+          <w:szCs w:val="24"/>
+        </w:rPr>
+      </w:pPr>
+      <w:r>
+        <w:rPr>
+          <w:rFonts w:ascii="Times New Roman" w:hAnsi="Times New Roman" w:cs="Times New Roman"/>
+          <w:b/>
+          <w:color w:val="1F497D" w:themeColor="text2"/>
+          <w:sz w:val="24"/>
+          <w:szCs w:val="24"/>
+        </w:rPr>
+        <w:t xml:space="preserve">         Para el hecho manejo de inventario:</w:t>
+      </w:r>
+    </w:p>
+    <w:p>
+      <w:pPr>
+        <w:pStyle w:val="Prrafodelista"/>
+        <w:ind w:left="1440" w:hanging="1724"/>
+        <w:jc w:val="both"/>
+        <w:rPr>
+          <w:rFonts w:ascii="Times New Roman" w:hAnsi="Times New Roman" w:cs="Times New Roman"/>
+          <w:b/>
+          <w:color w:val="1F497D" w:themeColor="text2"/>
+          <w:sz w:val="24"/>
+          <w:szCs w:val="24"/>
+        </w:rPr>
+      </w:pPr>
+    </w:p>
+    <w:p>
+      <w:pPr>
+        <w:pStyle w:val="Prrafodelista"/>
+        <w:ind w:left="340"/>
+        <w:rPr>
+          <w:rFonts w:ascii="Times New Roman" w:hAnsi="Times New Roman" w:cs="Times New Roman"/>
+          <w:sz w:val="24"/>
+          <w:szCs w:val="24"/>
+        </w:rPr>
+      </w:pPr>
+      <w:r>
+        <w:rPr>
+          <w:rFonts w:ascii="Times New Roman" w:hAnsi="Times New Roman" w:cs="Times New Roman"/>
+          <w:sz w:val="24"/>
+          <w:szCs w:val="24"/>
+        </w:rPr>
         <w:t>Perspectiva “Localidad”</w:t>
       </w:r>
     </w:p>
@@ -8921,6 +9194,14 @@
           <w:sz w:val="24"/>
           <w:szCs w:val="24"/>
         </w:rPr>
+        <w:t xml:space="preserve"> </w:t>
+      </w:r>
+      <w:r>
+        <w:rPr>
+          <w:rFonts w:ascii="Times New Roman" w:hAnsi="Times New Roman" w:cs="Times New Roman"/>
+          <w:sz w:val="24"/>
+          <w:szCs w:val="24"/>
+        </w:rPr>
         <w:t>“</w:t>
       </w:r>
       <w:proofErr w:type="spellStart"/>
@@ -8939,7 +9220,47 @@
           <w:sz w:val="24"/>
           <w:szCs w:val="24"/>
         </w:rPr>
-        <w:t xml:space="preserve"> código”  de la tabla  “Localidad” ya que este hace referencia al código de la localidad.</w:t>
+        <w:t xml:space="preserve"> nombre”  de la tabla  “Localidad” ya que este hace referencia al nombre de la localidad.</w:t>
+      </w:r>
+    </w:p>
+    <w:p>
+      <w:pPr>
+        <w:pStyle w:val="Prrafodelista"/>
+        <w:ind w:left="426"/>
+        <w:jc w:val="both"/>
+        <w:rPr>
+          <w:rFonts w:ascii="Times New Roman" w:hAnsi="Times New Roman" w:cs="Times New Roman"/>
+          <w:sz w:val="24"/>
+          <w:szCs w:val="24"/>
+        </w:rPr>
+      </w:pPr>
+    </w:p>
+    <w:p>
+      <w:pPr>
+        <w:pStyle w:val="Prrafodelista"/>
+        <w:ind w:left="1440" w:hanging="1014"/>
+        <w:jc w:val="both"/>
+        <w:rPr>
+          <w:rFonts w:ascii="Times New Roman" w:hAnsi="Times New Roman" w:cs="Times New Roman"/>
+          <w:sz w:val="24"/>
+          <w:szCs w:val="24"/>
+        </w:rPr>
+      </w:pPr>
+      <w:r>
+        <w:rPr>
+          <w:rFonts w:ascii="Times New Roman" w:hAnsi="Times New Roman" w:cs="Times New Roman"/>
+          <w:sz w:val="24"/>
+          <w:szCs w:val="24"/>
+        </w:rPr>
+        <w:t xml:space="preserve">Perspectiva </w:t>
+      </w:r>
+      <w:r>
+        <w:rPr>
+          <w:rFonts w:ascii="Times New Roman" w:hAnsi="Times New Roman" w:cs="Times New Roman"/>
+          <w:sz w:val="24"/>
+          <w:szCs w:val="24"/>
+        </w:rPr>
+        <w:t>“Servicio”</w:t>
       </w:r>
     </w:p>
     <w:p>
@@ -8958,6 +9279,14 @@
           <w:sz w:val="24"/>
           <w:szCs w:val="24"/>
         </w:rPr>
+        <w:t xml:space="preserve"> </w:t>
+      </w:r>
+      <w:r>
+        <w:rPr>
+          <w:rFonts w:ascii="Times New Roman" w:hAnsi="Times New Roman" w:cs="Times New Roman"/>
+          <w:sz w:val="24"/>
+          <w:szCs w:val="24"/>
+        </w:rPr>
         <w:t>“</w:t>
       </w:r>
       <w:proofErr w:type="spellStart"/>
@@ -8967,7 +9296,7 @@
           <w:sz w:val="24"/>
           <w:szCs w:val="24"/>
         </w:rPr>
-        <w:t>lcd</w:t>
+        <w:t>svo</w:t>
       </w:r>
       <w:proofErr w:type="spellEnd"/>
       <w:r>
@@ -8976,7 +9305,95 @@
           <w:sz w:val="24"/>
           <w:szCs w:val="24"/>
         </w:rPr>
-        <w:t xml:space="preserve"> nombre”  de la tabla  “Localidad” ya que este hace referencia al nombre de la localidad.</w:t>
+        <w:t xml:space="preserve"> nombre” de la tabla “servicios”. Ya que hace referencia al nombre  </w:t>
+      </w:r>
+      <w:r>
+        <w:rPr>
+          <w:rFonts w:ascii="Times New Roman" w:hAnsi="Times New Roman" w:cs="Times New Roman"/>
+          <w:sz w:val="24"/>
+          <w:szCs w:val="24"/>
+        </w:rPr>
+        <w:t>del servicio</w:t>
+      </w:r>
+    </w:p>
+    <w:p>
+      <w:pPr>
+        <w:pStyle w:val="Prrafodelista"/>
+        <w:ind w:left="426"/>
+        <w:jc w:val="both"/>
+        <w:rPr>
+          <w:rFonts w:ascii="Times New Roman" w:hAnsi="Times New Roman" w:cs="Times New Roman"/>
+          <w:sz w:val="24"/>
+          <w:szCs w:val="24"/>
+        </w:rPr>
+      </w:pPr>
+    </w:p>
+    <w:p>
+      <w:pPr>
+        <w:pStyle w:val="Prrafodelista"/>
+        <w:ind w:left="1440" w:hanging="1014"/>
+        <w:jc w:val="both"/>
+        <w:rPr>
+          <w:rFonts w:ascii="Times New Roman" w:hAnsi="Times New Roman" w:cs="Times New Roman"/>
+          <w:sz w:val="24"/>
+          <w:szCs w:val="24"/>
+        </w:rPr>
+      </w:pPr>
+      <w:r>
+        <w:rPr>
+          <w:rFonts w:ascii="Times New Roman" w:hAnsi="Times New Roman" w:cs="Times New Roman"/>
+          <w:sz w:val="24"/>
+          <w:szCs w:val="24"/>
+        </w:rPr>
+        <w:t xml:space="preserve">Perspectiva </w:t>
+      </w:r>
+      <w:r>
+        <w:rPr>
+          <w:rFonts w:ascii="Times New Roman" w:hAnsi="Times New Roman" w:cs="Times New Roman"/>
+          <w:sz w:val="24"/>
+          <w:szCs w:val="24"/>
+        </w:rPr>
+        <w:t>“Tiempo”</w:t>
+      </w:r>
+    </w:p>
+    <w:p>
+      <w:pPr>
+        <w:pStyle w:val="Prrafodelista"/>
+        <w:ind w:left="1440" w:hanging="1014"/>
+        <w:jc w:val="both"/>
+        <w:rPr>
+          <w:rFonts w:ascii="Times New Roman" w:hAnsi="Times New Roman" w:cs="Times New Roman"/>
+          <w:sz w:val="24"/>
+          <w:szCs w:val="24"/>
+        </w:rPr>
+      </w:pPr>
+      <w:r>
+        <w:rPr>
+          <w:rFonts w:ascii="Times New Roman" w:hAnsi="Times New Roman" w:cs="Times New Roman"/>
+          <w:sz w:val="24"/>
+          <w:szCs w:val="24"/>
+        </w:rPr>
+        <w:t>“año” ya que este hace referencia  al año.</w:t>
+      </w:r>
+    </w:p>
+    <w:p>
+      <w:pPr>
+        <w:pStyle w:val="Prrafodelista"/>
+        <w:ind w:left="1440" w:hanging="1014"/>
+        <w:jc w:val="both"/>
+        <w:rPr>
+          <w:rFonts w:ascii="Times New Roman" w:hAnsi="Times New Roman" w:cs="Times New Roman"/>
+          <w:sz w:val="24"/>
+          <w:szCs w:val="24"/>
+        </w:rPr>
+      </w:pPr>
+      <w:r>
+        <w:rPr>
+          <w:rFonts w:ascii="Times New Roman" w:hAnsi="Times New Roman" w:cs="Times New Roman"/>
+          <w:sz w:val="24"/>
+          <w:szCs w:val="24"/>
+        </w:rPr>
+        <w:t>“mes” ya que este hace referencia al mes</w:t>
       </w:r>
     </w:p>
     <w:p>
@@ -8993,32 +9410,127 @@
     <w:p>
       <w:pPr>
         <w:pStyle w:val="Prrafodelista"/>
-        <w:ind w:left="340"/>
-        <w:rPr>
-          <w:rFonts w:ascii="Times New Roman" w:hAnsi="Times New Roman" w:cs="Times New Roman"/>
-          <w:sz w:val="24"/>
-          <w:szCs w:val="24"/>
-        </w:rPr>
-      </w:pPr>
-      <w:r>
-        <w:rPr>
-          <w:rFonts w:ascii="Times New Roman" w:hAnsi="Times New Roman" w:cs="Times New Roman"/>
-          <w:sz w:val="24"/>
-          <w:szCs w:val="24"/>
-        </w:rPr>
-        <w:t>Perspectiva “Falla”</w:t>
-      </w:r>
-    </w:p>
-    <w:p>
-      <w:pPr>
-        <w:pStyle w:val="Prrafodelista"/>
-        <w:ind w:left="340"/>
-        <w:rPr>
-          <w:rFonts w:ascii="Times New Roman" w:hAnsi="Times New Roman" w:cs="Times New Roman"/>
-          <w:sz w:val="24"/>
-          <w:szCs w:val="24"/>
-        </w:rPr>
-      </w:pPr>
+        <w:ind w:left="1440" w:hanging="1014"/>
+        <w:jc w:val="both"/>
+        <w:rPr>
+          <w:rFonts w:ascii="Times New Roman" w:hAnsi="Times New Roman" w:cs="Times New Roman"/>
+          <w:b/>
+          <w:color w:val="1F497D" w:themeColor="text2"/>
+          <w:sz w:val="24"/>
+          <w:szCs w:val="24"/>
+        </w:rPr>
+      </w:pPr>
+    </w:p>
+    <w:p>
+      <w:pPr>
+        <w:pStyle w:val="Prrafodelista"/>
+        <w:ind w:left="1440" w:hanging="1014"/>
+        <w:jc w:val="both"/>
+        <w:rPr>
+          <w:rFonts w:ascii="Times New Roman" w:hAnsi="Times New Roman" w:cs="Times New Roman"/>
+          <w:b/>
+          <w:color w:val="1F497D" w:themeColor="text2"/>
+          <w:sz w:val="24"/>
+          <w:szCs w:val="24"/>
+        </w:rPr>
+      </w:pPr>
+    </w:p>
+    <w:p>
+      <w:pPr>
+        <w:pStyle w:val="Prrafodelista"/>
+        <w:ind w:left="1440" w:hanging="1014"/>
+        <w:jc w:val="both"/>
+        <w:rPr>
+          <w:rFonts w:ascii="Times New Roman" w:hAnsi="Times New Roman" w:cs="Times New Roman"/>
+          <w:b/>
+          <w:color w:val="1F497D" w:themeColor="text2"/>
+          <w:sz w:val="24"/>
+          <w:szCs w:val="24"/>
+        </w:rPr>
+      </w:pPr>
+    </w:p>
+    <w:p>
+      <w:pPr>
+        <w:pStyle w:val="Prrafodelista"/>
+        <w:ind w:left="1440" w:hanging="1014"/>
+        <w:jc w:val="both"/>
+        <w:rPr>
+          <w:rFonts w:ascii="Times New Roman" w:hAnsi="Times New Roman" w:cs="Times New Roman"/>
+          <w:b/>
+          <w:color w:val="1F497D" w:themeColor="text2"/>
+          <w:sz w:val="24"/>
+          <w:szCs w:val="24"/>
+        </w:rPr>
+      </w:pPr>
+    </w:p>
+    <w:p>
+      <w:pPr>
+        <w:pStyle w:val="Prrafodelista"/>
+        <w:ind w:left="1440" w:hanging="1014"/>
+        <w:jc w:val="both"/>
+        <w:rPr>
+          <w:rFonts w:ascii="Times New Roman" w:hAnsi="Times New Roman" w:cs="Times New Roman"/>
+          <w:b/>
+          <w:color w:val="1F497D" w:themeColor="text2"/>
+          <w:sz w:val="24"/>
+          <w:szCs w:val="24"/>
+        </w:rPr>
+      </w:pPr>
+    </w:p>
+    <w:p>
+      <w:pPr>
+        <w:pStyle w:val="Prrafodelista"/>
+        <w:ind w:left="1440" w:hanging="1014"/>
+        <w:jc w:val="both"/>
+        <w:rPr>
+          <w:rFonts w:ascii="Times New Roman" w:hAnsi="Times New Roman" w:cs="Times New Roman"/>
+          <w:sz w:val="24"/>
+          <w:szCs w:val="24"/>
+        </w:rPr>
+      </w:pPr>
+      <w:r>
+        <w:rPr>
+          <w:rFonts w:ascii="Times New Roman" w:hAnsi="Times New Roman" w:cs="Times New Roman"/>
+          <w:b/>
+          <w:color w:val="1F497D" w:themeColor="text2"/>
+          <w:sz w:val="24"/>
+          <w:szCs w:val="24"/>
+        </w:rPr>
+        <w:lastRenderedPageBreak/>
+        <w:t>Para el hecho personal de servicio:</w:t>
+      </w:r>
+    </w:p>
+    <w:p>
+      <w:pPr>
+        <w:pStyle w:val="Prrafodelista"/>
+        <w:ind w:left="1440" w:hanging="1014"/>
+        <w:jc w:val="both"/>
+        <w:rPr>
+          <w:rFonts w:ascii="Times New Roman" w:hAnsi="Times New Roman" w:cs="Times New Roman"/>
+          <w:sz w:val="24"/>
+          <w:szCs w:val="24"/>
+        </w:rPr>
+      </w:pPr>
+    </w:p>
+    <w:p>
+      <w:pPr>
+        <w:pStyle w:val="Prrafodelista"/>
+        <w:ind w:left="1440" w:hanging="1014"/>
+        <w:jc w:val="both"/>
+        <w:rPr>
+          <w:rFonts w:ascii="Times New Roman" w:hAnsi="Times New Roman" w:cs="Times New Roman"/>
+          <w:sz w:val="24"/>
+          <w:szCs w:val="24"/>
+        </w:rPr>
+      </w:pPr>
+      <w:r>
+        <w:rPr>
+          <w:rFonts w:ascii="Times New Roman" w:hAnsi="Times New Roman" w:cs="Times New Roman"/>
+          <w:sz w:val="24"/>
+          <w:szCs w:val="24"/>
+        </w:rPr>
+        <w:t xml:space="preserve">Perspectiva </w:t>
+      </w:r>
       <w:r>
         <w:rPr>
           <w:rFonts w:ascii="Times New Roman" w:hAnsi="Times New Roman" w:cs="Times New Roman"/>
@@ -9027,6 +9539,42 @@
         </w:rPr>
         <w:t>“</w:t>
       </w:r>
+      <w:r>
+        <w:rPr>
+          <w:rFonts w:ascii="Times New Roman" w:hAnsi="Times New Roman" w:cs="Times New Roman"/>
+          <w:sz w:val="24"/>
+          <w:szCs w:val="24"/>
+        </w:rPr>
+        <w:t>Localidad</w:t>
+      </w:r>
+      <w:r>
+        <w:rPr>
+          <w:rFonts w:ascii="Times New Roman" w:hAnsi="Times New Roman" w:cs="Times New Roman"/>
+          <w:sz w:val="24"/>
+          <w:szCs w:val="24"/>
+        </w:rPr>
+        <w:t>”</w:t>
+      </w:r>
+    </w:p>
+    <w:p>
+      <w:pPr>
+        <w:pStyle w:val="Prrafodelista"/>
+        <w:ind w:left="426"/>
+        <w:jc w:val="both"/>
+        <w:rPr>
+          <w:rFonts w:ascii="Times New Roman" w:hAnsi="Times New Roman" w:cs="Times New Roman"/>
+          <w:sz w:val="24"/>
+          <w:szCs w:val="24"/>
+        </w:rPr>
+      </w:pPr>
+      <w:r>
+        <w:rPr>
+          <w:rFonts w:ascii="Times New Roman" w:hAnsi="Times New Roman" w:cs="Times New Roman"/>
+          <w:sz w:val="24"/>
+          <w:szCs w:val="24"/>
+        </w:rPr>
+        <w:t>“</w:t>
+      </w:r>
       <w:proofErr w:type="spellStart"/>
       <w:r>
         <w:rPr>
@@ -9034,7 +9582,7 @@
           <w:sz w:val="24"/>
           <w:szCs w:val="24"/>
         </w:rPr>
-        <w:t>svo</w:t>
+        <w:t>Nb_localidad</w:t>
       </w:r>
       <w:proofErr w:type="spellEnd"/>
       <w:r>
@@ -9043,19 +9591,56 @@
           <w:sz w:val="24"/>
           <w:szCs w:val="24"/>
         </w:rPr>
-        <w:t xml:space="preserve"> código” de la tabla “servicios”. Ya que hace referencia al código de la falla</w:t>
-      </w:r>
-    </w:p>
-    <w:p>
-      <w:pPr>
-        <w:pStyle w:val="Prrafodelista"/>
-        <w:ind w:left="340"/>
-        <w:rPr>
-          <w:rFonts w:ascii="Times New Roman" w:hAnsi="Times New Roman" w:cs="Times New Roman"/>
-          <w:sz w:val="24"/>
-          <w:szCs w:val="24"/>
-        </w:rPr>
-      </w:pPr>
+        <w:t>”  de la tabla  “Localidad” y</w:t>
+      </w:r>
+      <w:r>
+        <w:rPr>
+          <w:rFonts w:ascii="Times New Roman" w:hAnsi="Times New Roman" w:cs="Times New Roman"/>
+          <w:sz w:val="24"/>
+          <w:szCs w:val="24"/>
+        </w:rPr>
+        <w:t xml:space="preserve">a que este hace referencia a </w:t>
+      </w:r>
+      <w:r>
+        <w:rPr>
+          <w:rFonts w:ascii="Times New Roman" w:hAnsi="Times New Roman" w:cs="Times New Roman"/>
+          <w:sz w:val="24"/>
+          <w:szCs w:val="24"/>
+        </w:rPr>
+        <w:t>el nombre de la localidad.</w:t>
+      </w:r>
+    </w:p>
+    <w:p>
+      <w:pPr>
+        <w:pStyle w:val="Prrafodelista"/>
+        <w:ind w:left="426"/>
+        <w:jc w:val="both"/>
+        <w:rPr>
+          <w:rFonts w:ascii="Times New Roman" w:hAnsi="Times New Roman" w:cs="Times New Roman"/>
+          <w:sz w:val="24"/>
+          <w:szCs w:val="24"/>
+        </w:rPr>
+      </w:pPr>
+    </w:p>
+    <w:p>
+      <w:pPr>
+        <w:pStyle w:val="Prrafodelista"/>
+        <w:ind w:left="1440" w:hanging="1014"/>
+        <w:jc w:val="both"/>
+        <w:rPr>
+          <w:rFonts w:ascii="Times New Roman" w:hAnsi="Times New Roman" w:cs="Times New Roman"/>
+          <w:sz w:val="24"/>
+          <w:szCs w:val="24"/>
+        </w:rPr>
+      </w:pPr>
+      <w:r>
+        <w:rPr>
+          <w:rFonts w:ascii="Times New Roman" w:hAnsi="Times New Roman" w:cs="Times New Roman"/>
+          <w:sz w:val="24"/>
+          <w:szCs w:val="24"/>
+        </w:rPr>
+        <w:t xml:space="preserve">Perspectiva </w:t>
+      </w:r>
       <w:r>
         <w:rPr>
           <w:rFonts w:ascii="Times New Roman" w:hAnsi="Times New Roman" w:cs="Times New Roman"/>
@@ -9064,6 +9649,42 @@
         </w:rPr>
         <w:t>“</w:t>
       </w:r>
+      <w:r>
+        <w:rPr>
+          <w:rFonts w:ascii="Times New Roman" w:hAnsi="Times New Roman" w:cs="Times New Roman"/>
+          <w:sz w:val="24"/>
+          <w:szCs w:val="24"/>
+        </w:rPr>
+        <w:t>Área</w:t>
+      </w:r>
+      <w:r>
+        <w:rPr>
+          <w:rFonts w:ascii="Times New Roman" w:hAnsi="Times New Roman" w:cs="Times New Roman"/>
+          <w:sz w:val="24"/>
+          <w:szCs w:val="24"/>
+        </w:rPr>
+        <w:t>”</w:t>
+      </w:r>
+    </w:p>
+    <w:p>
+      <w:pPr>
+        <w:pStyle w:val="Prrafodelista"/>
+        <w:ind w:left="426"/>
+        <w:jc w:val="both"/>
+        <w:rPr>
+          <w:rFonts w:ascii="Times New Roman" w:hAnsi="Times New Roman" w:cs="Times New Roman"/>
+          <w:sz w:val="24"/>
+          <w:szCs w:val="24"/>
+        </w:rPr>
+      </w:pPr>
+      <w:r>
+        <w:rPr>
+          <w:rFonts w:ascii="Times New Roman" w:hAnsi="Times New Roman" w:cs="Times New Roman"/>
+          <w:sz w:val="24"/>
+          <w:szCs w:val="24"/>
+        </w:rPr>
+        <w:t>“</w:t>
+      </w:r>
       <w:proofErr w:type="spellStart"/>
       <w:r>
         <w:rPr>
@@ -9071,7 +9692,7 @@
           <w:sz w:val="24"/>
           <w:szCs w:val="24"/>
         </w:rPr>
-        <w:t>svo</w:t>
+        <w:t>Nb_area</w:t>
       </w:r>
       <w:proofErr w:type="spellEnd"/>
       <w:r>
@@ -9080,43 +9701,54 @@
           <w:sz w:val="24"/>
           <w:szCs w:val="24"/>
         </w:rPr>
-        <w:t xml:space="preserve"> nombre” de la tabla “servicios”. Ya que hace referencia al nombre  de la falla</w:t>
-      </w:r>
-    </w:p>
-    <w:p>
-      <w:pPr>
-        <w:pStyle w:val="Prrafodelista"/>
-        <w:ind w:left="340"/>
-        <w:rPr>
-          <w:rFonts w:ascii="Times New Roman" w:hAnsi="Times New Roman" w:cs="Times New Roman"/>
-          <w:sz w:val="24"/>
-          <w:szCs w:val="24"/>
-        </w:rPr>
-      </w:pPr>
-    </w:p>
-    <w:p>
-      <w:pPr>
-        <w:pStyle w:val="Prrafodelista"/>
-        <w:ind w:left="340"/>
-        <w:rPr>
-          <w:rFonts w:ascii="Times New Roman" w:hAnsi="Times New Roman" w:cs="Times New Roman"/>
-          <w:sz w:val="24"/>
-          <w:szCs w:val="24"/>
-        </w:rPr>
-      </w:pPr>
-      <w:r>
-        <w:rPr>
-          <w:rFonts w:ascii="Times New Roman" w:hAnsi="Times New Roman" w:cs="Times New Roman"/>
-          <w:sz w:val="24"/>
-          <w:szCs w:val="24"/>
-        </w:rPr>
-        <w:t>Perspectiva “Solicitud”</w:t>
-      </w:r>
-    </w:p>
-    <w:p>
-      <w:pPr>
-        <w:pStyle w:val="Prrafodelista"/>
-        <w:ind w:left="340"/>
+        <w:t>”  de la tabla  “Tipo de servicio” ya que este hace referencia a la el nombre del área.</w:t>
+      </w:r>
+    </w:p>
+    <w:p>
+      <w:pPr>
+        <w:pStyle w:val="Prrafodelista"/>
+        <w:ind w:left="426"/>
+        <w:jc w:val="both"/>
+        <w:rPr>
+          <w:rFonts w:ascii="Times New Roman" w:hAnsi="Times New Roman" w:cs="Times New Roman"/>
+          <w:sz w:val="24"/>
+          <w:szCs w:val="24"/>
+        </w:rPr>
+      </w:pPr>
+    </w:p>
+    <w:p>
+      <w:pPr>
+        <w:pStyle w:val="Prrafodelista"/>
+        <w:ind w:left="1440" w:hanging="1014"/>
+        <w:jc w:val="both"/>
+        <w:rPr>
+          <w:rFonts w:ascii="Times New Roman" w:hAnsi="Times New Roman" w:cs="Times New Roman"/>
+          <w:sz w:val="24"/>
+          <w:szCs w:val="24"/>
+        </w:rPr>
+      </w:pPr>
+      <w:r>
+        <w:rPr>
+          <w:rFonts w:ascii="Times New Roman" w:hAnsi="Times New Roman" w:cs="Times New Roman"/>
+          <w:sz w:val="24"/>
+          <w:szCs w:val="24"/>
+        </w:rPr>
+        <w:t xml:space="preserve">Perspectiva </w:t>
+      </w:r>
+      <w:r>
+        <w:rPr>
+          <w:rFonts w:ascii="Times New Roman" w:hAnsi="Times New Roman" w:cs="Times New Roman"/>
+          <w:sz w:val="24"/>
+          <w:szCs w:val="24"/>
+        </w:rPr>
+        <w:t>“Servicio”</w:t>
+      </w:r>
+    </w:p>
+    <w:p>
+      <w:pPr>
+        <w:pStyle w:val="Prrafodelista"/>
+        <w:ind w:left="426"/>
+        <w:jc w:val="both"/>
         <w:rPr>
           <w:rFonts w:ascii="Times New Roman" w:hAnsi="Times New Roman" w:cs="Times New Roman"/>
           <w:sz w:val="24"/>
@@ -9138,7 +9770,7 @@
           <w:sz w:val="24"/>
           <w:szCs w:val="24"/>
         </w:rPr>
-        <w:t>fmo</w:t>
+        <w:t>Nb_servicio</w:t>
       </w:r>
       <w:proofErr w:type="spellEnd"/>
       <w:r>
@@ -9147,13 +9779,54 @@
           <w:sz w:val="24"/>
           <w:szCs w:val="24"/>
         </w:rPr>
-        <w:t xml:space="preserve"> código” de la tabla “formatos”. Ya que hace referencia al código de la solicitud</w:t>
-      </w:r>
-    </w:p>
-    <w:p>
-      <w:pPr>
-        <w:pStyle w:val="Prrafodelista"/>
-        <w:ind w:left="340"/>
+        <w:t>”  de la tabla  “Servicio” ya que este hace referencia a la el nombre del servicio.</w:t>
+      </w:r>
+    </w:p>
+    <w:p>
+      <w:pPr>
+        <w:pStyle w:val="Prrafodelista"/>
+        <w:ind w:left="426"/>
+        <w:jc w:val="both"/>
+        <w:rPr>
+          <w:rFonts w:ascii="Times New Roman" w:hAnsi="Times New Roman" w:cs="Times New Roman"/>
+          <w:sz w:val="24"/>
+          <w:szCs w:val="24"/>
+        </w:rPr>
+      </w:pPr>
+    </w:p>
+    <w:p>
+      <w:pPr>
+        <w:pStyle w:val="Prrafodelista"/>
+        <w:ind w:left="1440" w:hanging="1014"/>
+        <w:jc w:val="both"/>
+        <w:rPr>
+          <w:rFonts w:ascii="Times New Roman" w:hAnsi="Times New Roman" w:cs="Times New Roman"/>
+          <w:sz w:val="24"/>
+          <w:szCs w:val="24"/>
+        </w:rPr>
+      </w:pPr>
+      <w:r>
+        <w:rPr>
+          <w:rFonts w:ascii="Times New Roman" w:hAnsi="Times New Roman" w:cs="Times New Roman"/>
+          <w:sz w:val="24"/>
+          <w:szCs w:val="24"/>
+        </w:rPr>
+        <w:t xml:space="preserve">Perspectiva </w:t>
+      </w:r>
+      <w:r>
+        <w:rPr>
+          <w:rFonts w:ascii="Times New Roman" w:hAnsi="Times New Roman" w:cs="Times New Roman"/>
+          <w:sz w:val="24"/>
+          <w:szCs w:val="24"/>
+        </w:rPr>
+        <w:t>“Obrero”</w:t>
+      </w:r>
+    </w:p>
+    <w:p>
+      <w:pPr>
+        <w:pStyle w:val="Prrafodelista"/>
+        <w:ind w:left="426"/>
+        <w:jc w:val="both"/>
         <w:rPr>
           <w:rFonts w:ascii="Times New Roman" w:hAnsi="Times New Roman" w:cs="Times New Roman"/>
           <w:sz w:val="24"/>
@@ -9175,7 +9848,7 @@
           <w:sz w:val="24"/>
           <w:szCs w:val="24"/>
         </w:rPr>
-        <w:t>fmo</w:t>
+        <w:t>Nb_obrero</w:t>
       </w:r>
       <w:proofErr w:type="spellEnd"/>
       <w:r>
@@ -9184,43 +9857,54 @@
           <w:sz w:val="24"/>
           <w:szCs w:val="24"/>
         </w:rPr>
-        <w:t xml:space="preserve"> fecha” de la tabla “formatos”. Ya que hace referencia a la fecha de la solicitud</w:t>
-      </w:r>
-    </w:p>
-    <w:p>
-      <w:pPr>
-        <w:pStyle w:val="Prrafodelista"/>
-        <w:ind w:left="340"/>
-        <w:rPr>
-          <w:rFonts w:ascii="Times New Roman" w:hAnsi="Times New Roman" w:cs="Times New Roman"/>
-          <w:sz w:val="24"/>
-          <w:szCs w:val="24"/>
-        </w:rPr>
-      </w:pPr>
-    </w:p>
-    <w:p>
-      <w:pPr>
-        <w:pStyle w:val="Prrafodelista"/>
-        <w:ind w:left="340"/>
-        <w:rPr>
-          <w:rFonts w:ascii="Times New Roman" w:hAnsi="Times New Roman" w:cs="Times New Roman"/>
-          <w:sz w:val="24"/>
-          <w:szCs w:val="24"/>
-        </w:rPr>
-      </w:pPr>
-      <w:r>
-        <w:rPr>
-          <w:rFonts w:ascii="Times New Roman" w:hAnsi="Times New Roman" w:cs="Times New Roman"/>
-          <w:sz w:val="24"/>
-          <w:szCs w:val="24"/>
-        </w:rPr>
-        <w:t>Perspectiva “Tiempo”</w:t>
-      </w:r>
-    </w:p>
-    <w:p>
-      <w:pPr>
-        <w:pStyle w:val="Prrafodelista"/>
-        <w:ind w:left="340"/>
+        <w:t>”  de la tabla  “Persona” ya que este hace referencia a la el nombre del obrero.</w:t>
+      </w:r>
+    </w:p>
+    <w:p>
+      <w:pPr>
+        <w:pStyle w:val="Prrafodelista"/>
+        <w:ind w:left="1440" w:hanging="1014"/>
+        <w:jc w:val="both"/>
+        <w:rPr>
+          <w:rFonts w:ascii="Times New Roman" w:hAnsi="Times New Roman" w:cs="Times New Roman"/>
+          <w:sz w:val="24"/>
+          <w:szCs w:val="24"/>
+        </w:rPr>
+      </w:pPr>
+    </w:p>
+    <w:p>
+      <w:pPr>
+        <w:pStyle w:val="Prrafodelista"/>
+        <w:ind w:left="1440" w:hanging="1014"/>
+        <w:jc w:val="both"/>
+        <w:rPr>
+          <w:rFonts w:ascii="Times New Roman" w:hAnsi="Times New Roman" w:cs="Times New Roman"/>
+          <w:sz w:val="24"/>
+          <w:szCs w:val="24"/>
+        </w:rPr>
+      </w:pPr>
+      <w:r>
+        <w:rPr>
+          <w:rFonts w:ascii="Times New Roman" w:hAnsi="Times New Roman" w:cs="Times New Roman"/>
+          <w:sz w:val="24"/>
+          <w:szCs w:val="24"/>
+        </w:rPr>
+        <w:t xml:space="preserve">Perspectiva </w:t>
+      </w:r>
+      <w:r>
+        <w:rPr>
+          <w:rFonts w:ascii="Times New Roman" w:hAnsi="Times New Roman" w:cs="Times New Roman"/>
+          <w:sz w:val="24"/>
+          <w:szCs w:val="24"/>
+        </w:rPr>
+        <w:t>“Tiempo”</w:t>
+      </w:r>
+    </w:p>
+    <w:p>
+      <w:pPr>
+        <w:pStyle w:val="Prrafodelista"/>
+        <w:ind w:left="1440" w:hanging="1014"/>
+        <w:jc w:val="both"/>
         <w:rPr>
           <w:rFonts w:ascii="Times New Roman" w:hAnsi="Times New Roman" w:cs="Times New Roman"/>
           <w:sz w:val="24"/>
@@ -9239,7 +9923,8 @@
     <w:p>
       <w:pPr>
         <w:pStyle w:val="Prrafodelista"/>
-        <w:ind w:left="340"/>
+        <w:ind w:left="1440" w:hanging="1014"/>
+        <w:jc w:val="both"/>
         <w:rPr>
           <w:rFonts w:ascii="Times New Roman" w:hAnsi="Times New Roman" w:cs="Times New Roman"/>
           <w:sz w:val="24"/>
@@ -9258,7 +9943,8 @@
     <w:p>
       <w:pPr>
         <w:pStyle w:val="Prrafodelista"/>
-        <w:ind w:left="340"/>
+        <w:ind w:left="1440" w:hanging="1014"/>
+        <w:jc w:val="both"/>
         <w:rPr>
           <w:rFonts w:ascii="Times New Roman" w:hAnsi="Times New Roman" w:cs="Times New Roman"/>
           <w:sz w:val="24"/>
@@ -9279,7 +9965,12 @@
           <w:szCs w:val="24"/>
         </w:rPr>
       </w:pPr>
-      <w:r>
+    </w:p>
+    <w:p>
+      <w:pPr>
+        <w:pStyle w:val="Prrafodelista"/>
+        <w:ind w:left="1440" w:hanging="1724"/>
+        <w:jc w:val="both"/>
         <w:rPr>
           <w:rFonts w:ascii="Times New Roman" w:hAnsi="Times New Roman" w:cs="Times New Roman"/>
           <w:b/>
@@ -9287,8 +9978,7 @@
           <w:sz w:val="24"/>
           <w:szCs w:val="24"/>
         </w:rPr>
-        <w:t xml:space="preserve">         Para el hecho manejo de inventario:</w:t>
-      </w:r>
+      </w:pPr>
     </w:p>
     <w:p>
       <w:pPr>
@@ -9307,321 +9997,7 @@
     <w:p>
       <w:pPr>
         <w:pStyle w:val="Prrafodelista"/>
-        <w:ind w:left="340"/>
-        <w:rPr>
-          <w:rFonts w:ascii="Times New Roman" w:hAnsi="Times New Roman" w:cs="Times New Roman"/>
-          <w:sz w:val="24"/>
-          <w:szCs w:val="24"/>
-        </w:rPr>
-      </w:pPr>
-      <w:r>
-        <w:rPr>
-          <w:rFonts w:ascii="Times New Roman" w:hAnsi="Times New Roman" w:cs="Times New Roman"/>
-          <w:sz w:val="24"/>
-          <w:szCs w:val="24"/>
-        </w:rPr>
-        <w:t>Perspectiva “Localidad”</w:t>
-      </w:r>
-    </w:p>
-    <w:p>
-      <w:pPr>
-        <w:pStyle w:val="Prrafodelista"/>
-        <w:ind w:left="340"/>
-        <w:rPr>
-          <w:rFonts w:ascii="Times New Roman" w:hAnsi="Times New Roman" w:cs="Times New Roman"/>
-          <w:sz w:val="24"/>
-          <w:szCs w:val="24"/>
-        </w:rPr>
-      </w:pPr>
-      <w:r>
-        <w:rPr>
-          <w:rFonts w:ascii="Times New Roman" w:hAnsi="Times New Roman" w:cs="Times New Roman"/>
-          <w:sz w:val="24"/>
-          <w:szCs w:val="24"/>
-        </w:rPr>
-        <w:t>“</w:t>
-      </w:r>
-      <w:proofErr w:type="spellStart"/>
-      <w:r>
-        <w:rPr>
-          <w:rFonts w:ascii="Times New Roman" w:hAnsi="Times New Roman" w:cs="Times New Roman"/>
-          <w:sz w:val="24"/>
-          <w:szCs w:val="24"/>
-        </w:rPr>
-        <w:t>lcd</w:t>
-      </w:r>
-      <w:proofErr w:type="spellEnd"/>
-      <w:r>
-        <w:rPr>
-          <w:rFonts w:ascii="Times New Roman" w:hAnsi="Times New Roman" w:cs="Times New Roman"/>
-          <w:sz w:val="24"/>
-          <w:szCs w:val="24"/>
-        </w:rPr>
-        <w:t xml:space="preserve"> código”  de la tabla  “Localidad” ya que este hace referencia al código de la localidad.</w:t>
-      </w:r>
-    </w:p>
-    <w:p>
-      <w:pPr>
-        <w:pStyle w:val="Prrafodelista"/>
-        <w:ind w:left="340"/>
-        <w:rPr>
-          <w:rFonts w:ascii="Times New Roman" w:hAnsi="Times New Roman" w:cs="Times New Roman"/>
-          <w:sz w:val="24"/>
-          <w:szCs w:val="24"/>
-        </w:rPr>
-      </w:pPr>
-      <w:r>
-        <w:rPr>
-          <w:rFonts w:ascii="Times New Roman" w:hAnsi="Times New Roman" w:cs="Times New Roman"/>
-          <w:sz w:val="24"/>
-          <w:szCs w:val="24"/>
-        </w:rPr>
-        <w:t>“</w:t>
-      </w:r>
-      <w:proofErr w:type="spellStart"/>
-      <w:r>
-        <w:rPr>
-          <w:rFonts w:ascii="Times New Roman" w:hAnsi="Times New Roman" w:cs="Times New Roman"/>
-          <w:sz w:val="24"/>
-          <w:szCs w:val="24"/>
-        </w:rPr>
-        <w:t>lcd</w:t>
-      </w:r>
-      <w:proofErr w:type="spellEnd"/>
-      <w:r>
-        <w:rPr>
-          <w:rFonts w:ascii="Times New Roman" w:hAnsi="Times New Roman" w:cs="Times New Roman"/>
-          <w:sz w:val="24"/>
-          <w:szCs w:val="24"/>
-        </w:rPr>
-        <w:t xml:space="preserve"> nombre”  de la tabla  “Localidad” ya que este hace referencia al nombre de la localidad.</w:t>
-      </w:r>
-    </w:p>
-    <w:p>
-      <w:pPr>
-        <w:pStyle w:val="Prrafodelista"/>
-        <w:ind w:left="426"/>
-        <w:jc w:val="both"/>
-        <w:rPr>
-          <w:rFonts w:ascii="Times New Roman" w:hAnsi="Times New Roman" w:cs="Times New Roman"/>
-          <w:sz w:val="24"/>
-          <w:szCs w:val="24"/>
-        </w:rPr>
-      </w:pPr>
-    </w:p>
-    <w:p>
-      <w:pPr>
-        <w:pStyle w:val="Prrafodelista"/>
-        <w:ind w:left="1440" w:hanging="1014"/>
-        <w:jc w:val="both"/>
-        <w:rPr>
-          <w:rFonts w:ascii="Times New Roman" w:hAnsi="Times New Roman" w:cs="Times New Roman"/>
-          <w:sz w:val="24"/>
-          <w:szCs w:val="24"/>
-        </w:rPr>
-      </w:pPr>
-      <w:r>
-        <w:rPr>
-          <w:rFonts w:ascii="Times New Roman" w:hAnsi="Times New Roman" w:cs="Times New Roman"/>
-          <w:sz w:val="24"/>
-          <w:szCs w:val="24"/>
-        </w:rPr>
-        <w:t xml:space="preserve">Perspectiva </w:t>
-      </w:r>
-      <w:r>
-        <w:rPr>
-          <w:rFonts w:ascii="Times New Roman" w:hAnsi="Times New Roman" w:cs="Times New Roman"/>
-          <w:sz w:val="24"/>
-          <w:szCs w:val="24"/>
-        </w:rPr>
-        <w:t>“Servicio”</w:t>
-      </w:r>
-    </w:p>
-    <w:p>
-      <w:pPr>
-        <w:pStyle w:val="Prrafodelista"/>
-        <w:ind w:left="340"/>
-        <w:rPr>
-          <w:rFonts w:ascii="Times New Roman" w:hAnsi="Times New Roman" w:cs="Times New Roman"/>
-          <w:sz w:val="24"/>
-          <w:szCs w:val="24"/>
-        </w:rPr>
-      </w:pPr>
-      <w:r>
-        <w:rPr>
-          <w:rFonts w:ascii="Times New Roman" w:hAnsi="Times New Roman" w:cs="Times New Roman"/>
-          <w:sz w:val="24"/>
-          <w:szCs w:val="24"/>
-        </w:rPr>
-        <w:t xml:space="preserve"> “</w:t>
-      </w:r>
-      <w:proofErr w:type="spellStart"/>
-      <w:r>
-        <w:rPr>
-          <w:rFonts w:ascii="Times New Roman" w:hAnsi="Times New Roman" w:cs="Times New Roman"/>
-          <w:sz w:val="24"/>
-          <w:szCs w:val="24"/>
-        </w:rPr>
-        <w:t>svo</w:t>
-      </w:r>
-      <w:proofErr w:type="spellEnd"/>
-      <w:r>
-        <w:rPr>
-          <w:rFonts w:ascii="Times New Roman" w:hAnsi="Times New Roman" w:cs="Times New Roman"/>
-          <w:sz w:val="24"/>
-          <w:szCs w:val="24"/>
-        </w:rPr>
-        <w:t xml:space="preserve"> código” de la tabla “servicios”. Ya que hace referencia al código </w:t>
-      </w:r>
-      <w:r>
-        <w:rPr>
-          <w:rFonts w:ascii="Times New Roman" w:hAnsi="Times New Roman" w:cs="Times New Roman"/>
-          <w:sz w:val="24"/>
-          <w:szCs w:val="24"/>
-        </w:rPr>
-        <w:t>del servicio</w:t>
-      </w:r>
-    </w:p>
-    <w:p>
-      <w:pPr>
-        <w:pStyle w:val="Prrafodelista"/>
-        <w:ind w:left="340"/>
-        <w:rPr>
-          <w:rFonts w:ascii="Times New Roman" w:hAnsi="Times New Roman" w:cs="Times New Roman"/>
-          <w:sz w:val="24"/>
-          <w:szCs w:val="24"/>
-        </w:rPr>
-      </w:pPr>
-      <w:r>
-        <w:rPr>
-          <w:rFonts w:ascii="Times New Roman" w:hAnsi="Times New Roman" w:cs="Times New Roman"/>
-          <w:sz w:val="24"/>
-          <w:szCs w:val="24"/>
-        </w:rPr>
-        <w:t>“</w:t>
-      </w:r>
-      <w:proofErr w:type="spellStart"/>
-      <w:r>
-        <w:rPr>
-          <w:rFonts w:ascii="Times New Roman" w:hAnsi="Times New Roman" w:cs="Times New Roman"/>
-          <w:sz w:val="24"/>
-          <w:szCs w:val="24"/>
-        </w:rPr>
-        <w:t>svo</w:t>
-      </w:r>
-      <w:proofErr w:type="spellEnd"/>
-      <w:r>
-        <w:rPr>
-          <w:rFonts w:ascii="Times New Roman" w:hAnsi="Times New Roman" w:cs="Times New Roman"/>
-          <w:sz w:val="24"/>
-          <w:szCs w:val="24"/>
-        </w:rPr>
-        <w:t xml:space="preserve"> nombre” de la tabla “servicios”. Ya que hace referencia al nombre  </w:t>
-      </w:r>
-      <w:r>
-        <w:rPr>
-          <w:rFonts w:ascii="Times New Roman" w:hAnsi="Times New Roman" w:cs="Times New Roman"/>
-          <w:sz w:val="24"/>
-          <w:szCs w:val="24"/>
-        </w:rPr>
-        <w:t>del servicio</w:t>
-      </w:r>
-    </w:p>
-    <w:p>
-      <w:pPr>
-        <w:pStyle w:val="Prrafodelista"/>
-        <w:ind w:left="426"/>
-        <w:jc w:val="both"/>
-        <w:rPr>
-          <w:rFonts w:ascii="Times New Roman" w:hAnsi="Times New Roman" w:cs="Times New Roman"/>
-          <w:sz w:val="24"/>
-          <w:szCs w:val="24"/>
-        </w:rPr>
-      </w:pPr>
-    </w:p>
-    <w:p>
-      <w:pPr>
-        <w:pStyle w:val="Prrafodelista"/>
-        <w:ind w:left="1440" w:hanging="1014"/>
-        <w:jc w:val="both"/>
-        <w:rPr>
-          <w:rFonts w:ascii="Times New Roman" w:hAnsi="Times New Roman" w:cs="Times New Roman"/>
-          <w:sz w:val="24"/>
-          <w:szCs w:val="24"/>
-        </w:rPr>
-      </w:pPr>
-      <w:r>
-        <w:rPr>
-          <w:rFonts w:ascii="Times New Roman" w:hAnsi="Times New Roman" w:cs="Times New Roman"/>
-          <w:sz w:val="24"/>
-          <w:szCs w:val="24"/>
-        </w:rPr>
-        <w:t xml:space="preserve">Perspectiva </w:t>
-      </w:r>
-      <w:r>
-        <w:rPr>
-          <w:rFonts w:ascii="Times New Roman" w:hAnsi="Times New Roman" w:cs="Times New Roman"/>
-          <w:sz w:val="24"/>
-          <w:szCs w:val="24"/>
-        </w:rPr>
-        <w:t>“Tiempo”</w:t>
-      </w:r>
-    </w:p>
-    <w:p>
-      <w:pPr>
-        <w:pStyle w:val="Prrafodelista"/>
-        <w:ind w:left="1440" w:hanging="1014"/>
-        <w:jc w:val="both"/>
-        <w:rPr>
-          <w:rFonts w:ascii="Times New Roman" w:hAnsi="Times New Roman" w:cs="Times New Roman"/>
-          <w:sz w:val="24"/>
-          <w:szCs w:val="24"/>
-        </w:rPr>
-      </w:pPr>
-      <w:r>
-        <w:rPr>
-          <w:rFonts w:ascii="Times New Roman" w:hAnsi="Times New Roman" w:cs="Times New Roman"/>
-          <w:sz w:val="24"/>
-          <w:szCs w:val="24"/>
-        </w:rPr>
-        <w:t>“año” ya que este hace referencia  al año.</w:t>
-      </w:r>
-    </w:p>
-    <w:p>
-      <w:pPr>
-        <w:pStyle w:val="Prrafodelista"/>
-        <w:ind w:left="1440" w:hanging="1014"/>
-        <w:jc w:val="both"/>
-        <w:rPr>
-          <w:rFonts w:ascii="Times New Roman" w:hAnsi="Times New Roman" w:cs="Times New Roman"/>
-          <w:sz w:val="24"/>
-          <w:szCs w:val="24"/>
-        </w:rPr>
-      </w:pPr>
-      <w:r>
-        <w:rPr>
-          <w:rFonts w:ascii="Times New Roman" w:hAnsi="Times New Roman" w:cs="Times New Roman"/>
-          <w:sz w:val="24"/>
-          <w:szCs w:val="24"/>
-        </w:rPr>
-        <w:t>“mes” ya que este hace referencia al mes</w:t>
-      </w:r>
-    </w:p>
-    <w:p>
-      <w:pPr>
-        <w:pStyle w:val="Prrafodelista"/>
-        <w:ind w:left="340"/>
-        <w:rPr>
-          <w:rFonts w:ascii="Times New Roman" w:hAnsi="Times New Roman" w:cs="Times New Roman"/>
-          <w:sz w:val="24"/>
-          <w:szCs w:val="24"/>
-        </w:rPr>
-      </w:pPr>
-    </w:p>
-    <w:p>
-      <w:pPr>
-        <w:pStyle w:val="Prrafodelista"/>
-        <w:ind w:left="1440" w:hanging="1014"/>
+        <w:ind w:left="1440" w:hanging="1724"/>
         <w:jc w:val="both"/>
         <w:rPr>
           <w:rFonts w:ascii="Times New Roman" w:hAnsi="Times New Roman" w:cs="Times New Roman"/>
@@ -9635,15 +10011,8 @@
     <w:p>
       <w:pPr>
         <w:pStyle w:val="Prrafodelista"/>
-        <w:ind w:left="1440" w:hanging="1014"/>
-        <w:jc w:val="both"/>
-        <w:rPr>
-          <w:rFonts w:ascii="Times New Roman" w:hAnsi="Times New Roman" w:cs="Times New Roman"/>
-          <w:sz w:val="24"/>
-          <w:szCs w:val="24"/>
-        </w:rPr>
-      </w:pPr>
-      <w:r>
+        <w:ind w:left="1440" w:hanging="1724"/>
+        <w:jc w:val="both"/>
         <w:rPr>
           <w:rFonts w:ascii="Times New Roman" w:hAnsi="Times New Roman" w:cs="Times New Roman"/>
           <w:b/>
@@ -9651,459 +10020,6 @@
           <w:sz w:val="24"/>
           <w:szCs w:val="24"/>
         </w:rPr>
-        <w:t>Para el hecho personal de servicio:</w:t>
-      </w:r>
-    </w:p>
-    <w:p>
-      <w:pPr>
-        <w:pStyle w:val="Prrafodelista"/>
-        <w:ind w:left="1440" w:hanging="1014"/>
-        <w:jc w:val="both"/>
-        <w:rPr>
-          <w:rFonts w:ascii="Times New Roman" w:hAnsi="Times New Roman" w:cs="Times New Roman"/>
-          <w:sz w:val="24"/>
-          <w:szCs w:val="24"/>
-        </w:rPr>
-      </w:pPr>
-    </w:p>
-    <w:p>
-      <w:pPr>
-        <w:pStyle w:val="Prrafodelista"/>
-        <w:ind w:left="1440" w:hanging="1014"/>
-        <w:jc w:val="both"/>
-        <w:rPr>
-          <w:rFonts w:ascii="Times New Roman" w:hAnsi="Times New Roman" w:cs="Times New Roman"/>
-          <w:sz w:val="24"/>
-          <w:szCs w:val="24"/>
-        </w:rPr>
-      </w:pPr>
-      <w:r>
-        <w:rPr>
-          <w:rFonts w:ascii="Times New Roman" w:hAnsi="Times New Roman" w:cs="Times New Roman"/>
-          <w:sz w:val="24"/>
-          <w:szCs w:val="24"/>
-        </w:rPr>
-        <w:t xml:space="preserve">Perspectiva </w:t>
-      </w:r>
-      <w:r>
-        <w:rPr>
-          <w:rFonts w:ascii="Times New Roman" w:hAnsi="Times New Roman" w:cs="Times New Roman"/>
-          <w:sz w:val="24"/>
-          <w:szCs w:val="24"/>
-        </w:rPr>
-        <w:t>“</w:t>
-      </w:r>
-      <w:r>
-        <w:rPr>
-          <w:rFonts w:ascii="Times New Roman" w:hAnsi="Times New Roman" w:cs="Times New Roman"/>
-          <w:sz w:val="24"/>
-          <w:szCs w:val="24"/>
-        </w:rPr>
-        <w:t>Localidad</w:t>
-      </w:r>
-      <w:r>
-        <w:rPr>
-          <w:rFonts w:ascii="Times New Roman" w:hAnsi="Times New Roman" w:cs="Times New Roman"/>
-          <w:sz w:val="24"/>
-          <w:szCs w:val="24"/>
-        </w:rPr>
-        <w:t>”</w:t>
-      </w:r>
-    </w:p>
-    <w:p>
-      <w:pPr>
-        <w:pStyle w:val="Prrafodelista"/>
-        <w:ind w:left="426"/>
-        <w:jc w:val="both"/>
-        <w:rPr>
-          <w:rFonts w:ascii="Times New Roman" w:hAnsi="Times New Roman" w:cs="Times New Roman"/>
-          <w:sz w:val="24"/>
-          <w:szCs w:val="24"/>
-        </w:rPr>
-      </w:pPr>
-      <w:r>
-        <w:rPr>
-          <w:rFonts w:ascii="Times New Roman" w:hAnsi="Times New Roman" w:cs="Times New Roman"/>
-          <w:sz w:val="24"/>
-          <w:szCs w:val="24"/>
-        </w:rPr>
-        <w:t>“</w:t>
-      </w:r>
-      <w:proofErr w:type="spellStart"/>
-      <w:r>
-        <w:rPr>
-          <w:rFonts w:ascii="Times New Roman" w:hAnsi="Times New Roman" w:cs="Times New Roman"/>
-          <w:sz w:val="24"/>
-          <w:szCs w:val="24"/>
-        </w:rPr>
-        <w:t>Nb_localidad</w:t>
-      </w:r>
-      <w:proofErr w:type="spellEnd"/>
-      <w:r>
-        <w:rPr>
-          <w:rFonts w:ascii="Times New Roman" w:hAnsi="Times New Roman" w:cs="Times New Roman"/>
-          <w:sz w:val="24"/>
-          <w:szCs w:val="24"/>
-        </w:rPr>
-        <w:t>”  de la tabla  “Localidad” y</w:t>
-      </w:r>
-      <w:r>
-        <w:rPr>
-          <w:rFonts w:ascii="Times New Roman" w:hAnsi="Times New Roman" w:cs="Times New Roman"/>
-          <w:sz w:val="24"/>
-          <w:szCs w:val="24"/>
-        </w:rPr>
-        <w:t xml:space="preserve">a que este hace referencia a </w:t>
-      </w:r>
-      <w:r>
-        <w:rPr>
-          <w:rFonts w:ascii="Times New Roman" w:hAnsi="Times New Roman" w:cs="Times New Roman"/>
-          <w:sz w:val="24"/>
-          <w:szCs w:val="24"/>
-        </w:rPr>
-        <w:t>el nombre de la localidad.</w:t>
-      </w:r>
-    </w:p>
-    <w:p>
-      <w:pPr>
-        <w:pStyle w:val="Prrafodelista"/>
-        <w:ind w:left="426"/>
-        <w:jc w:val="both"/>
-        <w:rPr>
-          <w:rFonts w:ascii="Times New Roman" w:hAnsi="Times New Roman" w:cs="Times New Roman"/>
-          <w:sz w:val="24"/>
-          <w:szCs w:val="24"/>
-        </w:rPr>
-      </w:pPr>
-    </w:p>
-    <w:p>
-      <w:pPr>
-        <w:pStyle w:val="Prrafodelista"/>
-        <w:ind w:left="1440" w:hanging="1014"/>
-        <w:jc w:val="both"/>
-        <w:rPr>
-          <w:rFonts w:ascii="Times New Roman" w:hAnsi="Times New Roman" w:cs="Times New Roman"/>
-          <w:sz w:val="24"/>
-          <w:szCs w:val="24"/>
-        </w:rPr>
-      </w:pPr>
-      <w:r>
-        <w:rPr>
-          <w:rFonts w:ascii="Times New Roman" w:hAnsi="Times New Roman" w:cs="Times New Roman"/>
-          <w:sz w:val="24"/>
-          <w:szCs w:val="24"/>
-        </w:rPr>
-        <w:t xml:space="preserve">Perspectiva </w:t>
-      </w:r>
-      <w:r>
-        <w:rPr>
-          <w:rFonts w:ascii="Times New Roman" w:hAnsi="Times New Roman" w:cs="Times New Roman"/>
-          <w:sz w:val="24"/>
-          <w:szCs w:val="24"/>
-        </w:rPr>
-        <w:t>“</w:t>
-      </w:r>
-      <w:r>
-        <w:rPr>
-          <w:rFonts w:ascii="Times New Roman" w:hAnsi="Times New Roman" w:cs="Times New Roman"/>
-          <w:sz w:val="24"/>
-          <w:szCs w:val="24"/>
-        </w:rPr>
-        <w:t>Área</w:t>
-      </w:r>
-      <w:r>
-        <w:rPr>
-          <w:rFonts w:ascii="Times New Roman" w:hAnsi="Times New Roman" w:cs="Times New Roman"/>
-          <w:sz w:val="24"/>
-          <w:szCs w:val="24"/>
-        </w:rPr>
-        <w:t>”</w:t>
-      </w:r>
-    </w:p>
-    <w:p>
-      <w:pPr>
-        <w:pStyle w:val="Prrafodelista"/>
-        <w:ind w:left="426"/>
-        <w:jc w:val="both"/>
-        <w:rPr>
-          <w:rFonts w:ascii="Times New Roman" w:hAnsi="Times New Roman" w:cs="Times New Roman"/>
-          <w:sz w:val="24"/>
-          <w:szCs w:val="24"/>
-        </w:rPr>
-      </w:pPr>
-      <w:r>
-        <w:rPr>
-          <w:rFonts w:ascii="Times New Roman" w:hAnsi="Times New Roman" w:cs="Times New Roman"/>
-          <w:sz w:val="24"/>
-          <w:szCs w:val="24"/>
-        </w:rPr>
-        <w:t>“</w:t>
-      </w:r>
-      <w:proofErr w:type="spellStart"/>
-      <w:r>
-        <w:rPr>
-          <w:rFonts w:ascii="Times New Roman" w:hAnsi="Times New Roman" w:cs="Times New Roman"/>
-          <w:sz w:val="24"/>
-          <w:szCs w:val="24"/>
-        </w:rPr>
-        <w:t>Nb_area</w:t>
-      </w:r>
-      <w:proofErr w:type="spellEnd"/>
-      <w:r>
-        <w:rPr>
-          <w:rFonts w:ascii="Times New Roman" w:hAnsi="Times New Roman" w:cs="Times New Roman"/>
-          <w:sz w:val="24"/>
-          <w:szCs w:val="24"/>
-        </w:rPr>
-        <w:t>”  de la tabla  “Tipo de servicio” ya que este hace referencia a la el nombre del área.</w:t>
-      </w:r>
-    </w:p>
-    <w:p>
-      <w:pPr>
-        <w:pStyle w:val="Prrafodelista"/>
-        <w:ind w:left="426"/>
-        <w:jc w:val="both"/>
-        <w:rPr>
-          <w:rFonts w:ascii="Times New Roman" w:hAnsi="Times New Roman" w:cs="Times New Roman"/>
-          <w:sz w:val="24"/>
-          <w:szCs w:val="24"/>
-        </w:rPr>
-      </w:pPr>
-    </w:p>
-    <w:p>
-      <w:pPr>
-        <w:pStyle w:val="Prrafodelista"/>
-        <w:ind w:left="1440" w:hanging="1014"/>
-        <w:jc w:val="both"/>
-        <w:rPr>
-          <w:rFonts w:ascii="Times New Roman" w:hAnsi="Times New Roman" w:cs="Times New Roman"/>
-          <w:sz w:val="24"/>
-          <w:szCs w:val="24"/>
-        </w:rPr>
-      </w:pPr>
-      <w:r>
-        <w:rPr>
-          <w:rFonts w:ascii="Times New Roman" w:hAnsi="Times New Roman" w:cs="Times New Roman"/>
-          <w:sz w:val="24"/>
-          <w:szCs w:val="24"/>
-        </w:rPr>
-        <w:t xml:space="preserve">Perspectiva </w:t>
-      </w:r>
-      <w:r>
-        <w:rPr>
-          <w:rFonts w:ascii="Times New Roman" w:hAnsi="Times New Roman" w:cs="Times New Roman"/>
-          <w:sz w:val="24"/>
-          <w:szCs w:val="24"/>
-        </w:rPr>
-        <w:t>“Servicio”</w:t>
-      </w:r>
-    </w:p>
-    <w:p>
-      <w:pPr>
-        <w:pStyle w:val="Prrafodelista"/>
-        <w:ind w:left="426"/>
-        <w:jc w:val="both"/>
-        <w:rPr>
-          <w:rFonts w:ascii="Times New Roman" w:hAnsi="Times New Roman" w:cs="Times New Roman"/>
-          <w:sz w:val="24"/>
-          <w:szCs w:val="24"/>
-        </w:rPr>
-      </w:pPr>
-      <w:r>
-        <w:rPr>
-          <w:rFonts w:ascii="Times New Roman" w:hAnsi="Times New Roman" w:cs="Times New Roman"/>
-          <w:sz w:val="24"/>
-          <w:szCs w:val="24"/>
-        </w:rPr>
-        <w:t>“</w:t>
-      </w:r>
-      <w:proofErr w:type="spellStart"/>
-      <w:r>
-        <w:rPr>
-          <w:rFonts w:ascii="Times New Roman" w:hAnsi="Times New Roman" w:cs="Times New Roman"/>
-          <w:sz w:val="24"/>
-          <w:szCs w:val="24"/>
-        </w:rPr>
-        <w:t>Nb_servicio</w:t>
-      </w:r>
-      <w:proofErr w:type="spellEnd"/>
-      <w:r>
-        <w:rPr>
-          <w:rFonts w:ascii="Times New Roman" w:hAnsi="Times New Roman" w:cs="Times New Roman"/>
-          <w:sz w:val="24"/>
-          <w:szCs w:val="24"/>
-        </w:rPr>
-        <w:t>”  de la tabla  “Servicio” ya que este hace referencia a la el nombre del servicio.</w:t>
-      </w:r>
-    </w:p>
-    <w:p>
-      <w:pPr>
-        <w:pStyle w:val="Prrafodelista"/>
-        <w:ind w:left="426"/>
-        <w:jc w:val="both"/>
-        <w:rPr>
-          <w:rFonts w:ascii="Times New Roman" w:hAnsi="Times New Roman" w:cs="Times New Roman"/>
-          <w:sz w:val="24"/>
-          <w:szCs w:val="24"/>
-        </w:rPr>
-      </w:pPr>
-    </w:p>
-    <w:p>
-      <w:pPr>
-        <w:pStyle w:val="Prrafodelista"/>
-        <w:ind w:left="1440" w:hanging="1014"/>
-        <w:jc w:val="both"/>
-        <w:rPr>
-          <w:rFonts w:ascii="Times New Roman" w:hAnsi="Times New Roman" w:cs="Times New Roman"/>
-          <w:sz w:val="24"/>
-          <w:szCs w:val="24"/>
-        </w:rPr>
-      </w:pPr>
-      <w:r>
-        <w:rPr>
-          <w:rFonts w:ascii="Times New Roman" w:hAnsi="Times New Roman" w:cs="Times New Roman"/>
-          <w:sz w:val="24"/>
-          <w:szCs w:val="24"/>
-        </w:rPr>
-        <w:t xml:space="preserve">Perspectiva </w:t>
-      </w:r>
-      <w:r>
-        <w:rPr>
-          <w:rFonts w:ascii="Times New Roman" w:hAnsi="Times New Roman" w:cs="Times New Roman"/>
-          <w:sz w:val="24"/>
-          <w:szCs w:val="24"/>
-        </w:rPr>
-        <w:t>“Obrero”</w:t>
-      </w:r>
-    </w:p>
-    <w:p>
-      <w:pPr>
-        <w:pStyle w:val="Prrafodelista"/>
-        <w:ind w:left="426"/>
-        <w:jc w:val="both"/>
-        <w:rPr>
-          <w:rFonts w:ascii="Times New Roman" w:hAnsi="Times New Roman" w:cs="Times New Roman"/>
-          <w:sz w:val="24"/>
-          <w:szCs w:val="24"/>
-        </w:rPr>
-      </w:pPr>
-      <w:r>
-        <w:rPr>
-          <w:rFonts w:ascii="Times New Roman" w:hAnsi="Times New Roman" w:cs="Times New Roman"/>
-          <w:sz w:val="24"/>
-          <w:szCs w:val="24"/>
-        </w:rPr>
-        <w:t>“</w:t>
-      </w:r>
-      <w:proofErr w:type="spellStart"/>
-      <w:r>
-        <w:rPr>
-          <w:rFonts w:ascii="Times New Roman" w:hAnsi="Times New Roman" w:cs="Times New Roman"/>
-          <w:sz w:val="24"/>
-          <w:szCs w:val="24"/>
-        </w:rPr>
-        <w:t>Nb_obrero</w:t>
-      </w:r>
-      <w:proofErr w:type="spellEnd"/>
-      <w:r>
-        <w:rPr>
-          <w:rFonts w:ascii="Times New Roman" w:hAnsi="Times New Roman" w:cs="Times New Roman"/>
-          <w:sz w:val="24"/>
-          <w:szCs w:val="24"/>
-        </w:rPr>
-        <w:t>”  de la tabla  “Persona” ya que este hace referencia a la el nombre del obrero.</w:t>
-      </w:r>
-    </w:p>
-    <w:p>
-      <w:pPr>
-        <w:pStyle w:val="Prrafodelista"/>
-        <w:ind w:left="1440" w:hanging="1014"/>
-        <w:jc w:val="both"/>
-        <w:rPr>
-          <w:rFonts w:ascii="Times New Roman" w:hAnsi="Times New Roman" w:cs="Times New Roman"/>
-          <w:sz w:val="24"/>
-          <w:szCs w:val="24"/>
-        </w:rPr>
-      </w:pPr>
-    </w:p>
-    <w:p>
-      <w:pPr>
-        <w:pStyle w:val="Prrafodelista"/>
-        <w:ind w:left="1440" w:hanging="1014"/>
-        <w:jc w:val="both"/>
-        <w:rPr>
-          <w:rFonts w:ascii="Times New Roman" w:hAnsi="Times New Roman" w:cs="Times New Roman"/>
-          <w:sz w:val="24"/>
-          <w:szCs w:val="24"/>
-        </w:rPr>
-      </w:pPr>
-      <w:r>
-        <w:rPr>
-          <w:rFonts w:ascii="Times New Roman" w:hAnsi="Times New Roman" w:cs="Times New Roman"/>
-          <w:sz w:val="24"/>
-          <w:szCs w:val="24"/>
-        </w:rPr>
-        <w:t xml:space="preserve">Perspectiva </w:t>
-      </w:r>
-      <w:r>
-        <w:rPr>
-          <w:rFonts w:ascii="Times New Roman" w:hAnsi="Times New Roman" w:cs="Times New Roman"/>
-          <w:sz w:val="24"/>
-          <w:szCs w:val="24"/>
-        </w:rPr>
-        <w:t>“Tiempo”</w:t>
-      </w:r>
-    </w:p>
-    <w:p>
-      <w:pPr>
-        <w:pStyle w:val="Prrafodelista"/>
-        <w:ind w:left="1440" w:hanging="1014"/>
-        <w:jc w:val="both"/>
-        <w:rPr>
-          <w:rFonts w:ascii="Times New Roman" w:hAnsi="Times New Roman" w:cs="Times New Roman"/>
-          <w:sz w:val="24"/>
-          <w:szCs w:val="24"/>
-        </w:rPr>
-      </w:pPr>
-      <w:r>
-        <w:rPr>
-          <w:rFonts w:ascii="Times New Roman" w:hAnsi="Times New Roman" w:cs="Times New Roman"/>
-          <w:sz w:val="24"/>
-          <w:szCs w:val="24"/>
-        </w:rPr>
-        <w:t>“año” ya que este hace referencia  al año.</w:t>
-      </w:r>
-    </w:p>
-    <w:p>
-      <w:pPr>
-        <w:pStyle w:val="Prrafodelista"/>
-        <w:ind w:left="1440" w:hanging="1014"/>
-        <w:jc w:val="both"/>
-        <w:rPr>
-          <w:rFonts w:ascii="Times New Roman" w:hAnsi="Times New Roman" w:cs="Times New Roman"/>
-          <w:sz w:val="24"/>
-          <w:szCs w:val="24"/>
-        </w:rPr>
-      </w:pPr>
-      <w:r>
-        <w:rPr>
-          <w:rFonts w:ascii="Times New Roman" w:hAnsi="Times New Roman" w:cs="Times New Roman"/>
-          <w:sz w:val="24"/>
-          <w:szCs w:val="24"/>
-        </w:rPr>
-        <w:t>“mes” ya que este hace referencia al mes</w:t>
-      </w:r>
-    </w:p>
-    <w:p>
-      <w:pPr>
-        <w:pStyle w:val="Prrafodelista"/>
-        <w:ind w:left="1440" w:hanging="1014"/>
-        <w:jc w:val="both"/>
-        <w:rPr>
-          <w:rFonts w:ascii="Times New Roman" w:hAnsi="Times New Roman" w:cs="Times New Roman"/>
-          <w:sz w:val="24"/>
-          <w:szCs w:val="24"/>
-        </w:rPr>
       </w:pPr>
     </w:p>
     <w:p>
@@ -10234,8 +10150,6 @@
     </w:p>
     <w:p>
       <w:pPr>
-        <w:pStyle w:val="Prrafodelista"/>
-        <w:ind w:left="1440" w:hanging="1724"/>
         <w:jc w:val="both"/>
         <w:rPr>
           <w:rFonts w:ascii="Times New Roman" w:hAnsi="Times New Roman" w:cs="Times New Roman"/>
@@ -10248,8 +10162,6 @@
     </w:p>
     <w:p>
       <w:pPr>
-        <w:pStyle w:val="Prrafodelista"/>
-        <w:ind w:left="1440" w:hanging="1724"/>
         <w:jc w:val="both"/>
         <w:rPr>
           <w:rFonts w:ascii="Times New Roman" w:hAnsi="Times New Roman" w:cs="Times New Roman"/>
@@ -10262,8 +10174,6 @@
     </w:p>
     <w:p>
       <w:pPr>
-        <w:pStyle w:val="Prrafodelista"/>
-        <w:ind w:left="1440" w:hanging="1724"/>
         <w:jc w:val="both"/>
         <w:rPr>
           <w:rFonts w:ascii="Times New Roman" w:hAnsi="Times New Roman" w:cs="Times New Roman"/>
@@ -10276,22 +10186,6 @@
     </w:p>
     <w:p>
       <w:pPr>
-        <w:pStyle w:val="Prrafodelista"/>
-        <w:ind w:left="1440" w:hanging="1724"/>
-        <w:jc w:val="both"/>
-        <w:rPr>
-          <w:rFonts w:ascii="Times New Roman" w:hAnsi="Times New Roman" w:cs="Times New Roman"/>
-          <w:b/>
-          <w:color w:val="1F497D" w:themeColor="text2"/>
-          <w:sz w:val="24"/>
-          <w:szCs w:val="24"/>
-        </w:rPr>
-      </w:pPr>
-    </w:p>
-    <w:p>
-      <w:pPr>
-        <w:pStyle w:val="Prrafodelista"/>
-        <w:ind w:left="1440" w:hanging="1724"/>
         <w:jc w:val="both"/>
         <w:rPr>
           <w:rFonts w:ascii="Times New Roman" w:hAnsi="Times New Roman" w:cs="Times New Roman"/>
@@ -10348,8 +10242,6 @@
           <w:szCs w:val="24"/>
         </w:rPr>
       </w:pPr>
-      <w:bookmarkStart w:id="0" w:name="_GoBack"/>
-      <w:bookmarkEnd w:id="0"/>
     </w:p>
     <w:p>
       <w:pPr>
@@ -10428,6 +10320,57 @@
           <w:szCs w:val="24"/>
         </w:rPr>
       </w:pPr>
+      <w:r>
+        <w:rPr>
+          <w:rFonts w:ascii="Times New Roman" w:hAnsi="Times New Roman" w:cs="Times New Roman"/>
+          <w:noProof/>
+          <w:lang w:val="es-VE" w:eastAsia="es-VE"/>
+        </w:rPr>
+        <w:pict>
+          <v:rect id="_x0000_s1172" style="position:absolute;left:0;text-align:left;margin-left:7.85pt;margin-top:2.95pt;width:83.35pt;height:48.7pt;z-index:251780096;visibility:visible;mso-wrap-distance-left:9pt;mso-wrap-distance-top:0;mso-wrap-distance-right:9pt;mso-wrap-distance-bottom:0;mso-position-horizontal-relative:text;mso-position-vertical-relative:text;mso-width-relative:margin;mso-height-relative:margin;v-text-anchor:middle" o:gfxdata="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" fillcolor="white [3201]" strokecolor="#f79646 [3209]" strokeweight="2pt">
+            <v:textbox>
+              <w:txbxContent>
+                <w:p>
+                  <w:pPr>
+                    <w:pStyle w:val="Sinespaciado"/>
+                    <w:jc w:val="center"/>
+                    <w:rPr>
+                      <w:rFonts w:ascii="Times New Roman" w:hAnsi="Times New Roman" w:cs="Times New Roman"/>
+                      <w:b/>
+                      <w:lang w:val="es-VE"/>
+                    </w:rPr>
+                  </w:pPr>
+                  <w:r>
+                    <w:rPr>
+                      <w:rFonts w:ascii="Times New Roman" w:hAnsi="Times New Roman" w:cs="Times New Roman"/>
+                      <w:b/>
+                      <w:lang w:val="es-VE"/>
+                    </w:rPr>
+                    <w:t>Estado</w:t>
+                  </w:r>
+                </w:p>
+                <w:p>
+                  <w:pPr>
+                    <w:pStyle w:val="Sinespaciado"/>
+                    <w:jc w:val="center"/>
+                    <w:rPr>
+                      <w:rFonts w:ascii="Times New Roman" w:hAnsi="Times New Roman" w:cs="Times New Roman"/>
+                    </w:rPr>
+                  </w:pPr>
+                  <w:proofErr w:type="spellStart"/>
+                  <w:r>
+                    <w:rPr>
+                      <w:rFonts w:ascii="Times New Roman" w:hAnsi="Times New Roman" w:cs="Times New Roman"/>
+                    </w:rPr>
+                    <w:t>etu_nombre</w:t>
+                  </w:r>
+                  <w:proofErr w:type="spellEnd"/>
+                </w:p>
+              </w:txbxContent>
+            </v:textbox>
+          </v:rect>
+        </w:pict>
+      </w:r>
       <w:r>
         <w:rPr>
           <w:rFonts w:ascii="Times New Roman" w:hAnsi="Times New Roman" w:cs="Times New Roman"/>
@@ -10475,13 +10418,7 @@
                     <w:rPr>
                       <w:rFonts w:ascii="Times New Roman" w:hAnsi="Times New Roman" w:cs="Times New Roman"/>
                     </w:rPr>
-                    <w:t>fecha inicio – fecha fin</w:t>
-                  </w:r>
-                  <w:r>
-                    <w:rPr>
-                      <w:rFonts w:ascii="Times New Roman" w:hAnsi="Times New Roman" w:cs="Times New Roman"/>
-                    </w:rPr>
-                    <w:t>)</w:t>
+                    <w:t>fecha inicio – fecha fin)</w:t>
                   </w:r>
                 </w:p>
               </w:txbxContent>
@@ -10489,6 +10426,29 @@
           </v:rect>
         </w:pict>
       </w:r>
+    </w:p>
+    <w:p>
+      <w:pPr>
+        <w:jc w:val="both"/>
+        <w:rPr>
+          <w:rFonts w:ascii="Times New Roman" w:hAnsi="Times New Roman" w:cs="Times New Roman"/>
+          <w:b/>
+          <w:sz w:val="24"/>
+          <w:szCs w:val="24"/>
+        </w:rPr>
+      </w:pPr>
+      <w:r>
+        <w:rPr>
+          <w:rFonts w:ascii="Times New Roman" w:hAnsi="Times New Roman" w:cs="Times New Roman"/>
+          <w:noProof/>
+          <w:lang w:eastAsia="es-ES"/>
+        </w:rPr>
+        <w:pict>
+          <v:shape id="_x0000_s1186" type="#_x0000_t32" style="position:absolute;left:0;text-align:left;margin-left:242.95pt;margin-top:10.7pt;width:54.6pt;height:39.55pt;flip:y;z-index:251794432" o:connectortype="straight" strokecolor="#548dd4 [1951]">
+            <v:stroke endarrow="block"/>
+          </v:shape>
+        </w:pict>
+      </w:r>
       <w:r>
         <w:rPr>
           <w:rFonts w:ascii="Times New Roman" w:hAnsi="Times New Roman" w:cs="Times New Roman"/>
@@ -10496,7 +10456,28 @@
           <w:lang w:val="es-VE" w:eastAsia="es-VE"/>
         </w:rPr>
         <w:pict>
-          <v:rect id="_x0000_s1172" style="position:absolute;left:0;text-align:left;margin-left:7.85pt;margin-top:2.95pt;width:83.35pt;height:59.45pt;z-index:251780096;visibility:visible;mso-wrap-distance-left:9pt;mso-wrap-distance-top:0;mso-wrap-distance-right:9pt;mso-wrap-distance-bottom:0;mso-position-horizontal-relative:text;mso-position-vertical-relative:text;mso-width-relative:margin;mso-height-relative:margin;v-text-anchor:middle" o:gfxdata="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" fillcolor="white [3201]" strokecolor="#f79646 [3209]" strokeweight="2pt">
+          <v:line id="_x0000_s1174" style="position:absolute;left:0;text-align:left;z-index:251782144;visibility:visible;mso-wrap-style:square;mso-wrap-distance-left:9pt;mso-wrap-distance-top:0;mso-wrap-distance-right:9pt;mso-wrap-distance-bottom:0;mso-position-horizontal:absolute;mso-position-horizontal-relative:text;mso-position-vertical:absolute;mso-position-vertical-relative:text;mso-width-relative:margin;mso-height-relative:margin" from="94.95pt,10.7pt" to="179.7pt,58.1pt" o:gfxdata="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" strokecolor="#4579b8 [3044]"/>
+        </w:pict>
+      </w:r>
+    </w:p>
+    <w:p>
+      <w:pPr>
+        <w:jc w:val="both"/>
+        <w:rPr>
+          <w:rFonts w:ascii="Times New Roman" w:hAnsi="Times New Roman" w:cs="Times New Roman"/>
+          <w:b/>
+          <w:sz w:val="24"/>
+          <w:szCs w:val="24"/>
+        </w:rPr>
+      </w:pPr>
+      <w:r>
+        <w:rPr>
+          <w:rFonts w:ascii="Times New Roman" w:hAnsi="Times New Roman" w:cs="Times New Roman"/>
+          <w:noProof/>
+          <w:lang w:val="es-VE" w:eastAsia="es-VE"/>
+        </w:rPr>
+        <w:pict>
+          <v:rect id="_x0000_s1170" style="position:absolute;left:0;text-align:left;margin-left:2.8pt;margin-top:22.1pt;width:96.35pt;height:46.5pt;z-index:251778048;visibility:visible;mso-wrap-distance-left:9pt;mso-wrap-distance-top:0;mso-wrap-distance-right:9pt;mso-wrap-distance-bottom:0;mso-position-horizontal-relative:text;mso-position-vertical-relative:text;mso-width-relative:margin;mso-height-relative:margin;v-text-anchor:middle" o:gfxdata="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" fillcolor="white [3201]" strokecolor="#f79646 [3209]" strokeweight="2pt">
             <v:textbox>
               <w:txbxContent>
                 <w:p>
@@ -10515,7 +10496,7 @@
                       <w:b/>
                       <w:lang w:val="es-VE"/>
                     </w:rPr>
-                    <w:t>Estado</w:t>
+                    <w:t>Centro de costo</w:t>
                   </w:r>
                 </w:p>
                 <w:p>
@@ -10524,31 +10505,31 @@
                     <w:jc w:val="center"/>
                     <w:rPr>
                       <w:rFonts w:ascii="Times New Roman" w:hAnsi="Times New Roman" w:cs="Times New Roman"/>
+                      <w:lang w:val="es-VE"/>
                     </w:rPr>
                   </w:pPr>
                   <w:proofErr w:type="spellStart"/>
+                  <w:proofErr w:type="gramStart"/>
                   <w:r>
                     <w:rPr>
                       <w:rFonts w:ascii="Times New Roman" w:hAnsi="Times New Roman" w:cs="Times New Roman"/>
                     </w:rPr>
-                    <w:t>etu_código</w:t>
+                    <w:t>ctr</w:t>
                   </w:r>
                   <w:proofErr w:type="spellEnd"/>
-                </w:p>
-                <w:p>
-                  <w:pPr>
-                    <w:pStyle w:val="Sinespaciado"/>
-                    <w:jc w:val="center"/>
-                    <w:rPr>
-                      <w:rFonts w:ascii="Times New Roman" w:hAnsi="Times New Roman" w:cs="Times New Roman"/>
-                    </w:rPr>
-                  </w:pPr>
+                  <w:proofErr w:type="gramEnd"/>
+                  <w:r>
+                    <w:rPr>
+                      <w:rFonts w:ascii="Times New Roman" w:hAnsi="Times New Roman" w:cs="Times New Roman"/>
+                    </w:rPr>
+                    <w:t xml:space="preserve"> </w:t>
+                  </w:r>
                   <w:proofErr w:type="spellStart"/>
                   <w:r>
                     <w:rPr>
                       <w:rFonts w:ascii="Times New Roman" w:hAnsi="Times New Roman" w:cs="Times New Roman"/>
                     </w:rPr>
-                    <w:t>etu_nombre</w:t>
+                    <w:t>descripcion</w:t>
                   </w:r>
                   <w:proofErr w:type="spellEnd"/>
                 </w:p>
@@ -10557,50 +10538,6 @@
           </v:rect>
         </w:pict>
       </w:r>
-    </w:p>
-    <w:p>
-      <w:pPr>
-        <w:jc w:val="both"/>
-        <w:rPr>
-          <w:rFonts w:ascii="Times New Roman" w:hAnsi="Times New Roman" w:cs="Times New Roman"/>
-          <w:b/>
-          <w:sz w:val="24"/>
-          <w:szCs w:val="24"/>
-        </w:rPr>
-      </w:pPr>
-      <w:r>
-        <w:rPr>
-          <w:rFonts w:ascii="Times New Roman" w:hAnsi="Times New Roman" w:cs="Times New Roman"/>
-          <w:noProof/>
-          <w:lang w:eastAsia="es-ES"/>
-        </w:rPr>
-        <w:pict>
-          <v:shape id="_x0000_s1186" type="#_x0000_t32" style="position:absolute;left:0;text-align:left;margin-left:242.95pt;margin-top:10.7pt;width:54.6pt;height:39.55pt;flip:y;z-index:251794432" o:connectortype="straight" strokecolor="#548dd4 [1951]">
-            <v:stroke endarrow="block"/>
-          </v:shape>
-        </w:pict>
-      </w:r>
-      <w:r>
-        <w:rPr>
-          <w:rFonts w:ascii="Times New Roman" w:hAnsi="Times New Roman" w:cs="Times New Roman"/>
-          <w:noProof/>
-          <w:lang w:val="es-VE" w:eastAsia="es-VE"/>
-        </w:rPr>
-        <w:pict>
-          <v:line id="_x0000_s1174" style="position:absolute;left:0;text-align:left;z-index:251782144;visibility:visible;mso-wrap-style:square;mso-wrap-distance-left:9pt;mso-wrap-distance-top:0;mso-wrap-distance-right:9pt;mso-wrap-distance-bottom:0;mso-position-horizontal:absolute;mso-position-horizontal-relative:text;mso-position-vertical:absolute;mso-position-vertical-relative:text;mso-width-relative:margin;mso-height-relative:margin" from="94.95pt,10.7pt" to="179.7pt,58.1pt" o:gfxdata="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" strokecolor="#4579b8 [3044]"/>
-        </w:pict>
-      </w:r>
-    </w:p>
-    <w:p>
-      <w:pPr>
-        <w:jc w:val="both"/>
-        <w:rPr>
-          <w:rFonts w:ascii="Times New Roman" w:hAnsi="Times New Roman" w:cs="Times New Roman"/>
-          <w:b/>
-          <w:sz w:val="24"/>
-          <w:szCs w:val="24"/>
-        </w:rPr>
-      </w:pPr>
       <w:r>
         <w:rPr>
           <w:rFonts w:ascii="Times New Roman" w:hAnsi="Times New Roman" w:cs="Times New Roman"/>
@@ -10645,13 +10582,7 @@
                     <w:rPr>
                       <w:rFonts w:ascii="Times New Roman" w:hAnsi="Times New Roman" w:cs="Times New Roman"/>
                     </w:rPr>
-                    <w:t>BETWEEN</w:t>
-                  </w:r>
-                  <w:r>
-                    <w:rPr>
-                      <w:rFonts w:ascii="Times New Roman" w:hAnsi="Times New Roman" w:cs="Times New Roman"/>
-                    </w:rPr>
-                    <w:t>(</w:t>
+                    <w:t>BETWEEN(</w:t>
                   </w:r>
                   <w:proofErr w:type="gramEnd"/>
                   <w:r>
@@ -10674,99 +10605,6 @@
       <w:r>
         <w:rPr>
           <w:rFonts w:ascii="Times New Roman" w:hAnsi="Times New Roman" w:cs="Times New Roman"/>
-          <w:noProof/>
-          <w:lang w:val="es-VE" w:eastAsia="es-VE"/>
-        </w:rPr>
-        <w:pict>
-          <v:rect id="_x0000_s1170" style="position:absolute;left:0;text-align:left;margin-left:2.8pt;margin-top:22.1pt;width:96.35pt;height:64.15pt;z-index:251778048;visibility:visible;mso-wrap-distance-left:9pt;mso-wrap-distance-top:0;mso-wrap-distance-right:9pt;mso-wrap-distance-bottom:0;mso-position-horizontal-relative:text;mso-position-vertical-relative:text;mso-width-relative:margin;mso-height-relative:margin;v-text-anchor:middle" o:gfxdata="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" fillcolor="white [3201]" strokecolor="#f79646 [3209]" strokeweight="2pt">
-            <v:textbox>
-              <w:txbxContent>
-                <w:p>
-                  <w:pPr>
-                    <w:pStyle w:val="Sinespaciado"/>
-                    <w:jc w:val="center"/>
-                    <w:rPr>
-                      <w:rFonts w:ascii="Times New Roman" w:hAnsi="Times New Roman" w:cs="Times New Roman"/>
-                      <w:b/>
-                      <w:lang w:val="es-VE"/>
-                    </w:rPr>
-                  </w:pPr>
-                  <w:r>
-                    <w:rPr>
-                      <w:rFonts w:ascii="Times New Roman" w:hAnsi="Times New Roman" w:cs="Times New Roman"/>
-                      <w:b/>
-                      <w:lang w:val="es-VE"/>
-                    </w:rPr>
-                    <w:t>Centro de costo</w:t>
-                  </w:r>
-                </w:p>
-                <w:p>
-                  <w:pPr>
-                    <w:pStyle w:val="Sinespaciado"/>
-                    <w:jc w:val="center"/>
-                    <w:rPr>
-                      <w:rFonts w:ascii="Times New Roman" w:hAnsi="Times New Roman" w:cs="Times New Roman"/>
-                    </w:rPr>
-                  </w:pPr>
-                  <w:proofErr w:type="spellStart"/>
-                  <w:proofErr w:type="gramStart"/>
-                  <w:r>
-                    <w:rPr>
-                      <w:rFonts w:ascii="Times New Roman" w:hAnsi="Times New Roman" w:cs="Times New Roman"/>
-                    </w:rPr>
-                    <w:t>ctr</w:t>
-                  </w:r>
-                  <w:proofErr w:type="spellEnd"/>
-                  <w:proofErr w:type="gramEnd"/>
-                  <w:r>
-                    <w:rPr>
-                      <w:rFonts w:ascii="Times New Roman" w:hAnsi="Times New Roman" w:cs="Times New Roman"/>
-                    </w:rPr>
-                    <w:t xml:space="preserve"> id centro</w:t>
-                  </w:r>
-                </w:p>
-                <w:p>
-                  <w:pPr>
-                    <w:pStyle w:val="Sinespaciado"/>
-                    <w:jc w:val="center"/>
-                    <w:rPr>
-                      <w:rFonts w:ascii="Times New Roman" w:hAnsi="Times New Roman" w:cs="Times New Roman"/>
-                      <w:lang w:val="es-VE"/>
-                    </w:rPr>
-                  </w:pPr>
-                  <w:proofErr w:type="spellStart"/>
-                  <w:proofErr w:type="gramStart"/>
-                  <w:r>
-                    <w:rPr>
-                      <w:rFonts w:ascii="Times New Roman" w:hAnsi="Times New Roman" w:cs="Times New Roman"/>
-                    </w:rPr>
-                    <w:t>ctr</w:t>
-                  </w:r>
-                  <w:proofErr w:type="spellEnd"/>
-                  <w:proofErr w:type="gramEnd"/>
-                  <w:r>
-                    <w:rPr>
-                      <w:rFonts w:ascii="Times New Roman" w:hAnsi="Times New Roman" w:cs="Times New Roman"/>
-                    </w:rPr>
-                    <w:t xml:space="preserve"> </w:t>
-                  </w:r>
-                  <w:proofErr w:type="spellStart"/>
-                  <w:r>
-                    <w:rPr>
-                      <w:rFonts w:ascii="Times New Roman" w:hAnsi="Times New Roman" w:cs="Times New Roman"/>
-                    </w:rPr>
-                    <w:t>descripcion</w:t>
-                  </w:r>
-                  <w:proofErr w:type="spellEnd"/>
-                </w:p>
-              </w:txbxContent>
-            </v:textbox>
-          </v:rect>
-        </w:pict>
-      </w:r>
-      <w:r>
-        <w:rPr>
-          <w:rFonts w:ascii="Times New Roman" w:hAnsi="Times New Roman" w:cs="Times New Roman"/>
           <w:b/>
           <w:noProof/>
           <w:sz w:val="24"/>
@@ -10818,6 +10656,16 @@
           <w:lang w:val="es-VE" w:eastAsia="es-VE"/>
         </w:rPr>
         <w:pict>
+          <v:line id="_x0000_s1181" style="position:absolute;left:0;text-align:left;flip:y;z-index:251789312;visibility:visible;mso-wrap-style:square;mso-wrap-distance-left:9pt;mso-wrap-distance-top:0;mso-wrap-distance-right:9pt;mso-wrap-distance-bottom:0;mso-position-horizontal:absolute;mso-position-horizontal-relative:text;mso-position-vertical:absolute;mso-position-vertical-relative:text;mso-width-relative:margin;mso-height-relative:margin" from="91.2pt,24.7pt" to="169.95pt,70.1pt" o:gfxdata="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" strokecolor="#4579b8 [3044]"/>
+        </w:pict>
+      </w:r>
+      <w:r>
+        <w:rPr>
+          <w:rFonts w:ascii="Times New Roman" w:hAnsi="Times New Roman" w:cs="Times New Roman"/>
+          <w:noProof/>
+          <w:lang w:val="es-VE" w:eastAsia="es-VE"/>
+        </w:rPr>
+        <w:pict>
           <v:shape id="_x0000_s1185" type="#_x0000_t32" style="position:absolute;left:0;text-align:left;margin-left:261.45pt;margin-top:24.7pt;width:36.1pt;height:0;z-index:251793408" o:connectortype="straight" strokecolor="#548dd4 [1951]">
             <v:stroke endarrow="block"/>
           </v:shape>
@@ -10833,6 +10681,17 @@
           <v:line id="_x0000_s1180" style="position:absolute;left:0;text-align:left;flip:y;z-index:251788288;visibility:visible;mso-wrap-style:square;mso-wrap-distance-left:9pt;mso-wrap-distance-top:0;mso-wrap-distance-right:9pt;mso-wrap-distance-bottom:0;mso-position-horizontal:absolute;mso-position-horizontal-relative:text;mso-position-vertical:absolute;mso-position-vertical-relative:text;mso-width-relative:margin;mso-height-relative:margin" from="99.15pt,13.4pt" to="169.95pt,24.7pt" o:gfxdata="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" strokecolor="#4579b8 [3044]"/>
         </w:pict>
       </w:r>
+    </w:p>
+    <w:p>
+      <w:pPr>
+        <w:jc w:val="both"/>
+        <w:rPr>
+          <w:rFonts w:ascii="Times New Roman" w:hAnsi="Times New Roman" w:cs="Times New Roman"/>
+          <w:b/>
+          <w:sz w:val="24"/>
+          <w:szCs w:val="24"/>
+        </w:rPr>
+      </w:pPr>
       <w:r>
         <w:rPr>
           <w:rFonts w:ascii="Times New Roman" w:hAnsi="Times New Roman" w:cs="Times New Roman"/>
@@ -10840,20 +10699,29 @@
           <w:lang w:val="es-VE" w:eastAsia="es-VE"/>
         </w:rPr>
         <w:pict>
-          <v:line id="_x0000_s1181" style="position:absolute;left:0;text-align:left;flip:y;z-index:251789312;visibility:visible;mso-wrap-style:square;mso-wrap-distance-left:9pt;mso-wrap-distance-top:0;mso-wrap-distance-right:9pt;mso-wrap-distance-bottom:0;mso-position-horizontal:absolute;mso-position-horizontal-relative:text;mso-position-vertical:absolute;mso-position-vertical-relative:text;mso-width-relative:margin;mso-height-relative:margin" from="91.2pt,24.7pt" to="169.95pt,92.95pt" o:gfxdata="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" strokecolor="#4579b8 [3044]"/>
+          <v:line id="_x0000_s1176" style="position:absolute;left:0;text-align:left;flip:y;z-index:251784192;visibility:visible;mso-wrap-style:square;mso-wrap-distance-left:9pt;mso-wrap-distance-top:0;mso-wrap-distance-right:9pt;mso-wrap-distance-bottom:0;mso-position-horizontal-relative:text;mso-position-vertical-relative:text;mso-width-relative:margin;mso-height-relative:margin" from="91.2pt,25.1pt" to="192.05pt,230.3pt" o:gfxdata="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" strokecolor="#4579b8 [3044]"/>
         </w:pict>
       </w:r>
-    </w:p>
-    <w:p>
-      <w:pPr>
-        <w:jc w:val="both"/>
-        <w:rPr>
-          <w:rFonts w:ascii="Times New Roman" w:hAnsi="Times New Roman" w:cs="Times New Roman"/>
-          <w:b/>
-          <w:sz w:val="24"/>
-          <w:szCs w:val="24"/>
-        </w:rPr>
-      </w:pPr>
+      <w:r>
+        <w:rPr>
+          <w:rFonts w:ascii="Times New Roman" w:hAnsi="Times New Roman" w:cs="Times New Roman"/>
+          <w:noProof/>
+          <w:lang w:val="es-VE" w:eastAsia="es-VE"/>
+        </w:rPr>
+        <w:pict>
+          <v:line id="_x0000_s1175" style="position:absolute;left:0;text-align:left;flip:y;z-index:251783168;visibility:visible;mso-wrap-style:square;mso-wrap-distance-left:9pt;mso-wrap-distance-top:0;mso-wrap-distance-right:9pt;mso-wrap-distance-bottom:0;mso-position-horizontal-relative:text;mso-position-vertical-relative:text;mso-width-relative:margin;mso-height-relative:margin" from="94.95pt,19.5pt" to="179.7pt,168.35pt" o:gfxdata="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" strokecolor="#4579b8 [3044]"/>
+        </w:pict>
+      </w:r>
+      <w:r>
+        <w:rPr>
+          <w:rFonts w:ascii="Times New Roman" w:hAnsi="Times New Roman" w:cs="Times New Roman"/>
+          <w:noProof/>
+          <w:lang w:val="es-VE" w:eastAsia="es-VE"/>
+        </w:rPr>
+        <w:pict>
+          <v:line id="_x0000_s1184" style="position:absolute;left:0;text-align:left;flip:y;z-index:251792384;visibility:visible;mso-wrap-style:square;mso-wrap-distance-left:9pt;mso-wrap-distance-top:0;mso-wrap-distance-right:9pt;mso-wrap-distance-bottom:0;mso-position-horizontal-relative:text;mso-position-vertical-relative:text;mso-width-relative:margin;mso-height-relative:margin" from="91.2pt,9.25pt" to="174.5pt,113.05pt" o:gfxdata="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" strokecolor="#4579b8 [3044]"/>
+        </w:pict>
+      </w:r>
       <w:r>
         <w:rPr>
           <w:rFonts w:ascii="Times New Roman" w:hAnsi="Times New Roman" w:cs="Times New Roman"/>
@@ -10866,6 +10734,17 @@
           </v:shape>
         </w:pict>
       </w:r>
+    </w:p>
+    <w:p>
+      <w:pPr>
+        <w:jc w:val="both"/>
+        <w:rPr>
+          <w:rFonts w:ascii="Times New Roman" w:hAnsi="Times New Roman" w:cs="Times New Roman"/>
+          <w:b/>
+          <w:sz w:val="24"/>
+          <w:szCs w:val="24"/>
+        </w:rPr>
+      </w:pPr>
       <w:r>
         <w:rPr>
           <w:rFonts w:ascii="Times New Roman" w:hAnsi="Times New Roman" w:cs="Times New Roman"/>
@@ -10873,48 +10752,7 @@
           <w:lang w:val="es-VE" w:eastAsia="es-VE"/>
         </w:rPr>
         <w:pict>
-          <v:line id="_x0000_s1176" style="position:absolute;left:0;text-align:left;flip:y;z-index:251784192;visibility:visible;mso-wrap-style:square;mso-wrap-distance-left:9pt;mso-wrap-distance-top:0;mso-wrap-distance-right:9pt;mso-wrap-distance-bottom:0;mso-position-horizontal-relative:text;mso-position-vertical-relative:text;mso-width-relative:margin;mso-height-relative:margin" from="91.2pt,25.1pt" to="192.05pt,292.25pt" o:gfxdata="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" strokecolor="#4579b8 [3044]"/>
-        </w:pict>
-      </w:r>
-      <w:r>
-        <w:rPr>
-          <w:rFonts w:ascii="Times New Roman" w:hAnsi="Times New Roman" w:cs="Times New Roman"/>
-          <w:noProof/>
-          <w:lang w:val="es-VE" w:eastAsia="es-VE"/>
-        </w:rPr>
-        <w:pict>
-          <v:line id="_x0000_s1175" style="position:absolute;left:0;text-align:left;flip:y;z-index:251783168;visibility:visible;mso-wrap-style:square;mso-wrap-distance-left:9pt;mso-wrap-distance-top:0;mso-wrap-distance-right:9pt;mso-wrap-distance-bottom:0;mso-position-horizontal-relative:text;mso-position-vertical-relative:text;mso-width-relative:margin;mso-height-relative:margin" from="91.2pt,19.5pt" to="179.7pt,227.75pt" o:gfxdata="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" strokecolor="#4579b8 [3044]"/>
-        </w:pict>
-      </w:r>
-      <w:r>
-        <w:rPr>
-          <w:rFonts w:ascii="Times New Roman" w:hAnsi="Times New Roman" w:cs="Times New Roman"/>
-          <w:noProof/>
-          <w:lang w:val="es-VE" w:eastAsia="es-VE"/>
-        </w:rPr>
-        <w:pict>
-          <v:line id="_x0000_s1184" style="position:absolute;left:0;text-align:left;flip:y;z-index:251792384;visibility:visible;mso-wrap-style:square;mso-wrap-distance-left:9pt;mso-wrap-distance-top:0;mso-wrap-distance-right:9pt;mso-wrap-distance-bottom:0;mso-position-horizontal-relative:text;mso-position-vertical-relative:text;mso-width-relative:margin;mso-height-relative:margin" from="91.2pt,9.25pt" to="174.5pt,146.25pt" o:gfxdata="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" strokecolor="#4579b8 [3044]"/>
-        </w:pict>
-      </w:r>
-    </w:p>
-    <w:p>
-      <w:pPr>
-        <w:jc w:val="both"/>
-        <w:rPr>
-          <w:rFonts w:ascii="Times New Roman" w:hAnsi="Times New Roman" w:cs="Times New Roman"/>
-          <w:b/>
-          <w:sz w:val="24"/>
-          <w:szCs w:val="24"/>
-        </w:rPr>
-      </w:pPr>
-      <w:r>
-        <w:rPr>
-          <w:rFonts w:ascii="Times New Roman" w:hAnsi="Times New Roman" w:cs="Times New Roman"/>
-          <w:noProof/>
-          <w:lang w:val="es-VE" w:eastAsia="es-VE"/>
-        </w:rPr>
-        <w:pict>
-          <v:rect id="_x0000_s1171" style="position:absolute;left:0;text-align:left;margin-left:7.85pt;margin-top:18.35pt;width:83.35pt;height:61.1pt;z-index:251779072;visibility:visible;mso-wrap-distance-left:9pt;mso-wrap-distance-top:0;mso-wrap-distance-right:9pt;mso-wrap-distance-bottom:0;mso-position-horizontal-relative:text;mso-position-vertical-relative:text;mso-width-relative:margin;mso-height-relative:margin;v-text-anchor:middle" o:gfxdata="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" fillcolor="white [3201]" strokecolor="#f79646 [3209]" strokeweight="2pt">
+          <v:rect id="_x0000_s1171" style="position:absolute;left:0;text-align:left;margin-left:7.85pt;margin-top:.75pt;width:83.35pt;height:45.45pt;z-index:251779072;visibility:visible;mso-wrap-distance-left:9pt;mso-wrap-distance-top:0;mso-wrap-distance-right:9pt;mso-wrap-distance-bottom:0;mso-position-horizontal-relative:text;mso-position-vertical-relative:text;mso-width-relative:margin;mso-height-relative:margin;v-text-anchor:middle" o:gfxdata="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" fillcolor="white [3201]" strokecolor="#f79646 [3209]" strokeweight="2pt">
             <v:textbox style="mso-next-textbox:#_x0000_s1171">
               <w:txbxContent>
                 <w:p>
@@ -10934,31 +10772,6 @@
                       <w:lang w:val="es-VE"/>
                     </w:rPr>
                     <w:t>Localidad</w:t>
-                  </w:r>
-                </w:p>
-                <w:p>
-                  <w:pPr>
-                    <w:pStyle w:val="Sinespaciado"/>
-                    <w:jc w:val="center"/>
-                    <w:rPr>
-                      <w:rFonts w:ascii="Times New Roman" w:hAnsi="Times New Roman" w:cs="Times New Roman"/>
-                    </w:rPr>
-                  </w:pPr>
-                  <w:proofErr w:type="spellStart"/>
-                  <w:proofErr w:type="gramStart"/>
-                  <w:r>
-                    <w:rPr>
-                      <w:rFonts w:ascii="Times New Roman" w:hAnsi="Times New Roman" w:cs="Times New Roman"/>
-                    </w:rPr>
-                    <w:t>lcd</w:t>
-                  </w:r>
-                  <w:proofErr w:type="spellEnd"/>
-                  <w:proofErr w:type="gramEnd"/>
-                  <w:r>
-                    <w:rPr>
-                      <w:rFonts w:ascii="Times New Roman" w:hAnsi="Times New Roman" w:cs="Times New Roman"/>
-                    </w:rPr>
-                    <w:t xml:space="preserve"> código</w:t>
                   </w:r>
                 </w:p>
                 <w:p>
@@ -11090,16 +10903,6 @@
           <w:szCs w:val="24"/>
         </w:rPr>
       </w:pPr>
-    </w:p>
-    <w:p>
-      <w:pPr>
-        <w:jc w:val="both"/>
-        <w:rPr>
-          <w:rFonts w:ascii="Times New Roman" w:hAnsi="Times New Roman" w:cs="Times New Roman"/>
-          <w:sz w:val="24"/>
-          <w:szCs w:val="24"/>
-        </w:rPr>
-      </w:pPr>
       <w:r>
         <w:rPr>
           <w:rFonts w:ascii="Times New Roman" w:hAnsi="Times New Roman" w:cs="Times New Roman"/>
@@ -11107,7 +10910,7 @@
           <w:lang w:val="es-VE" w:eastAsia="es-VE"/>
         </w:rPr>
         <w:pict>
-          <v:rect id="_x0000_s1178" style="position:absolute;left:0;text-align:left;margin-left:7.85pt;margin-top:14.25pt;width:83.35pt;height:61.95pt;z-index:251786240;visibility:visible;mso-wrap-distance-left:9pt;mso-wrap-distance-top:0;mso-wrap-distance-right:9pt;mso-wrap-distance-bottom:0;mso-position-horizontal-relative:text;mso-position-vertical-relative:text;mso-width-relative:margin;mso-height-relative:margin;v-text-anchor:middle" o:gfxdata="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" fillcolor="white [3201]" strokecolor="#f79646 [3209]" strokeweight="2pt">
+          <v:rect id="_x0000_s1178" style="position:absolute;left:0;text-align:left;margin-left:7.85pt;margin-top:15.05pt;width:83.35pt;height:43.55pt;z-index:251786240;visibility:visible;mso-wrap-distance-left:9pt;mso-wrap-distance-top:0;mso-wrap-distance-right:9pt;mso-wrap-distance-bottom:0;mso-position-horizontal-relative:text;mso-position-vertical-relative:text;mso-width-relative:margin;mso-height-relative:margin;v-text-anchor:middle" o:gfxdata="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" fillcolor="white [3201]" strokecolor="#f79646 [3209]" strokeweight="2pt">
             <v:textbox>
               <w:txbxContent>
                 <w:p>
@@ -11135,31 +10938,6 @@
                     <w:jc w:val="center"/>
                     <w:rPr>
                       <w:rFonts w:ascii="Times New Roman" w:hAnsi="Times New Roman" w:cs="Times New Roman"/>
-                    </w:rPr>
-                  </w:pPr>
-                  <w:proofErr w:type="spellStart"/>
-                  <w:proofErr w:type="gramStart"/>
-                  <w:r>
-                    <w:rPr>
-                      <w:rFonts w:ascii="Times New Roman" w:hAnsi="Times New Roman" w:cs="Times New Roman"/>
-                    </w:rPr>
-                    <w:t>svo</w:t>
-                  </w:r>
-                  <w:proofErr w:type="spellEnd"/>
-                  <w:proofErr w:type="gramEnd"/>
-                  <w:r>
-                    <w:rPr>
-                      <w:rFonts w:ascii="Times New Roman" w:hAnsi="Times New Roman" w:cs="Times New Roman"/>
-                    </w:rPr>
-                    <w:t xml:space="preserve"> código</w:t>
-                  </w:r>
-                </w:p>
-                <w:p>
-                  <w:pPr>
-                    <w:pStyle w:val="Sinespaciado"/>
-                    <w:jc w:val="center"/>
-                    <w:rPr>
-                      <w:rFonts w:ascii="Times New Roman" w:hAnsi="Times New Roman" w:cs="Times New Roman"/>
                       <w:lang w:val="es-VE"/>
                     </w:rPr>
                   </w:pPr>
@@ -11198,22 +10976,9 @@
     </w:p>
     <w:p>
       <w:pPr>
-        <w:ind w:firstLine="708"/>
-        <w:jc w:val="both"/>
-        <w:rPr>
-          <w:rFonts w:ascii="Times New Roman" w:hAnsi="Times New Roman" w:cs="Times New Roman"/>
-          <w:sz w:val="24"/>
-          <w:szCs w:val="24"/>
-        </w:rPr>
-      </w:pPr>
-    </w:p>
-    <w:p>
-      <w:pPr>
-        <w:jc w:val="both"/>
-        <w:rPr>
-          <w:rFonts w:ascii="Times New Roman" w:hAnsi="Times New Roman" w:cs="Times New Roman"/>
-          <w:b/>
-          <w:color w:val="1F497D" w:themeColor="text2"/>
+        <w:jc w:val="both"/>
+        <w:rPr>
+          <w:rFonts w:ascii="Times New Roman" w:hAnsi="Times New Roman" w:cs="Times New Roman"/>
           <w:sz w:val="24"/>
           <w:szCs w:val="24"/>
         </w:rPr>
@@ -11225,7 +10990,7 @@
           <w:lang w:val="es-VE" w:eastAsia="es-VE"/>
         </w:rPr>
         <w:pict>
-          <v:rect id="_x0000_s1179" style="position:absolute;left:0;text-align:left;margin-left:7.85pt;margin-top:15.35pt;width:83.35pt;height:61.15pt;z-index:251787264;visibility:visible;mso-wrap-distance-left:9pt;mso-wrap-distance-top:0;mso-wrap-distance-right:9pt;mso-wrap-distance-bottom:0;mso-position-horizontal-relative:text;mso-position-vertical-relative:text;mso-width-relative:margin;mso-height-relative:margin;v-text-anchor:middle" o:gfxdata="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" fillcolor="white [3201]" strokecolor="#f79646 [3209]" strokeweight="2pt">
+          <v:rect id="_x0000_s1179" style="position:absolute;left:0;text-align:left;margin-left:7.85pt;margin-top:21.05pt;width:83.35pt;height:41.9pt;z-index:251787264;visibility:visible;mso-wrap-distance-left:9pt;mso-wrap-distance-top:0;mso-wrap-distance-right:9pt;mso-wrap-distance-bottom:0;mso-position-horizontal-relative:text;mso-position-vertical-relative:text;mso-width-relative:margin;mso-height-relative:margin;v-text-anchor:middle" o:gfxdata="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" fillcolor="white [3201]" strokecolor="#f79646 [3209]" strokeweight="2pt">
             <v:textbox>
               <w:txbxContent>
                 <w:p>
@@ -11253,31 +11018,6 @@
                     <w:jc w:val="center"/>
                     <w:rPr>
                       <w:rFonts w:ascii="Times New Roman" w:hAnsi="Times New Roman" w:cs="Times New Roman"/>
-                    </w:rPr>
-                  </w:pPr>
-                  <w:proofErr w:type="spellStart"/>
-                  <w:proofErr w:type="gramStart"/>
-                  <w:r>
-                    <w:rPr>
-                      <w:rFonts w:ascii="Times New Roman" w:hAnsi="Times New Roman" w:cs="Times New Roman"/>
-                    </w:rPr>
-                    <w:t>fmo</w:t>
-                  </w:r>
-                  <w:proofErr w:type="spellEnd"/>
-                  <w:proofErr w:type="gramEnd"/>
-                  <w:r>
-                    <w:rPr>
-                      <w:rFonts w:ascii="Times New Roman" w:hAnsi="Times New Roman" w:cs="Times New Roman"/>
-                    </w:rPr>
-                    <w:t xml:space="preserve"> código</w:t>
-                  </w:r>
-                </w:p>
-                <w:p>
-                  <w:pPr>
-                    <w:pStyle w:val="Sinespaciado"/>
-                    <w:jc w:val="center"/>
-                    <w:rPr>
-                      <w:rFonts w:ascii="Times New Roman" w:hAnsi="Times New Roman" w:cs="Times New Roman"/>
                       <w:lang w:val="es-VE"/>
                     </w:rPr>
                   </w:pPr>
@@ -11306,6 +11046,29 @@
     </w:p>
     <w:p>
       <w:pPr>
+        <w:ind w:firstLine="708"/>
+        <w:jc w:val="both"/>
+        <w:rPr>
+          <w:rFonts w:ascii="Times New Roman" w:hAnsi="Times New Roman" w:cs="Times New Roman"/>
+          <w:sz w:val="24"/>
+          <w:szCs w:val="24"/>
+        </w:rPr>
+      </w:pPr>
+    </w:p>
+    <w:p>
+      <w:pPr>
+        <w:jc w:val="both"/>
+        <w:rPr>
+          <w:rFonts w:ascii="Times New Roman" w:hAnsi="Times New Roman" w:cs="Times New Roman"/>
+          <w:b/>
+          <w:color w:val="1F497D" w:themeColor="text2"/>
+          <w:sz w:val="24"/>
+          <w:szCs w:val="24"/>
+        </w:rPr>
+      </w:pPr>
+    </w:p>
+    <w:p>
+      <w:pPr>
         <w:pStyle w:val="Prrafodelista"/>
         <w:ind w:left="1440" w:hanging="1014"/>
         <w:jc w:val="both"/>
@@ -11315,54 +11078,6 @@
           <w:szCs w:val="24"/>
         </w:rPr>
       </w:pPr>
-    </w:p>
-    <w:p>
-      <w:pPr>
-        <w:pStyle w:val="Prrafodelista"/>
-        <w:ind w:left="1440" w:hanging="1014"/>
-        <w:jc w:val="both"/>
-        <w:rPr>
-          <w:rFonts w:ascii="Times New Roman" w:hAnsi="Times New Roman" w:cs="Times New Roman"/>
-          <w:sz w:val="24"/>
-          <w:szCs w:val="24"/>
-        </w:rPr>
-      </w:pPr>
-    </w:p>
-    <w:p>
-      <w:pPr>
-        <w:pStyle w:val="Prrafodelista"/>
-        <w:ind w:left="1440" w:hanging="1014"/>
-        <w:jc w:val="both"/>
-        <w:rPr>
-          <w:rFonts w:ascii="Times New Roman" w:hAnsi="Times New Roman" w:cs="Times New Roman"/>
-          <w:sz w:val="24"/>
-          <w:szCs w:val="24"/>
-        </w:rPr>
-      </w:pPr>
-    </w:p>
-    <w:p>
-      <w:pPr>
-        <w:pStyle w:val="Prrafodelista"/>
-        <w:ind w:left="1440" w:hanging="1014"/>
-        <w:jc w:val="both"/>
-        <w:rPr>
-          <w:rFonts w:ascii="Times New Roman" w:hAnsi="Times New Roman" w:cs="Times New Roman"/>
-          <w:sz w:val="24"/>
-          <w:szCs w:val="24"/>
-        </w:rPr>
-      </w:pPr>
-    </w:p>
-    <w:p>
-      <w:pPr>
-        <w:pStyle w:val="Prrafodelista"/>
-        <w:ind w:left="1440" w:hanging="1014"/>
-        <w:jc w:val="both"/>
-        <w:rPr>
-          <w:rFonts w:ascii="Times New Roman" w:hAnsi="Times New Roman" w:cs="Times New Roman"/>
-          <w:sz w:val="24"/>
-          <w:szCs w:val="24"/>
-        </w:rPr>
-      </w:pPr>
       <w:r>
         <w:rPr>
           <w:rFonts w:ascii="Times New Roman" w:hAnsi="Times New Roman" w:cs="Times New Roman"/>
@@ -11372,7 +11087,7 @@
           <w:lang w:eastAsia="es-ES"/>
         </w:rPr>
         <w:pict>
-          <v:rect id="_x0000_s1188" style="position:absolute;left:0;text-align:left;margin-left:7.85pt;margin-top:-.35pt;width:83.35pt;height:51.95pt;z-index:251796480;visibility:visible;mso-wrap-distance-left:9pt;mso-wrap-distance-top:0;mso-wrap-distance-right:9pt;mso-wrap-distance-bottom:0;mso-position-horizontal-relative:text;mso-position-vertical-relative:text;mso-width-relative:margin;mso-height-relative:margin;v-text-anchor:middle" o:gfxdata="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" fillcolor="white [3201]" strokecolor="#f79646 [3209]" strokeweight="2pt">
+          <v:rect id="_x0000_s1188" style="position:absolute;left:0;text-align:left;margin-left:7.85pt;margin-top:1.25pt;width:83.35pt;height:51.95pt;z-index:251796480;visibility:visible;mso-wrap-distance-left:9pt;mso-wrap-distance-top:0;mso-wrap-distance-right:9pt;mso-wrap-distance-bottom:0;mso-position-horizontal-relative:text;mso-position-vertical-relative:text;mso-width-relative:margin;mso-height-relative:margin;v-text-anchor:middle" o:gfxdata="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" fillcolor="white [3201]" strokecolor="#f79646 [3209]" strokeweight="2pt">
             <v:path arrowok="t"/>
             <v:textbox>
               <w:txbxContent>
@@ -11434,6 +11149,54 @@
           </v:rect>
         </w:pict>
       </w:r>
+    </w:p>
+    <w:p>
+      <w:pPr>
+        <w:pStyle w:val="Prrafodelista"/>
+        <w:ind w:left="1440" w:hanging="1014"/>
+        <w:jc w:val="both"/>
+        <w:rPr>
+          <w:rFonts w:ascii="Times New Roman" w:hAnsi="Times New Roman" w:cs="Times New Roman"/>
+          <w:sz w:val="24"/>
+          <w:szCs w:val="24"/>
+        </w:rPr>
+      </w:pPr>
+    </w:p>
+    <w:p>
+      <w:pPr>
+        <w:pStyle w:val="Prrafodelista"/>
+        <w:ind w:left="1440" w:hanging="1014"/>
+        <w:jc w:val="both"/>
+        <w:rPr>
+          <w:rFonts w:ascii="Times New Roman" w:hAnsi="Times New Roman" w:cs="Times New Roman"/>
+          <w:sz w:val="24"/>
+          <w:szCs w:val="24"/>
+        </w:rPr>
+      </w:pPr>
+    </w:p>
+    <w:p>
+      <w:pPr>
+        <w:pStyle w:val="Prrafodelista"/>
+        <w:ind w:left="1440" w:hanging="1014"/>
+        <w:jc w:val="both"/>
+        <w:rPr>
+          <w:rFonts w:ascii="Times New Roman" w:hAnsi="Times New Roman" w:cs="Times New Roman"/>
+          <w:sz w:val="24"/>
+          <w:szCs w:val="24"/>
+        </w:rPr>
+      </w:pPr>
+    </w:p>
+    <w:p>
+      <w:pPr>
+        <w:pStyle w:val="Prrafodelista"/>
+        <w:ind w:left="1440" w:hanging="1014"/>
+        <w:jc w:val="both"/>
+        <w:rPr>
+          <w:rFonts w:ascii="Times New Roman" w:hAnsi="Times New Roman" w:cs="Times New Roman"/>
+          <w:sz w:val="24"/>
+          <w:szCs w:val="24"/>
+        </w:rPr>
+      </w:pPr>
     </w:p>
     <w:p>
       <w:pPr>
@@ -11598,13 +11361,7 @@
                     <w:rPr>
                       <w:rFonts w:ascii="Times New Roman" w:hAnsi="Times New Roman" w:cs="Times New Roman"/>
                     </w:rPr>
-                    <w:t>Cantidad de material usado</w:t>
-                  </w:r>
-                  <w:r>
-                    <w:rPr>
-                      <w:rFonts w:ascii="Times New Roman" w:hAnsi="Times New Roman" w:cs="Times New Roman"/>
-                    </w:rPr>
-                    <w:t>)</w:t>
+                    <w:t>Cantidad de material usado)</w:t>
                   </w:r>
                 </w:p>
               </w:txbxContent>
@@ -11635,22 +11392,10 @@
         <w:rPr>
           <w:rFonts w:ascii="Times New Roman" w:hAnsi="Times New Roman" w:cs="Times New Roman"/>
           <w:noProof/>
-          <w:lang w:val="es-VE" w:eastAsia="es-VE"/>
+          <w:lang w:eastAsia="es-ES"/>
         </w:rPr>
         <w:pict>
-          <v:shape id="_x0000_s1199" type="#_x0000_t32" style="position:absolute;left:0;text-align:left;margin-left:265.2pt;margin-top:24.7pt;width:37.4pt;height:37.2pt;flip:y;z-index:251808768" o:connectortype="straight" strokecolor="#548dd4 [1951]">
-            <v:stroke endarrow="block"/>
-          </v:shape>
-        </w:pict>
-      </w:r>
-      <w:r>
-        <w:rPr>
-          <w:rFonts w:ascii="Times New Roman" w:hAnsi="Times New Roman" w:cs="Times New Roman"/>
-          <w:noProof/>
-          <w:lang w:eastAsia="es-ES"/>
-        </w:rPr>
-        <w:pict>
-          <v:rect id="_x0000_s1202" style="position:absolute;left:0;text-align:left;margin-left:14.6pt;margin-top:.45pt;width:83.35pt;height:61.1pt;z-index:251811840;visibility:visible;mso-wrap-distance-left:9pt;mso-wrap-distance-top:0;mso-wrap-distance-right:9pt;mso-wrap-distance-bottom:0;mso-position-horizontal-relative:text;mso-position-vertical-relative:text;mso-width-relative:margin;mso-height-relative:margin;v-text-anchor:middle" o:gfxdata="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" fillcolor="white [3201]" strokecolor="#f79646 [3209]" strokeweight="2pt">
+          <v:rect id="_x0000_s1202" style="position:absolute;left:0;text-align:left;margin-left:14.6pt;margin-top:.45pt;width:83.35pt;height:51.35pt;z-index:251811840;visibility:visible;mso-wrap-distance-left:9pt;mso-wrap-distance-top:0;mso-wrap-distance-right:9pt;mso-wrap-distance-bottom:0;mso-position-horizontal-relative:text;mso-position-vertical-relative:text;mso-width-relative:margin;mso-height-relative:margin;v-text-anchor:middle" o:gfxdata="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" fillcolor="white [3201]" strokecolor="#f79646 [3209]" strokeweight="2pt">
             <v:textbox style="mso-next-textbox:#_x0000_s1202">
               <w:txbxContent>
                 <w:p>
@@ -11678,31 +11423,6 @@
                     <w:jc w:val="center"/>
                     <w:rPr>
                       <w:rFonts w:ascii="Times New Roman" w:hAnsi="Times New Roman" w:cs="Times New Roman"/>
-                    </w:rPr>
-                  </w:pPr>
-                  <w:proofErr w:type="spellStart"/>
-                  <w:proofErr w:type="gramStart"/>
-                  <w:r>
-                    <w:rPr>
-                      <w:rFonts w:ascii="Times New Roman" w:hAnsi="Times New Roman" w:cs="Times New Roman"/>
-                    </w:rPr>
-                    <w:t>lcd</w:t>
-                  </w:r>
-                  <w:proofErr w:type="spellEnd"/>
-                  <w:proofErr w:type="gramEnd"/>
-                  <w:r>
-                    <w:rPr>
-                      <w:rFonts w:ascii="Times New Roman" w:hAnsi="Times New Roman" w:cs="Times New Roman"/>
-                    </w:rPr>
-                    <w:t xml:space="preserve"> código</w:t>
-                  </w:r>
-                </w:p>
-                <w:p>
-                  <w:pPr>
-                    <w:pStyle w:val="Sinespaciado"/>
-                    <w:jc w:val="center"/>
-                    <w:rPr>
-                      <w:rFonts w:ascii="Times New Roman" w:hAnsi="Times New Roman" w:cs="Times New Roman"/>
                       <w:lang w:val="es-VE"/>
                     </w:rPr>
                   </w:pPr>
@@ -11728,6 +11448,18 @@
           </v:rect>
         </w:pict>
       </w:r>
+      <w:r>
+        <w:rPr>
+          <w:rFonts w:ascii="Times New Roman" w:hAnsi="Times New Roman" w:cs="Times New Roman"/>
+          <w:noProof/>
+          <w:lang w:val="es-VE" w:eastAsia="es-VE"/>
+        </w:rPr>
+        <w:pict>
+          <v:shape id="_x0000_s1199" type="#_x0000_t32" style="position:absolute;left:0;text-align:left;margin-left:265.2pt;margin-top:24.7pt;width:37.4pt;height:37.2pt;flip:y;z-index:251808768" o:connectortype="straight" strokecolor="#548dd4 [1951]">
+            <v:stroke endarrow="block"/>
+          </v:shape>
+        </w:pict>
+      </w:r>
     </w:p>
     <w:p>
       <w:pPr>
@@ -11758,6 +11490,68 @@
           <w:lang w:val="es-VE" w:eastAsia="es-VE"/>
         </w:rPr>
       </w:pPr>
+      <w:r>
+        <w:rPr>
+          <w:rFonts w:ascii="Times New Roman" w:hAnsi="Times New Roman" w:cs="Times New Roman"/>
+          <w:noProof/>
+          <w:sz w:val="24"/>
+          <w:szCs w:val="24"/>
+          <w:lang w:eastAsia="es-ES"/>
+        </w:rPr>
+        <w:pict>
+          <v:rect id="_x0000_s1204" style="position:absolute;left:0;text-align:left;margin-left:15.35pt;margin-top:11.45pt;width:83.35pt;height:47.8pt;z-index:251813888;visibility:visible;mso-wrap-distance-left:9pt;mso-wrap-distance-top:0;mso-wrap-distance-right:9pt;mso-wrap-distance-bottom:0;mso-position-horizontal-relative:text;mso-position-vertical-relative:text;mso-width-relative:margin;mso-height-relative:margin;v-text-anchor:middle" o:gfxdata="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" fillcolor="white [3201]" strokecolor="#f79646 [3209]" strokeweight="2pt">
+            <v:textbox>
+              <w:txbxContent>
+                <w:p>
+                  <w:pPr>
+                    <w:pStyle w:val="Sinespaciado"/>
+                    <w:jc w:val="center"/>
+                    <w:rPr>
+                      <w:rFonts w:ascii="Times New Roman" w:hAnsi="Times New Roman" w:cs="Times New Roman"/>
+                      <w:b/>
+                      <w:lang w:val="es-VE"/>
+                    </w:rPr>
+                  </w:pPr>
+                  <w:r>
+                    <w:rPr>
+                      <w:rFonts w:ascii="Times New Roman" w:hAnsi="Times New Roman" w:cs="Times New Roman"/>
+                      <w:b/>
+                      <w:lang w:val="es-VE"/>
+                    </w:rPr>
+                    <w:t>Servicio</w:t>
+                  </w:r>
+                </w:p>
+                <w:p>
+                  <w:pPr>
+                    <w:pStyle w:val="Sinespaciado"/>
+                    <w:jc w:val="center"/>
+                    <w:rPr>
+                      <w:rFonts w:ascii="Times New Roman" w:hAnsi="Times New Roman" w:cs="Times New Roman"/>
+                      <w:lang w:val="es-VE"/>
+                    </w:rPr>
+                  </w:pPr>
+                  <w:proofErr w:type="spellStart"/>
+                  <w:proofErr w:type="gramStart"/>
+                  <w:r>
+                    <w:rPr>
+                      <w:rFonts w:ascii="Times New Roman" w:hAnsi="Times New Roman" w:cs="Times New Roman"/>
+                    </w:rPr>
+                    <w:t>svo</w:t>
+                  </w:r>
+                  <w:proofErr w:type="spellEnd"/>
+                  <w:proofErr w:type="gramEnd"/>
+                  <w:r>
+                    <w:rPr>
+                      <w:rFonts w:ascii="Times New Roman" w:hAnsi="Times New Roman" w:cs="Times New Roman"/>
+                    </w:rPr>
+                    <w:t xml:space="preserve"> nombre</w:t>
+                  </w:r>
+                </w:p>
+              </w:txbxContent>
+            </v:textbox>
+          </v:rect>
+        </w:pict>
+      </w:r>
       <w:r>
         <w:rPr>
           <w:rFonts w:ascii="Times New Roman" w:hAnsi="Times New Roman" w:cs="Times New Roman"/>
@@ -11823,13 +11617,7 @@
                     <w:rPr>
                       <w:rFonts w:ascii="Times New Roman" w:hAnsi="Times New Roman" w:cs="Times New Roman"/>
                     </w:rPr>
-                    <w:t>Cantidad de material usado</w:t>
-                  </w:r>
-                  <w:r>
-                    <w:rPr>
-                      <w:rFonts w:ascii="Times New Roman" w:hAnsi="Times New Roman" w:cs="Times New Roman"/>
-                    </w:rPr>
-                    <w:t>)</w:t>
+                    <w:t>Cantidad de material usado)</w:t>
                   </w:r>
                 </w:p>
               </w:txbxContent>
@@ -11886,118 +11674,41 @@
           <w:lang w:val="es-VE" w:eastAsia="es-VE"/>
         </w:rPr>
         <w:pict>
+          <v:line id="_x0000_s1192" style="position:absolute;left:0;text-align:left;z-index:251801600;visibility:visible;mso-wrap-style:square;mso-wrap-distance-left:9pt;mso-wrap-distance-top:0;mso-wrap-distance-right:9pt;mso-wrap-distance-bottom:0;mso-position-horizontal-relative:text;mso-position-vertical-relative:text;mso-width-relative:margin;mso-height-relative:margin" from="98.7pt,13.3pt" to="171.45pt,18.35pt" o:gfxdata="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" strokecolor="#4579b8 [3044]"/>
+        </w:pict>
+      </w:r>
+      <w:r>
+        <w:rPr>
+          <w:rFonts w:ascii="Times New Roman" w:hAnsi="Times New Roman" w:cs="Times New Roman"/>
+          <w:noProof/>
+          <w:lang w:val="es-VE" w:eastAsia="es-VE"/>
+        </w:rPr>
+        <w:pict>
           <v:shape id="_x0000_s1200" type="#_x0000_t32" style="position:absolute;left:0;text-align:left;margin-left:281.7pt;margin-top:6pt;width:20.9pt;height:0;z-index:251809792" o:connectortype="straight" strokecolor="#548dd4 [1951]">
             <v:stroke endarrow="block"/>
           </v:shape>
         </w:pict>
       </w:r>
-      <w:r>
+    </w:p>
+    <w:p>
+      <w:pPr>
+        <w:jc w:val="both"/>
         <w:rPr>
           <w:rFonts w:ascii="Times New Roman" w:hAnsi="Times New Roman" w:cs="Times New Roman"/>
           <w:noProof/>
           <w:lang w:val="es-VE" w:eastAsia="es-VE"/>
         </w:rPr>
+      </w:pPr>
+      <w:r>
+        <w:rPr>
+          <w:rFonts w:ascii="Times New Roman" w:hAnsi="Times New Roman" w:cs="Times New Roman"/>
+          <w:noProof/>
+          <w:lang w:val="es-VE" w:eastAsia="es-VE"/>
+        </w:rPr>
         <w:pict>
-          <v:line id="_x0000_s1192" style="position:absolute;left:0;text-align:left;flip:y;z-index:251801600;visibility:visible;mso-wrap-style:square;mso-wrap-distance-left:9pt;mso-wrap-distance-top:0;mso-wrap-distance-right:9pt;mso-wrap-distance-bottom:0;mso-position-horizontal-relative:text;mso-position-vertical-relative:text;mso-width-relative:margin;mso-height-relative:margin" from="99.45pt,18.35pt" to="171.45pt,28.7pt" o:gfxdata="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" strokecolor="#4579b8 [3044]"/>
+          <v:line id="_x0000_s1196" style="position:absolute;left:0;text-align:left;flip:y;z-index:251805696;visibility:visible;mso-wrap-style:square;mso-wrap-distance-left:9pt;mso-wrap-distance-top:0;mso-wrap-distance-right:9pt;mso-wrap-distance-bottom:0;mso-position-horizontal-relative:text;mso-position-vertical-relative:text;mso-width-relative:margin;mso-height-relative:margin" from="99.45pt,10.15pt" to="180.45pt,48.2pt" o:gfxdata="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" strokecolor="#4579b8 [3044]"/>
         </w:pict>
       </w:r>
-      <w:r>
-        <w:rPr>
-          <w:rFonts w:ascii="Times New Roman" w:hAnsi="Times New Roman" w:cs="Times New Roman"/>
-          <w:noProof/>
-          <w:sz w:val="24"/>
-          <w:szCs w:val="24"/>
-          <w:lang w:eastAsia="es-ES"/>
-        </w:rPr>
-        <w:pict>
-          <v:rect id="_x0000_s1204" style="position:absolute;left:0;text-align:left;margin-left:14.6pt;margin-top:.75pt;width:83.35pt;height:61.95pt;z-index:251813888;visibility:visible;mso-wrap-distance-left:9pt;mso-wrap-distance-top:0;mso-wrap-distance-right:9pt;mso-wrap-distance-bottom:0;mso-position-horizontal-relative:text;mso-position-vertical-relative:text;mso-width-relative:margin;mso-height-relative:margin;v-text-anchor:middle" o:gfxdata="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" fillcolor="white [3201]" strokecolor="#f79646 [3209]" strokeweight="2pt">
-            <v:textbox>
-              <w:txbxContent>
-                <w:p>
-                  <w:pPr>
-                    <w:pStyle w:val="Sinespaciado"/>
-                    <w:jc w:val="center"/>
-                    <w:rPr>
-                      <w:rFonts w:ascii="Times New Roman" w:hAnsi="Times New Roman" w:cs="Times New Roman"/>
-                      <w:b/>
-                      <w:lang w:val="es-VE"/>
-                    </w:rPr>
-                  </w:pPr>
-                  <w:r>
-                    <w:rPr>
-                      <w:rFonts w:ascii="Times New Roman" w:hAnsi="Times New Roman" w:cs="Times New Roman"/>
-                      <w:b/>
-                      <w:lang w:val="es-VE"/>
-                    </w:rPr>
-                    <w:t>Servicio</w:t>
-                  </w:r>
-                </w:p>
-                <w:p>
-                  <w:pPr>
-                    <w:pStyle w:val="Sinespaciado"/>
-                    <w:jc w:val="center"/>
-                    <w:rPr>
-                      <w:rFonts w:ascii="Times New Roman" w:hAnsi="Times New Roman" w:cs="Times New Roman"/>
-                    </w:rPr>
-                  </w:pPr>
-                  <w:proofErr w:type="spellStart"/>
-                  <w:proofErr w:type="gramStart"/>
-                  <w:r>
-                    <w:rPr>
-                      <w:rFonts w:ascii="Times New Roman" w:hAnsi="Times New Roman" w:cs="Times New Roman"/>
-                    </w:rPr>
-                    <w:t>svo</w:t>
-                  </w:r>
-                  <w:proofErr w:type="spellEnd"/>
-                  <w:proofErr w:type="gramEnd"/>
-                  <w:r>
-                    <w:rPr>
-                      <w:rFonts w:ascii="Times New Roman" w:hAnsi="Times New Roman" w:cs="Times New Roman"/>
-                    </w:rPr>
-                    <w:t xml:space="preserve"> código</w:t>
-                  </w:r>
-                </w:p>
-                <w:p>
-                  <w:pPr>
-                    <w:pStyle w:val="Sinespaciado"/>
-                    <w:jc w:val="center"/>
-                    <w:rPr>
-                      <w:rFonts w:ascii="Times New Roman" w:hAnsi="Times New Roman" w:cs="Times New Roman"/>
-                      <w:lang w:val="es-VE"/>
-                    </w:rPr>
-                  </w:pPr>
-                  <w:proofErr w:type="spellStart"/>
-                  <w:proofErr w:type="gramStart"/>
-                  <w:r>
-                    <w:rPr>
-                      <w:rFonts w:ascii="Times New Roman" w:hAnsi="Times New Roman" w:cs="Times New Roman"/>
-                    </w:rPr>
-                    <w:t>svo</w:t>
-                  </w:r>
-                  <w:proofErr w:type="spellEnd"/>
-                  <w:proofErr w:type="gramEnd"/>
-                  <w:r>
-                    <w:rPr>
-                      <w:rFonts w:ascii="Times New Roman" w:hAnsi="Times New Roman" w:cs="Times New Roman"/>
-                    </w:rPr>
-                    <w:t xml:space="preserve"> nombre</w:t>
-                  </w:r>
-                </w:p>
-              </w:txbxContent>
-            </v:textbox>
-          </v:rect>
-        </w:pict>
-      </w:r>
-    </w:p>
-    <w:p>
-      <w:pPr>
-        <w:jc w:val="both"/>
-        <w:rPr>
-          <w:rFonts w:ascii="Times New Roman" w:hAnsi="Times New Roman" w:cs="Times New Roman"/>
-          <w:noProof/>
-          <w:lang w:val="es-VE" w:eastAsia="es-VE"/>
-        </w:rPr>
-      </w:pPr>
       <w:r>
         <w:rPr>
           <w:rFonts w:ascii="Times New Roman" w:hAnsi="Times New Roman" w:cs="Times New Roman"/>
@@ -12036,26 +11747,14 @@
                     <w:rPr>
                       <w:rFonts w:ascii="Times New Roman" w:hAnsi="Times New Roman" w:cs="Times New Roman"/>
                     </w:rPr>
-                    <w:t>SUM</w:t>
-                  </w:r>
-                  <w:r>
-                    <w:rPr>
-                      <w:rFonts w:ascii="Times New Roman" w:hAnsi="Times New Roman" w:cs="Times New Roman"/>
-                    </w:rPr>
-                    <w:t>(</w:t>
+                    <w:t>SUM(</w:t>
                   </w:r>
                   <w:proofErr w:type="gramEnd"/>
                   <w:r>
                     <w:rPr>
                       <w:rFonts w:ascii="Times New Roman" w:hAnsi="Times New Roman" w:cs="Times New Roman"/>
                     </w:rPr>
-                    <w:t>Cantidad material usado&gt; Cantidad material estimado</w:t>
-                  </w:r>
-                  <w:r>
-                    <w:rPr>
-                      <w:rFonts w:ascii="Times New Roman" w:hAnsi="Times New Roman" w:cs="Times New Roman"/>
-                    </w:rPr>
-                    <w:t>)</w:t>
+                    <w:t>Cantidad material usado&gt; Cantidad material estimado)</w:t>
                   </w:r>
                 </w:p>
                 <w:p>
@@ -12080,50 +11779,28 @@
           </v:shape>
         </w:pict>
       </w:r>
-      <w:r>
-        <w:rPr>
-          <w:rFonts w:ascii="Times New Roman" w:hAnsi="Times New Roman" w:cs="Times New Roman"/>
-          <w:noProof/>
-          <w:lang w:val="es-VE" w:eastAsia="es-VE"/>
+    </w:p>
+    <w:p>
+      <w:pPr>
+        <w:pStyle w:val="Prrafodelista"/>
+        <w:ind w:left="1440" w:hanging="1014"/>
+        <w:jc w:val="both"/>
+        <w:rPr>
+          <w:rFonts w:ascii="Times New Roman" w:hAnsi="Times New Roman" w:cs="Times New Roman"/>
+          <w:sz w:val="24"/>
+          <w:szCs w:val="24"/>
+        </w:rPr>
+      </w:pPr>
+      <w:r>
+        <w:rPr>
+          <w:rFonts w:ascii="Times New Roman" w:hAnsi="Times New Roman" w:cs="Times New Roman"/>
+          <w:noProof/>
+          <w:sz w:val="24"/>
+          <w:szCs w:val="24"/>
+          <w:lang w:eastAsia="es-ES"/>
         </w:rPr>
         <w:pict>
-          <v:line id="_x0000_s1196" style="position:absolute;left:0;text-align:left;flip:y;z-index:251805696;visibility:visible;mso-wrap-style:square;mso-width-percent:0;mso-wrap-distance-left:9pt;mso-wrap-distance-top:0;mso-wrap-distance-right:9pt;mso-wrap-distance-bottom:0;mso-position-horizontal-relative:text;mso-position-vertical-relative:text;mso-width-percent:0;mso-width-relative:margin;mso-height-relative:margin" from="101.7pt,10.15pt" to="180.45pt,71.7pt" o:gfxdata="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" strokecolor="#4579b8 [3044]"/>
-        </w:pict>
-      </w:r>
-    </w:p>
-    <w:p>
-      <w:pPr>
-        <w:pStyle w:val="Prrafodelista"/>
-        <w:ind w:left="1440" w:hanging="1014"/>
-        <w:jc w:val="both"/>
-        <w:rPr>
-          <w:rFonts w:ascii="Times New Roman" w:hAnsi="Times New Roman" w:cs="Times New Roman"/>
-          <w:sz w:val="24"/>
-          <w:szCs w:val="24"/>
-        </w:rPr>
-      </w:pPr>
-    </w:p>
-    <w:p>
-      <w:pPr>
-        <w:pStyle w:val="Prrafodelista"/>
-        <w:ind w:left="1440" w:hanging="1014"/>
-        <w:jc w:val="both"/>
-        <w:rPr>
-          <w:rFonts w:ascii="Times New Roman" w:hAnsi="Times New Roman" w:cs="Times New Roman"/>
-          <w:sz w:val="24"/>
-          <w:szCs w:val="24"/>
-        </w:rPr>
-      </w:pPr>
-      <w:r>
-        <w:rPr>
-          <w:rFonts w:ascii="Times New Roman" w:hAnsi="Times New Roman" w:cs="Times New Roman"/>
-          <w:noProof/>
-          <w:sz w:val="24"/>
-          <w:szCs w:val="24"/>
-          <w:lang w:eastAsia="es-ES"/>
-        </w:rPr>
-        <w:pict>
-          <v:rect id="_x0000_s1203" style="position:absolute;left:0;text-align:left;margin-left:14.6pt;margin-top:10.35pt;width:83.35pt;height:51.95pt;z-index:251812864;visibility:visible;mso-wrap-distance-left:9pt;mso-wrap-distance-top:0;mso-wrap-distance-right:9pt;mso-wrap-distance-bottom:0;mso-position-horizontal-relative:text;mso-position-vertical-relative:text;mso-width-relative:margin;mso-height-relative:margin;v-text-anchor:middle" o:gfxdata="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" fillcolor="white [3201]" strokecolor="#f79646 [3209]" strokeweight="2pt">
+          <v:rect id="_x0000_s1203" style="position:absolute;left:0;text-align:left;margin-left:16.1pt;margin-top:.25pt;width:83.35pt;height:51.95pt;z-index:251812864;visibility:visible;mso-wrap-distance-left:9pt;mso-wrap-distance-top:0;mso-wrap-distance-right:9pt;mso-wrap-distance-bottom:0;mso-position-horizontal-relative:text;mso-position-vertical-relative:text;mso-width-relative:margin;mso-height-relative:margin;v-text-anchor:middle" o:gfxdata="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" fillcolor="white [3201]" strokecolor="#f79646 [3209]" strokeweight="2pt">
             <v:path arrowok="t"/>
             <v:textbox>
               <w:txbxContent>
@@ -12221,6 +11898,20 @@
           <w:szCs w:val="24"/>
         </w:rPr>
       </w:pPr>
+    </w:p>
+    <w:p>
+      <w:pPr>
+        <w:pStyle w:val="Prrafodelista"/>
+        <w:ind w:left="1440" w:hanging="1014"/>
+        <w:jc w:val="both"/>
+        <w:rPr>
+          <w:rFonts w:ascii="Times New Roman" w:hAnsi="Times New Roman" w:cs="Times New Roman"/>
+          <w:sz w:val="24"/>
+          <w:szCs w:val="24"/>
+        </w:rPr>
+      </w:pPr>
+      <w:bookmarkStart w:id="0" w:name="_GoBack"/>
+      <w:bookmarkEnd w:id="0"/>
     </w:p>
     <w:p>
       <w:pPr>

</xml_diff>